<commit_message>
psuh journal et doc
</commit_message>
<xml_diff>
--- a/documentation/2.3_Documentation_Projet.docx
+++ b/documentation/2.3_Documentation_Projet.docx
@@ -454,7 +454,7 @@
           <w:noProof/>
           <w:lang w:val="fr-CH"/>
         </w:rPr>
-        <w:t>Les grandes lignes du projet</w:t>
+        <w:t>Analyse</w:t>
       </w:r>
       <w:r>
         <w:rPr>
@@ -474,7 +474,7 @@
           <w:noProof/>
           <w:lang w:val="fr-CH"/>
         </w:rPr>
-        <w:instrText xml:space="preserve"> PAGEREF _Toc215218860 \h </w:instrText>
+        <w:instrText xml:space="preserve"> PAGEREF _Toc217023825 \h </w:instrText>
       </w:r>
       <w:r>
         <w:rPr>
@@ -534,7 +534,7 @@
         <w:rPr>
           <w:lang w:val="fr-CH"/>
         </w:rPr>
-        <w:t>Analyse de la situation initiale</w:t>
+        <w:t>Cas d’utilisation</w:t>
       </w:r>
       <w:r>
         <w:rPr>
@@ -549,7 +549,7 @@
         <w:rPr>
           <w:lang w:val="fr-CH"/>
         </w:rPr>
-        <w:instrText xml:space="preserve"> PAGEREF _Toc215218861 \h </w:instrText>
+        <w:instrText xml:space="preserve"> PAGEREF _Toc217023826 \h </w:instrText>
       </w:r>
       <w:r>
         <w:fldChar w:fldCharType="separate"/>
@@ -597,7 +597,7 @@
         <w:rPr>
           <w:lang w:val="fr-CH"/>
         </w:rPr>
-        <w:t>Analyse de l’état désiré</w:t>
+        <w:t>Diagrammes d’activités / de séquence</w:t>
       </w:r>
       <w:r>
         <w:rPr>
@@ -612,7 +612,7 @@
         <w:rPr>
           <w:lang w:val="fr-CH"/>
         </w:rPr>
-        <w:instrText xml:space="preserve"> PAGEREF _Toc215218862 \h </w:instrText>
+        <w:instrText xml:space="preserve"> PAGEREF _Toc217023827 \h </w:instrText>
       </w:r>
       <w:r>
         <w:fldChar w:fldCharType="separate"/>
@@ -660,7 +660,7 @@
         <w:rPr>
           <w:lang w:val="fr-CH"/>
         </w:rPr>
-        <w:t>Cahier des charges / exigences du système</w:t>
+        <w:t>Maquettes</w:t>
       </w:r>
       <w:r>
         <w:rPr>
@@ -675,7 +675,7 @@
         <w:rPr>
           <w:lang w:val="fr-CH"/>
         </w:rPr>
-        <w:instrText xml:space="preserve"> PAGEREF _Toc215218863 \h </w:instrText>
+        <w:instrText xml:space="preserve"> PAGEREF _Toc217023828 \h </w:instrText>
       </w:r>
       <w:r>
         <w:fldChar w:fldCharType="separate"/>
@@ -723,7 +723,7 @@
         <w:rPr>
           <w:lang w:val="fr-CH"/>
         </w:rPr>
-        <w:t>Organisation du projet</w:t>
+        <w:t>Sauvegardes</w:t>
       </w:r>
       <w:r>
         <w:rPr>
@@ -738,7 +738,7 @@
         <w:rPr>
           <w:lang w:val="fr-CH"/>
         </w:rPr>
-        <w:instrText xml:space="preserve"> PAGEREF _Toc215218864 \h </w:instrText>
+        <w:instrText xml:space="preserve"> PAGEREF _Toc217023829 \h </w:instrText>
       </w:r>
       <w:r>
         <w:fldChar w:fldCharType="separate"/>
@@ -792,7 +792,7 @@
           <w:noProof/>
           <w:lang w:val="fr-CH"/>
         </w:rPr>
-        <w:t>Analyse préliminaire</w:t>
+        <w:t>Concept</w:t>
       </w:r>
       <w:r>
         <w:rPr>
@@ -812,7 +812,7 @@
           <w:noProof/>
           <w:lang w:val="fr-CH"/>
         </w:rPr>
-        <w:instrText xml:space="preserve"> PAGEREF _Toc215218865 \h </w:instrText>
+        <w:instrText xml:space="preserve"> PAGEREF _Toc217023830 \h </w:instrText>
       </w:r>
       <w:r>
         <w:rPr>
@@ -872,7 +872,7 @@
         <w:rPr>
           <w:lang w:val="fr-CH"/>
         </w:rPr>
-        <w:t>Objectifs du système</w:t>
+        <w:t>Architecture du système</w:t>
       </w:r>
       <w:r>
         <w:rPr>
@@ -887,7 +887,7 @@
         <w:rPr>
           <w:lang w:val="fr-CH"/>
         </w:rPr>
-        <w:instrText xml:space="preserve"> PAGEREF _Toc215218866 \h </w:instrText>
+        <w:instrText xml:space="preserve"> PAGEREF _Toc217023831 \h </w:instrText>
       </w:r>
       <w:r>
         <w:fldChar w:fldCharType="separate"/>
@@ -935,7 +935,7 @@
         <w:rPr>
           <w:lang w:val="fr-CH"/>
         </w:rPr>
-        <w:t>Variantes</w:t>
+        <w:t>Diagramme Entité-Relation</w:t>
       </w:r>
       <w:r>
         <w:rPr>
@@ -950,7 +950,7 @@
         <w:rPr>
           <w:lang w:val="fr-CH"/>
         </w:rPr>
-        <w:instrText xml:space="preserve"> PAGEREF _Toc215218867 \h </w:instrText>
+        <w:instrText xml:space="preserve"> PAGEREF _Toc217023832 \h </w:instrText>
       </w:r>
       <w:r>
         <w:fldChar w:fldCharType="separate"/>
@@ -998,7 +998,7 @@
         <w:rPr>
           <w:lang w:val="fr-CH"/>
         </w:rPr>
-        <w:t>Rentabilité</w:t>
+        <w:t>Modèle relationnel de la base de données</w:t>
       </w:r>
       <w:r>
         <w:rPr>
@@ -1013,7 +1013,7 @@
         <w:rPr>
           <w:lang w:val="fr-CH"/>
         </w:rPr>
-        <w:instrText xml:space="preserve"> PAGEREF _Toc215218868 \h </w:instrText>
+        <w:instrText xml:space="preserve"> PAGEREF _Toc217023833 \h </w:instrText>
       </w:r>
       <w:r>
         <w:fldChar w:fldCharType="separate"/>
@@ -1061,7 +1061,7 @@
         <w:rPr>
           <w:lang w:val="fr-CH"/>
         </w:rPr>
-        <w:t>Analyse de risque</w:t>
+        <w:t>Diagrammes de classes</w:t>
       </w:r>
       <w:r>
         <w:rPr>
@@ -1076,7 +1076,7 @@
         <w:rPr>
           <w:lang w:val="fr-CH"/>
         </w:rPr>
-        <w:instrText xml:space="preserve"> PAGEREF _Toc215218869 \h </w:instrText>
+        <w:instrText xml:space="preserve"> PAGEREF _Toc217023834 \h </w:instrText>
       </w:r>
       <w:r>
         <w:fldChar w:fldCharType="separate"/>
@@ -1088,92 +1088,6 @@
         <w:t>4</w:t>
       </w:r>
       <w:r>
-        <w:fldChar w:fldCharType="end"/>
-      </w:r>
-    </w:p>
-    <w:p>
-      <w:pPr>
-        <w:pStyle w:val="TM1"/>
-        <w:rPr>
-          <w:rFonts w:asciiTheme="minorHAnsi" w:eastAsiaTheme="minorEastAsia" w:hAnsiTheme="minorHAnsi" w:cstheme="minorBidi"/>
-          <w:b w:val="0"/>
-          <w:bCs w:val="0"/>
-          <w:noProof/>
-          <w:kern w:val="2"/>
-          <w:sz w:val="24"/>
-          <w:lang w:val="fr-CH" w:eastAsia="fr-CH"/>
-          <w14:ligatures w14:val="standardContextual"/>
-        </w:rPr>
-      </w:pPr>
-      <w:r>
-        <w:rPr>
-          <w:noProof/>
-          <w:lang w:val="fr-CH"/>
-        </w:rPr>
-        <w:t>3</w:t>
-      </w:r>
-      <w:r>
-        <w:rPr>
-          <w:rFonts w:asciiTheme="minorHAnsi" w:eastAsiaTheme="minorEastAsia" w:hAnsiTheme="minorHAnsi" w:cstheme="minorBidi"/>
-          <w:b w:val="0"/>
-          <w:bCs w:val="0"/>
-          <w:noProof/>
-          <w:kern w:val="2"/>
-          <w:sz w:val="24"/>
-          <w:lang w:val="fr-CH" w:eastAsia="fr-CH"/>
-          <w14:ligatures w14:val="standardContextual"/>
-        </w:rPr>
-        <w:tab/>
-      </w:r>
-      <w:r>
-        <w:rPr>
-          <w:noProof/>
-          <w:lang w:val="fr-CH"/>
-        </w:rPr>
-        <w:t>Analyse</w:t>
-      </w:r>
-      <w:r>
-        <w:rPr>
-          <w:noProof/>
-          <w:lang w:val="fr-CH"/>
-        </w:rPr>
-        <w:tab/>
-      </w:r>
-      <w:r>
-        <w:rPr>
-          <w:noProof/>
-        </w:rPr>
-        <w:fldChar w:fldCharType="begin"/>
-      </w:r>
-      <w:r>
-        <w:rPr>
-          <w:noProof/>
-          <w:lang w:val="fr-CH"/>
-        </w:rPr>
-        <w:instrText xml:space="preserve"> PAGEREF _Toc215218870 \h </w:instrText>
-      </w:r>
-      <w:r>
-        <w:rPr>
-          <w:noProof/>
-        </w:rPr>
-      </w:r>
-      <w:r>
-        <w:rPr>
-          <w:noProof/>
-        </w:rPr>
-        <w:fldChar w:fldCharType="separate"/>
-      </w:r>
-      <w:r>
-        <w:rPr>
-          <w:noProof/>
-          <w:lang w:val="fr-CH"/>
-        </w:rPr>
-        <w:t>6</w:t>
-      </w:r>
-      <w:r>
-        <w:rPr>
-          <w:noProof/>
-        </w:rPr>
         <w:fldChar w:fldCharType="end"/>
       </w:r>
     </w:p>
@@ -1193,7 +1107,7 @@
         <w:rPr>
           <w:lang w:val="fr-CH"/>
         </w:rPr>
-        <w:t>3.1</w:t>
+        <w:t>2.5</w:t>
       </w:r>
       <w:r>
         <w:rPr>
@@ -1210,7 +1124,7 @@
         <w:rPr>
           <w:lang w:val="fr-CH"/>
         </w:rPr>
-        <w:t>Cas d’utilisation</w:t>
+        <w:t>Diagrammes de séquence des interactions</w:t>
       </w:r>
       <w:r>
         <w:rPr>
@@ -1225,7 +1139,7 @@
         <w:rPr>
           <w:lang w:val="fr-CH"/>
         </w:rPr>
-        <w:instrText xml:space="preserve"> PAGEREF _Toc215218871 \h </w:instrText>
+        <w:instrText xml:space="preserve"> PAGEREF _Toc217023835 \h </w:instrText>
       </w:r>
       <w:r>
         <w:fldChar w:fldCharType="separate"/>
@@ -1234,7 +1148,7 @@
         <w:rPr>
           <w:lang w:val="fr-CH"/>
         </w:rPr>
-        <w:t>6</w:t>
+        <w:t>4</w:t>
       </w:r>
       <w:r>
         <w:fldChar w:fldCharType="end"/>
@@ -1256,7 +1170,7 @@
         <w:rPr>
           <w:lang w:val="fr-CH"/>
         </w:rPr>
-        <w:t>3.2</w:t>
+        <w:t>2.6</w:t>
       </w:r>
       <w:r>
         <w:rPr>
@@ -1273,7 +1187,7 @@
         <w:rPr>
           <w:lang w:val="fr-CH"/>
         </w:rPr>
-        <w:t>Diagrammes d’activités / de séquence</w:t>
+        <w:t>Concept de tests</w:t>
       </w:r>
       <w:r>
         <w:rPr>
@@ -1288,7 +1202,7 @@
         <w:rPr>
           <w:lang w:val="fr-CH"/>
         </w:rPr>
-        <w:instrText xml:space="preserve"> PAGEREF _Toc215218872 \h </w:instrText>
+        <w:instrText xml:space="preserve"> PAGEREF _Toc217023836 \h </w:instrText>
       </w:r>
       <w:r>
         <w:fldChar w:fldCharType="separate"/>
@@ -1297,9 +1211,181 @@
         <w:rPr>
           <w:lang w:val="fr-CH"/>
         </w:rPr>
+        <w:t>4</w:t>
+      </w:r>
+      <w:r>
+        <w:fldChar w:fldCharType="end"/>
+      </w:r>
+    </w:p>
+    <w:p>
+      <w:pPr>
+        <w:pStyle w:val="TM1"/>
+        <w:rPr>
+          <w:rFonts w:asciiTheme="minorHAnsi" w:eastAsiaTheme="minorEastAsia" w:hAnsiTheme="minorHAnsi" w:cstheme="minorBidi"/>
+          <w:b w:val="0"/>
+          <w:bCs w:val="0"/>
+          <w:noProof/>
+          <w:kern w:val="2"/>
+          <w:sz w:val="24"/>
+          <w:lang w:val="fr-CH" w:eastAsia="fr-CH"/>
+          <w14:ligatures w14:val="standardContextual"/>
+        </w:rPr>
+      </w:pPr>
+      <w:r>
+        <w:rPr>
+          <w:noProof/>
+          <w:lang w:val="fr-CH"/>
+        </w:rPr>
+        <w:t>3</w:t>
+      </w:r>
+      <w:r>
+        <w:rPr>
+          <w:rFonts w:asciiTheme="minorHAnsi" w:eastAsiaTheme="minorEastAsia" w:hAnsiTheme="minorHAnsi" w:cstheme="minorBidi"/>
+          <w:b w:val="0"/>
+          <w:bCs w:val="0"/>
+          <w:noProof/>
+          <w:kern w:val="2"/>
+          <w:sz w:val="24"/>
+          <w:lang w:val="fr-CH" w:eastAsia="fr-CH"/>
+          <w14:ligatures w14:val="standardContextual"/>
+        </w:rPr>
+        <w:tab/>
+      </w:r>
+      <w:r>
+        <w:rPr>
+          <w:noProof/>
+          <w:lang w:val="fr-CH"/>
+        </w:rPr>
+        <w:t>Réalisation</w:t>
+      </w:r>
+      <w:r>
+        <w:rPr>
+          <w:noProof/>
+          <w:lang w:val="fr-CH"/>
+        </w:rPr>
+        <w:tab/>
+      </w:r>
+      <w:r>
+        <w:rPr>
+          <w:noProof/>
+        </w:rPr>
+        <w:fldChar w:fldCharType="begin"/>
+      </w:r>
+      <w:r>
+        <w:rPr>
+          <w:noProof/>
+          <w:lang w:val="fr-CH"/>
+        </w:rPr>
+        <w:instrText xml:space="preserve"> PAGEREF _Toc217023837 \h </w:instrText>
+      </w:r>
+      <w:r>
+        <w:rPr>
+          <w:noProof/>
+        </w:rPr>
+      </w:r>
+      <w:r>
+        <w:rPr>
+          <w:noProof/>
+        </w:rPr>
+        <w:fldChar w:fldCharType="separate"/>
+      </w:r>
+      <w:r>
+        <w:rPr>
+          <w:noProof/>
+          <w:lang w:val="fr-CH"/>
+        </w:rPr>
+        <w:t>5</w:t>
+      </w:r>
+      <w:r>
+        <w:rPr>
+          <w:noProof/>
+        </w:rPr>
+        <w:fldChar w:fldCharType="end"/>
+      </w:r>
+    </w:p>
+    <w:p>
+      <w:pPr>
+        <w:pStyle w:val="TM1"/>
+        <w:rPr>
+          <w:rFonts w:asciiTheme="minorHAnsi" w:eastAsiaTheme="minorEastAsia" w:hAnsiTheme="minorHAnsi" w:cstheme="minorBidi"/>
+          <w:b w:val="0"/>
+          <w:bCs w:val="0"/>
+          <w:noProof/>
+          <w:kern w:val="2"/>
+          <w:sz w:val="24"/>
+          <w:lang w:val="fr-CH" w:eastAsia="fr-CH"/>
+          <w14:ligatures w14:val="standardContextual"/>
+        </w:rPr>
+      </w:pPr>
+      <w:r>
+        <w:rPr>
+          <w:noProof/>
+          <w:lang w:val="fr-CH"/>
+        </w:rPr>
+        <w:t>4</w:t>
+      </w:r>
+      <w:r>
+        <w:rPr>
+          <w:rFonts w:asciiTheme="minorHAnsi" w:eastAsiaTheme="minorEastAsia" w:hAnsiTheme="minorHAnsi" w:cstheme="minorBidi"/>
+          <w:b w:val="0"/>
+          <w:bCs w:val="0"/>
+          <w:noProof/>
+          <w:kern w:val="2"/>
+          <w:sz w:val="24"/>
+          <w:lang w:val="fr-CH" w:eastAsia="fr-CH"/>
+          <w14:ligatures w14:val="standardContextual"/>
+        </w:rPr>
+        <w:tab/>
+      </w:r>
+      <w:r>
+        <w:rPr>
+          <w:noProof/>
+          <w:lang w:val="fr-CH"/>
+        </w:rPr>
+        <w:t>Tests</w:t>
+      </w:r>
+      <w:r>
+        <w:rPr>
+          <w:noProof/>
+          <w:lang w:val="fr-CH"/>
+        </w:rPr>
+        <w:tab/>
+      </w:r>
+      <w:r>
+        <w:rPr>
+          <w:noProof/>
+        </w:rPr>
+        <w:fldChar w:fldCharType="begin"/>
+      </w:r>
+      <w:r>
+        <w:rPr>
+          <w:noProof/>
+          <w:lang w:val="fr-CH"/>
+        </w:rPr>
+        <w:instrText xml:space="preserve"> PAGEREF _Toc217023838 \h </w:instrText>
+      </w:r>
+      <w:r>
+        <w:rPr>
+          <w:noProof/>
+        </w:rPr>
+      </w:r>
+      <w:r>
+        <w:rPr>
+          <w:noProof/>
+        </w:rPr>
+        <w:fldChar w:fldCharType="separate"/>
+      </w:r>
+      <w:r>
+        <w:rPr>
+          <w:noProof/>
+          <w:lang w:val="fr-CH"/>
+        </w:rPr>
         <w:t>6</w:t>
       </w:r>
       <w:r>
+        <w:rPr>
+          <w:noProof/>
+        </w:rPr>
         <w:fldChar w:fldCharType="end"/>
       </w:r>
     </w:p>
@@ -1319,7 +1405,7 @@
         <w:rPr>
           <w:lang w:val="fr-CH"/>
         </w:rPr>
-        <w:t>3.3</w:t>
+        <w:t>4.1</w:t>
       </w:r>
       <w:r>
         <w:rPr>
@@ -1336,7 +1422,7 @@
         <w:rPr>
           <w:lang w:val="fr-CH"/>
         </w:rPr>
-        <w:t>Maquettes</w:t>
+        <w:t>Procédure de test</w:t>
       </w:r>
       <w:r>
         <w:rPr>
@@ -1351,7 +1437,7 @@
         <w:rPr>
           <w:lang w:val="fr-CH"/>
         </w:rPr>
-        <w:instrText xml:space="preserve"> PAGEREF _Toc215218873 \h </w:instrText>
+        <w:instrText xml:space="preserve"> PAGEREF _Toc217023839 \h </w:instrText>
       </w:r>
       <w:r>
         <w:fldChar w:fldCharType="separate"/>
@@ -1363,92 +1449,6 @@
         <w:t>6</w:t>
       </w:r>
       <w:r>
-        <w:fldChar w:fldCharType="end"/>
-      </w:r>
-    </w:p>
-    <w:p>
-      <w:pPr>
-        <w:pStyle w:val="TM1"/>
-        <w:rPr>
-          <w:rFonts w:asciiTheme="minorHAnsi" w:eastAsiaTheme="minorEastAsia" w:hAnsiTheme="minorHAnsi" w:cstheme="minorBidi"/>
-          <w:b w:val="0"/>
-          <w:bCs w:val="0"/>
-          <w:noProof/>
-          <w:kern w:val="2"/>
-          <w:sz w:val="24"/>
-          <w:lang w:val="fr-CH" w:eastAsia="fr-CH"/>
-          <w14:ligatures w14:val="standardContextual"/>
-        </w:rPr>
-      </w:pPr>
-      <w:r>
-        <w:rPr>
-          <w:noProof/>
-          <w:lang w:val="fr-CH"/>
-        </w:rPr>
-        <w:t>4</w:t>
-      </w:r>
-      <w:r>
-        <w:rPr>
-          <w:rFonts w:asciiTheme="minorHAnsi" w:eastAsiaTheme="minorEastAsia" w:hAnsiTheme="minorHAnsi" w:cstheme="minorBidi"/>
-          <w:b w:val="0"/>
-          <w:bCs w:val="0"/>
-          <w:noProof/>
-          <w:kern w:val="2"/>
-          <w:sz w:val="24"/>
-          <w:lang w:val="fr-CH" w:eastAsia="fr-CH"/>
-          <w14:ligatures w14:val="standardContextual"/>
-        </w:rPr>
-        <w:tab/>
-      </w:r>
-      <w:r>
-        <w:rPr>
-          <w:noProof/>
-          <w:lang w:val="fr-CH"/>
-        </w:rPr>
-        <w:t>Concept</w:t>
-      </w:r>
-      <w:r>
-        <w:rPr>
-          <w:noProof/>
-          <w:lang w:val="fr-CH"/>
-        </w:rPr>
-        <w:tab/>
-      </w:r>
-      <w:r>
-        <w:rPr>
-          <w:noProof/>
-        </w:rPr>
-        <w:fldChar w:fldCharType="begin"/>
-      </w:r>
-      <w:r>
-        <w:rPr>
-          <w:noProof/>
-          <w:lang w:val="fr-CH"/>
-        </w:rPr>
-        <w:instrText xml:space="preserve"> PAGEREF _Toc215218874 \h </w:instrText>
-      </w:r>
-      <w:r>
-        <w:rPr>
-          <w:noProof/>
-        </w:rPr>
-      </w:r>
-      <w:r>
-        <w:rPr>
-          <w:noProof/>
-        </w:rPr>
-        <w:fldChar w:fldCharType="separate"/>
-      </w:r>
-      <w:r>
-        <w:rPr>
-          <w:noProof/>
-          <w:lang w:val="fr-CH"/>
-        </w:rPr>
-        <w:t>7</w:t>
-      </w:r>
-      <w:r>
-        <w:rPr>
-          <w:noProof/>
-        </w:rPr>
         <w:fldChar w:fldCharType="end"/>
       </w:r>
     </w:p>
@@ -1468,7 +1468,7 @@
         <w:rPr>
           <w:lang w:val="fr-CH"/>
         </w:rPr>
-        <w:t>4.1</w:t>
+        <w:t>4.2</w:t>
       </w:r>
       <w:r>
         <w:rPr>
@@ -1485,7 +1485,7 @@
         <w:rPr>
           <w:lang w:val="fr-CH"/>
         </w:rPr>
-        <w:t>Architecture du système</w:t>
+        <w:t>Protocole de tests</w:t>
       </w:r>
       <w:r>
         <w:rPr>
@@ -1500,7 +1500,7 @@
         <w:rPr>
           <w:lang w:val="fr-CH"/>
         </w:rPr>
-        <w:instrText xml:space="preserve"> PAGEREF _Toc215218875 \h </w:instrText>
+        <w:instrText xml:space="preserve"> PAGEREF _Toc217023840 \h </w:instrText>
       </w:r>
       <w:r>
         <w:fldChar w:fldCharType="separate"/>
@@ -1509,9 +1509,95 @@
         <w:rPr>
           <w:lang w:val="fr-CH"/>
         </w:rPr>
+        <w:t>6</w:t>
+      </w:r>
+      <w:r>
+        <w:fldChar w:fldCharType="end"/>
+      </w:r>
+    </w:p>
+    <w:p>
+      <w:pPr>
+        <w:pStyle w:val="TM1"/>
+        <w:rPr>
+          <w:rFonts w:asciiTheme="minorHAnsi" w:eastAsiaTheme="minorEastAsia" w:hAnsiTheme="minorHAnsi" w:cstheme="minorBidi"/>
+          <w:b w:val="0"/>
+          <w:bCs w:val="0"/>
+          <w:noProof/>
+          <w:kern w:val="2"/>
+          <w:sz w:val="24"/>
+          <w:lang w:val="fr-CH" w:eastAsia="fr-CH"/>
+          <w14:ligatures w14:val="standardContextual"/>
+        </w:rPr>
+      </w:pPr>
+      <w:r>
+        <w:rPr>
+          <w:noProof/>
+          <w:lang w:val="fr-CH"/>
+        </w:rPr>
+        <w:t>5</w:t>
+      </w:r>
+      <w:r>
+        <w:rPr>
+          <w:rFonts w:asciiTheme="minorHAnsi" w:eastAsiaTheme="minorEastAsia" w:hAnsiTheme="minorHAnsi" w:cstheme="minorBidi"/>
+          <w:b w:val="0"/>
+          <w:bCs w:val="0"/>
+          <w:noProof/>
+          <w:kern w:val="2"/>
+          <w:sz w:val="24"/>
+          <w:lang w:val="fr-CH" w:eastAsia="fr-CH"/>
+          <w14:ligatures w14:val="standardContextual"/>
+        </w:rPr>
+        <w:tab/>
+      </w:r>
+      <w:r>
+        <w:rPr>
+          <w:noProof/>
+          <w:lang w:val="fr-CH"/>
+        </w:rPr>
+        <w:t>Conclusion</w:t>
+      </w:r>
+      <w:r>
+        <w:rPr>
+          <w:noProof/>
+          <w:lang w:val="fr-CH"/>
+        </w:rPr>
+        <w:tab/>
+      </w:r>
+      <w:r>
+        <w:rPr>
+          <w:noProof/>
+        </w:rPr>
+        <w:fldChar w:fldCharType="begin"/>
+      </w:r>
+      <w:r>
+        <w:rPr>
+          <w:noProof/>
+          <w:lang w:val="fr-CH"/>
+        </w:rPr>
+        <w:instrText xml:space="preserve"> PAGEREF _Toc217023841 \h </w:instrText>
+      </w:r>
+      <w:r>
+        <w:rPr>
+          <w:noProof/>
+        </w:rPr>
+      </w:r>
+      <w:r>
+        <w:rPr>
+          <w:noProof/>
+        </w:rPr>
+        <w:fldChar w:fldCharType="separate"/>
+      </w:r>
+      <w:r>
+        <w:rPr>
+          <w:noProof/>
+          <w:lang w:val="fr-CH"/>
+        </w:rPr>
         <w:t>7</w:t>
       </w:r>
       <w:r>
+        <w:rPr>
+          <w:noProof/>
+        </w:rPr>
         <w:fldChar w:fldCharType="end"/>
       </w:r>
     </w:p>
@@ -1531,7 +1617,7 @@
         <w:rPr>
           <w:lang w:val="fr-CH"/>
         </w:rPr>
-        <w:t>4.2</w:t>
+        <w:t>5.1</w:t>
       </w:r>
       <w:r>
         <w:rPr>
@@ -1548,7 +1634,7 @@
         <w:rPr>
           <w:lang w:val="fr-CH"/>
         </w:rPr>
-        <w:t>Diagramme Entité-Relation</w:t>
+        <w:t>Améliorations possibles</w:t>
       </w:r>
       <w:r>
         <w:rPr>
@@ -1563,7 +1649,7 @@
         <w:rPr>
           <w:lang w:val="fr-CH"/>
         </w:rPr>
-        <w:instrText xml:space="preserve"> PAGEREF _Toc215218876 \h </w:instrText>
+        <w:instrText xml:space="preserve"> PAGEREF _Toc217023842 \h </w:instrText>
       </w:r>
       <w:r>
         <w:fldChar w:fldCharType="separate"/>
@@ -1594,7 +1680,7 @@
         <w:rPr>
           <w:lang w:val="fr-CH"/>
         </w:rPr>
-        <w:t>4.3</w:t>
+        <w:t>5.2</w:t>
       </w:r>
       <w:r>
         <w:rPr>
@@ -1611,7 +1697,7 @@
         <w:rPr>
           <w:lang w:val="fr-CH"/>
         </w:rPr>
-        <w:t>Modèle relationnel de la base de données</w:t>
+        <w:t>Auto-évaluation</w:t>
       </w:r>
       <w:r>
         <w:rPr>
@@ -1626,7 +1712,7 @@
         <w:rPr>
           <w:lang w:val="fr-CH"/>
         </w:rPr>
-        <w:instrText xml:space="preserve"> PAGEREF _Toc215218877 \h </w:instrText>
+        <w:instrText xml:space="preserve"> PAGEREF _Toc217023843 \h </w:instrText>
       </w:r>
       <w:r>
         <w:fldChar w:fldCharType="separate"/>
@@ -1657,7 +1743,7 @@
         <w:rPr>
           <w:lang w:val="fr-CH"/>
         </w:rPr>
-        <w:t>4.4</w:t>
+        <w:t>5.3</w:t>
       </w:r>
       <w:r>
         <w:rPr>
@@ -1674,7 +1760,7 @@
         <w:rPr>
           <w:lang w:val="fr-CH"/>
         </w:rPr>
-        <w:t>Diagrammes de classes</w:t>
+        <w:t>Conclusion du module de Luuk Müller</w:t>
       </w:r>
       <w:r>
         <w:rPr>
@@ -1689,7 +1775,7 @@
         <w:rPr>
           <w:lang w:val="fr-CH"/>
         </w:rPr>
-        <w:instrText xml:space="preserve"> PAGEREF _Toc215218878 \h </w:instrText>
+        <w:instrText xml:space="preserve"> PAGEREF _Toc217023844 \h </w:instrText>
       </w:r>
       <w:r>
         <w:fldChar w:fldCharType="separate"/>
@@ -1720,7 +1806,7 @@
         <w:rPr>
           <w:lang w:val="fr-CH"/>
         </w:rPr>
-        <w:t>4.5</w:t>
+        <w:t>5.4</w:t>
       </w:r>
       <w:r>
         <w:rPr>
@@ -1737,7 +1823,7 @@
         <w:rPr>
           <w:lang w:val="fr-CH"/>
         </w:rPr>
-        <w:t>Diagrammes de séquence des interactions</w:t>
+        <w:t>Conclusion du module de Théo Pasquier</w:t>
       </w:r>
       <w:r>
         <w:rPr>
@@ -1752,7 +1838,7 @@
         <w:rPr>
           <w:lang w:val="fr-CH"/>
         </w:rPr>
-        <w:instrText xml:space="preserve"> PAGEREF _Toc215218879 \h </w:instrText>
+        <w:instrText xml:space="preserve"> PAGEREF _Toc217023845 \h </w:instrText>
       </w:r>
       <w:r>
         <w:fldChar w:fldCharType="separate"/>
@@ -1783,7 +1869,7 @@
         <w:rPr>
           <w:lang w:val="fr-CH"/>
         </w:rPr>
-        <w:t>4.6</w:t>
+        <w:t>5.5</w:t>
       </w:r>
       <w:r>
         <w:rPr>
@@ -1800,7 +1886,7 @@
         <w:rPr>
           <w:lang w:val="fr-CH"/>
         </w:rPr>
-        <w:t>Concept de tests</w:t>
+        <w:t>Conclusion du module de Andrei Pires Donose</w:t>
       </w:r>
       <w:r>
         <w:rPr>
@@ -1815,7 +1901,7 @@
         <w:rPr>
           <w:lang w:val="fr-CH"/>
         </w:rPr>
-        <w:instrText xml:space="preserve"> PAGEREF _Toc215218880 \h </w:instrText>
+        <w:instrText xml:space="preserve"> PAGEREF _Toc217023846 \h </w:instrText>
       </w:r>
       <w:r>
         <w:fldChar w:fldCharType="separate"/>
@@ -1849,7 +1935,7 @@
           <w:noProof/>
           <w:lang w:val="fr-CH"/>
         </w:rPr>
-        <w:t>5</w:t>
+        <w:t>6</w:t>
       </w:r>
       <w:r>
         <w:rPr>
@@ -1869,7 +1955,7 @@
           <w:noProof/>
           <w:lang w:val="fr-CH"/>
         </w:rPr>
-        <w:t>Réalisation</w:t>
+        <w:t>Bibliographie : liste des sources et références</w:t>
       </w:r>
       <w:r>
         <w:rPr>
@@ -1889,7 +1975,7 @@
           <w:noProof/>
           <w:lang w:val="fr-CH"/>
         </w:rPr>
-        <w:instrText xml:space="preserve"> PAGEREF _Toc215218881 \h </w:instrText>
+        <w:instrText xml:space="preserve"> PAGEREF _Toc217023847 \h </w:instrText>
       </w:r>
       <w:r>
         <w:rPr>
@@ -1933,9 +2019,8 @@
       <w:r>
         <w:rPr>
           <w:noProof/>
-          <w:lang w:val="fr-CH"/>
-        </w:rPr>
-        <w:t>6</w:t>
+        </w:rPr>
+        <w:t>7</w:t>
       </w:r>
       <w:r>
         <w:rPr>
@@ -1953,14 +2038,12 @@
       <w:r>
         <w:rPr>
           <w:noProof/>
-          <w:lang w:val="fr-CH"/>
-        </w:rPr>
-        <w:t>Tests</w:t>
-      </w:r>
-      <w:r>
-        <w:rPr>
-          <w:noProof/>
-          <w:lang w:val="fr-CH"/>
+        </w:rPr>
+        <w:t>Glossaire</w:t>
+      </w:r>
+      <w:r>
+        <w:rPr>
+          <w:noProof/>
         </w:rPr>
         <w:tab/>
       </w:r>
@@ -1973,9 +2056,8 @@
       <w:r>
         <w:rPr>
           <w:noProof/>
-          <w:lang w:val="fr-CH"/>
-        </w:rPr>
-        <w:instrText xml:space="preserve"> PAGEREF _Toc215218882 \h </w:instrText>
+        </w:rPr>
+        <w:instrText xml:space="preserve"> PAGEREF _Toc217023848 \h </w:instrText>
       </w:r>
       <w:r>
         <w:rPr>
@@ -1991,724 +2073,8 @@
       <w:r>
         <w:rPr>
           <w:noProof/>
-          <w:lang w:val="fr-CH"/>
         </w:rPr>
         <w:t>9</w:t>
-      </w:r>
-      <w:r>
-        <w:rPr>
-          <w:noProof/>
-        </w:rPr>
-        <w:fldChar w:fldCharType="end"/>
-      </w:r>
-    </w:p>
-    <w:p>
-      <w:pPr>
-        <w:pStyle w:val="TM2"/>
-        <w:rPr>
-          <w:rFonts w:asciiTheme="minorHAnsi" w:eastAsiaTheme="minorEastAsia" w:hAnsiTheme="minorHAnsi" w:cstheme="minorBidi"/>
-          <w:kern w:val="2"/>
-          <w:sz w:val="24"/>
-          <w:szCs w:val="24"/>
-          <w:lang w:val="fr-CH" w:eastAsia="fr-CH"/>
-          <w14:ligatures w14:val="standardContextual"/>
-        </w:rPr>
-      </w:pPr>
-      <w:r>
-        <w:rPr>
-          <w:lang w:val="fr-CH"/>
-        </w:rPr>
-        <w:t>6.1</w:t>
-      </w:r>
-      <w:r>
-        <w:rPr>
-          <w:rFonts w:asciiTheme="minorHAnsi" w:eastAsiaTheme="minorEastAsia" w:hAnsiTheme="minorHAnsi" w:cstheme="minorBidi"/>
-          <w:kern w:val="2"/>
-          <w:sz w:val="24"/>
-          <w:szCs w:val="24"/>
-          <w:lang w:val="fr-CH" w:eastAsia="fr-CH"/>
-          <w14:ligatures w14:val="standardContextual"/>
-        </w:rPr>
-        <w:tab/>
-      </w:r>
-      <w:r>
-        <w:rPr>
-          <w:lang w:val="fr-CH"/>
-        </w:rPr>
-        <w:t>Procédure de test</w:t>
-      </w:r>
-      <w:r>
-        <w:rPr>
-          <w:lang w:val="fr-CH"/>
-        </w:rPr>
-        <w:tab/>
-      </w:r>
-      <w:r>
-        <w:fldChar w:fldCharType="begin"/>
-      </w:r>
-      <w:r>
-        <w:rPr>
-          <w:lang w:val="fr-CH"/>
-        </w:rPr>
-        <w:instrText xml:space="preserve"> PAGEREF _Toc215218883 \h </w:instrText>
-      </w:r>
-      <w:r>
-        <w:fldChar w:fldCharType="separate"/>
-      </w:r>
-      <w:r>
-        <w:rPr>
-          <w:lang w:val="fr-CH"/>
-        </w:rPr>
-        <w:t>9</w:t>
-      </w:r>
-      <w:r>
-        <w:fldChar w:fldCharType="end"/>
-      </w:r>
-    </w:p>
-    <w:p>
-      <w:pPr>
-        <w:pStyle w:val="TM2"/>
-        <w:rPr>
-          <w:rFonts w:asciiTheme="minorHAnsi" w:eastAsiaTheme="minorEastAsia" w:hAnsiTheme="minorHAnsi" w:cstheme="minorBidi"/>
-          <w:kern w:val="2"/>
-          <w:sz w:val="24"/>
-          <w:szCs w:val="24"/>
-          <w:lang w:val="fr-CH" w:eastAsia="fr-CH"/>
-          <w14:ligatures w14:val="standardContextual"/>
-        </w:rPr>
-      </w:pPr>
-      <w:r>
-        <w:rPr>
-          <w:lang w:val="fr-CH"/>
-        </w:rPr>
-        <w:t>6.2</w:t>
-      </w:r>
-      <w:r>
-        <w:rPr>
-          <w:rFonts w:asciiTheme="minorHAnsi" w:eastAsiaTheme="minorEastAsia" w:hAnsiTheme="minorHAnsi" w:cstheme="minorBidi"/>
-          <w:kern w:val="2"/>
-          <w:sz w:val="24"/>
-          <w:szCs w:val="24"/>
-          <w:lang w:val="fr-CH" w:eastAsia="fr-CH"/>
-          <w14:ligatures w14:val="standardContextual"/>
-        </w:rPr>
-        <w:tab/>
-      </w:r>
-      <w:r>
-        <w:rPr>
-          <w:lang w:val="fr-CH"/>
-        </w:rPr>
-        <w:t>Protocole de tests</w:t>
-      </w:r>
-      <w:r>
-        <w:rPr>
-          <w:lang w:val="fr-CH"/>
-        </w:rPr>
-        <w:tab/>
-      </w:r>
-      <w:r>
-        <w:fldChar w:fldCharType="begin"/>
-      </w:r>
-      <w:r>
-        <w:rPr>
-          <w:lang w:val="fr-CH"/>
-        </w:rPr>
-        <w:instrText xml:space="preserve"> PAGEREF _Toc215218884 \h </w:instrText>
-      </w:r>
-      <w:r>
-        <w:fldChar w:fldCharType="separate"/>
-      </w:r>
-      <w:r>
-        <w:rPr>
-          <w:lang w:val="fr-CH"/>
-        </w:rPr>
-        <w:t>9</w:t>
-      </w:r>
-      <w:r>
-        <w:fldChar w:fldCharType="end"/>
-      </w:r>
-    </w:p>
-    <w:p>
-      <w:pPr>
-        <w:pStyle w:val="TM1"/>
-        <w:rPr>
-          <w:rFonts w:asciiTheme="minorHAnsi" w:eastAsiaTheme="minorEastAsia" w:hAnsiTheme="minorHAnsi" w:cstheme="minorBidi"/>
-          <w:b w:val="0"/>
-          <w:bCs w:val="0"/>
-          <w:noProof/>
-          <w:kern w:val="2"/>
-          <w:sz w:val="24"/>
-          <w:lang w:val="fr-CH" w:eastAsia="fr-CH"/>
-          <w14:ligatures w14:val="standardContextual"/>
-        </w:rPr>
-      </w:pPr>
-      <w:r>
-        <w:rPr>
-          <w:noProof/>
-          <w:lang w:val="fr-CH"/>
-        </w:rPr>
-        <w:t>7</w:t>
-      </w:r>
-      <w:r>
-        <w:rPr>
-          <w:rFonts w:asciiTheme="minorHAnsi" w:eastAsiaTheme="minorEastAsia" w:hAnsiTheme="minorHAnsi" w:cstheme="minorBidi"/>
-          <w:b w:val="0"/>
-          <w:bCs w:val="0"/>
-          <w:noProof/>
-          <w:kern w:val="2"/>
-          <w:sz w:val="24"/>
-          <w:lang w:val="fr-CH" w:eastAsia="fr-CH"/>
-          <w14:ligatures w14:val="standardContextual"/>
-        </w:rPr>
-        <w:tab/>
-      </w:r>
-      <w:r>
-        <w:rPr>
-          <w:noProof/>
-          <w:lang w:val="fr-CH"/>
-        </w:rPr>
-        <w:t>Conclusion</w:t>
-      </w:r>
-      <w:r>
-        <w:rPr>
-          <w:noProof/>
-          <w:lang w:val="fr-CH"/>
-        </w:rPr>
-        <w:tab/>
-      </w:r>
-      <w:r>
-        <w:rPr>
-          <w:noProof/>
-        </w:rPr>
-        <w:fldChar w:fldCharType="begin"/>
-      </w:r>
-      <w:r>
-        <w:rPr>
-          <w:noProof/>
-          <w:lang w:val="fr-CH"/>
-        </w:rPr>
-        <w:instrText xml:space="preserve"> PAGEREF _Toc215218885 \h </w:instrText>
-      </w:r>
-      <w:r>
-        <w:rPr>
-          <w:noProof/>
-        </w:rPr>
-      </w:r>
-      <w:r>
-        <w:rPr>
-          <w:noProof/>
-        </w:rPr>
-        <w:fldChar w:fldCharType="separate"/>
-      </w:r>
-      <w:r>
-        <w:rPr>
-          <w:noProof/>
-          <w:lang w:val="fr-CH"/>
-        </w:rPr>
-        <w:t>10</w:t>
-      </w:r>
-      <w:r>
-        <w:rPr>
-          <w:noProof/>
-        </w:rPr>
-        <w:fldChar w:fldCharType="end"/>
-      </w:r>
-    </w:p>
-    <w:p>
-      <w:pPr>
-        <w:pStyle w:val="TM2"/>
-        <w:rPr>
-          <w:rFonts w:asciiTheme="minorHAnsi" w:eastAsiaTheme="minorEastAsia" w:hAnsiTheme="minorHAnsi" w:cstheme="minorBidi"/>
-          <w:kern w:val="2"/>
-          <w:sz w:val="24"/>
-          <w:szCs w:val="24"/>
-          <w:lang w:val="fr-CH" w:eastAsia="fr-CH"/>
-          <w14:ligatures w14:val="standardContextual"/>
-        </w:rPr>
-      </w:pPr>
-      <w:r>
-        <w:rPr>
-          <w:lang w:val="fr-CH"/>
-        </w:rPr>
-        <w:t>7.1</w:t>
-      </w:r>
-      <w:r>
-        <w:rPr>
-          <w:rFonts w:asciiTheme="minorHAnsi" w:eastAsiaTheme="minorEastAsia" w:hAnsiTheme="minorHAnsi" w:cstheme="minorBidi"/>
-          <w:kern w:val="2"/>
-          <w:sz w:val="24"/>
-          <w:szCs w:val="24"/>
-          <w:lang w:val="fr-CH" w:eastAsia="fr-CH"/>
-          <w14:ligatures w14:val="standardContextual"/>
-        </w:rPr>
-        <w:tab/>
-      </w:r>
-      <w:r>
-        <w:rPr>
-          <w:lang w:val="fr-CH"/>
-        </w:rPr>
-        <w:t>Améliorations possibles</w:t>
-      </w:r>
-      <w:r>
-        <w:rPr>
-          <w:lang w:val="fr-CH"/>
-        </w:rPr>
-        <w:tab/>
-      </w:r>
-      <w:r>
-        <w:fldChar w:fldCharType="begin"/>
-      </w:r>
-      <w:r>
-        <w:rPr>
-          <w:lang w:val="fr-CH"/>
-        </w:rPr>
-        <w:instrText xml:space="preserve"> PAGEREF _Toc215218886 \h </w:instrText>
-      </w:r>
-      <w:r>
-        <w:fldChar w:fldCharType="separate"/>
-      </w:r>
-      <w:r>
-        <w:rPr>
-          <w:lang w:val="fr-CH"/>
-        </w:rPr>
-        <w:t>10</w:t>
-      </w:r>
-      <w:r>
-        <w:fldChar w:fldCharType="end"/>
-      </w:r>
-    </w:p>
-    <w:p>
-      <w:pPr>
-        <w:pStyle w:val="TM2"/>
-        <w:rPr>
-          <w:rFonts w:asciiTheme="minorHAnsi" w:eastAsiaTheme="minorEastAsia" w:hAnsiTheme="minorHAnsi" w:cstheme="minorBidi"/>
-          <w:kern w:val="2"/>
-          <w:sz w:val="24"/>
-          <w:szCs w:val="24"/>
-          <w:lang w:val="fr-CH" w:eastAsia="fr-CH"/>
-          <w14:ligatures w14:val="standardContextual"/>
-        </w:rPr>
-      </w:pPr>
-      <w:r>
-        <w:rPr>
-          <w:lang w:val="fr-CH"/>
-        </w:rPr>
-        <w:t>7.2</w:t>
-      </w:r>
-      <w:r>
-        <w:rPr>
-          <w:rFonts w:asciiTheme="minorHAnsi" w:eastAsiaTheme="minorEastAsia" w:hAnsiTheme="minorHAnsi" w:cstheme="minorBidi"/>
-          <w:kern w:val="2"/>
-          <w:sz w:val="24"/>
-          <w:szCs w:val="24"/>
-          <w:lang w:val="fr-CH" w:eastAsia="fr-CH"/>
-          <w14:ligatures w14:val="standardContextual"/>
-        </w:rPr>
-        <w:tab/>
-      </w:r>
-      <w:r>
-        <w:rPr>
-          <w:lang w:val="fr-CH"/>
-        </w:rPr>
-        <w:t>Auto-évaluation</w:t>
-      </w:r>
-      <w:r>
-        <w:rPr>
-          <w:lang w:val="fr-CH"/>
-        </w:rPr>
-        <w:tab/>
-      </w:r>
-      <w:r>
-        <w:fldChar w:fldCharType="begin"/>
-      </w:r>
-      <w:r>
-        <w:rPr>
-          <w:lang w:val="fr-CH"/>
-        </w:rPr>
-        <w:instrText xml:space="preserve"> PAGEREF _Toc215218887 \h </w:instrText>
-      </w:r>
-      <w:r>
-        <w:fldChar w:fldCharType="separate"/>
-      </w:r>
-      <w:r>
-        <w:rPr>
-          <w:lang w:val="fr-CH"/>
-        </w:rPr>
-        <w:t>10</w:t>
-      </w:r>
-      <w:r>
-        <w:fldChar w:fldCharType="end"/>
-      </w:r>
-    </w:p>
-    <w:p>
-      <w:pPr>
-        <w:pStyle w:val="TM2"/>
-        <w:rPr>
-          <w:rFonts w:asciiTheme="minorHAnsi" w:eastAsiaTheme="minorEastAsia" w:hAnsiTheme="minorHAnsi" w:cstheme="minorBidi"/>
-          <w:kern w:val="2"/>
-          <w:sz w:val="24"/>
-          <w:szCs w:val="24"/>
-          <w:lang w:val="fr-CH" w:eastAsia="fr-CH"/>
-          <w14:ligatures w14:val="standardContextual"/>
-        </w:rPr>
-      </w:pPr>
-      <w:r>
-        <w:rPr>
-          <w:lang w:val="fr-CH"/>
-        </w:rPr>
-        <w:t>7.3</w:t>
-      </w:r>
-      <w:r>
-        <w:rPr>
-          <w:rFonts w:asciiTheme="minorHAnsi" w:eastAsiaTheme="minorEastAsia" w:hAnsiTheme="minorHAnsi" w:cstheme="minorBidi"/>
-          <w:kern w:val="2"/>
-          <w:sz w:val="24"/>
-          <w:szCs w:val="24"/>
-          <w:lang w:val="fr-CH" w:eastAsia="fr-CH"/>
-          <w14:ligatures w14:val="standardContextual"/>
-        </w:rPr>
-        <w:tab/>
-      </w:r>
-      <w:r>
-        <w:rPr>
-          <w:lang w:val="fr-CH"/>
-        </w:rPr>
-        <w:t xml:space="preserve">Conclusion du module de </w:t>
-      </w:r>
-      <w:r>
-        <w:rPr>
-          <w:highlight w:val="yellow"/>
-          <w:lang w:val="fr-CH"/>
-        </w:rPr>
-        <w:t>membre1</w:t>
-      </w:r>
-      <w:r>
-        <w:rPr>
-          <w:lang w:val="fr-CH"/>
-        </w:rPr>
-        <w:tab/>
-      </w:r>
-      <w:r>
-        <w:fldChar w:fldCharType="begin"/>
-      </w:r>
-      <w:r>
-        <w:rPr>
-          <w:lang w:val="fr-CH"/>
-        </w:rPr>
-        <w:instrText xml:space="preserve"> PAGEREF _Toc215218888 \h </w:instrText>
-      </w:r>
-      <w:r>
-        <w:fldChar w:fldCharType="separate"/>
-      </w:r>
-      <w:r>
-        <w:rPr>
-          <w:lang w:val="fr-CH"/>
-        </w:rPr>
-        <w:t>10</w:t>
-      </w:r>
-      <w:r>
-        <w:fldChar w:fldCharType="end"/>
-      </w:r>
-    </w:p>
-    <w:p>
-      <w:pPr>
-        <w:pStyle w:val="TM2"/>
-        <w:rPr>
-          <w:rFonts w:asciiTheme="minorHAnsi" w:eastAsiaTheme="minorEastAsia" w:hAnsiTheme="minorHAnsi" w:cstheme="minorBidi"/>
-          <w:kern w:val="2"/>
-          <w:sz w:val="24"/>
-          <w:szCs w:val="24"/>
-          <w:lang w:val="fr-CH" w:eastAsia="fr-CH"/>
-          <w14:ligatures w14:val="standardContextual"/>
-        </w:rPr>
-      </w:pPr>
-      <w:r>
-        <w:rPr>
-          <w:lang w:val="fr-CH"/>
-        </w:rPr>
-        <w:t>7.4</w:t>
-      </w:r>
-      <w:r>
-        <w:rPr>
-          <w:rFonts w:asciiTheme="minorHAnsi" w:eastAsiaTheme="minorEastAsia" w:hAnsiTheme="minorHAnsi" w:cstheme="minorBidi"/>
-          <w:kern w:val="2"/>
-          <w:sz w:val="24"/>
-          <w:szCs w:val="24"/>
-          <w:lang w:val="fr-CH" w:eastAsia="fr-CH"/>
-          <w14:ligatures w14:val="standardContextual"/>
-        </w:rPr>
-        <w:tab/>
-      </w:r>
-      <w:r>
-        <w:rPr>
-          <w:lang w:val="fr-CH"/>
-        </w:rPr>
-        <w:t xml:space="preserve">Conclusion du module de </w:t>
-      </w:r>
-      <w:r>
-        <w:rPr>
-          <w:highlight w:val="yellow"/>
-          <w:lang w:val="fr-CH"/>
-        </w:rPr>
-        <w:t>membre2</w:t>
-      </w:r>
-      <w:r>
-        <w:rPr>
-          <w:lang w:val="fr-CH"/>
-        </w:rPr>
-        <w:tab/>
-      </w:r>
-      <w:r>
-        <w:fldChar w:fldCharType="begin"/>
-      </w:r>
-      <w:r>
-        <w:rPr>
-          <w:lang w:val="fr-CH"/>
-        </w:rPr>
-        <w:instrText xml:space="preserve"> PAGEREF _Toc215218889 \h </w:instrText>
-      </w:r>
-      <w:r>
-        <w:fldChar w:fldCharType="separate"/>
-      </w:r>
-      <w:r>
-        <w:rPr>
-          <w:lang w:val="fr-CH"/>
-        </w:rPr>
-        <w:t>10</w:t>
-      </w:r>
-      <w:r>
-        <w:fldChar w:fldCharType="end"/>
-      </w:r>
-    </w:p>
-    <w:p>
-      <w:pPr>
-        <w:pStyle w:val="TM2"/>
-        <w:rPr>
-          <w:rFonts w:asciiTheme="minorHAnsi" w:eastAsiaTheme="minorEastAsia" w:hAnsiTheme="minorHAnsi" w:cstheme="minorBidi"/>
-          <w:kern w:val="2"/>
-          <w:sz w:val="24"/>
-          <w:szCs w:val="24"/>
-          <w:lang w:val="fr-CH" w:eastAsia="fr-CH"/>
-          <w14:ligatures w14:val="standardContextual"/>
-        </w:rPr>
-      </w:pPr>
-      <w:r>
-        <w:rPr>
-          <w:lang w:val="fr-CH"/>
-        </w:rPr>
-        <w:t>7.5</w:t>
-      </w:r>
-      <w:r>
-        <w:rPr>
-          <w:rFonts w:asciiTheme="minorHAnsi" w:eastAsiaTheme="minorEastAsia" w:hAnsiTheme="minorHAnsi" w:cstheme="minorBidi"/>
-          <w:kern w:val="2"/>
-          <w:sz w:val="24"/>
-          <w:szCs w:val="24"/>
-          <w:lang w:val="fr-CH" w:eastAsia="fr-CH"/>
-          <w14:ligatures w14:val="standardContextual"/>
-        </w:rPr>
-        <w:tab/>
-      </w:r>
-      <w:r>
-        <w:rPr>
-          <w:lang w:val="fr-CH"/>
-        </w:rPr>
-        <w:t xml:space="preserve">Conclusion du module de </w:t>
-      </w:r>
-      <w:r>
-        <w:rPr>
-          <w:highlight w:val="yellow"/>
-          <w:lang w:val="fr-CH"/>
-        </w:rPr>
-        <w:t>membre3</w:t>
-      </w:r>
-      <w:r>
-        <w:rPr>
-          <w:lang w:val="fr-CH"/>
-        </w:rPr>
-        <w:tab/>
-      </w:r>
-      <w:r>
-        <w:fldChar w:fldCharType="begin"/>
-      </w:r>
-      <w:r>
-        <w:rPr>
-          <w:lang w:val="fr-CH"/>
-        </w:rPr>
-        <w:instrText xml:space="preserve"> PAGEREF _Toc215218890 \h </w:instrText>
-      </w:r>
-      <w:r>
-        <w:fldChar w:fldCharType="separate"/>
-      </w:r>
-      <w:r>
-        <w:rPr>
-          <w:lang w:val="fr-CH"/>
-        </w:rPr>
-        <w:t>10</w:t>
-      </w:r>
-      <w:r>
-        <w:fldChar w:fldCharType="end"/>
-      </w:r>
-    </w:p>
-    <w:p>
-      <w:pPr>
-        <w:pStyle w:val="TM1"/>
-        <w:rPr>
-          <w:rFonts w:asciiTheme="minorHAnsi" w:eastAsiaTheme="minorEastAsia" w:hAnsiTheme="minorHAnsi" w:cstheme="minorBidi"/>
-          <w:b w:val="0"/>
-          <w:bCs w:val="0"/>
-          <w:noProof/>
-          <w:kern w:val="2"/>
-          <w:sz w:val="24"/>
-          <w:lang w:val="fr-CH" w:eastAsia="fr-CH"/>
-          <w14:ligatures w14:val="standardContextual"/>
-        </w:rPr>
-      </w:pPr>
-      <w:r>
-        <w:rPr>
-          <w:noProof/>
-          <w:lang w:val="fr-CH"/>
-        </w:rPr>
-        <w:t>8</w:t>
-      </w:r>
-      <w:r>
-        <w:rPr>
-          <w:rFonts w:asciiTheme="minorHAnsi" w:eastAsiaTheme="minorEastAsia" w:hAnsiTheme="minorHAnsi" w:cstheme="minorBidi"/>
-          <w:b w:val="0"/>
-          <w:bCs w:val="0"/>
-          <w:noProof/>
-          <w:kern w:val="2"/>
-          <w:sz w:val="24"/>
-          <w:lang w:val="fr-CH" w:eastAsia="fr-CH"/>
-          <w14:ligatures w14:val="standardContextual"/>
-        </w:rPr>
-        <w:tab/>
-      </w:r>
-      <w:r>
-        <w:rPr>
-          <w:noProof/>
-          <w:lang w:val="fr-CH"/>
-        </w:rPr>
-        <w:t>Bibliographie : liste des sources et références</w:t>
-      </w:r>
-      <w:r>
-        <w:rPr>
-          <w:noProof/>
-          <w:lang w:val="fr-CH"/>
-        </w:rPr>
-        <w:tab/>
-      </w:r>
-      <w:r>
-        <w:rPr>
-          <w:noProof/>
-        </w:rPr>
-        <w:fldChar w:fldCharType="begin"/>
-      </w:r>
-      <w:r>
-        <w:rPr>
-          <w:noProof/>
-          <w:lang w:val="fr-CH"/>
-        </w:rPr>
-        <w:instrText xml:space="preserve"> PAGEREF _Toc215218891 \h </w:instrText>
-      </w:r>
-      <w:r>
-        <w:rPr>
-          <w:noProof/>
-        </w:rPr>
-      </w:r>
-      <w:r>
-        <w:rPr>
-          <w:noProof/>
-        </w:rPr>
-        <w:fldChar w:fldCharType="separate"/>
-      </w:r>
-      <w:r>
-        <w:rPr>
-          <w:noProof/>
-          <w:lang w:val="fr-CH"/>
-        </w:rPr>
-        <w:t>11</w:t>
-      </w:r>
-      <w:r>
-        <w:rPr>
-          <w:noProof/>
-        </w:rPr>
-        <w:fldChar w:fldCharType="end"/>
-      </w:r>
-    </w:p>
-    <w:p>
-      <w:pPr>
-        <w:pStyle w:val="TM1"/>
-        <w:rPr>
-          <w:rFonts w:asciiTheme="minorHAnsi" w:eastAsiaTheme="minorEastAsia" w:hAnsiTheme="minorHAnsi" w:cstheme="minorBidi"/>
-          <w:b w:val="0"/>
-          <w:bCs w:val="0"/>
-          <w:noProof/>
-          <w:kern w:val="2"/>
-          <w:sz w:val="24"/>
-          <w:lang w:val="fr-CH" w:eastAsia="fr-CH"/>
-          <w14:ligatures w14:val="standardContextual"/>
-        </w:rPr>
-      </w:pPr>
-      <w:r>
-        <w:rPr>
-          <w:noProof/>
-        </w:rPr>
-        <w:t>9</w:t>
-      </w:r>
-      <w:r>
-        <w:rPr>
-          <w:rFonts w:asciiTheme="minorHAnsi" w:eastAsiaTheme="minorEastAsia" w:hAnsiTheme="minorHAnsi" w:cstheme="minorBidi"/>
-          <w:b w:val="0"/>
-          <w:bCs w:val="0"/>
-          <w:noProof/>
-          <w:kern w:val="2"/>
-          <w:sz w:val="24"/>
-          <w:lang w:val="fr-CH" w:eastAsia="fr-CH"/>
-          <w14:ligatures w14:val="standardContextual"/>
-        </w:rPr>
-        <w:tab/>
-      </w:r>
-      <w:r>
-        <w:rPr>
-          <w:noProof/>
-        </w:rPr>
-        <w:t>Glossaire</w:t>
-      </w:r>
-      <w:r>
-        <w:rPr>
-          <w:noProof/>
-        </w:rPr>
-        <w:tab/>
-      </w:r>
-      <w:r>
-        <w:rPr>
-          <w:noProof/>
-        </w:rPr>
-        <w:fldChar w:fldCharType="begin"/>
-      </w:r>
-      <w:r>
-        <w:rPr>
-          <w:noProof/>
-        </w:rPr>
-        <w:instrText xml:space="preserve"> PAGEREF _Toc215218892 \h </w:instrText>
-      </w:r>
-      <w:r>
-        <w:rPr>
-          <w:noProof/>
-        </w:rPr>
-      </w:r>
-      <w:r>
-        <w:rPr>
-          <w:noProof/>
-        </w:rPr>
-        <w:fldChar w:fldCharType="separate"/>
-      </w:r>
-      <w:r>
-        <w:rPr>
-          <w:noProof/>
-        </w:rPr>
-        <w:t>12</w:t>
       </w:r>
       <w:r>
         <w:rPr>
@@ -2766,19 +2132,19 @@
           <w:numId w:val="1"/>
         </w:numPr>
       </w:pPr>
-      <w:bookmarkStart w:id="0" w:name="_Toc215218870"/>
-      <w:bookmarkStart w:id="1" w:name="_Toc250790980"/>
+      <w:bookmarkStart w:id="0" w:name="_Toc250790980"/>
+      <w:bookmarkStart w:id="1" w:name="_Toc217023825"/>
       <w:r>
         <w:lastRenderedPageBreak/>
         <w:t>Analyse</w:t>
       </w:r>
-      <w:bookmarkEnd w:id="0"/>
+      <w:bookmarkEnd w:id="1"/>
     </w:p>
     <w:p>
       <w:pPr>
         <w:pStyle w:val="Titre2"/>
       </w:pPr>
-      <w:bookmarkStart w:id="2" w:name="_Toc215218871"/>
+      <w:bookmarkStart w:id="2" w:name="_Toc217023826"/>
       <w:r>
         <w:t>Cas d’utilisation</w:t>
       </w:r>
@@ -2796,7 +2162,7 @@
       <w:pPr>
         <w:pStyle w:val="Titre2"/>
       </w:pPr>
-      <w:bookmarkStart w:id="3" w:name="_Toc215218872"/>
+      <w:bookmarkStart w:id="3" w:name="_Toc217023827"/>
       <w:r>
         <w:t xml:space="preserve">Diagrammes </w:t>
       </w:r>
@@ -2818,19 +2184,11 @@
       <w:pPr>
         <w:pStyle w:val="Titre2"/>
       </w:pPr>
-      <w:bookmarkStart w:id="4" w:name="_Toc215218873"/>
+      <w:bookmarkStart w:id="4" w:name="_Toc217023828"/>
       <w:r>
         <w:t>Maquettes</w:t>
       </w:r>
       <w:bookmarkEnd w:id="4"/>
-    </w:p>
-    <w:p>
-      <w:pPr>
-        <w:pStyle w:val="Titre2"/>
-      </w:pPr>
-      <w:r>
-        <w:t>Sauvegardes</w:t>
-      </w:r>
     </w:p>
     <w:p>
       <w:pPr>
@@ -2848,12 +2206,12 @@
           <w:numId w:val="1"/>
         </w:numPr>
       </w:pPr>
-      <w:bookmarkStart w:id="5" w:name="_Toc215218874"/>
+      <w:bookmarkStart w:id="5" w:name="_Toc217023830"/>
       <w:r>
         <w:lastRenderedPageBreak/>
         <w:t>Concept</w:t>
       </w:r>
-      <w:bookmarkEnd w:id="1"/>
+      <w:bookmarkEnd w:id="0"/>
       <w:bookmarkEnd w:id="5"/>
     </w:p>
     <w:p>
@@ -2865,7 +2223,7 @@
         </w:numPr>
       </w:pPr>
       <w:bookmarkStart w:id="6" w:name="_Toc250790982"/>
-      <w:bookmarkStart w:id="7" w:name="_Toc215218875"/>
+      <w:bookmarkStart w:id="7" w:name="_Toc217023831"/>
       <w:r>
         <w:t>Architecture du système</w:t>
       </w:r>
@@ -2874,11 +2232,59 @@
     </w:p>
     <w:p>
       <w:pPr>
+        <w:pStyle w:val="BITTextkrper"/>
+        <w:rPr>
+          <w:lang w:val="fr-CH"/>
+        </w:rPr>
+      </w:pPr>
+      <w:r>
+        <w:rPr>
+          <w:lang w:val="fr-CH"/>
+        </w:rPr>
+        <w:drawing>
+          <wp:inline distT="0" distB="0" distL="0" distR="0" wp14:anchorId="2AD49F9D" wp14:editId="762891D8">
+            <wp:extent cx="5760085" cy="5420360"/>
+            <wp:effectExtent l="0" t="0" r="0" b="8890"/>
+            <wp:docPr id="750100025" name="Image 1" descr="Une image contenant texte, capture d’écran, diagramme, Police"/>
+            <wp:cNvGraphicFramePr>
+              <a:graphicFrameLocks xmlns:a="http://schemas.openxmlformats.org/drawingml/2006/main" noChangeAspect="1"/>
+            </wp:cNvGraphicFramePr>
+            <a:graphic xmlns:a="http://schemas.openxmlformats.org/drawingml/2006/main">
+              <a:graphicData uri="http://schemas.openxmlformats.org/drawingml/2006/picture">
+                <pic:pic xmlns:pic="http://schemas.openxmlformats.org/drawingml/2006/picture">
+                  <pic:nvPicPr>
+                    <pic:cNvPr id="750100025" name="Image 1" descr="Une image contenant texte, capture d’écran, diagramme, Police"/>
+                    <pic:cNvPicPr/>
+                  </pic:nvPicPr>
+                  <pic:blipFill>
+                    <a:blip r:embed="rId9"/>
+                    <a:stretch>
+                      <a:fillRect/>
+                    </a:stretch>
+                  </pic:blipFill>
+                  <pic:spPr>
+                    <a:xfrm>
+                      <a:off x="0" y="0"/>
+                      <a:ext cx="5760085" cy="5420360"/>
+                    </a:xfrm>
+                    <a:prstGeom prst="rect">
+                      <a:avLst/>
+                    </a:prstGeom>
+                  </pic:spPr>
+                </pic:pic>
+              </a:graphicData>
+            </a:graphic>
+          </wp:inline>
+        </w:drawing>
+      </w:r>
+    </w:p>
+    <w:p>
+      <w:pPr>
         <w:pStyle w:val="Titre2"/>
       </w:pPr>
-      <w:bookmarkStart w:id="8" w:name="_Toc215218876"/>
-      <w:r>
-        <w:t>Diagramme Entité-Relation</w:t>
+      <w:bookmarkStart w:id="8" w:name="_Toc217023834"/>
+      <w:r>
+        <w:t>Diagrammes de classes</w:t>
       </w:r>
       <w:bookmarkEnd w:id="8"/>
     </w:p>
@@ -2886,31 +2292,11 @@
       <w:pPr>
         <w:pStyle w:val="Titre2"/>
       </w:pPr>
-      <w:bookmarkStart w:id="9" w:name="_Toc215218877"/>
-      <w:r>
-        <w:t>Modèle relationnel de la base de données</w:t>
+      <w:bookmarkStart w:id="9" w:name="_Toc217023835"/>
+      <w:r>
+        <w:t>Diagrammes de séquence des interactions</w:t>
       </w:r>
       <w:bookmarkEnd w:id="9"/>
-    </w:p>
-    <w:p>
-      <w:pPr>
-        <w:pStyle w:val="Titre2"/>
-      </w:pPr>
-      <w:bookmarkStart w:id="10" w:name="_Toc215218878"/>
-      <w:r>
-        <w:t>Diagrammes de classes</w:t>
-      </w:r>
-      <w:bookmarkEnd w:id="10"/>
-    </w:p>
-    <w:p>
-      <w:pPr>
-        <w:pStyle w:val="Titre2"/>
-      </w:pPr>
-      <w:bookmarkStart w:id="11" w:name="_Toc215218879"/>
-      <w:r>
-        <w:t>Diagrammes de séquence des interactions</w:t>
-      </w:r>
-      <w:bookmarkEnd w:id="11"/>
     </w:p>
     <w:p>
       <w:pPr>
@@ -2920,13 +2306,13 @@
           <w:numId w:val="1"/>
         </w:numPr>
       </w:pPr>
-      <w:bookmarkStart w:id="12" w:name="_Toc250790986"/>
-      <w:bookmarkStart w:id="13" w:name="_Toc215218880"/>
+      <w:bookmarkStart w:id="10" w:name="_Toc250790986"/>
+      <w:bookmarkStart w:id="11" w:name="_Toc217023836"/>
       <w:r>
         <w:t>Concept de tests</w:t>
       </w:r>
-      <w:bookmarkEnd w:id="12"/>
-      <w:bookmarkEnd w:id="13"/>
+      <w:bookmarkEnd w:id="10"/>
+      <w:bookmarkEnd w:id="11"/>
     </w:p>
     <w:p>
       <w:pPr>
@@ -2944,14 +2330,14 @@
           <w:numId w:val="1"/>
         </w:numPr>
       </w:pPr>
-      <w:bookmarkStart w:id="14" w:name="_Toc250790988"/>
-      <w:bookmarkStart w:id="15" w:name="_Toc215218881"/>
+      <w:bookmarkStart w:id="12" w:name="_Toc250790988"/>
+      <w:bookmarkStart w:id="13" w:name="_Toc217023837"/>
       <w:r>
         <w:lastRenderedPageBreak/>
         <w:t>Réalisation</w:t>
       </w:r>
-      <w:bookmarkEnd w:id="14"/>
-      <w:bookmarkEnd w:id="15"/>
+      <w:bookmarkEnd w:id="12"/>
+      <w:bookmarkEnd w:id="13"/>
     </w:p>
     <w:p>
       <w:pPr>
@@ -2961,20 +2347,20 @@
           <w:numId w:val="1"/>
         </w:numPr>
       </w:pPr>
-      <w:bookmarkStart w:id="16" w:name="_Toc114965607"/>
-      <w:bookmarkStart w:id="17" w:name="_Toc250790992"/>
-      <w:bookmarkStart w:id="18" w:name="_Toc215218882"/>
+      <w:bookmarkStart w:id="14" w:name="_Toc114965607"/>
+      <w:bookmarkStart w:id="15" w:name="_Toc250790992"/>
+      <w:bookmarkStart w:id="16" w:name="_Toc217023838"/>
       <w:r>
         <w:lastRenderedPageBreak/>
         <w:t>Test</w:t>
       </w:r>
+      <w:bookmarkEnd w:id="14"/>
+      <w:bookmarkEnd w:id="15"/>
+      <w:r>
+        <w:t>s</w:t>
+      </w:r>
+      <w:bookmarkStart w:id="17" w:name="_Toc114965614"/>
       <w:bookmarkEnd w:id="16"/>
-      <w:bookmarkEnd w:id="17"/>
-      <w:r>
-        <w:t>s</w:t>
-      </w:r>
-      <w:bookmarkStart w:id="19" w:name="_Toc114965614"/>
-      <w:bookmarkEnd w:id="18"/>
     </w:p>
     <w:p>
       <w:pPr>
@@ -2984,13 +2370,13 @@
           <w:numId w:val="1"/>
         </w:numPr>
       </w:pPr>
-      <w:bookmarkStart w:id="20" w:name="_Toc250790993"/>
-      <w:bookmarkStart w:id="21" w:name="_Toc215218883"/>
+      <w:bookmarkStart w:id="18" w:name="_Toc250790993"/>
+      <w:bookmarkStart w:id="19" w:name="_Toc217023839"/>
       <w:r>
         <w:t>Procédure de test</w:t>
       </w:r>
-      <w:bookmarkEnd w:id="20"/>
-      <w:bookmarkEnd w:id="21"/>
+      <w:bookmarkEnd w:id="18"/>
+      <w:bookmarkEnd w:id="19"/>
     </w:p>
     <w:p>
       <w:pPr>
@@ -3008,8 +2394,8 @@
           <w:numId w:val="1"/>
         </w:numPr>
       </w:pPr>
-      <w:bookmarkStart w:id="22" w:name="_Toc250790994"/>
-      <w:bookmarkStart w:id="23" w:name="_Toc215218884"/>
+      <w:bookmarkStart w:id="20" w:name="_Toc250790994"/>
+      <w:bookmarkStart w:id="21" w:name="_Toc217023840"/>
       <w:r>
         <w:t>Protocol</w:t>
       </w:r>
@@ -3019,11 +2405,11 @@
       <w:r>
         <w:t xml:space="preserve"> de test</w:t>
       </w:r>
-      <w:bookmarkEnd w:id="22"/>
+      <w:bookmarkEnd w:id="20"/>
       <w:r>
         <w:t>s</w:t>
       </w:r>
-      <w:bookmarkEnd w:id="23"/>
+      <w:bookmarkEnd w:id="21"/>
     </w:p>
     <w:tbl>
       <w:tblPr>
@@ -3846,88 +3232,88 @@
       <w:pPr>
         <w:pStyle w:val="Titre1"/>
       </w:pPr>
-      <w:bookmarkStart w:id="24" w:name="_Toc215218885"/>
-      <w:bookmarkStart w:id="25" w:name="_Toc250790996"/>
+      <w:bookmarkStart w:id="22" w:name="_Toc250790996"/>
+      <w:bookmarkStart w:id="23" w:name="_Toc217023841"/>
       <w:r>
         <w:lastRenderedPageBreak/>
         <w:t>Conclusion</w:t>
       </w:r>
+      <w:bookmarkEnd w:id="23"/>
+    </w:p>
+    <w:p>
+      <w:pPr>
+        <w:pStyle w:val="Titre2"/>
+      </w:pPr>
+      <w:bookmarkStart w:id="24" w:name="_Toc217023842"/>
+      <w:r>
+        <w:t>Améliorations possibles</w:t>
+      </w:r>
       <w:bookmarkEnd w:id="24"/>
     </w:p>
     <w:p>
       <w:pPr>
+        <w:pStyle w:val="BITTextkrper"/>
+        <w:rPr>
+          <w:lang w:val="fr-CH"/>
+        </w:rPr>
+      </w:pPr>
+    </w:p>
+    <w:p>
+      <w:pPr>
         <w:pStyle w:val="Titre2"/>
       </w:pPr>
-      <w:bookmarkStart w:id="26" w:name="_Toc215218886"/>
-      <w:r>
-        <w:t>Améliorations possibles</w:t>
+      <w:bookmarkStart w:id="25" w:name="_Toc217023843"/>
+      <w:r>
+        <w:t>Auto-évaluation</w:t>
+      </w:r>
+      <w:bookmarkEnd w:id="25"/>
+    </w:p>
+    <w:p>
+      <w:pPr>
+        <w:pStyle w:val="BITTextkrper"/>
+        <w:rPr>
+          <w:lang w:val="fr-CH"/>
+        </w:rPr>
+      </w:pPr>
+    </w:p>
+    <w:p>
+      <w:pPr>
+        <w:pStyle w:val="Titre2"/>
+      </w:pPr>
+      <w:bookmarkStart w:id="26" w:name="_Toc217023844"/>
+      <w:r>
+        <w:t xml:space="preserve">Conclusion du module de </w:t>
+      </w:r>
+      <w:r>
+        <w:t>Luuk Müller</w:t>
       </w:r>
       <w:bookmarkEnd w:id="26"/>
     </w:p>
     <w:p>
       <w:pPr>
-        <w:pStyle w:val="BITTextkrper"/>
-        <w:rPr>
-          <w:lang w:val="fr-CH"/>
-        </w:rPr>
-      </w:pPr>
-    </w:p>
-    <w:p>
-      <w:pPr>
         <w:pStyle w:val="Titre2"/>
       </w:pPr>
-      <w:bookmarkStart w:id="27" w:name="_Toc215218887"/>
-      <w:r>
-        <w:t>Auto-évaluation</w:t>
+      <w:bookmarkStart w:id="27" w:name="_Toc217023845"/>
+      <w:r>
+        <w:t xml:space="preserve">Conclusion du module de </w:t>
+      </w:r>
+      <w:r>
+        <w:t>Théo Pasquier</w:t>
       </w:r>
       <w:bookmarkEnd w:id="27"/>
     </w:p>
     <w:p>
       <w:pPr>
-        <w:pStyle w:val="BITTextkrper"/>
-        <w:rPr>
-          <w:lang w:val="fr-CH"/>
-        </w:rPr>
-      </w:pPr>
-    </w:p>
-    <w:p>
-      <w:pPr>
         <w:pStyle w:val="Titre2"/>
       </w:pPr>
-      <w:bookmarkStart w:id="28" w:name="_Toc215218888"/>
+      <w:bookmarkStart w:id="28" w:name="_Toc217023846"/>
       <w:r>
         <w:t xml:space="preserve">Conclusion du module de </w:t>
       </w:r>
+      <w:r>
+        <w:t>Andrei Pires Donose</w:t>
+      </w:r>
       <w:bookmarkEnd w:id="28"/>
-      <w:r>
-        <w:t>Luuk Müller</w:t>
-      </w:r>
-    </w:p>
-    <w:p>
-      <w:pPr>
-        <w:pStyle w:val="Titre2"/>
-      </w:pPr>
-      <w:bookmarkStart w:id="29" w:name="_Toc215218889"/>
-      <w:r>
-        <w:t xml:space="preserve">Conclusion du module de </w:t>
-      </w:r>
-      <w:bookmarkEnd w:id="29"/>
-      <w:r>
-        <w:t>Théo Pasquier</w:t>
-      </w:r>
-    </w:p>
-    <w:p>
-      <w:pPr>
-        <w:pStyle w:val="Titre2"/>
-      </w:pPr>
-      <w:bookmarkStart w:id="30" w:name="_Toc215218890"/>
-      <w:r>
-        <w:t xml:space="preserve">Conclusion du module de </w:t>
-      </w:r>
-      <w:bookmarkEnd w:id="30"/>
-      <w:r>
-        <w:t>Andrei Pires Donose</w:t>
-      </w:r>
     </w:p>
     <w:p>
       <w:pPr>
@@ -3945,7 +3331,7 @@
           <w:numId w:val="1"/>
         </w:numPr>
       </w:pPr>
-      <w:bookmarkStart w:id="31" w:name="_Toc215218891"/>
+      <w:bookmarkStart w:id="29" w:name="_Toc217023847"/>
       <w:r>
         <w:lastRenderedPageBreak/>
         <w:t>Bibliographie :</w:t>
@@ -3956,10 +3342,10 @@
       <w:r>
         <w:t>iste des sources et références</w:t>
       </w:r>
-      <w:bookmarkStart w:id="32" w:name="_Toc114965612"/>
-      <w:bookmarkStart w:id="33" w:name="_Toc250790997"/>
-      <w:bookmarkEnd w:id="25"/>
-      <w:bookmarkEnd w:id="31"/>
+      <w:bookmarkStart w:id="30" w:name="_Toc114965612"/>
+      <w:bookmarkStart w:id="31" w:name="_Toc250790997"/>
+      <w:bookmarkEnd w:id="22"/>
+      <w:bookmarkEnd w:id="29"/>
     </w:p>
     <w:p>
       <w:pPr>
@@ -3969,7 +3355,7 @@
           <w:numId w:val="1"/>
         </w:numPr>
       </w:pPr>
-      <w:bookmarkStart w:id="34" w:name="_Toc215218892"/>
+      <w:bookmarkStart w:id="32" w:name="_Toc217023848"/>
       <w:r>
         <w:lastRenderedPageBreak/>
         <w:t>Glossa</w:t>
@@ -3980,12 +3366,12 @@
       <w:r>
         <w:t>r</w:t>
       </w:r>
+      <w:bookmarkEnd w:id="30"/>
+      <w:r>
+        <w:t>e</w:t>
+      </w:r>
+      <w:bookmarkEnd w:id="31"/>
       <w:bookmarkEnd w:id="32"/>
-      <w:r>
-        <w:t>e</w:t>
-      </w:r>
-      <w:bookmarkEnd w:id="33"/>
-      <w:bookmarkEnd w:id="34"/>
     </w:p>
     <w:tbl>
       <w:tblPr>
@@ -4413,7 +3799,7 @@
         </w:rPr>
       </w:pPr>
     </w:p>
-    <w:bookmarkEnd w:id="19"/>
+    <w:bookmarkEnd w:id="17"/>
     <w:p>
       <w:pPr>
         <w:rPr>
@@ -4444,10 +3830,10 @@
       </w:r>
     </w:p>
     <w:sectPr>
-      <w:headerReference w:type="default" r:id="rId9"/>
-      <w:footerReference w:type="default" r:id="rId10"/>
-      <w:headerReference w:type="first" r:id="rId11"/>
-      <w:footerReference w:type="first" r:id="rId12"/>
+      <w:headerReference w:type="default" r:id="rId10"/>
+      <w:footerReference w:type="default" r:id="rId11"/>
+      <w:headerReference w:type="first" r:id="rId12"/>
+      <w:footerReference w:type="first" r:id="rId13"/>
       <w:pgSz w:w="11906" w:h="16838" w:code="9"/>
       <w:pgMar w:top="1861" w:right="1134" w:bottom="907" w:left="1701" w:header="851" w:footer="340" w:gutter="0"/>
       <w:cols w:space="708"/>
@@ -4683,7 +4069,7 @@
                   <w:rPr>
                     <w:lang w:val="fr-CH"/>
                   </w:rPr>
-                  <w:t>12.12.2025 15:49</w:t>
+                  <w:t>18.12.2025 14:54</w:t>
                 </w:r>
                 <w:r>
                   <w:rPr>
@@ -4896,7 +4282,7 @@
                   <w:rPr>
                     <w:lang w:val="fr-CH"/>
                   </w:rPr>
-                  <w:t>12.12.2025 15:49</w:t>
+                  <w:t>18.12.2025 14:54</w:t>
                 </w:r>
                 <w:r>
                   <w:rPr>

</xml_diff>

<commit_message>
doc diagrame sans commentaire + UML.qea
</commit_message>
<xml_diff>
--- a/documentation/2.3_Documentation_Projet.docx
+++ b/documentation/2.3_Documentation_Projet.docx
@@ -2290,6 +2290,7 @@
       </w:pPr>
       <w:bookmarkStart w:id="3" w:name="_Toc217023827"/>
       <w:r>
+        <w:lastRenderedPageBreak/>
         <w:t xml:space="preserve">Diagrammes </w:t>
       </w:r>
       <w:r>
@@ -2302,9 +2303,6 @@
         <w:t>de séquence</w:t>
       </w:r>
       <w:bookmarkEnd w:id="3"/>
-      <w:r>
-        <w:t xml:space="preserve"> </w:t>
-      </w:r>
     </w:p>
     <w:p>
       <w:pPr>
@@ -2313,6 +2311,102 @@
           <w:lang w:val="fr-CH"/>
         </w:rPr>
       </w:pPr>
+      <w:r>
+        <w:rPr>
+          <w:lang w:val="fr-CH"/>
+        </w:rPr>
+        <w:drawing>
+          <wp:inline distT="0" distB="0" distL="0" distR="0" wp14:anchorId="25A75141" wp14:editId="0E711A4D">
+            <wp:extent cx="5760085" cy="3288665"/>
+            <wp:effectExtent l="0" t="0" r="0" b="6985"/>
+            <wp:docPr id="754728174" name="Image 1" descr="Une image contenant texte, diagramme, Plan, capture d’écran&#10;&#10;Le contenu généré par l’IA peut être incorrect."/>
+            <wp:cNvGraphicFramePr>
+              <a:graphicFrameLocks xmlns:a="http://schemas.openxmlformats.org/drawingml/2006/main" noChangeAspect="1"/>
+            </wp:cNvGraphicFramePr>
+            <a:graphic xmlns:a="http://schemas.openxmlformats.org/drawingml/2006/main">
+              <a:graphicData uri="http://schemas.openxmlformats.org/drawingml/2006/picture">
+                <pic:pic xmlns:pic="http://schemas.openxmlformats.org/drawingml/2006/picture">
+                  <pic:nvPicPr>
+                    <pic:cNvPr id="754728174" name="Image 1" descr="Une image contenant texte, diagramme, Plan, capture d’écran&#10;&#10;Le contenu généré par l’IA peut être incorrect."/>
+                    <pic:cNvPicPr/>
+                  </pic:nvPicPr>
+                  <pic:blipFill>
+                    <a:blip r:embed="rId10"/>
+                    <a:stretch>
+                      <a:fillRect/>
+                    </a:stretch>
+                  </pic:blipFill>
+                  <pic:spPr>
+                    <a:xfrm>
+                      <a:off x="0" y="0"/>
+                      <a:ext cx="5760085" cy="3288665"/>
+                    </a:xfrm>
+                    <a:prstGeom prst="rect">
+                      <a:avLst/>
+                    </a:prstGeom>
+                  </pic:spPr>
+                </pic:pic>
+              </a:graphicData>
+            </a:graphic>
+          </wp:inline>
+        </w:drawing>
+      </w:r>
+    </w:p>
+    <w:p>
+      <w:pPr>
+        <w:pStyle w:val="BITTextkrper"/>
+        <w:rPr>
+          <w:lang w:val="fr-CH"/>
+        </w:rPr>
+      </w:pPr>
+    </w:p>
+    <w:p>
+      <w:pPr>
+        <w:pStyle w:val="BITTextkrper"/>
+        <w:rPr>
+          <w:lang w:val="fr-CH"/>
+        </w:rPr>
+      </w:pPr>
+      <w:r>
+        <w:rPr>
+          <w:lang w:val="fr-CH"/>
+        </w:rPr>
+        <w:drawing>
+          <wp:inline distT="0" distB="0" distL="0" distR="0" wp14:anchorId="3D32CD87" wp14:editId="4C57BD33">
+            <wp:extent cx="5760085" cy="4415790"/>
+            <wp:effectExtent l="0" t="0" r="0" b="3810"/>
+            <wp:docPr id="738530635" name="Image 1" descr="Une image contenant texte, diagramme, Parallèle, Plan&#10;&#10;Le contenu généré par l’IA peut être incorrect."/>
+            <wp:cNvGraphicFramePr>
+              <a:graphicFrameLocks xmlns:a="http://schemas.openxmlformats.org/drawingml/2006/main" noChangeAspect="1"/>
+            </wp:cNvGraphicFramePr>
+            <a:graphic xmlns:a="http://schemas.openxmlformats.org/drawingml/2006/main">
+              <a:graphicData uri="http://schemas.openxmlformats.org/drawingml/2006/picture">
+                <pic:pic xmlns:pic="http://schemas.openxmlformats.org/drawingml/2006/picture">
+                  <pic:nvPicPr>
+                    <pic:cNvPr id="738530635" name="Image 1" descr="Une image contenant texte, diagramme, Parallèle, Plan&#10;&#10;Le contenu généré par l’IA peut être incorrect."/>
+                    <pic:cNvPicPr/>
+                  </pic:nvPicPr>
+                  <pic:blipFill>
+                    <a:blip r:embed="rId11"/>
+                    <a:stretch>
+                      <a:fillRect/>
+                    </a:stretch>
+                  </pic:blipFill>
+                  <pic:spPr>
+                    <a:xfrm>
+                      <a:off x="0" y="0"/>
+                      <a:ext cx="5760085" cy="4415790"/>
+                    </a:xfrm>
+                    <a:prstGeom prst="rect">
+                      <a:avLst/>
+                    </a:prstGeom>
+                  </pic:spPr>
+                </pic:pic>
+              </a:graphicData>
+            </a:graphic>
+          </wp:inline>
+        </w:drawing>
+      </w:r>
     </w:p>
     <w:p>
       <w:pPr>
@@ -2320,6 +2414,7 @@
       </w:pPr>
       <w:bookmarkStart w:id="4" w:name="_Toc217023828"/>
       <w:r>
+        <w:lastRenderedPageBreak/>
         <w:t>Maquettes</w:t>
       </w:r>
       <w:bookmarkEnd w:id="4"/>
@@ -2331,6 +2426,46 @@
           <w:lang w:val="fr-CH"/>
         </w:rPr>
       </w:pPr>
+      <w:r>
+        <w:rPr>
+          <w:lang w:val="fr-CH"/>
+        </w:rPr>
+        <w:drawing>
+          <wp:inline distT="0" distB="0" distL="0" distR="0" wp14:anchorId="46D1BC4B" wp14:editId="1D4C5A4D">
+            <wp:extent cx="5760085" cy="3844290"/>
+            <wp:effectExtent l="0" t="0" r="0" b="3810"/>
+            <wp:docPr id="239232962" name="Image 1" descr="Une image contenant texte, Appareils électroniques, capture d’écran, logiciel&#10;&#10;Le contenu généré par l’IA peut être incorrect."/>
+            <wp:cNvGraphicFramePr>
+              <a:graphicFrameLocks xmlns:a="http://schemas.openxmlformats.org/drawingml/2006/main" noChangeAspect="1"/>
+            </wp:cNvGraphicFramePr>
+            <a:graphic xmlns:a="http://schemas.openxmlformats.org/drawingml/2006/main">
+              <a:graphicData uri="http://schemas.openxmlformats.org/drawingml/2006/picture">
+                <pic:pic xmlns:pic="http://schemas.openxmlformats.org/drawingml/2006/picture">
+                  <pic:nvPicPr>
+                    <pic:cNvPr id="239232962" name="Image 1" descr="Une image contenant texte, Appareils électroniques, capture d’écran, logiciel&#10;&#10;Le contenu généré par l’IA peut être incorrect."/>
+                    <pic:cNvPicPr/>
+                  </pic:nvPicPr>
+                  <pic:blipFill>
+                    <a:blip r:embed="rId12"/>
+                    <a:stretch>
+                      <a:fillRect/>
+                    </a:stretch>
+                  </pic:blipFill>
+                  <pic:spPr>
+                    <a:xfrm>
+                      <a:off x="0" y="0"/>
+                      <a:ext cx="5760085" cy="3844290"/>
+                    </a:xfrm>
+                    <a:prstGeom prst="rect">
+                      <a:avLst/>
+                    </a:prstGeom>
+                  </pic:spPr>
+                </pic:pic>
+              </a:graphicData>
+            </a:graphic>
+          </wp:inline>
+        </w:drawing>
+      </w:r>
     </w:p>
     <w:p>
       <w:pPr>
@@ -2392,7 +2527,7 @@
                     <pic:cNvPicPr/>
                   </pic:nvPicPr>
                   <pic:blipFill>
-                    <a:blip r:embed="rId10"/>
+                    <a:blip r:embed="rId13"/>
                     <a:stretch>
                       <a:fillRect/>
                     </a:stretch>
@@ -4003,10 +4138,10 @@
       </w:r>
     </w:p>
     <w:sectPr>
-      <w:headerReference w:type="default" r:id="rId11"/>
-      <w:footerReference w:type="default" r:id="rId12"/>
-      <w:headerReference w:type="first" r:id="rId13"/>
-      <w:footerReference w:type="first" r:id="rId14"/>
+      <w:headerReference w:type="default" r:id="rId14"/>
+      <w:footerReference w:type="default" r:id="rId15"/>
+      <w:headerReference w:type="first" r:id="rId16"/>
+      <w:footerReference w:type="first" r:id="rId17"/>
       <w:pgSz w:w="11906" w:h="16838" w:code="9"/>
       <w:pgMar w:top="1861" w:right="1134" w:bottom="907" w:left="1701" w:header="851" w:footer="340" w:gutter="0"/>
       <w:cols w:space="708"/>
@@ -4123,6 +4258,7 @@
                 <w:dataBinding w:prefixMappings="xmlns:ns0='http://purl.org/dc/elements/1.1/' xmlns:ns1='http://schemas.openxmlformats.org/package/2006/metadata/core-properties' " w:xpath="/ns1:coreProperties[1]/ns0:creator[1]" w:storeItemID="{6C3C8BC8-F283-45AE-878A-BAB7291924A1}"/>
                 <w:text/>
               </w:sdtPr>
+              <w:sdtEndPr/>
               <w:sdtContent>
                 <w:tc>
                   <w:tcPr>
@@ -4242,7 +4378,7 @@
                   <w:rPr>
                     <w:lang w:val="fr-CH"/>
                   </w:rPr>
-                  <w:t>19.12.2025 09:21</w:t>
+                  <w:t>19.12.2025 09:22</w:t>
                 </w:r>
                 <w:r>
                   <w:rPr>
@@ -4336,6 +4472,7 @@
                 <w:dataBinding w:prefixMappings="xmlns:ns0='http://purl.org/dc/elements/1.1/' xmlns:ns1='http://schemas.openxmlformats.org/package/2006/metadata/core-properties' " w:xpath="/ns1:coreProperties[1]/ns0:creator[1]" w:storeItemID="{6C3C8BC8-F283-45AE-878A-BAB7291924A1}"/>
                 <w:text/>
               </w:sdtPr>
+              <w:sdtEndPr/>
               <w:sdtContent>
                 <w:tc>
                   <w:tcPr>
@@ -4455,7 +4592,7 @@
                   <w:rPr>
                     <w:lang w:val="fr-CH"/>
                   </w:rPr>
-                  <w:t>19.12.2025 09:21</w:t>
+                  <w:t>19.12.2025 09:22</w:t>
                 </w:r>
                 <w:r>
                   <w:rPr>

</xml_diff>

<commit_message>
doc, uml, dailyscrum vendredi matin
</commit_message>
<xml_diff>
--- a/documentation/2.3_Documentation_Projet.docx
+++ b/documentation/2.3_Documentation_Projet.docx
@@ -287,7 +287,23 @@
           <w:sz w:val="24"/>
           <w:lang w:val="fr-CH"/>
         </w:rPr>
-        <w:t xml:space="preserve"> et Pires Donose Andrei</w:t>
+        <w:t xml:space="preserve"> et Pires </w:t>
+      </w:r>
+      <w:proofErr w:type="spellStart"/>
+      <w:r>
+        <w:rPr>
+          <w:sz w:val="24"/>
+          <w:lang w:val="fr-CH"/>
+        </w:rPr>
+        <w:t>Donose</w:t>
+      </w:r>
+      <w:proofErr w:type="spellEnd"/>
+      <w:r>
+        <w:rPr>
+          <w:sz w:val="24"/>
+          <w:lang w:val="fr-CH"/>
+        </w:rPr>
+        <w:t xml:space="preserve"> Andrei</w:t>
       </w:r>
     </w:p>
     <w:p>
@@ -2428,16 +2444,69 @@
           <w:lang w:val="fr-CH"/>
         </w:rPr>
       </w:pPr>
-      <w:r>
-        <w:rPr>
-          <w:noProof/>
+    </w:p>
+    <w:p>
+      <w:pPr>
+        <w:pStyle w:val="BITTextkrper"/>
+        <w:rPr>
+          <w:lang w:val="fr-CH"/>
+        </w:rPr>
+      </w:pPr>
+    </w:p>
+    <w:p>
+      <w:pPr>
+        <w:pStyle w:val="BITTextkrper"/>
+        <w:rPr>
+          <w:lang w:val="fr-CH"/>
+        </w:rPr>
+      </w:pPr>
+    </w:p>
+    <w:p>
+      <w:pPr>
+        <w:pStyle w:val="BITTextkrper"/>
+        <w:rPr>
+          <w:lang w:val="fr-CH"/>
+        </w:rPr>
+      </w:pPr>
+    </w:p>
+    <w:p>
+      <w:pPr>
+        <w:pStyle w:val="BITTextkrper"/>
+        <w:rPr>
+          <w:lang w:val="fr-CH"/>
+        </w:rPr>
+      </w:pPr>
+      <w:proofErr w:type="spellStart"/>
+      <w:r>
+        <w:rPr>
+          <w:lang w:val="fr-CH"/>
+        </w:rPr>
+        <w:t>DashBoard</w:t>
+      </w:r>
+      <w:proofErr w:type="spellEnd"/>
+      <w:r>
+        <w:rPr>
+          <w:lang w:val="fr-CH"/>
+        </w:rPr>
+        <w:t> :</w:t>
+      </w:r>
+    </w:p>
+    <w:p>
+      <w:pPr>
+        <w:pStyle w:val="BITTextkrper"/>
+        <w:rPr>
+          <w:lang w:val="fr-CH"/>
+        </w:rPr>
+      </w:pPr>
+      <w:r>
+        <w:rPr>
           <w:lang w:val="fr-CH"/>
         </w:rPr>
         <w:drawing>
-          <wp:inline distT="0" distB="0" distL="0" distR="0" wp14:anchorId="46D1BC4B" wp14:editId="1D4C5A4D">
-            <wp:extent cx="5760085" cy="3844290"/>
-            <wp:effectExtent l="0" t="0" r="0" b="3810"/>
-            <wp:docPr id="239232962" name="Image 1" descr="Une image contenant texte, Appareils électroniques, capture d’écran, logiciel&#10;&#10;Le contenu généré par l’IA peut être incorrect."/>
+          <wp:inline distT="0" distB="0" distL="0" distR="0" wp14:anchorId="090A5BE7" wp14:editId="5FA3D7BA">
+            <wp:extent cx="5760085" cy="3855085"/>
+            <wp:effectExtent l="0" t="0" r="0" b="0"/>
+            <wp:docPr id="1594743633" name="Image 1" descr="Une image contenant texte, capture d’écran, nombre, logiciel&#10;&#10;Le contenu généré par l’IA peut être incorrect."/>
             <wp:cNvGraphicFramePr>
               <a:graphicFrameLocks xmlns:a="http://schemas.openxmlformats.org/drawingml/2006/main" noChangeAspect="1"/>
             </wp:cNvGraphicFramePr>
@@ -2445,7 +2514,7 @@
               <a:graphicData uri="http://schemas.openxmlformats.org/drawingml/2006/picture">
                 <pic:pic xmlns:pic="http://schemas.openxmlformats.org/drawingml/2006/picture">
                   <pic:nvPicPr>
-                    <pic:cNvPr id="239232962" name="Image 1" descr="Une image contenant texte, Appareils électroniques, capture d’écran, logiciel&#10;&#10;Le contenu généré par l’IA peut être incorrect."/>
+                    <pic:cNvPr id="1594743633" name="Image 1" descr="Une image contenant texte, capture d’écran, nombre, logiciel&#10;&#10;Le contenu généré par l’IA peut être incorrect."/>
                     <pic:cNvPicPr/>
                   </pic:nvPicPr>
                   <pic:blipFill>
@@ -2457,7 +2526,7 @@
                   <pic:spPr>
                     <a:xfrm>
                       <a:off x="0" y="0"/>
-                      <a:ext cx="5760085" cy="3844290"/>
+                      <a:ext cx="5760085" cy="3855085"/>
                     </a:xfrm>
                     <a:prstGeom prst="rect">
                       <a:avLst/>
@@ -2477,6 +2546,250 @@
           <w:lang w:val="fr-CH"/>
         </w:rPr>
       </w:pPr>
+      <w:r>
+        <w:rPr>
+          <w:lang w:val="fr-CH"/>
+        </w:rPr>
+        <w:t>Mod</w:t>
+      </w:r>
+      <w:r>
+        <w:rPr>
+          <w:lang w:val="fr-CH"/>
+        </w:rPr>
+        <w:t>e à choisir</w:t>
+      </w:r>
+      <w:r>
+        <w:rPr>
+          <w:lang w:val="fr-CH"/>
+        </w:rPr>
+        <w:t> :</w:t>
+      </w:r>
+    </w:p>
+    <w:p>
+      <w:pPr>
+        <w:pStyle w:val="BITTextkrper"/>
+        <w:rPr>
+          <w:lang w:val="fr-CH"/>
+        </w:rPr>
+      </w:pPr>
+      <w:r>
+        <w:rPr>
+          <w:lang w:val="fr-CH"/>
+        </w:rPr>
+        <w:drawing>
+          <wp:inline distT="0" distB="0" distL="0" distR="0" wp14:anchorId="012C6C8D" wp14:editId="5B868170">
+            <wp:extent cx="5760085" cy="3858895"/>
+            <wp:effectExtent l="0" t="0" r="0" b="8255"/>
+            <wp:docPr id="256356201" name="Image 1" descr="Une image contenant texte, capture d’écran, nombre, logiciel&#10;&#10;Le contenu généré par l’IA peut être incorrect."/>
+            <wp:cNvGraphicFramePr>
+              <a:graphicFrameLocks xmlns:a="http://schemas.openxmlformats.org/drawingml/2006/main" noChangeAspect="1"/>
+            </wp:cNvGraphicFramePr>
+            <a:graphic xmlns:a="http://schemas.openxmlformats.org/drawingml/2006/main">
+              <a:graphicData uri="http://schemas.openxmlformats.org/drawingml/2006/picture">
+                <pic:pic xmlns:pic="http://schemas.openxmlformats.org/drawingml/2006/picture">
+                  <pic:nvPicPr>
+                    <pic:cNvPr id="256356201" name="Image 1" descr="Une image contenant texte, capture d’écran, nombre, logiciel&#10;&#10;Le contenu généré par l’IA peut être incorrect."/>
+                    <pic:cNvPicPr/>
+                  </pic:nvPicPr>
+                  <pic:blipFill>
+                    <a:blip r:embed="rId13"/>
+                    <a:stretch>
+                      <a:fillRect/>
+                    </a:stretch>
+                  </pic:blipFill>
+                  <pic:spPr>
+                    <a:xfrm>
+                      <a:off x="0" y="0"/>
+                      <a:ext cx="5760085" cy="3858895"/>
+                    </a:xfrm>
+                    <a:prstGeom prst="rect">
+                      <a:avLst/>
+                    </a:prstGeom>
+                  </pic:spPr>
+                </pic:pic>
+              </a:graphicData>
+            </a:graphic>
+          </wp:inline>
+        </w:drawing>
+      </w:r>
+    </w:p>
+    <w:p>
+      <w:pPr>
+        <w:pStyle w:val="BITTextkrper"/>
+        <w:rPr>
+          <w:lang w:val="fr-CH"/>
+        </w:rPr>
+      </w:pPr>
+      <w:r>
+        <w:rPr>
+          <w:lang w:val="fr-CH"/>
+        </w:rPr>
+        <w:t xml:space="preserve">Page </w:t>
+      </w:r>
+      <w:r>
+        <w:rPr>
+          <w:lang w:val="fr-CH"/>
+        </w:rPr>
+        <w:t>de commande du Rover :</w:t>
+      </w:r>
+    </w:p>
+    <w:p>
+      <w:pPr>
+        <w:pStyle w:val="BITTextkrper"/>
+        <w:rPr>
+          <w:lang w:val="fr-CH"/>
+        </w:rPr>
+      </w:pPr>
+      <w:r>
+        <w:rPr>
+          <w:lang w:val="fr-CH"/>
+        </w:rPr>
+        <w:drawing>
+          <wp:inline distT="0" distB="0" distL="0" distR="0" wp14:anchorId="66A6C450" wp14:editId="3C37D15A">
+            <wp:extent cx="5760085" cy="3861435"/>
+            <wp:effectExtent l="0" t="0" r="0" b="5715"/>
+            <wp:docPr id="827106620" name="Image 1" descr="Une image contenant texte, capture d’écran, diagramme, nombre&#10;&#10;Le contenu généré par l’IA peut être incorrect."/>
+            <wp:cNvGraphicFramePr>
+              <a:graphicFrameLocks xmlns:a="http://schemas.openxmlformats.org/drawingml/2006/main" noChangeAspect="1"/>
+            </wp:cNvGraphicFramePr>
+            <a:graphic xmlns:a="http://schemas.openxmlformats.org/drawingml/2006/main">
+              <a:graphicData uri="http://schemas.openxmlformats.org/drawingml/2006/picture">
+                <pic:pic xmlns:pic="http://schemas.openxmlformats.org/drawingml/2006/picture">
+                  <pic:nvPicPr>
+                    <pic:cNvPr id="827106620" name="Image 1" descr="Une image contenant texte, capture d’écran, diagramme, nombre&#10;&#10;Le contenu généré par l’IA peut être incorrect."/>
+                    <pic:cNvPicPr/>
+                  </pic:nvPicPr>
+                  <pic:blipFill>
+                    <a:blip r:embed="rId14"/>
+                    <a:stretch>
+                      <a:fillRect/>
+                    </a:stretch>
+                  </pic:blipFill>
+                  <pic:spPr>
+                    <a:xfrm>
+                      <a:off x="0" y="0"/>
+                      <a:ext cx="5760085" cy="3861435"/>
+                    </a:xfrm>
+                    <a:prstGeom prst="rect">
+                      <a:avLst/>
+                    </a:prstGeom>
+                  </pic:spPr>
+                </pic:pic>
+              </a:graphicData>
+            </a:graphic>
+          </wp:inline>
+        </w:drawing>
+      </w:r>
+    </w:p>
+    <w:p>
+      <w:pPr>
+        <w:pStyle w:val="BITTextkrper"/>
+        <w:rPr>
+          <w:lang w:val="fr-CH"/>
+        </w:rPr>
+      </w:pPr>
+      <w:r>
+        <w:rPr>
+          <w:lang w:val="fr-CH"/>
+        </w:rPr>
+        <w:t>Page de guide de la manette :</w:t>
+      </w:r>
+    </w:p>
+    <w:p>
+      <w:pPr>
+        <w:pStyle w:val="BITTextkrper"/>
+        <w:rPr>
+          <w:lang w:val="fr-CH"/>
+        </w:rPr>
+      </w:pPr>
+      <w:r>
+        <w:rPr>
+          <w:lang w:val="fr-CH"/>
+        </w:rPr>
+        <w:drawing>
+          <wp:inline distT="0" distB="0" distL="0" distR="0" wp14:anchorId="2783E6E6" wp14:editId="6DD7A3B3">
+            <wp:extent cx="5760085" cy="3842385"/>
+            <wp:effectExtent l="0" t="0" r="0" b="5715"/>
+            <wp:docPr id="2112995927" name="Image 1" descr="Une image contenant texte, capture d’écran, affichage, logiciel&#10;&#10;Le contenu généré par l’IA peut être incorrect."/>
+            <wp:cNvGraphicFramePr>
+              <a:graphicFrameLocks xmlns:a="http://schemas.openxmlformats.org/drawingml/2006/main" noChangeAspect="1"/>
+            </wp:cNvGraphicFramePr>
+            <a:graphic xmlns:a="http://schemas.openxmlformats.org/drawingml/2006/main">
+              <a:graphicData uri="http://schemas.openxmlformats.org/drawingml/2006/picture">
+                <pic:pic xmlns:pic="http://schemas.openxmlformats.org/drawingml/2006/picture">
+                  <pic:nvPicPr>
+                    <pic:cNvPr id="2112995927" name="Image 1" descr="Une image contenant texte, capture d’écran, affichage, logiciel&#10;&#10;Le contenu généré par l’IA peut être incorrect."/>
+                    <pic:cNvPicPr/>
+                  </pic:nvPicPr>
+                  <pic:blipFill>
+                    <a:blip r:embed="rId15"/>
+                    <a:stretch>
+                      <a:fillRect/>
+                    </a:stretch>
+                  </pic:blipFill>
+                  <pic:spPr>
+                    <a:xfrm>
+                      <a:off x="0" y="0"/>
+                      <a:ext cx="5760085" cy="3842385"/>
+                    </a:xfrm>
+                    <a:prstGeom prst="rect">
+                      <a:avLst/>
+                    </a:prstGeom>
+                  </pic:spPr>
+                </pic:pic>
+              </a:graphicData>
+            </a:graphic>
+          </wp:inline>
+        </w:drawing>
+      </w:r>
+    </w:p>
+    <w:p>
+      <w:pPr>
+        <w:pStyle w:val="BITTextkrper"/>
+        <w:rPr>
+          <w:lang w:val="fr-CH"/>
+        </w:rPr>
+      </w:pPr>
+      <w:r>
+        <w:rPr>
+          <w:lang w:val="fr-CH"/>
+        </w:rPr>
+        <w:drawing>
+          <wp:inline distT="0" distB="0" distL="0" distR="0" wp14:anchorId="55C8DCED" wp14:editId="07E4588D">
+            <wp:extent cx="5760085" cy="3837940"/>
+            <wp:effectExtent l="0" t="0" r="0" b="0"/>
+            <wp:docPr id="490616490" name="Image 1" descr="Une image contenant texte, capture d’écran, affichage, diagramme&#10;&#10;Le contenu généré par l’IA peut être incorrect."/>
+            <wp:cNvGraphicFramePr>
+              <a:graphicFrameLocks xmlns:a="http://schemas.openxmlformats.org/drawingml/2006/main" noChangeAspect="1"/>
+            </wp:cNvGraphicFramePr>
+            <a:graphic xmlns:a="http://schemas.openxmlformats.org/drawingml/2006/main">
+              <a:graphicData uri="http://schemas.openxmlformats.org/drawingml/2006/picture">
+                <pic:pic xmlns:pic="http://schemas.openxmlformats.org/drawingml/2006/picture">
+                  <pic:nvPicPr>
+                    <pic:cNvPr id="490616490" name="Image 1" descr="Une image contenant texte, capture d’écran, affichage, diagramme&#10;&#10;Le contenu généré par l’IA peut être incorrect."/>
+                    <pic:cNvPicPr/>
+                  </pic:nvPicPr>
+                  <pic:blipFill>
+                    <a:blip r:embed="rId16"/>
+                    <a:stretch>
+                      <a:fillRect/>
+                    </a:stretch>
+                  </pic:blipFill>
+                  <pic:spPr>
+                    <a:xfrm>
+                      <a:off x="0" y="0"/>
+                      <a:ext cx="5760085" cy="3837940"/>
+                    </a:xfrm>
+                    <a:prstGeom prst="rect">
+                      <a:avLst/>
+                    </a:prstGeom>
+                  </pic:spPr>
+                </pic:pic>
+              </a:graphicData>
+            </a:graphic>
+          </wp:inline>
+        </w:drawing>
+      </w:r>
     </w:p>
     <w:p>
       <w:pPr>
@@ -2537,7 +2850,7 @@
                     <pic:cNvPicPr/>
                   </pic:nvPicPr>
                   <pic:blipFill>
-                    <a:blip r:embed="rId13"/>
+                    <a:blip r:embed="rId17"/>
                     <a:stretch>
                       <a:fillRect/>
                     </a:stretch>
@@ -2593,6 +2906,46 @@
           <w:lang w:val="fr-CH"/>
         </w:rPr>
       </w:pPr>
+      <w:r>
+        <w:rPr>
+          <w:lang w:val="fr-CH"/>
+        </w:rPr>
+        <w:drawing>
+          <wp:inline distT="0" distB="0" distL="0" distR="0" wp14:anchorId="770AF3E2" wp14:editId="6030B551">
+            <wp:extent cx="5760085" cy="3222625"/>
+            <wp:effectExtent l="0" t="0" r="0" b="0"/>
+            <wp:docPr id="1092253369" name="Image 1" descr="Une image contenant texte, diagramme, Parallèle, ligne&#10;&#10;Le contenu généré par l’IA peut être incorrect."/>
+            <wp:cNvGraphicFramePr>
+              <a:graphicFrameLocks xmlns:a="http://schemas.openxmlformats.org/drawingml/2006/main" noChangeAspect="1"/>
+            </wp:cNvGraphicFramePr>
+            <a:graphic xmlns:a="http://schemas.openxmlformats.org/drawingml/2006/main">
+              <a:graphicData uri="http://schemas.openxmlformats.org/drawingml/2006/picture">
+                <pic:pic xmlns:pic="http://schemas.openxmlformats.org/drawingml/2006/picture">
+                  <pic:nvPicPr>
+                    <pic:cNvPr id="1092253369" name="Image 1" descr="Une image contenant texte, diagramme, Parallèle, ligne&#10;&#10;Le contenu généré par l’IA peut être incorrect."/>
+                    <pic:cNvPicPr/>
+                  </pic:nvPicPr>
+                  <pic:blipFill>
+                    <a:blip r:embed="rId18"/>
+                    <a:stretch>
+                      <a:fillRect/>
+                    </a:stretch>
+                  </pic:blipFill>
+                  <pic:spPr>
+                    <a:xfrm>
+                      <a:off x="0" y="0"/>
+                      <a:ext cx="5760085" cy="3222625"/>
+                    </a:xfrm>
+                    <a:prstGeom prst="rect">
+                      <a:avLst/>
+                    </a:prstGeom>
+                  </pic:spPr>
+                </pic:pic>
+              </a:graphicData>
+            </a:graphic>
+          </wp:inline>
+        </w:drawing>
+      </w:r>
     </w:p>
     <w:p>
       <w:pPr>
@@ -2623,515 +2976,3392 @@
     </w:p>
     <w:p>
       <w:pPr>
-        <w:pStyle w:val="Titre4"/>
-      </w:pPr>
-      <w:r>
-        <w:t>Tests de Configuration de Connexion</w:t>
+        <w:pStyle w:val="BITTextkrper"/>
+        <w:rPr>
+          <w:b/>
+          <w:bCs/>
+          <w:sz w:val="32"/>
+          <w:szCs w:val="36"/>
+          <w:lang w:val="fr-CH"/>
+        </w:rPr>
+      </w:pPr>
+      <w:r>
+        <w:rPr>
+          <w:b/>
+          <w:bCs/>
+          <w:sz w:val="32"/>
+          <w:szCs w:val="36"/>
+          <w:lang w:val="fr-CH"/>
+        </w:rPr>
+        <w:t>Dashboard :</w:t>
+      </w:r>
+    </w:p>
+    <w:tbl>
+      <w:tblPr>
+        <w:tblW w:w="0" w:type="auto"/>
+        <w:tblCellSpacing w:w="15" w:type="dxa"/>
+        <w:tblInd w:w="-1001" w:type="dxa"/>
+        <w:tblCellMar>
+          <w:left w:w="0" w:type="dxa"/>
+          <w:right w:w="0" w:type="dxa"/>
+        </w:tblCellMar>
+        <w:tblLook w:val="04A0" w:firstRow="1" w:lastRow="0" w:firstColumn="1" w:lastColumn="0" w:noHBand="0" w:noVBand="1"/>
+      </w:tblPr>
+      <w:tblGrid>
+        <w:gridCol w:w="1277"/>
+        <w:gridCol w:w="1559"/>
+        <w:gridCol w:w="3302"/>
+        <w:gridCol w:w="3918"/>
+      </w:tblGrid>
+      <w:tr>
+        <w:trPr>
+          <w:tblHeader/>
+          <w:tblCellSpacing w:w="15" w:type="dxa"/>
+        </w:trPr>
+        <w:tc>
+          <w:tcPr>
+            <w:tcW w:w="1232" w:type="dxa"/>
+            <w:tcBorders>
+              <w:top w:val="single" w:sz="6" w:space="0" w:color="auto"/>
+              <w:left w:val="single" w:sz="6" w:space="0" w:color="auto"/>
+              <w:bottom w:val="single" w:sz="6" w:space="0" w:color="auto"/>
+              <w:right w:val="single" w:sz="6" w:space="0" w:color="auto"/>
+            </w:tcBorders>
+            <w:tcMar>
+              <w:top w:w="120" w:type="dxa"/>
+              <w:left w:w="180" w:type="dxa"/>
+              <w:bottom w:w="120" w:type="dxa"/>
+              <w:right w:w="180" w:type="dxa"/>
+            </w:tcMar>
+            <w:vAlign w:val="center"/>
+            <w:hideMark/>
+          </w:tcPr>
+          <w:p>
+            <w:pPr>
+              <w:pStyle w:val="BITTextkrper"/>
+              <w:rPr>
+                <w:lang w:val="fr-CH"/>
+              </w:rPr>
+            </w:pPr>
+            <w:r>
+              <w:rPr>
+                <w:b/>
+                <w:bCs/>
+                <w:lang w:val="fr-CH"/>
+              </w:rPr>
+              <w:t>Numéro de test</w:t>
+            </w:r>
+          </w:p>
+        </w:tc>
+        <w:tc>
+          <w:tcPr>
+            <w:tcW w:w="1529" w:type="dxa"/>
+            <w:tcBorders>
+              <w:top w:val="single" w:sz="6" w:space="0" w:color="auto"/>
+              <w:left w:val="single" w:sz="6" w:space="0" w:color="auto"/>
+              <w:bottom w:val="single" w:sz="6" w:space="0" w:color="auto"/>
+              <w:right w:val="single" w:sz="6" w:space="0" w:color="auto"/>
+            </w:tcBorders>
+            <w:tcMar>
+              <w:top w:w="120" w:type="dxa"/>
+              <w:left w:w="180" w:type="dxa"/>
+              <w:bottom w:w="120" w:type="dxa"/>
+              <w:right w:w="180" w:type="dxa"/>
+            </w:tcMar>
+            <w:vAlign w:val="center"/>
+            <w:hideMark/>
+          </w:tcPr>
+          <w:p>
+            <w:pPr>
+              <w:pStyle w:val="BITTextkrper"/>
+              <w:rPr>
+                <w:lang w:val="fr-CH"/>
+              </w:rPr>
+            </w:pPr>
+            <w:r>
+              <w:rPr>
+                <w:b/>
+                <w:bCs/>
+                <w:lang w:val="fr-CH"/>
+              </w:rPr>
+              <w:t>Date</w:t>
+            </w:r>
+          </w:p>
+        </w:tc>
+        <w:tc>
+          <w:tcPr>
+            <w:tcW w:w="3272" w:type="dxa"/>
+            <w:tcBorders>
+              <w:top w:val="single" w:sz="6" w:space="0" w:color="auto"/>
+              <w:left w:val="single" w:sz="6" w:space="0" w:color="auto"/>
+              <w:bottom w:val="single" w:sz="6" w:space="0" w:color="auto"/>
+              <w:right w:val="single" w:sz="6" w:space="0" w:color="auto"/>
+            </w:tcBorders>
+            <w:tcMar>
+              <w:top w:w="120" w:type="dxa"/>
+              <w:left w:w="180" w:type="dxa"/>
+              <w:bottom w:w="120" w:type="dxa"/>
+              <w:right w:w="180" w:type="dxa"/>
+            </w:tcMar>
+            <w:vAlign w:val="center"/>
+            <w:hideMark/>
+          </w:tcPr>
+          <w:p>
+            <w:pPr>
+              <w:pStyle w:val="BITTextkrper"/>
+              <w:rPr>
+                <w:lang w:val="fr-CH"/>
+              </w:rPr>
+            </w:pPr>
+            <w:r>
+              <w:rPr>
+                <w:b/>
+                <w:bCs/>
+                <w:lang w:val="fr-CH"/>
+              </w:rPr>
+              <w:t>Description</w:t>
+            </w:r>
+          </w:p>
+        </w:tc>
+        <w:tc>
+          <w:tcPr>
+            <w:tcW w:w="0" w:type="auto"/>
+            <w:tcBorders>
+              <w:top w:val="single" w:sz="6" w:space="0" w:color="auto"/>
+              <w:left w:val="single" w:sz="6" w:space="0" w:color="auto"/>
+              <w:bottom w:val="single" w:sz="6" w:space="0" w:color="auto"/>
+              <w:right w:val="single" w:sz="6" w:space="0" w:color="auto"/>
+            </w:tcBorders>
+            <w:tcMar>
+              <w:top w:w="120" w:type="dxa"/>
+              <w:left w:w="180" w:type="dxa"/>
+              <w:bottom w:w="120" w:type="dxa"/>
+              <w:right w:w="180" w:type="dxa"/>
+            </w:tcMar>
+            <w:vAlign w:val="center"/>
+            <w:hideMark/>
+          </w:tcPr>
+          <w:p>
+            <w:pPr>
+              <w:pStyle w:val="BITTextkrper"/>
+              <w:rPr>
+                <w:lang w:val="fr-CH"/>
+              </w:rPr>
+            </w:pPr>
+            <w:r>
+              <w:rPr>
+                <w:b/>
+                <w:bCs/>
+                <w:lang w:val="fr-CH"/>
+              </w:rPr>
+              <w:t>Résultat désiré</w:t>
+            </w:r>
+          </w:p>
+        </w:tc>
+      </w:tr>
+      <w:tr>
+        <w:trPr>
+          <w:tblCellSpacing w:w="15" w:type="dxa"/>
+        </w:trPr>
+        <w:tc>
+          <w:tcPr>
+            <w:tcW w:w="1232" w:type="dxa"/>
+            <w:tcBorders>
+              <w:top w:val="single" w:sz="6" w:space="0" w:color="auto"/>
+              <w:left w:val="single" w:sz="6" w:space="0" w:color="auto"/>
+              <w:bottom w:val="single" w:sz="6" w:space="0" w:color="auto"/>
+              <w:right w:val="single" w:sz="6" w:space="0" w:color="auto"/>
+            </w:tcBorders>
+            <w:tcMar>
+              <w:top w:w="120" w:type="dxa"/>
+              <w:left w:w="180" w:type="dxa"/>
+              <w:bottom w:w="120" w:type="dxa"/>
+              <w:right w:w="180" w:type="dxa"/>
+            </w:tcMar>
+            <w:vAlign w:val="center"/>
+            <w:hideMark/>
+          </w:tcPr>
+          <w:p>
+            <w:pPr>
+              <w:pStyle w:val="BITTextkrper"/>
+              <w:rPr>
+                <w:lang w:val="fr-CH"/>
+              </w:rPr>
+            </w:pPr>
+            <w:r>
+              <w:rPr>
+                <w:b/>
+                <w:bCs/>
+                <w:lang w:val="fr-CH"/>
+              </w:rPr>
+              <w:t>F1</w:t>
+            </w:r>
+          </w:p>
+        </w:tc>
+        <w:tc>
+          <w:tcPr>
+            <w:tcW w:w="1529" w:type="dxa"/>
+            <w:tcBorders>
+              <w:top w:val="single" w:sz="6" w:space="0" w:color="auto"/>
+              <w:left w:val="single" w:sz="6" w:space="0" w:color="auto"/>
+              <w:bottom w:val="single" w:sz="6" w:space="0" w:color="auto"/>
+              <w:right w:val="single" w:sz="6" w:space="0" w:color="auto"/>
+            </w:tcBorders>
+            <w:tcMar>
+              <w:top w:w="120" w:type="dxa"/>
+              <w:left w:w="180" w:type="dxa"/>
+              <w:bottom w:w="120" w:type="dxa"/>
+              <w:right w:w="180" w:type="dxa"/>
+            </w:tcMar>
+            <w:vAlign w:val="center"/>
+            <w:hideMark/>
+          </w:tcPr>
+          <w:p>
+            <w:pPr>
+              <w:pStyle w:val="BITTextkrper"/>
+              <w:rPr>
+                <w:lang w:val="fr-CH"/>
+              </w:rPr>
+            </w:pPr>
+            <w:r>
+              <w:rPr>
+                <w:lang w:val="fr-CH"/>
+              </w:rPr>
+              <w:t>09.01.2026</w:t>
+            </w:r>
+          </w:p>
+        </w:tc>
+        <w:tc>
+          <w:tcPr>
+            <w:tcW w:w="3272" w:type="dxa"/>
+            <w:tcBorders>
+              <w:top w:val="single" w:sz="6" w:space="0" w:color="auto"/>
+              <w:left w:val="single" w:sz="6" w:space="0" w:color="auto"/>
+              <w:bottom w:val="single" w:sz="6" w:space="0" w:color="auto"/>
+              <w:right w:val="single" w:sz="6" w:space="0" w:color="auto"/>
+            </w:tcBorders>
+            <w:tcMar>
+              <w:top w:w="120" w:type="dxa"/>
+              <w:left w:w="180" w:type="dxa"/>
+              <w:bottom w:w="120" w:type="dxa"/>
+              <w:right w:w="180" w:type="dxa"/>
+            </w:tcMar>
+            <w:vAlign w:val="center"/>
+            <w:hideMark/>
+          </w:tcPr>
+          <w:p>
+            <w:pPr>
+              <w:pStyle w:val="BITTextkrper"/>
+              <w:rPr>
+                <w:lang w:val="fr-CH"/>
+              </w:rPr>
+            </w:pPr>
+            <w:r>
+              <w:rPr>
+                <w:b/>
+                <w:bCs/>
+                <w:lang w:val="fr-CH"/>
+              </w:rPr>
+              <w:t>Vérification du verrouillage initial</w:t>
+            </w:r>
+            <w:r>
+              <w:rPr>
+                <w:lang w:val="fr-CH"/>
+              </w:rPr>
+              <w:t xml:space="preserve"> : Charger la page et tenter d'interagir avec la carte "Phidget Hardware" sans connexion backend.</w:t>
+            </w:r>
+          </w:p>
+        </w:tc>
+        <w:tc>
+          <w:tcPr>
+            <w:tcW w:w="0" w:type="auto"/>
+            <w:tcBorders>
+              <w:top w:val="single" w:sz="6" w:space="0" w:color="auto"/>
+              <w:left w:val="single" w:sz="6" w:space="0" w:color="auto"/>
+              <w:bottom w:val="single" w:sz="6" w:space="0" w:color="auto"/>
+              <w:right w:val="single" w:sz="6" w:space="0" w:color="auto"/>
+            </w:tcBorders>
+            <w:tcMar>
+              <w:top w:w="120" w:type="dxa"/>
+              <w:left w:w="180" w:type="dxa"/>
+              <w:bottom w:w="120" w:type="dxa"/>
+              <w:right w:w="180" w:type="dxa"/>
+            </w:tcMar>
+            <w:vAlign w:val="center"/>
+            <w:hideMark/>
+          </w:tcPr>
+          <w:p>
+            <w:pPr>
+              <w:pStyle w:val="BITTextkrper"/>
+              <w:rPr>
+                <w:lang w:val="fr-CH"/>
+              </w:rPr>
+            </w:pPr>
+            <w:r>
+              <w:rPr>
+                <w:lang w:val="fr-CH"/>
+              </w:rPr>
+              <w:t>La carte Phidget doit être semi-transparente, afficher un message d'avertissement avec une icône de cadenas, et les champs (IP/Port) doivent être désactivés (</w:t>
+            </w:r>
+            <w:proofErr w:type="spellStart"/>
+            <w:r>
+              <w:rPr>
+                <w:lang w:val="fr-CH"/>
+              </w:rPr>
+              <w:t>disabled</w:t>
+            </w:r>
+            <w:proofErr w:type="spellEnd"/>
+            <w:r>
+              <w:rPr>
+                <w:lang w:val="fr-CH"/>
+              </w:rPr>
+              <w:t>).</w:t>
+            </w:r>
+          </w:p>
+        </w:tc>
+      </w:tr>
+      <w:tr>
+        <w:trPr>
+          <w:tblCellSpacing w:w="15" w:type="dxa"/>
+        </w:trPr>
+        <w:tc>
+          <w:tcPr>
+            <w:tcW w:w="1232" w:type="dxa"/>
+            <w:tcBorders>
+              <w:top w:val="single" w:sz="6" w:space="0" w:color="auto"/>
+              <w:left w:val="single" w:sz="6" w:space="0" w:color="auto"/>
+              <w:bottom w:val="single" w:sz="6" w:space="0" w:color="auto"/>
+              <w:right w:val="single" w:sz="6" w:space="0" w:color="auto"/>
+            </w:tcBorders>
+            <w:tcMar>
+              <w:top w:w="120" w:type="dxa"/>
+              <w:left w:w="180" w:type="dxa"/>
+              <w:bottom w:w="120" w:type="dxa"/>
+              <w:right w:w="180" w:type="dxa"/>
+            </w:tcMar>
+            <w:vAlign w:val="center"/>
+            <w:hideMark/>
+          </w:tcPr>
+          <w:p>
+            <w:pPr>
+              <w:pStyle w:val="BITTextkrper"/>
+              <w:rPr>
+                <w:lang w:val="fr-CH"/>
+              </w:rPr>
+            </w:pPr>
+            <w:r>
+              <w:rPr>
+                <w:b/>
+                <w:bCs/>
+                <w:lang w:val="fr-CH"/>
+              </w:rPr>
+              <w:t>F2</w:t>
+            </w:r>
+          </w:p>
+        </w:tc>
+        <w:tc>
+          <w:tcPr>
+            <w:tcW w:w="1529" w:type="dxa"/>
+            <w:tcBorders>
+              <w:top w:val="single" w:sz="6" w:space="0" w:color="auto"/>
+              <w:left w:val="single" w:sz="6" w:space="0" w:color="auto"/>
+              <w:bottom w:val="single" w:sz="6" w:space="0" w:color="auto"/>
+              <w:right w:val="single" w:sz="6" w:space="0" w:color="auto"/>
+            </w:tcBorders>
+            <w:tcMar>
+              <w:top w:w="120" w:type="dxa"/>
+              <w:left w:w="180" w:type="dxa"/>
+              <w:bottom w:w="120" w:type="dxa"/>
+              <w:right w:w="180" w:type="dxa"/>
+            </w:tcMar>
+            <w:vAlign w:val="center"/>
+            <w:hideMark/>
+          </w:tcPr>
+          <w:p>
+            <w:pPr>
+              <w:pStyle w:val="BITTextkrper"/>
+              <w:rPr>
+                <w:lang w:val="fr-CH"/>
+              </w:rPr>
+            </w:pPr>
+            <w:r>
+              <w:rPr>
+                <w:lang w:val="fr-CH"/>
+              </w:rPr>
+              <w:t>09.01.2026</w:t>
+            </w:r>
+          </w:p>
+        </w:tc>
+        <w:tc>
+          <w:tcPr>
+            <w:tcW w:w="3272" w:type="dxa"/>
+            <w:tcBorders>
+              <w:top w:val="single" w:sz="6" w:space="0" w:color="auto"/>
+              <w:left w:val="single" w:sz="6" w:space="0" w:color="auto"/>
+              <w:bottom w:val="single" w:sz="6" w:space="0" w:color="auto"/>
+              <w:right w:val="single" w:sz="6" w:space="0" w:color="auto"/>
+            </w:tcBorders>
+            <w:tcMar>
+              <w:top w:w="120" w:type="dxa"/>
+              <w:left w:w="180" w:type="dxa"/>
+              <w:bottom w:w="120" w:type="dxa"/>
+              <w:right w:w="180" w:type="dxa"/>
+            </w:tcMar>
+            <w:vAlign w:val="center"/>
+            <w:hideMark/>
+          </w:tcPr>
+          <w:p>
+            <w:pPr>
+              <w:pStyle w:val="BITTextkrper"/>
+              <w:rPr>
+                <w:lang w:val="fr-CH"/>
+              </w:rPr>
+            </w:pPr>
+            <w:r>
+              <w:rPr>
+                <w:b/>
+                <w:bCs/>
+                <w:lang w:val="fr-CH"/>
+              </w:rPr>
+              <w:t>Validation du formulaire Backend</w:t>
+            </w:r>
+            <w:r>
+              <w:rPr>
+                <w:lang w:val="fr-CH"/>
+              </w:rPr>
+              <w:t xml:space="preserve"> : Saisir une URL </w:t>
+            </w:r>
+            <w:proofErr w:type="spellStart"/>
+            <w:r>
+              <w:rPr>
+                <w:lang w:val="fr-CH"/>
+              </w:rPr>
+              <w:t>WebSocket</w:t>
+            </w:r>
+            <w:proofErr w:type="spellEnd"/>
+            <w:r>
+              <w:rPr>
+                <w:lang w:val="fr-CH"/>
+              </w:rPr>
+              <w:t xml:space="preserve"> valide et cliquer sur "</w:t>
+            </w:r>
+            <w:proofErr w:type="spellStart"/>
+            <w:r>
+              <w:rPr>
+                <w:lang w:val="fr-CH"/>
+              </w:rPr>
+              <w:t>Connect</w:t>
+            </w:r>
+            <w:proofErr w:type="spellEnd"/>
+            <w:r>
+              <w:rPr>
+                <w:lang w:val="fr-CH"/>
+              </w:rPr>
+              <w:t xml:space="preserve"> Backend".</w:t>
+            </w:r>
+          </w:p>
+        </w:tc>
+        <w:tc>
+          <w:tcPr>
+            <w:tcW w:w="0" w:type="auto"/>
+            <w:tcBorders>
+              <w:top w:val="single" w:sz="6" w:space="0" w:color="auto"/>
+              <w:left w:val="single" w:sz="6" w:space="0" w:color="auto"/>
+              <w:bottom w:val="single" w:sz="6" w:space="0" w:color="auto"/>
+              <w:right w:val="single" w:sz="6" w:space="0" w:color="auto"/>
+            </w:tcBorders>
+            <w:tcMar>
+              <w:top w:w="120" w:type="dxa"/>
+              <w:left w:w="180" w:type="dxa"/>
+              <w:bottom w:w="120" w:type="dxa"/>
+              <w:right w:w="180" w:type="dxa"/>
+            </w:tcMar>
+            <w:vAlign w:val="center"/>
+            <w:hideMark/>
+          </w:tcPr>
+          <w:p>
+            <w:pPr>
+              <w:pStyle w:val="BITTextkrper"/>
+              <w:rPr>
+                <w:lang w:val="fr-CH"/>
+              </w:rPr>
+            </w:pPr>
+            <w:r>
+              <w:rPr>
+                <w:lang w:val="fr-CH"/>
+              </w:rPr>
+              <w:t>Le bouton doit montrer un état actif. Le statut en bas de carte doit passer de "Backend non connecté" (rouge) à "Backend connecté" (vert).</w:t>
+            </w:r>
+          </w:p>
+        </w:tc>
+      </w:tr>
+      <w:tr>
+        <w:trPr>
+          <w:tblCellSpacing w:w="15" w:type="dxa"/>
+        </w:trPr>
+        <w:tc>
+          <w:tcPr>
+            <w:tcW w:w="1232" w:type="dxa"/>
+            <w:tcBorders>
+              <w:top w:val="single" w:sz="6" w:space="0" w:color="auto"/>
+              <w:left w:val="single" w:sz="6" w:space="0" w:color="auto"/>
+              <w:bottom w:val="single" w:sz="6" w:space="0" w:color="auto"/>
+              <w:right w:val="single" w:sz="6" w:space="0" w:color="auto"/>
+            </w:tcBorders>
+            <w:tcMar>
+              <w:top w:w="120" w:type="dxa"/>
+              <w:left w:w="180" w:type="dxa"/>
+              <w:bottom w:w="120" w:type="dxa"/>
+              <w:right w:w="180" w:type="dxa"/>
+            </w:tcMar>
+            <w:vAlign w:val="center"/>
+            <w:hideMark/>
+          </w:tcPr>
+          <w:p>
+            <w:pPr>
+              <w:pStyle w:val="BITTextkrper"/>
+              <w:rPr>
+                <w:lang w:val="fr-CH"/>
+              </w:rPr>
+            </w:pPr>
+            <w:r>
+              <w:rPr>
+                <w:b/>
+                <w:bCs/>
+                <w:lang w:val="fr-CH"/>
+              </w:rPr>
+              <w:t>F3</w:t>
+            </w:r>
+          </w:p>
+        </w:tc>
+        <w:tc>
+          <w:tcPr>
+            <w:tcW w:w="1529" w:type="dxa"/>
+            <w:tcBorders>
+              <w:top w:val="single" w:sz="6" w:space="0" w:color="auto"/>
+              <w:left w:val="single" w:sz="6" w:space="0" w:color="auto"/>
+              <w:bottom w:val="single" w:sz="6" w:space="0" w:color="auto"/>
+              <w:right w:val="single" w:sz="6" w:space="0" w:color="auto"/>
+            </w:tcBorders>
+            <w:tcMar>
+              <w:top w:w="120" w:type="dxa"/>
+              <w:left w:w="180" w:type="dxa"/>
+              <w:bottom w:w="120" w:type="dxa"/>
+              <w:right w:w="180" w:type="dxa"/>
+            </w:tcMar>
+            <w:vAlign w:val="center"/>
+            <w:hideMark/>
+          </w:tcPr>
+          <w:p>
+            <w:pPr>
+              <w:pStyle w:val="BITTextkrper"/>
+              <w:rPr>
+                <w:lang w:val="fr-CH"/>
+              </w:rPr>
+            </w:pPr>
+            <w:r>
+              <w:rPr>
+                <w:lang w:val="fr-CH"/>
+              </w:rPr>
+              <w:t>09.01.2026</w:t>
+            </w:r>
+          </w:p>
+        </w:tc>
+        <w:tc>
+          <w:tcPr>
+            <w:tcW w:w="3272" w:type="dxa"/>
+            <w:tcBorders>
+              <w:top w:val="single" w:sz="6" w:space="0" w:color="auto"/>
+              <w:left w:val="single" w:sz="6" w:space="0" w:color="auto"/>
+              <w:bottom w:val="single" w:sz="6" w:space="0" w:color="auto"/>
+              <w:right w:val="single" w:sz="6" w:space="0" w:color="auto"/>
+            </w:tcBorders>
+            <w:tcMar>
+              <w:top w:w="120" w:type="dxa"/>
+              <w:left w:w="180" w:type="dxa"/>
+              <w:bottom w:w="120" w:type="dxa"/>
+              <w:right w:w="180" w:type="dxa"/>
+            </w:tcMar>
+            <w:vAlign w:val="center"/>
+            <w:hideMark/>
+          </w:tcPr>
+          <w:p>
+            <w:pPr>
+              <w:pStyle w:val="BITTextkrper"/>
+              <w:rPr>
+                <w:lang w:val="fr-CH"/>
+              </w:rPr>
+            </w:pPr>
+            <w:r>
+              <w:rPr>
+                <w:b/>
+                <w:bCs/>
+                <w:lang w:val="fr-CH"/>
+              </w:rPr>
+              <w:t>Déblocage de l'étape 2</w:t>
+            </w:r>
+            <w:r>
+              <w:rPr>
+                <w:lang w:val="fr-CH"/>
+              </w:rPr>
+              <w:t xml:space="preserve"> : Confirmer que la connexion réussie au backend déverrouille la carte Phidget.</w:t>
+            </w:r>
+          </w:p>
+        </w:tc>
+        <w:tc>
+          <w:tcPr>
+            <w:tcW w:w="0" w:type="auto"/>
+            <w:tcBorders>
+              <w:top w:val="single" w:sz="6" w:space="0" w:color="auto"/>
+              <w:left w:val="single" w:sz="6" w:space="0" w:color="auto"/>
+              <w:bottom w:val="single" w:sz="6" w:space="0" w:color="auto"/>
+              <w:right w:val="single" w:sz="6" w:space="0" w:color="auto"/>
+            </w:tcBorders>
+            <w:tcMar>
+              <w:top w:w="120" w:type="dxa"/>
+              <w:left w:w="180" w:type="dxa"/>
+              <w:bottom w:w="120" w:type="dxa"/>
+              <w:right w:w="180" w:type="dxa"/>
+            </w:tcMar>
+            <w:vAlign w:val="center"/>
+            <w:hideMark/>
+          </w:tcPr>
+          <w:p>
+            <w:pPr>
+              <w:pStyle w:val="BITTextkrper"/>
+              <w:rPr>
+                <w:lang w:val="fr-CH"/>
+              </w:rPr>
+            </w:pPr>
+            <w:r>
+              <w:rPr>
+                <w:lang w:val="fr-CH"/>
+              </w:rPr>
+              <w:t>L'overlay "Connexion Backend Requise" doit disparaître, la carte Phidget doit retrouver sa pleine opacité et les champs IP/Port doivent devenir éditables.</w:t>
+            </w:r>
+          </w:p>
+        </w:tc>
+      </w:tr>
+      <w:tr>
+        <w:trPr>
+          <w:tblCellSpacing w:w="15" w:type="dxa"/>
+        </w:trPr>
+        <w:tc>
+          <w:tcPr>
+            <w:tcW w:w="1232" w:type="dxa"/>
+            <w:tcBorders>
+              <w:top w:val="single" w:sz="6" w:space="0" w:color="auto"/>
+              <w:left w:val="single" w:sz="6" w:space="0" w:color="auto"/>
+              <w:bottom w:val="single" w:sz="6" w:space="0" w:color="auto"/>
+              <w:right w:val="single" w:sz="6" w:space="0" w:color="auto"/>
+            </w:tcBorders>
+            <w:tcMar>
+              <w:top w:w="120" w:type="dxa"/>
+              <w:left w:w="180" w:type="dxa"/>
+              <w:bottom w:w="120" w:type="dxa"/>
+              <w:right w:w="180" w:type="dxa"/>
+            </w:tcMar>
+            <w:vAlign w:val="center"/>
+            <w:hideMark/>
+          </w:tcPr>
+          <w:p>
+            <w:pPr>
+              <w:pStyle w:val="BITTextkrper"/>
+              <w:rPr>
+                <w:lang w:val="fr-CH"/>
+              </w:rPr>
+            </w:pPr>
+            <w:r>
+              <w:rPr>
+                <w:b/>
+                <w:bCs/>
+                <w:lang w:val="fr-CH"/>
+              </w:rPr>
+              <w:t>F4</w:t>
+            </w:r>
+          </w:p>
+        </w:tc>
+        <w:tc>
+          <w:tcPr>
+            <w:tcW w:w="1529" w:type="dxa"/>
+            <w:tcBorders>
+              <w:top w:val="single" w:sz="6" w:space="0" w:color="auto"/>
+              <w:left w:val="single" w:sz="6" w:space="0" w:color="auto"/>
+              <w:bottom w:val="single" w:sz="6" w:space="0" w:color="auto"/>
+              <w:right w:val="single" w:sz="6" w:space="0" w:color="auto"/>
+            </w:tcBorders>
+            <w:tcMar>
+              <w:top w:w="120" w:type="dxa"/>
+              <w:left w:w="180" w:type="dxa"/>
+              <w:bottom w:w="120" w:type="dxa"/>
+              <w:right w:w="180" w:type="dxa"/>
+            </w:tcMar>
+            <w:vAlign w:val="center"/>
+            <w:hideMark/>
+          </w:tcPr>
+          <w:p>
+            <w:pPr>
+              <w:pStyle w:val="BITTextkrper"/>
+              <w:rPr>
+                <w:lang w:val="fr-CH"/>
+              </w:rPr>
+            </w:pPr>
+            <w:r>
+              <w:rPr>
+                <w:lang w:val="fr-CH"/>
+              </w:rPr>
+              <w:t>09.01.2026</w:t>
+            </w:r>
+          </w:p>
+        </w:tc>
+        <w:tc>
+          <w:tcPr>
+            <w:tcW w:w="3272" w:type="dxa"/>
+            <w:tcBorders>
+              <w:top w:val="single" w:sz="6" w:space="0" w:color="auto"/>
+              <w:left w:val="single" w:sz="6" w:space="0" w:color="auto"/>
+              <w:bottom w:val="single" w:sz="6" w:space="0" w:color="auto"/>
+              <w:right w:val="single" w:sz="6" w:space="0" w:color="auto"/>
+            </w:tcBorders>
+            <w:tcMar>
+              <w:top w:w="120" w:type="dxa"/>
+              <w:left w:w="180" w:type="dxa"/>
+              <w:bottom w:w="120" w:type="dxa"/>
+              <w:right w:w="180" w:type="dxa"/>
+            </w:tcMar>
+            <w:vAlign w:val="center"/>
+            <w:hideMark/>
+          </w:tcPr>
+          <w:p>
+            <w:pPr>
+              <w:pStyle w:val="BITTextkrper"/>
+              <w:rPr>
+                <w:lang w:val="fr-CH"/>
+              </w:rPr>
+            </w:pPr>
+            <w:r>
+              <w:rPr>
+                <w:b/>
+                <w:bCs/>
+                <w:lang w:val="fr-CH"/>
+              </w:rPr>
+              <w:t>Test de connexion Hardware</w:t>
+            </w:r>
+            <w:r>
+              <w:rPr>
+                <w:lang w:val="fr-CH"/>
+              </w:rPr>
+              <w:t xml:space="preserve"> : Saisir l'IP et le port du Phidget Network Server et cliquer sur "</w:t>
+            </w:r>
+            <w:proofErr w:type="spellStart"/>
+            <w:r>
+              <w:rPr>
+                <w:lang w:val="fr-CH"/>
+              </w:rPr>
+              <w:t>Connect</w:t>
+            </w:r>
+            <w:proofErr w:type="spellEnd"/>
+            <w:r>
+              <w:rPr>
+                <w:lang w:val="fr-CH"/>
+              </w:rPr>
+              <w:t xml:space="preserve"> Hardware".</w:t>
+            </w:r>
+          </w:p>
+        </w:tc>
+        <w:tc>
+          <w:tcPr>
+            <w:tcW w:w="0" w:type="auto"/>
+            <w:tcBorders>
+              <w:top w:val="single" w:sz="6" w:space="0" w:color="auto"/>
+              <w:left w:val="single" w:sz="6" w:space="0" w:color="auto"/>
+              <w:bottom w:val="single" w:sz="6" w:space="0" w:color="auto"/>
+              <w:right w:val="single" w:sz="6" w:space="0" w:color="auto"/>
+            </w:tcBorders>
+            <w:tcMar>
+              <w:top w:w="120" w:type="dxa"/>
+              <w:left w:w="180" w:type="dxa"/>
+              <w:bottom w:w="120" w:type="dxa"/>
+              <w:right w:w="180" w:type="dxa"/>
+            </w:tcMar>
+            <w:vAlign w:val="center"/>
+            <w:hideMark/>
+          </w:tcPr>
+          <w:p>
+            <w:pPr>
+              <w:pStyle w:val="BITTextkrper"/>
+              <w:rPr>
+                <w:lang w:val="fr-CH"/>
+              </w:rPr>
+            </w:pPr>
+            <w:r>
+              <w:rPr>
+                <w:lang w:val="fr-CH"/>
+              </w:rPr>
+              <w:t>La pastille de statut doit passer de "Hors ligne" (rouge) à un état actif (vert).</w:t>
+            </w:r>
+          </w:p>
+        </w:tc>
+      </w:tr>
+      <w:tr>
+        <w:trPr>
+          <w:tblCellSpacing w:w="15" w:type="dxa"/>
+        </w:trPr>
+        <w:tc>
+          <w:tcPr>
+            <w:tcW w:w="1232" w:type="dxa"/>
+            <w:tcBorders>
+              <w:top w:val="single" w:sz="6" w:space="0" w:color="auto"/>
+              <w:left w:val="single" w:sz="6" w:space="0" w:color="auto"/>
+              <w:bottom w:val="single" w:sz="6" w:space="0" w:color="auto"/>
+              <w:right w:val="single" w:sz="6" w:space="0" w:color="auto"/>
+            </w:tcBorders>
+            <w:tcMar>
+              <w:top w:w="120" w:type="dxa"/>
+              <w:left w:w="180" w:type="dxa"/>
+              <w:bottom w:w="120" w:type="dxa"/>
+              <w:right w:w="180" w:type="dxa"/>
+            </w:tcMar>
+            <w:vAlign w:val="center"/>
+            <w:hideMark/>
+          </w:tcPr>
+          <w:p>
+            <w:pPr>
+              <w:pStyle w:val="BITTextkrper"/>
+              <w:rPr>
+                <w:lang w:val="fr-CH"/>
+              </w:rPr>
+            </w:pPr>
+            <w:r>
+              <w:rPr>
+                <w:b/>
+                <w:bCs/>
+                <w:lang w:val="fr-CH"/>
+              </w:rPr>
+              <w:t>F5</w:t>
+            </w:r>
+          </w:p>
+        </w:tc>
+        <w:tc>
+          <w:tcPr>
+            <w:tcW w:w="1529" w:type="dxa"/>
+            <w:tcBorders>
+              <w:top w:val="single" w:sz="6" w:space="0" w:color="auto"/>
+              <w:left w:val="single" w:sz="6" w:space="0" w:color="auto"/>
+              <w:bottom w:val="single" w:sz="6" w:space="0" w:color="auto"/>
+              <w:right w:val="single" w:sz="6" w:space="0" w:color="auto"/>
+            </w:tcBorders>
+            <w:tcMar>
+              <w:top w:w="120" w:type="dxa"/>
+              <w:left w:w="180" w:type="dxa"/>
+              <w:bottom w:w="120" w:type="dxa"/>
+              <w:right w:w="180" w:type="dxa"/>
+            </w:tcMar>
+            <w:vAlign w:val="center"/>
+            <w:hideMark/>
+          </w:tcPr>
+          <w:p>
+            <w:pPr>
+              <w:pStyle w:val="BITTextkrper"/>
+              <w:rPr>
+                <w:lang w:val="fr-CH"/>
+              </w:rPr>
+            </w:pPr>
+            <w:r>
+              <w:rPr>
+                <w:lang w:val="fr-CH"/>
+              </w:rPr>
+              <w:t>09.01.2026</w:t>
+            </w:r>
+          </w:p>
+        </w:tc>
+        <w:tc>
+          <w:tcPr>
+            <w:tcW w:w="3272" w:type="dxa"/>
+            <w:tcBorders>
+              <w:top w:val="single" w:sz="6" w:space="0" w:color="auto"/>
+              <w:left w:val="single" w:sz="6" w:space="0" w:color="auto"/>
+              <w:bottom w:val="single" w:sz="6" w:space="0" w:color="auto"/>
+              <w:right w:val="single" w:sz="6" w:space="0" w:color="auto"/>
+            </w:tcBorders>
+            <w:tcMar>
+              <w:top w:w="120" w:type="dxa"/>
+              <w:left w:w="180" w:type="dxa"/>
+              <w:bottom w:w="120" w:type="dxa"/>
+              <w:right w:w="180" w:type="dxa"/>
+            </w:tcMar>
+            <w:vAlign w:val="center"/>
+            <w:hideMark/>
+          </w:tcPr>
+          <w:p>
+            <w:pPr>
+              <w:pStyle w:val="BITTextkrper"/>
+              <w:rPr>
+                <w:lang w:val="fr-CH"/>
+              </w:rPr>
+            </w:pPr>
+            <w:r>
+              <w:rPr>
+                <w:b/>
+                <w:bCs/>
+                <w:lang w:val="fr-CH"/>
+              </w:rPr>
+              <w:t>Récupération après déconnexion</w:t>
+            </w:r>
+            <w:r>
+              <w:rPr>
+                <w:lang w:val="fr-CH"/>
+              </w:rPr>
+              <w:t xml:space="preserve"> : Simuler une perte de connexion au backend pendant que le matériel est connecté.</w:t>
+            </w:r>
+          </w:p>
+        </w:tc>
+        <w:tc>
+          <w:tcPr>
+            <w:tcW w:w="0" w:type="auto"/>
+            <w:tcBorders>
+              <w:top w:val="single" w:sz="6" w:space="0" w:color="auto"/>
+              <w:left w:val="single" w:sz="6" w:space="0" w:color="auto"/>
+              <w:bottom w:val="single" w:sz="6" w:space="0" w:color="auto"/>
+              <w:right w:val="single" w:sz="6" w:space="0" w:color="auto"/>
+            </w:tcBorders>
+            <w:tcMar>
+              <w:top w:w="120" w:type="dxa"/>
+              <w:left w:w="180" w:type="dxa"/>
+              <w:bottom w:w="120" w:type="dxa"/>
+              <w:right w:w="180" w:type="dxa"/>
+            </w:tcMar>
+            <w:vAlign w:val="center"/>
+            <w:hideMark/>
+          </w:tcPr>
+          <w:p>
+            <w:pPr>
+              <w:pStyle w:val="BITTextkrper"/>
+              <w:rPr>
+                <w:lang w:val="fr-CH"/>
+              </w:rPr>
+            </w:pPr>
+            <w:r>
+              <w:rPr>
+                <w:lang w:val="fr-CH"/>
+              </w:rPr>
+              <w:t>La carte Phidget doit se reverrouiller immédiatement pour empêcher toute commande.</w:t>
+            </w:r>
+          </w:p>
+        </w:tc>
+      </w:tr>
+    </w:tbl>
+    <w:p>
+      <w:pPr>
+        <w:pStyle w:val="BITTextkrper"/>
+        <w:rPr>
+          <w:b/>
+          <w:bCs/>
+          <w:sz w:val="32"/>
+          <w:szCs w:val="36"/>
+          <w:lang w:val="fr-CH"/>
+        </w:rPr>
+      </w:pPr>
+      <w:proofErr w:type="spellStart"/>
+      <w:r>
+        <w:rPr>
+          <w:b/>
+          <w:bCs/>
+          <w:sz w:val="32"/>
+          <w:szCs w:val="36"/>
+          <w:lang w:val="fr-CH"/>
+        </w:rPr>
+        <w:t>SwitchDevice</w:t>
+      </w:r>
+      <w:proofErr w:type="spellEnd"/>
+      <w:r>
+        <w:rPr>
+          <w:b/>
+          <w:bCs/>
+          <w:sz w:val="32"/>
+          <w:szCs w:val="36"/>
+          <w:lang w:val="fr-CH"/>
+        </w:rPr>
+        <w:t> :</w:t>
+      </w:r>
+    </w:p>
+    <w:tbl>
+      <w:tblPr>
+        <w:tblW w:w="0" w:type="auto"/>
+        <w:tblCellSpacing w:w="15" w:type="dxa"/>
+        <w:tblInd w:w="-1001" w:type="dxa"/>
+        <w:tblCellMar>
+          <w:left w:w="0" w:type="dxa"/>
+          <w:right w:w="0" w:type="dxa"/>
+        </w:tblCellMar>
+        <w:tblLook w:val="04A0" w:firstRow="1" w:lastRow="0" w:firstColumn="1" w:lastColumn="0" w:noHBand="0" w:noVBand="1"/>
+      </w:tblPr>
+      <w:tblGrid>
+        <w:gridCol w:w="1277"/>
+        <w:gridCol w:w="1559"/>
+        <w:gridCol w:w="3260"/>
+        <w:gridCol w:w="3960"/>
+      </w:tblGrid>
+      <w:tr>
+        <w:trPr>
+          <w:tblHeader/>
+          <w:tblCellSpacing w:w="15" w:type="dxa"/>
+        </w:trPr>
+        <w:tc>
+          <w:tcPr>
+            <w:tcW w:w="1232" w:type="dxa"/>
+            <w:tcBorders>
+              <w:top w:val="single" w:sz="6" w:space="0" w:color="auto"/>
+              <w:left w:val="single" w:sz="6" w:space="0" w:color="auto"/>
+              <w:bottom w:val="single" w:sz="6" w:space="0" w:color="auto"/>
+              <w:right w:val="single" w:sz="6" w:space="0" w:color="auto"/>
+            </w:tcBorders>
+            <w:tcMar>
+              <w:top w:w="120" w:type="dxa"/>
+              <w:left w:w="180" w:type="dxa"/>
+              <w:bottom w:w="120" w:type="dxa"/>
+              <w:right w:w="180" w:type="dxa"/>
+            </w:tcMar>
+            <w:vAlign w:val="center"/>
+            <w:hideMark/>
+          </w:tcPr>
+          <w:p>
+            <w:pPr>
+              <w:pStyle w:val="BITTextkrper"/>
+              <w:rPr>
+                <w:b/>
+                <w:szCs w:val="22"/>
+                <w:lang w:val="fr-CH"/>
+              </w:rPr>
+            </w:pPr>
+            <w:r>
+              <w:rPr>
+                <w:b/>
+                <w:szCs w:val="22"/>
+                <w:lang w:val="fr-CH"/>
+              </w:rPr>
+              <w:t>Numéro de test</w:t>
+            </w:r>
+          </w:p>
+        </w:tc>
+        <w:tc>
+          <w:tcPr>
+            <w:tcW w:w="1529" w:type="dxa"/>
+            <w:tcBorders>
+              <w:top w:val="single" w:sz="6" w:space="0" w:color="auto"/>
+              <w:left w:val="single" w:sz="6" w:space="0" w:color="auto"/>
+              <w:bottom w:val="single" w:sz="6" w:space="0" w:color="auto"/>
+              <w:right w:val="single" w:sz="6" w:space="0" w:color="auto"/>
+            </w:tcBorders>
+            <w:tcMar>
+              <w:top w:w="120" w:type="dxa"/>
+              <w:left w:w="180" w:type="dxa"/>
+              <w:bottom w:w="120" w:type="dxa"/>
+              <w:right w:w="180" w:type="dxa"/>
+            </w:tcMar>
+            <w:vAlign w:val="center"/>
+            <w:hideMark/>
+          </w:tcPr>
+          <w:p>
+            <w:pPr>
+              <w:pStyle w:val="BITTextkrper"/>
+              <w:rPr>
+                <w:b/>
+                <w:szCs w:val="22"/>
+                <w:lang w:val="fr-CH"/>
+              </w:rPr>
+            </w:pPr>
+            <w:r>
+              <w:rPr>
+                <w:b/>
+                <w:szCs w:val="22"/>
+                <w:lang w:val="fr-CH"/>
+              </w:rPr>
+              <w:t>Date</w:t>
+            </w:r>
+          </w:p>
+        </w:tc>
+        <w:tc>
+          <w:tcPr>
+            <w:tcW w:w="3230" w:type="dxa"/>
+            <w:tcBorders>
+              <w:top w:val="single" w:sz="6" w:space="0" w:color="auto"/>
+              <w:left w:val="single" w:sz="6" w:space="0" w:color="auto"/>
+              <w:bottom w:val="single" w:sz="6" w:space="0" w:color="auto"/>
+              <w:right w:val="single" w:sz="6" w:space="0" w:color="auto"/>
+            </w:tcBorders>
+            <w:tcMar>
+              <w:top w:w="120" w:type="dxa"/>
+              <w:left w:w="180" w:type="dxa"/>
+              <w:bottom w:w="120" w:type="dxa"/>
+              <w:right w:w="180" w:type="dxa"/>
+            </w:tcMar>
+            <w:vAlign w:val="center"/>
+            <w:hideMark/>
+          </w:tcPr>
+          <w:p>
+            <w:pPr>
+              <w:pStyle w:val="BITTextkrper"/>
+              <w:rPr>
+                <w:b/>
+                <w:szCs w:val="22"/>
+                <w:lang w:val="fr-CH"/>
+              </w:rPr>
+            </w:pPr>
+            <w:r>
+              <w:rPr>
+                <w:b/>
+                <w:szCs w:val="22"/>
+                <w:lang w:val="fr-CH"/>
+              </w:rPr>
+              <w:t>Description</w:t>
+            </w:r>
+          </w:p>
+        </w:tc>
+        <w:tc>
+          <w:tcPr>
+            <w:tcW w:w="3915" w:type="dxa"/>
+            <w:tcBorders>
+              <w:top w:val="single" w:sz="6" w:space="0" w:color="auto"/>
+              <w:left w:val="single" w:sz="6" w:space="0" w:color="auto"/>
+              <w:bottom w:val="single" w:sz="6" w:space="0" w:color="auto"/>
+              <w:right w:val="single" w:sz="6" w:space="0" w:color="auto"/>
+            </w:tcBorders>
+            <w:tcMar>
+              <w:top w:w="120" w:type="dxa"/>
+              <w:left w:w="180" w:type="dxa"/>
+              <w:bottom w:w="120" w:type="dxa"/>
+              <w:right w:w="180" w:type="dxa"/>
+            </w:tcMar>
+            <w:vAlign w:val="center"/>
+            <w:hideMark/>
+          </w:tcPr>
+          <w:p>
+            <w:pPr>
+              <w:pStyle w:val="BITTextkrper"/>
+              <w:rPr>
+                <w:b/>
+                <w:szCs w:val="22"/>
+                <w:lang w:val="fr-CH"/>
+              </w:rPr>
+            </w:pPr>
+            <w:r>
+              <w:rPr>
+                <w:b/>
+                <w:szCs w:val="22"/>
+                <w:lang w:val="fr-CH"/>
+              </w:rPr>
+              <w:t>Résultat désiré</w:t>
+            </w:r>
+          </w:p>
+        </w:tc>
+      </w:tr>
+      <w:tr>
+        <w:trPr>
+          <w:tblCellSpacing w:w="15" w:type="dxa"/>
+        </w:trPr>
+        <w:tc>
+          <w:tcPr>
+            <w:tcW w:w="1232" w:type="dxa"/>
+            <w:tcBorders>
+              <w:top w:val="single" w:sz="6" w:space="0" w:color="auto"/>
+              <w:left w:val="single" w:sz="6" w:space="0" w:color="auto"/>
+              <w:bottom w:val="single" w:sz="6" w:space="0" w:color="auto"/>
+              <w:right w:val="single" w:sz="6" w:space="0" w:color="auto"/>
+            </w:tcBorders>
+            <w:tcMar>
+              <w:top w:w="120" w:type="dxa"/>
+              <w:left w:w="180" w:type="dxa"/>
+              <w:bottom w:w="120" w:type="dxa"/>
+              <w:right w:w="180" w:type="dxa"/>
+            </w:tcMar>
+            <w:vAlign w:val="center"/>
+            <w:hideMark/>
+          </w:tcPr>
+          <w:p>
+            <w:pPr>
+              <w:pStyle w:val="BITTextkrper"/>
+              <w:rPr>
+                <w:b/>
+                <w:szCs w:val="22"/>
+                <w:lang w:val="fr-CH"/>
+              </w:rPr>
+            </w:pPr>
+            <w:r>
+              <w:rPr>
+                <w:b/>
+                <w:bCs/>
+                <w:szCs w:val="22"/>
+                <w:lang w:val="fr-CH"/>
+              </w:rPr>
+              <w:t>S</w:t>
+            </w:r>
+            <w:r>
+              <w:rPr>
+                <w:b/>
+                <w:bCs/>
+                <w:szCs w:val="22"/>
+                <w:lang w:val="fr-CH"/>
+              </w:rPr>
+              <w:t>1</w:t>
+            </w:r>
+          </w:p>
+        </w:tc>
+        <w:tc>
+          <w:tcPr>
+            <w:tcW w:w="1529" w:type="dxa"/>
+            <w:tcBorders>
+              <w:top w:val="single" w:sz="6" w:space="0" w:color="auto"/>
+              <w:left w:val="single" w:sz="6" w:space="0" w:color="auto"/>
+              <w:bottom w:val="single" w:sz="6" w:space="0" w:color="auto"/>
+              <w:right w:val="single" w:sz="6" w:space="0" w:color="auto"/>
+            </w:tcBorders>
+            <w:tcMar>
+              <w:top w:w="120" w:type="dxa"/>
+              <w:left w:w="180" w:type="dxa"/>
+              <w:bottom w:w="120" w:type="dxa"/>
+              <w:right w:w="180" w:type="dxa"/>
+            </w:tcMar>
+            <w:vAlign w:val="center"/>
+            <w:hideMark/>
+          </w:tcPr>
+          <w:p>
+            <w:pPr>
+              <w:pStyle w:val="BITTextkrper"/>
+              <w:rPr>
+                <w:b/>
+                <w:szCs w:val="22"/>
+                <w:lang w:val="fr-CH"/>
+              </w:rPr>
+            </w:pPr>
+            <w:r>
+              <w:rPr>
+                <w:b/>
+                <w:szCs w:val="22"/>
+                <w:lang w:val="fr-CH"/>
+              </w:rPr>
+              <w:t>09.01.2026</w:t>
+            </w:r>
+          </w:p>
+        </w:tc>
+        <w:tc>
+          <w:tcPr>
+            <w:tcW w:w="3230" w:type="dxa"/>
+            <w:tcBorders>
+              <w:top w:val="single" w:sz="6" w:space="0" w:color="auto"/>
+              <w:left w:val="single" w:sz="6" w:space="0" w:color="auto"/>
+              <w:bottom w:val="single" w:sz="6" w:space="0" w:color="auto"/>
+              <w:right w:val="single" w:sz="6" w:space="0" w:color="auto"/>
+            </w:tcBorders>
+            <w:tcMar>
+              <w:top w:w="120" w:type="dxa"/>
+              <w:left w:w="180" w:type="dxa"/>
+              <w:bottom w:w="120" w:type="dxa"/>
+              <w:right w:w="180" w:type="dxa"/>
+            </w:tcMar>
+            <w:vAlign w:val="center"/>
+            <w:hideMark/>
+          </w:tcPr>
+          <w:p>
+            <w:pPr>
+              <w:pStyle w:val="BITTextkrper"/>
+              <w:rPr>
+                <w:b/>
+                <w:szCs w:val="22"/>
+                <w:lang w:val="fr-CH"/>
+              </w:rPr>
+            </w:pPr>
+            <w:r>
+              <w:rPr>
+                <w:b/>
+                <w:szCs w:val="22"/>
+                <w:lang w:val="fr-CH"/>
+              </w:rPr>
+              <w:t>Bascule du thème (</w:t>
+            </w:r>
+            <w:proofErr w:type="spellStart"/>
+            <w:r>
+              <w:rPr>
+                <w:b/>
+                <w:szCs w:val="22"/>
+                <w:lang w:val="fr-CH"/>
+              </w:rPr>
+              <w:t>Dark</w:t>
+            </w:r>
+            <w:proofErr w:type="spellEnd"/>
+            <w:r>
+              <w:rPr>
+                <w:b/>
+                <w:szCs w:val="22"/>
+                <w:lang w:val="fr-CH"/>
+              </w:rPr>
+              <w:t xml:space="preserve"> Mode) : </w:t>
+            </w:r>
+            <w:r>
+              <w:rPr>
+                <w:szCs w:val="22"/>
+                <w:lang w:val="fr-CH"/>
+              </w:rPr>
+              <w:t>Cliquer sur l'icône lune/soleil dans la barre de navigation.</w:t>
+            </w:r>
+          </w:p>
+        </w:tc>
+        <w:tc>
+          <w:tcPr>
+            <w:tcW w:w="3915" w:type="dxa"/>
+            <w:tcBorders>
+              <w:top w:val="single" w:sz="6" w:space="0" w:color="auto"/>
+              <w:left w:val="single" w:sz="6" w:space="0" w:color="auto"/>
+              <w:bottom w:val="single" w:sz="6" w:space="0" w:color="auto"/>
+              <w:right w:val="single" w:sz="6" w:space="0" w:color="auto"/>
+            </w:tcBorders>
+            <w:tcMar>
+              <w:top w:w="120" w:type="dxa"/>
+              <w:left w:w="180" w:type="dxa"/>
+              <w:bottom w:w="120" w:type="dxa"/>
+              <w:right w:w="180" w:type="dxa"/>
+            </w:tcMar>
+            <w:vAlign w:val="center"/>
+            <w:hideMark/>
+          </w:tcPr>
+          <w:p>
+            <w:pPr>
+              <w:pStyle w:val="BITTextkrper"/>
+              <w:rPr>
+                <w:szCs w:val="22"/>
+                <w:lang w:val="fr-CH"/>
+              </w:rPr>
+            </w:pPr>
+            <w:r>
+              <w:rPr>
+                <w:szCs w:val="22"/>
+                <w:lang w:val="fr-CH"/>
+              </w:rPr>
+              <w:t>Le fond passe du gris clair au bleu nuit, le texte s'ajuste en blanc et l'icône de navigation change d'état.</w:t>
+            </w:r>
+          </w:p>
+        </w:tc>
+      </w:tr>
+      <w:tr>
+        <w:trPr>
+          <w:tblCellSpacing w:w="15" w:type="dxa"/>
+        </w:trPr>
+        <w:tc>
+          <w:tcPr>
+            <w:tcW w:w="1232" w:type="dxa"/>
+            <w:tcBorders>
+              <w:top w:val="single" w:sz="6" w:space="0" w:color="auto"/>
+              <w:left w:val="single" w:sz="6" w:space="0" w:color="auto"/>
+              <w:bottom w:val="single" w:sz="6" w:space="0" w:color="auto"/>
+              <w:right w:val="single" w:sz="6" w:space="0" w:color="auto"/>
+            </w:tcBorders>
+            <w:tcMar>
+              <w:top w:w="120" w:type="dxa"/>
+              <w:left w:w="180" w:type="dxa"/>
+              <w:bottom w:w="120" w:type="dxa"/>
+              <w:right w:w="180" w:type="dxa"/>
+            </w:tcMar>
+            <w:vAlign w:val="center"/>
+            <w:hideMark/>
+          </w:tcPr>
+          <w:p>
+            <w:pPr>
+              <w:pStyle w:val="BITTextkrper"/>
+              <w:rPr>
+                <w:b/>
+                <w:szCs w:val="22"/>
+                <w:lang w:val="fr-CH"/>
+              </w:rPr>
+            </w:pPr>
+            <w:r>
+              <w:rPr>
+                <w:b/>
+                <w:bCs/>
+                <w:szCs w:val="22"/>
+                <w:lang w:val="fr-CH"/>
+              </w:rPr>
+              <w:t>S</w:t>
+            </w:r>
+            <w:r>
+              <w:rPr>
+                <w:b/>
+                <w:bCs/>
+                <w:szCs w:val="22"/>
+                <w:lang w:val="fr-CH"/>
+              </w:rPr>
+              <w:t>2</w:t>
+            </w:r>
+          </w:p>
+        </w:tc>
+        <w:tc>
+          <w:tcPr>
+            <w:tcW w:w="1529" w:type="dxa"/>
+            <w:tcBorders>
+              <w:top w:val="single" w:sz="6" w:space="0" w:color="auto"/>
+              <w:left w:val="single" w:sz="6" w:space="0" w:color="auto"/>
+              <w:bottom w:val="single" w:sz="6" w:space="0" w:color="auto"/>
+              <w:right w:val="single" w:sz="6" w:space="0" w:color="auto"/>
+            </w:tcBorders>
+            <w:tcMar>
+              <w:top w:w="120" w:type="dxa"/>
+              <w:left w:w="180" w:type="dxa"/>
+              <w:bottom w:w="120" w:type="dxa"/>
+              <w:right w:w="180" w:type="dxa"/>
+            </w:tcMar>
+            <w:vAlign w:val="center"/>
+            <w:hideMark/>
+          </w:tcPr>
+          <w:p>
+            <w:pPr>
+              <w:pStyle w:val="BITTextkrper"/>
+              <w:rPr>
+                <w:b/>
+                <w:szCs w:val="22"/>
+                <w:lang w:val="fr-CH"/>
+              </w:rPr>
+            </w:pPr>
+            <w:r>
+              <w:rPr>
+                <w:b/>
+                <w:szCs w:val="22"/>
+                <w:lang w:val="fr-CH"/>
+              </w:rPr>
+              <w:t>09.01.2026</w:t>
+            </w:r>
+          </w:p>
+        </w:tc>
+        <w:tc>
+          <w:tcPr>
+            <w:tcW w:w="3230" w:type="dxa"/>
+            <w:tcBorders>
+              <w:top w:val="single" w:sz="6" w:space="0" w:color="auto"/>
+              <w:left w:val="single" w:sz="6" w:space="0" w:color="auto"/>
+              <w:bottom w:val="single" w:sz="6" w:space="0" w:color="auto"/>
+              <w:right w:val="single" w:sz="6" w:space="0" w:color="auto"/>
+            </w:tcBorders>
+            <w:tcMar>
+              <w:top w:w="120" w:type="dxa"/>
+              <w:left w:w="180" w:type="dxa"/>
+              <w:bottom w:w="120" w:type="dxa"/>
+              <w:right w:w="180" w:type="dxa"/>
+            </w:tcMar>
+            <w:vAlign w:val="center"/>
+            <w:hideMark/>
+          </w:tcPr>
+          <w:p>
+            <w:pPr>
+              <w:pStyle w:val="BITTextkrper"/>
+              <w:rPr>
+                <w:b/>
+                <w:szCs w:val="22"/>
+                <w:lang w:val="fr-CH"/>
+              </w:rPr>
+            </w:pPr>
+            <w:r>
+              <w:rPr>
+                <w:b/>
+                <w:szCs w:val="22"/>
+                <w:lang w:val="fr-CH"/>
+              </w:rPr>
+              <w:t xml:space="preserve">Navigation Mode Manette : </w:t>
+            </w:r>
+            <w:r>
+              <w:rPr>
+                <w:szCs w:val="22"/>
+                <w:lang w:val="fr-CH"/>
+              </w:rPr>
+              <w:t>Cliquer sur le bouton "Select Mode" de la carte Controller.</w:t>
+            </w:r>
+          </w:p>
+        </w:tc>
+        <w:tc>
+          <w:tcPr>
+            <w:tcW w:w="3915" w:type="dxa"/>
+            <w:tcBorders>
+              <w:top w:val="single" w:sz="6" w:space="0" w:color="auto"/>
+              <w:left w:val="single" w:sz="6" w:space="0" w:color="auto"/>
+              <w:bottom w:val="single" w:sz="6" w:space="0" w:color="auto"/>
+              <w:right w:val="single" w:sz="6" w:space="0" w:color="auto"/>
+            </w:tcBorders>
+            <w:tcMar>
+              <w:top w:w="120" w:type="dxa"/>
+              <w:left w:w="180" w:type="dxa"/>
+              <w:bottom w:w="120" w:type="dxa"/>
+              <w:right w:w="180" w:type="dxa"/>
+            </w:tcMar>
+            <w:vAlign w:val="center"/>
+            <w:hideMark/>
+          </w:tcPr>
+          <w:p>
+            <w:pPr>
+              <w:pStyle w:val="BITTextkrper"/>
+              <w:rPr>
+                <w:szCs w:val="22"/>
+                <w:lang w:val="fr-CH"/>
+              </w:rPr>
+            </w:pPr>
+            <w:r>
+              <w:rPr>
+                <w:szCs w:val="22"/>
+                <w:lang w:val="fr-CH"/>
+              </w:rPr>
+              <w:t>L'utilisateur est redirigé vers la page controller.html.</w:t>
+            </w:r>
+          </w:p>
+        </w:tc>
+      </w:tr>
+      <w:tr>
+        <w:trPr>
+          <w:tblCellSpacing w:w="15" w:type="dxa"/>
+        </w:trPr>
+        <w:tc>
+          <w:tcPr>
+            <w:tcW w:w="1232" w:type="dxa"/>
+            <w:tcBorders>
+              <w:top w:val="single" w:sz="6" w:space="0" w:color="auto"/>
+              <w:left w:val="single" w:sz="6" w:space="0" w:color="auto"/>
+              <w:bottom w:val="single" w:sz="6" w:space="0" w:color="auto"/>
+              <w:right w:val="single" w:sz="6" w:space="0" w:color="auto"/>
+            </w:tcBorders>
+            <w:tcMar>
+              <w:top w:w="120" w:type="dxa"/>
+              <w:left w:w="180" w:type="dxa"/>
+              <w:bottom w:w="120" w:type="dxa"/>
+              <w:right w:w="180" w:type="dxa"/>
+            </w:tcMar>
+            <w:vAlign w:val="center"/>
+            <w:hideMark/>
+          </w:tcPr>
+          <w:p>
+            <w:pPr>
+              <w:pStyle w:val="BITTextkrper"/>
+              <w:rPr>
+                <w:b/>
+                <w:szCs w:val="22"/>
+                <w:lang w:val="fr-CH"/>
+              </w:rPr>
+            </w:pPr>
+            <w:r>
+              <w:rPr>
+                <w:b/>
+                <w:bCs/>
+                <w:szCs w:val="22"/>
+                <w:lang w:val="fr-CH"/>
+              </w:rPr>
+              <w:t>S</w:t>
+            </w:r>
+            <w:r>
+              <w:rPr>
+                <w:b/>
+                <w:bCs/>
+                <w:szCs w:val="22"/>
+                <w:lang w:val="fr-CH"/>
+              </w:rPr>
+              <w:t>3</w:t>
+            </w:r>
+          </w:p>
+        </w:tc>
+        <w:tc>
+          <w:tcPr>
+            <w:tcW w:w="1529" w:type="dxa"/>
+            <w:tcBorders>
+              <w:top w:val="single" w:sz="6" w:space="0" w:color="auto"/>
+              <w:left w:val="single" w:sz="6" w:space="0" w:color="auto"/>
+              <w:bottom w:val="single" w:sz="6" w:space="0" w:color="auto"/>
+              <w:right w:val="single" w:sz="6" w:space="0" w:color="auto"/>
+            </w:tcBorders>
+            <w:tcMar>
+              <w:top w:w="120" w:type="dxa"/>
+              <w:left w:w="180" w:type="dxa"/>
+              <w:bottom w:w="120" w:type="dxa"/>
+              <w:right w:w="180" w:type="dxa"/>
+            </w:tcMar>
+            <w:vAlign w:val="center"/>
+            <w:hideMark/>
+          </w:tcPr>
+          <w:p>
+            <w:pPr>
+              <w:pStyle w:val="BITTextkrper"/>
+              <w:rPr>
+                <w:b/>
+                <w:szCs w:val="22"/>
+                <w:lang w:val="fr-CH"/>
+              </w:rPr>
+            </w:pPr>
+            <w:r>
+              <w:rPr>
+                <w:b/>
+                <w:szCs w:val="22"/>
+                <w:lang w:val="fr-CH"/>
+              </w:rPr>
+              <w:t>09.01.2026</w:t>
+            </w:r>
+          </w:p>
+        </w:tc>
+        <w:tc>
+          <w:tcPr>
+            <w:tcW w:w="3230" w:type="dxa"/>
+            <w:tcBorders>
+              <w:top w:val="single" w:sz="6" w:space="0" w:color="auto"/>
+              <w:left w:val="single" w:sz="6" w:space="0" w:color="auto"/>
+              <w:bottom w:val="single" w:sz="6" w:space="0" w:color="auto"/>
+              <w:right w:val="single" w:sz="6" w:space="0" w:color="auto"/>
+            </w:tcBorders>
+            <w:tcMar>
+              <w:top w:w="120" w:type="dxa"/>
+              <w:left w:w="180" w:type="dxa"/>
+              <w:bottom w:w="120" w:type="dxa"/>
+              <w:right w:w="180" w:type="dxa"/>
+            </w:tcMar>
+            <w:vAlign w:val="center"/>
+            <w:hideMark/>
+          </w:tcPr>
+          <w:p>
+            <w:pPr>
+              <w:pStyle w:val="BITTextkrper"/>
+              <w:rPr>
+                <w:b/>
+                <w:szCs w:val="22"/>
+                <w:lang w:val="fr-CH"/>
+              </w:rPr>
+            </w:pPr>
+            <w:r>
+              <w:rPr>
+                <w:b/>
+                <w:szCs w:val="22"/>
+                <w:lang w:val="fr-CH"/>
+              </w:rPr>
+              <w:t xml:space="preserve">Navigation Mode Clavier : </w:t>
+            </w:r>
+            <w:r>
+              <w:rPr>
+                <w:szCs w:val="22"/>
+                <w:lang w:val="fr-CH"/>
+              </w:rPr>
+              <w:t>Cliquer sur le bouton "Select Mode" de la carte Keyboard.</w:t>
+            </w:r>
+          </w:p>
+        </w:tc>
+        <w:tc>
+          <w:tcPr>
+            <w:tcW w:w="3915" w:type="dxa"/>
+            <w:tcBorders>
+              <w:top w:val="single" w:sz="6" w:space="0" w:color="auto"/>
+              <w:left w:val="single" w:sz="6" w:space="0" w:color="auto"/>
+              <w:bottom w:val="single" w:sz="6" w:space="0" w:color="auto"/>
+              <w:right w:val="single" w:sz="6" w:space="0" w:color="auto"/>
+            </w:tcBorders>
+            <w:tcMar>
+              <w:top w:w="120" w:type="dxa"/>
+              <w:left w:w="180" w:type="dxa"/>
+              <w:bottom w:w="120" w:type="dxa"/>
+              <w:right w:w="180" w:type="dxa"/>
+            </w:tcMar>
+            <w:vAlign w:val="center"/>
+            <w:hideMark/>
+          </w:tcPr>
+          <w:p>
+            <w:pPr>
+              <w:pStyle w:val="BITTextkrper"/>
+              <w:rPr>
+                <w:szCs w:val="22"/>
+                <w:lang w:val="fr-CH"/>
+              </w:rPr>
+            </w:pPr>
+            <w:r>
+              <w:rPr>
+                <w:szCs w:val="22"/>
+                <w:lang w:val="fr-CH"/>
+              </w:rPr>
+              <w:t>L'utilisateur est redirigé vers la page keyboard.html.</w:t>
+            </w:r>
+          </w:p>
+        </w:tc>
+      </w:tr>
+      <w:tr>
+        <w:trPr>
+          <w:tblCellSpacing w:w="15" w:type="dxa"/>
+        </w:trPr>
+        <w:tc>
+          <w:tcPr>
+            <w:tcW w:w="1232" w:type="dxa"/>
+            <w:tcBorders>
+              <w:top w:val="single" w:sz="6" w:space="0" w:color="auto"/>
+              <w:left w:val="single" w:sz="6" w:space="0" w:color="auto"/>
+              <w:bottom w:val="single" w:sz="6" w:space="0" w:color="auto"/>
+              <w:right w:val="single" w:sz="6" w:space="0" w:color="auto"/>
+            </w:tcBorders>
+            <w:tcMar>
+              <w:top w:w="120" w:type="dxa"/>
+              <w:left w:w="180" w:type="dxa"/>
+              <w:bottom w:w="120" w:type="dxa"/>
+              <w:right w:w="180" w:type="dxa"/>
+            </w:tcMar>
+            <w:vAlign w:val="center"/>
+            <w:hideMark/>
+          </w:tcPr>
+          <w:p>
+            <w:pPr>
+              <w:pStyle w:val="BITTextkrper"/>
+              <w:rPr>
+                <w:b/>
+                <w:szCs w:val="22"/>
+                <w:lang w:val="fr-CH"/>
+              </w:rPr>
+            </w:pPr>
+            <w:r>
+              <w:rPr>
+                <w:b/>
+                <w:bCs/>
+                <w:szCs w:val="22"/>
+                <w:lang w:val="fr-CH"/>
+              </w:rPr>
+              <w:t>S</w:t>
+            </w:r>
+            <w:r>
+              <w:rPr>
+                <w:b/>
+                <w:bCs/>
+                <w:szCs w:val="22"/>
+                <w:lang w:val="fr-CH"/>
+              </w:rPr>
+              <w:t>4</w:t>
+            </w:r>
+          </w:p>
+        </w:tc>
+        <w:tc>
+          <w:tcPr>
+            <w:tcW w:w="1529" w:type="dxa"/>
+            <w:tcBorders>
+              <w:top w:val="single" w:sz="6" w:space="0" w:color="auto"/>
+              <w:left w:val="single" w:sz="6" w:space="0" w:color="auto"/>
+              <w:bottom w:val="single" w:sz="6" w:space="0" w:color="auto"/>
+              <w:right w:val="single" w:sz="6" w:space="0" w:color="auto"/>
+            </w:tcBorders>
+            <w:tcMar>
+              <w:top w:w="120" w:type="dxa"/>
+              <w:left w:w="180" w:type="dxa"/>
+              <w:bottom w:w="120" w:type="dxa"/>
+              <w:right w:w="180" w:type="dxa"/>
+            </w:tcMar>
+            <w:vAlign w:val="center"/>
+            <w:hideMark/>
+          </w:tcPr>
+          <w:p>
+            <w:pPr>
+              <w:pStyle w:val="BITTextkrper"/>
+              <w:rPr>
+                <w:b/>
+                <w:szCs w:val="22"/>
+                <w:lang w:val="fr-CH"/>
+              </w:rPr>
+            </w:pPr>
+            <w:r>
+              <w:rPr>
+                <w:b/>
+                <w:szCs w:val="22"/>
+                <w:lang w:val="fr-CH"/>
+              </w:rPr>
+              <w:t>09.01.2026</w:t>
+            </w:r>
+          </w:p>
+        </w:tc>
+        <w:tc>
+          <w:tcPr>
+            <w:tcW w:w="3230" w:type="dxa"/>
+            <w:tcBorders>
+              <w:top w:val="single" w:sz="6" w:space="0" w:color="auto"/>
+              <w:left w:val="single" w:sz="6" w:space="0" w:color="auto"/>
+              <w:bottom w:val="single" w:sz="6" w:space="0" w:color="auto"/>
+              <w:right w:val="single" w:sz="6" w:space="0" w:color="auto"/>
+            </w:tcBorders>
+            <w:tcMar>
+              <w:top w:w="120" w:type="dxa"/>
+              <w:left w:w="180" w:type="dxa"/>
+              <w:bottom w:w="120" w:type="dxa"/>
+              <w:right w:w="180" w:type="dxa"/>
+            </w:tcMar>
+            <w:vAlign w:val="center"/>
+            <w:hideMark/>
+          </w:tcPr>
+          <w:p>
+            <w:pPr>
+              <w:pStyle w:val="BITTextkrper"/>
+              <w:rPr>
+                <w:b/>
+                <w:szCs w:val="22"/>
+                <w:lang w:val="fr-CH"/>
+              </w:rPr>
+            </w:pPr>
+            <w:r>
+              <w:rPr>
+                <w:b/>
+                <w:szCs w:val="22"/>
+                <w:lang w:val="fr-CH"/>
+              </w:rPr>
+              <w:t xml:space="preserve">Vérification du bouton Guide : </w:t>
+            </w:r>
+            <w:r>
+              <w:rPr>
+                <w:szCs w:val="22"/>
+                <w:lang w:val="fr-CH"/>
+              </w:rPr>
+              <w:t>Cliquer sur le bouton "Guide" dans le header.</w:t>
+            </w:r>
+          </w:p>
+        </w:tc>
+        <w:tc>
+          <w:tcPr>
+            <w:tcW w:w="3915" w:type="dxa"/>
+            <w:tcBorders>
+              <w:top w:val="single" w:sz="6" w:space="0" w:color="auto"/>
+              <w:left w:val="single" w:sz="6" w:space="0" w:color="auto"/>
+              <w:bottom w:val="single" w:sz="6" w:space="0" w:color="auto"/>
+              <w:right w:val="single" w:sz="6" w:space="0" w:color="auto"/>
+            </w:tcBorders>
+            <w:tcMar>
+              <w:top w:w="120" w:type="dxa"/>
+              <w:left w:w="180" w:type="dxa"/>
+              <w:bottom w:w="120" w:type="dxa"/>
+              <w:right w:w="180" w:type="dxa"/>
+            </w:tcMar>
+            <w:vAlign w:val="center"/>
+            <w:hideMark/>
+          </w:tcPr>
+          <w:p>
+            <w:pPr>
+              <w:pStyle w:val="BITTextkrper"/>
+              <w:rPr>
+                <w:szCs w:val="22"/>
+                <w:lang w:val="fr-CH"/>
+              </w:rPr>
+            </w:pPr>
+            <w:r>
+              <w:rPr>
+                <w:szCs w:val="22"/>
+                <w:lang w:val="fr-CH"/>
+              </w:rPr>
+              <w:t>Le bouton est cliquable et mène vers la documentation.</w:t>
+            </w:r>
+          </w:p>
+        </w:tc>
+      </w:tr>
+    </w:tbl>
+    <w:p>
+      <w:pPr>
+        <w:pStyle w:val="BITTextkrper"/>
+        <w:rPr>
+          <w:b/>
+          <w:bCs/>
+          <w:sz w:val="32"/>
+          <w:szCs w:val="36"/>
+          <w:lang w:val="fr-CH"/>
+        </w:rPr>
+      </w:pPr>
+      <w:r>
+        <w:rPr>
+          <w:b/>
+          <w:bCs/>
+          <w:sz w:val="32"/>
+          <w:szCs w:val="36"/>
+          <w:lang w:val="fr-CH"/>
+        </w:rPr>
+        <w:t>Keyboard :</w:t>
+      </w:r>
+    </w:p>
+    <w:tbl>
+      <w:tblPr>
+        <w:tblW w:w="0" w:type="auto"/>
+        <w:tblCellSpacing w:w="15" w:type="dxa"/>
+        <w:tblInd w:w="-1001" w:type="dxa"/>
+        <w:tblCellMar>
+          <w:left w:w="0" w:type="dxa"/>
+          <w:right w:w="0" w:type="dxa"/>
+        </w:tblCellMar>
+        <w:tblLook w:val="04A0" w:firstRow="1" w:lastRow="0" w:firstColumn="1" w:lastColumn="0" w:noHBand="0" w:noVBand="1"/>
+      </w:tblPr>
+      <w:tblGrid>
+        <w:gridCol w:w="1277"/>
+        <w:gridCol w:w="1559"/>
+        <w:gridCol w:w="3260"/>
+        <w:gridCol w:w="3960"/>
+      </w:tblGrid>
+      <w:tr>
+        <w:trPr>
+          <w:tblHeader/>
+          <w:tblCellSpacing w:w="15" w:type="dxa"/>
+        </w:trPr>
+        <w:tc>
+          <w:tcPr>
+            <w:tcW w:w="1232" w:type="dxa"/>
+            <w:tcBorders>
+              <w:top w:val="single" w:sz="6" w:space="0" w:color="auto"/>
+              <w:left w:val="single" w:sz="6" w:space="0" w:color="auto"/>
+              <w:bottom w:val="single" w:sz="6" w:space="0" w:color="auto"/>
+              <w:right w:val="single" w:sz="6" w:space="0" w:color="auto"/>
+            </w:tcBorders>
+            <w:tcMar>
+              <w:top w:w="120" w:type="dxa"/>
+              <w:left w:w="180" w:type="dxa"/>
+              <w:bottom w:w="120" w:type="dxa"/>
+              <w:right w:w="180" w:type="dxa"/>
+            </w:tcMar>
+            <w:vAlign w:val="center"/>
+            <w:hideMark/>
+          </w:tcPr>
+          <w:p>
+            <w:pPr>
+              <w:pStyle w:val="BITTextkrper"/>
+              <w:rPr>
+                <w:b/>
+                <w:bCs/>
+                <w:szCs w:val="22"/>
+                <w:lang w:val="fr-CH"/>
+              </w:rPr>
+            </w:pPr>
+            <w:r>
+              <w:rPr>
+                <w:b/>
+                <w:bCs/>
+                <w:szCs w:val="22"/>
+                <w:lang w:val="fr-CH"/>
+              </w:rPr>
+              <w:t>Numéro</w:t>
+            </w:r>
+          </w:p>
+        </w:tc>
+        <w:tc>
+          <w:tcPr>
+            <w:tcW w:w="1529" w:type="dxa"/>
+            <w:tcBorders>
+              <w:top w:val="single" w:sz="6" w:space="0" w:color="auto"/>
+              <w:left w:val="single" w:sz="6" w:space="0" w:color="auto"/>
+              <w:bottom w:val="single" w:sz="6" w:space="0" w:color="auto"/>
+              <w:right w:val="single" w:sz="6" w:space="0" w:color="auto"/>
+            </w:tcBorders>
+            <w:tcMar>
+              <w:top w:w="120" w:type="dxa"/>
+              <w:left w:w="180" w:type="dxa"/>
+              <w:bottom w:w="120" w:type="dxa"/>
+              <w:right w:w="180" w:type="dxa"/>
+            </w:tcMar>
+            <w:vAlign w:val="center"/>
+            <w:hideMark/>
+          </w:tcPr>
+          <w:p>
+            <w:pPr>
+              <w:pStyle w:val="BITTextkrper"/>
+              <w:rPr>
+                <w:b/>
+                <w:bCs/>
+                <w:szCs w:val="22"/>
+                <w:lang w:val="fr-CH"/>
+              </w:rPr>
+            </w:pPr>
+            <w:r>
+              <w:rPr>
+                <w:b/>
+                <w:bCs/>
+                <w:szCs w:val="22"/>
+                <w:lang w:val="fr-CH"/>
+              </w:rPr>
+              <w:t>Date</w:t>
+            </w:r>
+          </w:p>
+        </w:tc>
+        <w:tc>
+          <w:tcPr>
+            <w:tcW w:w="3230" w:type="dxa"/>
+            <w:tcBorders>
+              <w:top w:val="single" w:sz="6" w:space="0" w:color="auto"/>
+              <w:left w:val="single" w:sz="6" w:space="0" w:color="auto"/>
+              <w:bottom w:val="single" w:sz="6" w:space="0" w:color="auto"/>
+              <w:right w:val="single" w:sz="6" w:space="0" w:color="auto"/>
+            </w:tcBorders>
+            <w:tcMar>
+              <w:top w:w="120" w:type="dxa"/>
+              <w:left w:w="180" w:type="dxa"/>
+              <w:bottom w:w="120" w:type="dxa"/>
+              <w:right w:w="180" w:type="dxa"/>
+            </w:tcMar>
+            <w:vAlign w:val="center"/>
+            <w:hideMark/>
+          </w:tcPr>
+          <w:p>
+            <w:pPr>
+              <w:pStyle w:val="BITTextkrper"/>
+              <w:rPr>
+                <w:b/>
+                <w:bCs/>
+                <w:szCs w:val="22"/>
+                <w:lang w:val="fr-CH"/>
+              </w:rPr>
+            </w:pPr>
+            <w:r>
+              <w:rPr>
+                <w:b/>
+                <w:bCs/>
+                <w:szCs w:val="22"/>
+                <w:lang w:val="fr-CH"/>
+              </w:rPr>
+              <w:t>Description</w:t>
+            </w:r>
+          </w:p>
+        </w:tc>
+        <w:tc>
+          <w:tcPr>
+            <w:tcW w:w="3915" w:type="dxa"/>
+            <w:tcBorders>
+              <w:top w:val="single" w:sz="6" w:space="0" w:color="auto"/>
+              <w:left w:val="single" w:sz="6" w:space="0" w:color="auto"/>
+              <w:bottom w:val="single" w:sz="6" w:space="0" w:color="auto"/>
+              <w:right w:val="single" w:sz="6" w:space="0" w:color="auto"/>
+            </w:tcBorders>
+            <w:tcMar>
+              <w:top w:w="120" w:type="dxa"/>
+              <w:left w:w="180" w:type="dxa"/>
+              <w:bottom w:w="120" w:type="dxa"/>
+              <w:right w:w="180" w:type="dxa"/>
+            </w:tcMar>
+            <w:vAlign w:val="center"/>
+            <w:hideMark/>
+          </w:tcPr>
+          <w:p>
+            <w:pPr>
+              <w:pStyle w:val="BITTextkrper"/>
+              <w:rPr>
+                <w:b/>
+                <w:bCs/>
+                <w:szCs w:val="22"/>
+                <w:lang w:val="fr-CH"/>
+              </w:rPr>
+            </w:pPr>
+            <w:r>
+              <w:rPr>
+                <w:b/>
+                <w:bCs/>
+                <w:szCs w:val="22"/>
+                <w:lang w:val="fr-CH"/>
+              </w:rPr>
+              <w:t>Résultat désiré</w:t>
+            </w:r>
+          </w:p>
+        </w:tc>
+      </w:tr>
+      <w:tr>
+        <w:trPr>
+          <w:tblCellSpacing w:w="15" w:type="dxa"/>
+        </w:trPr>
+        <w:tc>
+          <w:tcPr>
+            <w:tcW w:w="1232" w:type="dxa"/>
+            <w:tcBorders>
+              <w:top w:val="single" w:sz="6" w:space="0" w:color="auto"/>
+              <w:left w:val="single" w:sz="6" w:space="0" w:color="auto"/>
+              <w:bottom w:val="single" w:sz="6" w:space="0" w:color="auto"/>
+              <w:right w:val="single" w:sz="6" w:space="0" w:color="auto"/>
+            </w:tcBorders>
+            <w:tcMar>
+              <w:top w:w="120" w:type="dxa"/>
+              <w:left w:w="180" w:type="dxa"/>
+              <w:bottom w:w="120" w:type="dxa"/>
+              <w:right w:w="180" w:type="dxa"/>
+            </w:tcMar>
+            <w:vAlign w:val="center"/>
+            <w:hideMark/>
+          </w:tcPr>
+          <w:p>
+            <w:pPr>
+              <w:pStyle w:val="BITTextkrper"/>
+              <w:rPr>
+                <w:b/>
+                <w:bCs/>
+                <w:szCs w:val="22"/>
+                <w:lang w:val="fr-CH"/>
+              </w:rPr>
+            </w:pPr>
+            <w:r>
+              <w:rPr>
+                <w:b/>
+                <w:bCs/>
+                <w:szCs w:val="22"/>
+                <w:lang w:val="fr-CH"/>
+              </w:rPr>
+              <w:t>K</w:t>
+            </w:r>
+            <w:r>
+              <w:rPr>
+                <w:b/>
+                <w:bCs/>
+                <w:szCs w:val="22"/>
+                <w:lang w:val="fr-CH"/>
+              </w:rPr>
+              <w:t>1</w:t>
+            </w:r>
+          </w:p>
+        </w:tc>
+        <w:tc>
+          <w:tcPr>
+            <w:tcW w:w="1529" w:type="dxa"/>
+            <w:tcBorders>
+              <w:top w:val="single" w:sz="6" w:space="0" w:color="auto"/>
+              <w:left w:val="single" w:sz="6" w:space="0" w:color="auto"/>
+              <w:bottom w:val="single" w:sz="6" w:space="0" w:color="auto"/>
+              <w:right w:val="single" w:sz="6" w:space="0" w:color="auto"/>
+            </w:tcBorders>
+            <w:tcMar>
+              <w:top w:w="120" w:type="dxa"/>
+              <w:left w:w="180" w:type="dxa"/>
+              <w:bottom w:w="120" w:type="dxa"/>
+              <w:right w:w="180" w:type="dxa"/>
+            </w:tcMar>
+            <w:vAlign w:val="center"/>
+            <w:hideMark/>
+          </w:tcPr>
+          <w:p>
+            <w:pPr>
+              <w:pStyle w:val="BITTextkrper"/>
+              <w:rPr>
+                <w:b/>
+                <w:bCs/>
+                <w:szCs w:val="22"/>
+                <w:lang w:val="fr-CH"/>
+              </w:rPr>
+            </w:pPr>
+            <w:r>
+              <w:rPr>
+                <w:b/>
+                <w:bCs/>
+                <w:szCs w:val="22"/>
+                <w:lang w:val="fr-CH"/>
+              </w:rPr>
+              <w:t>09.01.2026</w:t>
+            </w:r>
+          </w:p>
+        </w:tc>
+        <w:tc>
+          <w:tcPr>
+            <w:tcW w:w="3230" w:type="dxa"/>
+            <w:tcBorders>
+              <w:top w:val="single" w:sz="6" w:space="0" w:color="auto"/>
+              <w:left w:val="single" w:sz="6" w:space="0" w:color="auto"/>
+              <w:bottom w:val="single" w:sz="6" w:space="0" w:color="auto"/>
+              <w:right w:val="single" w:sz="6" w:space="0" w:color="auto"/>
+            </w:tcBorders>
+            <w:tcMar>
+              <w:top w:w="120" w:type="dxa"/>
+              <w:left w:w="180" w:type="dxa"/>
+              <w:bottom w:w="120" w:type="dxa"/>
+              <w:right w:w="180" w:type="dxa"/>
+            </w:tcMar>
+            <w:vAlign w:val="center"/>
+            <w:hideMark/>
+          </w:tcPr>
+          <w:p>
+            <w:pPr>
+              <w:pStyle w:val="BITTextkrper"/>
+              <w:rPr>
+                <w:b/>
+                <w:bCs/>
+                <w:szCs w:val="22"/>
+                <w:lang w:val="fr-CH"/>
+              </w:rPr>
+            </w:pPr>
+            <w:r>
+              <w:rPr>
+                <w:b/>
+                <w:bCs/>
+                <w:szCs w:val="22"/>
+                <w:lang w:val="fr-CH"/>
+              </w:rPr>
+              <w:t xml:space="preserve">Retour visuel Touche (Haut) : </w:t>
+            </w:r>
+            <w:r>
+              <w:rPr>
+                <w:szCs w:val="22"/>
+                <w:lang w:val="fr-CH"/>
+              </w:rPr>
+              <w:t>Presser la flèche "Haut" sur le clavier physique.</w:t>
+            </w:r>
+          </w:p>
+        </w:tc>
+        <w:tc>
+          <w:tcPr>
+            <w:tcW w:w="3915" w:type="dxa"/>
+            <w:tcBorders>
+              <w:top w:val="single" w:sz="6" w:space="0" w:color="auto"/>
+              <w:left w:val="single" w:sz="6" w:space="0" w:color="auto"/>
+              <w:bottom w:val="single" w:sz="6" w:space="0" w:color="auto"/>
+              <w:right w:val="single" w:sz="6" w:space="0" w:color="auto"/>
+            </w:tcBorders>
+            <w:tcMar>
+              <w:top w:w="120" w:type="dxa"/>
+              <w:left w:w="180" w:type="dxa"/>
+              <w:bottom w:w="120" w:type="dxa"/>
+              <w:right w:w="180" w:type="dxa"/>
+            </w:tcMar>
+            <w:vAlign w:val="center"/>
+            <w:hideMark/>
+          </w:tcPr>
+          <w:p>
+            <w:pPr>
+              <w:pStyle w:val="BITTextkrper"/>
+              <w:rPr>
+                <w:szCs w:val="22"/>
+                <w:lang w:val="fr-CH"/>
+              </w:rPr>
+            </w:pPr>
+            <w:r>
+              <w:rPr>
+                <w:szCs w:val="22"/>
+                <w:lang w:val="fr-CH"/>
+              </w:rPr>
+              <w:t xml:space="preserve">Le bouton </w:t>
+            </w:r>
+            <w:proofErr w:type="spellStart"/>
+            <w:r>
+              <w:rPr>
+                <w:szCs w:val="22"/>
+                <w:lang w:val="fr-CH"/>
+              </w:rPr>
+              <w:t>keyArrowUp</w:t>
+            </w:r>
+            <w:proofErr w:type="spellEnd"/>
+            <w:r>
+              <w:rPr>
+                <w:szCs w:val="22"/>
+                <w:lang w:val="fr-CH"/>
+              </w:rPr>
+              <w:t xml:space="preserve"> à l'écran doit s'enfoncer visuellement (classe key-active).</w:t>
+            </w:r>
+          </w:p>
+        </w:tc>
+      </w:tr>
+      <w:tr>
+        <w:trPr>
+          <w:tblCellSpacing w:w="15" w:type="dxa"/>
+        </w:trPr>
+        <w:tc>
+          <w:tcPr>
+            <w:tcW w:w="1232" w:type="dxa"/>
+            <w:tcBorders>
+              <w:top w:val="single" w:sz="6" w:space="0" w:color="auto"/>
+              <w:left w:val="single" w:sz="6" w:space="0" w:color="auto"/>
+              <w:bottom w:val="single" w:sz="6" w:space="0" w:color="auto"/>
+              <w:right w:val="single" w:sz="6" w:space="0" w:color="auto"/>
+            </w:tcBorders>
+            <w:tcMar>
+              <w:top w:w="120" w:type="dxa"/>
+              <w:left w:w="180" w:type="dxa"/>
+              <w:bottom w:w="120" w:type="dxa"/>
+              <w:right w:w="180" w:type="dxa"/>
+            </w:tcMar>
+            <w:vAlign w:val="center"/>
+            <w:hideMark/>
+          </w:tcPr>
+          <w:p>
+            <w:pPr>
+              <w:pStyle w:val="BITTextkrper"/>
+              <w:rPr>
+                <w:b/>
+                <w:bCs/>
+                <w:szCs w:val="22"/>
+                <w:lang w:val="fr-CH"/>
+              </w:rPr>
+            </w:pPr>
+            <w:r>
+              <w:rPr>
+                <w:b/>
+                <w:bCs/>
+                <w:szCs w:val="22"/>
+                <w:lang w:val="fr-CH"/>
+              </w:rPr>
+              <w:t>K</w:t>
+            </w:r>
+            <w:r>
+              <w:rPr>
+                <w:b/>
+                <w:bCs/>
+                <w:szCs w:val="22"/>
+                <w:lang w:val="fr-CH"/>
+              </w:rPr>
+              <w:t>2</w:t>
+            </w:r>
+          </w:p>
+        </w:tc>
+        <w:tc>
+          <w:tcPr>
+            <w:tcW w:w="1529" w:type="dxa"/>
+            <w:tcBorders>
+              <w:top w:val="single" w:sz="6" w:space="0" w:color="auto"/>
+              <w:left w:val="single" w:sz="6" w:space="0" w:color="auto"/>
+              <w:bottom w:val="single" w:sz="6" w:space="0" w:color="auto"/>
+              <w:right w:val="single" w:sz="6" w:space="0" w:color="auto"/>
+            </w:tcBorders>
+            <w:tcMar>
+              <w:top w:w="120" w:type="dxa"/>
+              <w:left w:w="180" w:type="dxa"/>
+              <w:bottom w:w="120" w:type="dxa"/>
+              <w:right w:w="180" w:type="dxa"/>
+            </w:tcMar>
+            <w:vAlign w:val="center"/>
+            <w:hideMark/>
+          </w:tcPr>
+          <w:p>
+            <w:pPr>
+              <w:pStyle w:val="BITTextkrper"/>
+              <w:rPr>
+                <w:b/>
+                <w:bCs/>
+                <w:szCs w:val="22"/>
+                <w:lang w:val="fr-CH"/>
+              </w:rPr>
+            </w:pPr>
+            <w:r>
+              <w:rPr>
+                <w:b/>
+                <w:bCs/>
+                <w:szCs w:val="22"/>
+                <w:lang w:val="fr-CH"/>
+              </w:rPr>
+              <w:t>09.01.2026</w:t>
+            </w:r>
+          </w:p>
+        </w:tc>
+        <w:tc>
+          <w:tcPr>
+            <w:tcW w:w="3230" w:type="dxa"/>
+            <w:tcBorders>
+              <w:top w:val="single" w:sz="6" w:space="0" w:color="auto"/>
+              <w:left w:val="single" w:sz="6" w:space="0" w:color="auto"/>
+              <w:bottom w:val="single" w:sz="6" w:space="0" w:color="auto"/>
+              <w:right w:val="single" w:sz="6" w:space="0" w:color="auto"/>
+            </w:tcBorders>
+            <w:tcMar>
+              <w:top w:w="120" w:type="dxa"/>
+              <w:left w:w="180" w:type="dxa"/>
+              <w:bottom w:w="120" w:type="dxa"/>
+              <w:right w:w="180" w:type="dxa"/>
+            </w:tcMar>
+            <w:vAlign w:val="center"/>
+            <w:hideMark/>
+          </w:tcPr>
+          <w:p>
+            <w:pPr>
+              <w:pStyle w:val="BITTextkrper"/>
+              <w:rPr>
+                <w:b/>
+                <w:bCs/>
+                <w:szCs w:val="22"/>
+                <w:lang w:val="fr-CH"/>
+              </w:rPr>
+            </w:pPr>
+            <w:r>
+              <w:rPr>
+                <w:b/>
+                <w:bCs/>
+                <w:szCs w:val="22"/>
+                <w:lang w:val="fr-CH"/>
+              </w:rPr>
+              <w:t>Retour visuel Touche (Bas/G/D) : Presser les flèches directionnelles.</w:t>
+            </w:r>
+          </w:p>
+        </w:tc>
+        <w:tc>
+          <w:tcPr>
+            <w:tcW w:w="3915" w:type="dxa"/>
+            <w:tcBorders>
+              <w:top w:val="single" w:sz="6" w:space="0" w:color="auto"/>
+              <w:left w:val="single" w:sz="6" w:space="0" w:color="auto"/>
+              <w:bottom w:val="single" w:sz="6" w:space="0" w:color="auto"/>
+              <w:right w:val="single" w:sz="6" w:space="0" w:color="auto"/>
+            </w:tcBorders>
+            <w:tcMar>
+              <w:top w:w="120" w:type="dxa"/>
+              <w:left w:w="180" w:type="dxa"/>
+              <w:bottom w:w="120" w:type="dxa"/>
+              <w:right w:w="180" w:type="dxa"/>
+            </w:tcMar>
+            <w:vAlign w:val="center"/>
+            <w:hideMark/>
+          </w:tcPr>
+          <w:p>
+            <w:pPr>
+              <w:pStyle w:val="BITTextkrper"/>
+              <w:rPr>
+                <w:szCs w:val="22"/>
+                <w:lang w:val="fr-CH"/>
+              </w:rPr>
+            </w:pPr>
+            <w:r>
+              <w:rPr>
+                <w:szCs w:val="22"/>
+                <w:lang w:val="fr-CH"/>
+              </w:rPr>
+              <w:t>Les boutons correspondants doivent réagir instantanément avec le style "pressé".</w:t>
+            </w:r>
+          </w:p>
+        </w:tc>
+      </w:tr>
+      <w:tr>
+        <w:trPr>
+          <w:tblCellSpacing w:w="15" w:type="dxa"/>
+        </w:trPr>
+        <w:tc>
+          <w:tcPr>
+            <w:tcW w:w="1232" w:type="dxa"/>
+            <w:tcBorders>
+              <w:top w:val="single" w:sz="6" w:space="0" w:color="auto"/>
+              <w:left w:val="single" w:sz="6" w:space="0" w:color="auto"/>
+              <w:bottom w:val="single" w:sz="6" w:space="0" w:color="auto"/>
+              <w:right w:val="single" w:sz="6" w:space="0" w:color="auto"/>
+            </w:tcBorders>
+            <w:tcMar>
+              <w:top w:w="120" w:type="dxa"/>
+              <w:left w:w="180" w:type="dxa"/>
+              <w:bottom w:w="120" w:type="dxa"/>
+              <w:right w:w="180" w:type="dxa"/>
+            </w:tcMar>
+            <w:vAlign w:val="center"/>
+            <w:hideMark/>
+          </w:tcPr>
+          <w:p>
+            <w:pPr>
+              <w:pStyle w:val="BITTextkrper"/>
+              <w:rPr>
+                <w:b/>
+                <w:bCs/>
+                <w:szCs w:val="22"/>
+                <w:lang w:val="fr-CH"/>
+              </w:rPr>
+            </w:pPr>
+            <w:r>
+              <w:rPr>
+                <w:b/>
+                <w:bCs/>
+                <w:szCs w:val="22"/>
+                <w:lang w:val="fr-CH"/>
+              </w:rPr>
+              <w:t>K</w:t>
+            </w:r>
+            <w:r>
+              <w:rPr>
+                <w:b/>
+                <w:bCs/>
+                <w:szCs w:val="22"/>
+                <w:lang w:val="fr-CH"/>
+              </w:rPr>
+              <w:t>3</w:t>
+            </w:r>
+          </w:p>
+        </w:tc>
+        <w:tc>
+          <w:tcPr>
+            <w:tcW w:w="1529" w:type="dxa"/>
+            <w:tcBorders>
+              <w:top w:val="single" w:sz="6" w:space="0" w:color="auto"/>
+              <w:left w:val="single" w:sz="6" w:space="0" w:color="auto"/>
+              <w:bottom w:val="single" w:sz="6" w:space="0" w:color="auto"/>
+              <w:right w:val="single" w:sz="6" w:space="0" w:color="auto"/>
+            </w:tcBorders>
+            <w:tcMar>
+              <w:top w:w="120" w:type="dxa"/>
+              <w:left w:w="180" w:type="dxa"/>
+              <w:bottom w:w="120" w:type="dxa"/>
+              <w:right w:w="180" w:type="dxa"/>
+            </w:tcMar>
+            <w:vAlign w:val="center"/>
+            <w:hideMark/>
+          </w:tcPr>
+          <w:p>
+            <w:pPr>
+              <w:pStyle w:val="BITTextkrper"/>
+              <w:rPr>
+                <w:b/>
+                <w:bCs/>
+                <w:szCs w:val="22"/>
+                <w:lang w:val="fr-CH"/>
+              </w:rPr>
+            </w:pPr>
+            <w:r>
+              <w:rPr>
+                <w:b/>
+                <w:bCs/>
+                <w:szCs w:val="22"/>
+                <w:lang w:val="fr-CH"/>
+              </w:rPr>
+              <w:t>09.01.2026</w:t>
+            </w:r>
+          </w:p>
+        </w:tc>
+        <w:tc>
+          <w:tcPr>
+            <w:tcW w:w="3230" w:type="dxa"/>
+            <w:tcBorders>
+              <w:top w:val="single" w:sz="6" w:space="0" w:color="auto"/>
+              <w:left w:val="single" w:sz="6" w:space="0" w:color="auto"/>
+              <w:bottom w:val="single" w:sz="6" w:space="0" w:color="auto"/>
+              <w:right w:val="single" w:sz="6" w:space="0" w:color="auto"/>
+            </w:tcBorders>
+            <w:tcMar>
+              <w:top w:w="120" w:type="dxa"/>
+              <w:left w:w="180" w:type="dxa"/>
+              <w:bottom w:w="120" w:type="dxa"/>
+              <w:right w:w="180" w:type="dxa"/>
+            </w:tcMar>
+            <w:vAlign w:val="center"/>
+            <w:hideMark/>
+          </w:tcPr>
+          <w:p>
+            <w:pPr>
+              <w:pStyle w:val="BITTextkrper"/>
+              <w:rPr>
+                <w:b/>
+                <w:bCs/>
+                <w:szCs w:val="22"/>
+                <w:lang w:val="fr-CH"/>
+              </w:rPr>
+            </w:pPr>
+            <w:r>
+              <w:rPr>
+                <w:b/>
+                <w:bCs/>
+                <w:szCs w:val="22"/>
+                <w:lang w:val="fr-CH"/>
+              </w:rPr>
+              <w:t>Arrêt d'Urgence (Espace) : Presser la touche "Espace" du clavier.</w:t>
+            </w:r>
+          </w:p>
+        </w:tc>
+        <w:tc>
+          <w:tcPr>
+            <w:tcW w:w="3915" w:type="dxa"/>
+            <w:tcBorders>
+              <w:top w:val="single" w:sz="6" w:space="0" w:color="auto"/>
+              <w:left w:val="single" w:sz="6" w:space="0" w:color="auto"/>
+              <w:bottom w:val="single" w:sz="6" w:space="0" w:color="auto"/>
+              <w:right w:val="single" w:sz="6" w:space="0" w:color="auto"/>
+            </w:tcBorders>
+            <w:tcMar>
+              <w:top w:w="120" w:type="dxa"/>
+              <w:left w:w="180" w:type="dxa"/>
+              <w:bottom w:w="120" w:type="dxa"/>
+              <w:right w:w="180" w:type="dxa"/>
+            </w:tcMar>
+            <w:vAlign w:val="center"/>
+            <w:hideMark/>
+          </w:tcPr>
+          <w:p>
+            <w:pPr>
+              <w:pStyle w:val="BITTextkrper"/>
+              <w:rPr>
+                <w:szCs w:val="22"/>
+                <w:lang w:val="fr-CH"/>
+              </w:rPr>
+            </w:pPr>
+            <w:r>
+              <w:rPr>
+                <w:szCs w:val="22"/>
+                <w:lang w:val="fr-CH"/>
+              </w:rPr>
+              <w:t xml:space="preserve">Le bouton rouge </w:t>
+            </w:r>
+            <w:proofErr w:type="spellStart"/>
+            <w:r>
+              <w:rPr>
+                <w:szCs w:val="22"/>
+                <w:lang w:val="fr-CH"/>
+              </w:rPr>
+              <w:t>keySpace</w:t>
+            </w:r>
+            <w:proofErr w:type="spellEnd"/>
+            <w:r>
+              <w:rPr>
+                <w:szCs w:val="22"/>
+                <w:lang w:val="fr-CH"/>
+              </w:rPr>
+              <w:t xml:space="preserve"> doit s'activer visuellement et envoyer l'ordre de stop prioritaire.</w:t>
+            </w:r>
+          </w:p>
+        </w:tc>
+      </w:tr>
+      <w:tr>
+        <w:trPr>
+          <w:tblCellSpacing w:w="15" w:type="dxa"/>
+        </w:trPr>
+        <w:tc>
+          <w:tcPr>
+            <w:tcW w:w="1232" w:type="dxa"/>
+            <w:tcBorders>
+              <w:top w:val="single" w:sz="6" w:space="0" w:color="auto"/>
+              <w:left w:val="single" w:sz="6" w:space="0" w:color="auto"/>
+              <w:bottom w:val="single" w:sz="6" w:space="0" w:color="auto"/>
+              <w:right w:val="single" w:sz="6" w:space="0" w:color="auto"/>
+            </w:tcBorders>
+            <w:tcMar>
+              <w:top w:w="120" w:type="dxa"/>
+              <w:left w:w="180" w:type="dxa"/>
+              <w:bottom w:w="120" w:type="dxa"/>
+              <w:right w:w="180" w:type="dxa"/>
+            </w:tcMar>
+            <w:vAlign w:val="center"/>
+            <w:hideMark/>
+          </w:tcPr>
+          <w:p>
+            <w:pPr>
+              <w:pStyle w:val="BITTextkrper"/>
+              <w:rPr>
+                <w:b/>
+                <w:bCs/>
+                <w:szCs w:val="22"/>
+                <w:lang w:val="fr-CH"/>
+              </w:rPr>
+            </w:pPr>
+            <w:r>
+              <w:rPr>
+                <w:b/>
+                <w:bCs/>
+                <w:szCs w:val="22"/>
+                <w:lang w:val="fr-CH"/>
+              </w:rPr>
+              <w:t>K</w:t>
+            </w:r>
+            <w:r>
+              <w:rPr>
+                <w:b/>
+                <w:bCs/>
+                <w:szCs w:val="22"/>
+                <w:lang w:val="fr-CH"/>
+              </w:rPr>
+              <w:t>4</w:t>
+            </w:r>
+          </w:p>
+        </w:tc>
+        <w:tc>
+          <w:tcPr>
+            <w:tcW w:w="1529" w:type="dxa"/>
+            <w:tcBorders>
+              <w:top w:val="single" w:sz="6" w:space="0" w:color="auto"/>
+              <w:left w:val="single" w:sz="6" w:space="0" w:color="auto"/>
+              <w:bottom w:val="single" w:sz="6" w:space="0" w:color="auto"/>
+              <w:right w:val="single" w:sz="6" w:space="0" w:color="auto"/>
+            </w:tcBorders>
+            <w:tcMar>
+              <w:top w:w="120" w:type="dxa"/>
+              <w:left w:w="180" w:type="dxa"/>
+              <w:bottom w:w="120" w:type="dxa"/>
+              <w:right w:w="180" w:type="dxa"/>
+            </w:tcMar>
+            <w:vAlign w:val="center"/>
+            <w:hideMark/>
+          </w:tcPr>
+          <w:p>
+            <w:pPr>
+              <w:pStyle w:val="BITTextkrper"/>
+              <w:rPr>
+                <w:b/>
+                <w:bCs/>
+                <w:szCs w:val="22"/>
+                <w:lang w:val="fr-CH"/>
+              </w:rPr>
+            </w:pPr>
+            <w:r>
+              <w:rPr>
+                <w:b/>
+                <w:bCs/>
+                <w:szCs w:val="22"/>
+                <w:lang w:val="fr-CH"/>
+              </w:rPr>
+              <w:t>09.01.2026</w:t>
+            </w:r>
+          </w:p>
+        </w:tc>
+        <w:tc>
+          <w:tcPr>
+            <w:tcW w:w="3230" w:type="dxa"/>
+            <w:tcBorders>
+              <w:top w:val="single" w:sz="6" w:space="0" w:color="auto"/>
+              <w:left w:val="single" w:sz="6" w:space="0" w:color="auto"/>
+              <w:bottom w:val="single" w:sz="6" w:space="0" w:color="auto"/>
+              <w:right w:val="single" w:sz="6" w:space="0" w:color="auto"/>
+            </w:tcBorders>
+            <w:tcMar>
+              <w:top w:w="120" w:type="dxa"/>
+              <w:left w:w="180" w:type="dxa"/>
+              <w:bottom w:w="120" w:type="dxa"/>
+              <w:right w:w="180" w:type="dxa"/>
+            </w:tcMar>
+            <w:vAlign w:val="center"/>
+            <w:hideMark/>
+          </w:tcPr>
+          <w:p>
+            <w:pPr>
+              <w:pStyle w:val="BITTextkrper"/>
+              <w:rPr>
+                <w:b/>
+                <w:bCs/>
+                <w:szCs w:val="22"/>
+                <w:lang w:val="fr-CH"/>
+              </w:rPr>
+            </w:pPr>
+            <w:r>
+              <w:rPr>
+                <w:b/>
+                <w:bCs/>
+                <w:szCs w:val="22"/>
+                <w:lang w:val="fr-CH"/>
+              </w:rPr>
+              <w:t>Affichage des Stats : Vérifier la mise à jour des données (Latence, Distance).</w:t>
+            </w:r>
+          </w:p>
+        </w:tc>
+        <w:tc>
+          <w:tcPr>
+            <w:tcW w:w="3915" w:type="dxa"/>
+            <w:tcBorders>
+              <w:top w:val="single" w:sz="6" w:space="0" w:color="auto"/>
+              <w:left w:val="single" w:sz="6" w:space="0" w:color="auto"/>
+              <w:bottom w:val="single" w:sz="6" w:space="0" w:color="auto"/>
+              <w:right w:val="single" w:sz="6" w:space="0" w:color="auto"/>
+            </w:tcBorders>
+            <w:tcMar>
+              <w:top w:w="120" w:type="dxa"/>
+              <w:left w:w="180" w:type="dxa"/>
+              <w:bottom w:w="120" w:type="dxa"/>
+              <w:right w:w="180" w:type="dxa"/>
+            </w:tcMar>
+            <w:vAlign w:val="center"/>
+            <w:hideMark/>
+          </w:tcPr>
+          <w:p>
+            <w:pPr>
+              <w:pStyle w:val="BITTextkrper"/>
+              <w:rPr>
+                <w:szCs w:val="22"/>
+                <w:lang w:val="fr-CH"/>
+              </w:rPr>
+            </w:pPr>
+            <w:r>
+              <w:rPr>
+                <w:szCs w:val="22"/>
+                <w:lang w:val="fr-CH"/>
+              </w:rPr>
+              <w:t>Les chiffres doivent être lisibles et la barre de progression "Speed Mode" doit refléter la vitesse actuelle.</w:t>
+            </w:r>
+          </w:p>
+        </w:tc>
+      </w:tr>
+      <w:tr>
+        <w:trPr>
+          <w:tblCellSpacing w:w="15" w:type="dxa"/>
+        </w:trPr>
+        <w:tc>
+          <w:tcPr>
+            <w:tcW w:w="1232" w:type="dxa"/>
+            <w:tcBorders>
+              <w:top w:val="single" w:sz="6" w:space="0" w:color="auto"/>
+              <w:left w:val="single" w:sz="6" w:space="0" w:color="auto"/>
+              <w:bottom w:val="single" w:sz="6" w:space="0" w:color="auto"/>
+              <w:right w:val="single" w:sz="6" w:space="0" w:color="auto"/>
+            </w:tcBorders>
+            <w:tcMar>
+              <w:top w:w="120" w:type="dxa"/>
+              <w:left w:w="180" w:type="dxa"/>
+              <w:bottom w:w="120" w:type="dxa"/>
+              <w:right w:w="180" w:type="dxa"/>
+            </w:tcMar>
+            <w:vAlign w:val="center"/>
+            <w:hideMark/>
+          </w:tcPr>
+          <w:p>
+            <w:pPr>
+              <w:pStyle w:val="BITTextkrper"/>
+              <w:rPr>
+                <w:b/>
+                <w:bCs/>
+                <w:szCs w:val="22"/>
+                <w:lang w:val="fr-CH"/>
+              </w:rPr>
+            </w:pPr>
+            <w:r>
+              <w:rPr>
+                <w:b/>
+                <w:bCs/>
+                <w:szCs w:val="22"/>
+                <w:lang w:val="fr-CH"/>
+              </w:rPr>
+              <w:t>K</w:t>
+            </w:r>
+            <w:r>
+              <w:rPr>
+                <w:b/>
+                <w:bCs/>
+                <w:szCs w:val="22"/>
+                <w:lang w:val="fr-CH"/>
+              </w:rPr>
+              <w:t>5</w:t>
+            </w:r>
+          </w:p>
+        </w:tc>
+        <w:tc>
+          <w:tcPr>
+            <w:tcW w:w="1529" w:type="dxa"/>
+            <w:tcBorders>
+              <w:top w:val="single" w:sz="6" w:space="0" w:color="auto"/>
+              <w:left w:val="single" w:sz="6" w:space="0" w:color="auto"/>
+              <w:bottom w:val="single" w:sz="6" w:space="0" w:color="auto"/>
+              <w:right w:val="single" w:sz="6" w:space="0" w:color="auto"/>
+            </w:tcBorders>
+            <w:tcMar>
+              <w:top w:w="120" w:type="dxa"/>
+              <w:left w:w="180" w:type="dxa"/>
+              <w:bottom w:w="120" w:type="dxa"/>
+              <w:right w:w="180" w:type="dxa"/>
+            </w:tcMar>
+            <w:vAlign w:val="center"/>
+            <w:hideMark/>
+          </w:tcPr>
+          <w:p>
+            <w:pPr>
+              <w:pStyle w:val="BITTextkrper"/>
+              <w:rPr>
+                <w:b/>
+                <w:bCs/>
+                <w:szCs w:val="22"/>
+                <w:lang w:val="fr-CH"/>
+              </w:rPr>
+            </w:pPr>
+            <w:r>
+              <w:rPr>
+                <w:b/>
+                <w:bCs/>
+                <w:szCs w:val="22"/>
+                <w:lang w:val="fr-CH"/>
+              </w:rPr>
+              <w:t>09.01.2026</w:t>
+            </w:r>
+          </w:p>
+        </w:tc>
+        <w:tc>
+          <w:tcPr>
+            <w:tcW w:w="3230" w:type="dxa"/>
+            <w:tcBorders>
+              <w:top w:val="single" w:sz="6" w:space="0" w:color="auto"/>
+              <w:left w:val="single" w:sz="6" w:space="0" w:color="auto"/>
+              <w:bottom w:val="single" w:sz="6" w:space="0" w:color="auto"/>
+              <w:right w:val="single" w:sz="6" w:space="0" w:color="auto"/>
+            </w:tcBorders>
+            <w:tcMar>
+              <w:top w:w="120" w:type="dxa"/>
+              <w:left w:w="180" w:type="dxa"/>
+              <w:bottom w:w="120" w:type="dxa"/>
+              <w:right w:w="180" w:type="dxa"/>
+            </w:tcMar>
+            <w:vAlign w:val="center"/>
+            <w:hideMark/>
+          </w:tcPr>
+          <w:p>
+            <w:pPr>
+              <w:pStyle w:val="BITTextkrper"/>
+              <w:rPr>
+                <w:b/>
+                <w:bCs/>
+                <w:szCs w:val="22"/>
+                <w:lang w:val="fr-CH"/>
+              </w:rPr>
+            </w:pPr>
+            <w:r>
+              <w:rPr>
+                <w:b/>
+                <w:bCs/>
+                <w:szCs w:val="22"/>
+                <w:lang w:val="fr-CH"/>
+              </w:rPr>
+              <w:t>Défilement des Logs : Simuler l'arrivée de nombreux messages dans le système de log.</w:t>
+            </w:r>
+          </w:p>
+        </w:tc>
+        <w:tc>
+          <w:tcPr>
+            <w:tcW w:w="3915" w:type="dxa"/>
+            <w:tcBorders>
+              <w:top w:val="single" w:sz="6" w:space="0" w:color="auto"/>
+              <w:left w:val="single" w:sz="6" w:space="0" w:color="auto"/>
+              <w:bottom w:val="single" w:sz="6" w:space="0" w:color="auto"/>
+              <w:right w:val="single" w:sz="6" w:space="0" w:color="auto"/>
+            </w:tcBorders>
+            <w:tcMar>
+              <w:top w:w="120" w:type="dxa"/>
+              <w:left w:w="180" w:type="dxa"/>
+              <w:bottom w:w="120" w:type="dxa"/>
+              <w:right w:w="180" w:type="dxa"/>
+            </w:tcMar>
+            <w:vAlign w:val="center"/>
+            <w:hideMark/>
+          </w:tcPr>
+          <w:p>
+            <w:pPr>
+              <w:pStyle w:val="BITTextkrper"/>
+              <w:rPr>
+                <w:szCs w:val="22"/>
+                <w:lang w:val="fr-CH"/>
+              </w:rPr>
+            </w:pPr>
+            <w:r>
+              <w:rPr>
+                <w:szCs w:val="22"/>
+                <w:lang w:val="fr-CH"/>
+              </w:rPr>
+              <w:t>Une barre de défilement verte doit apparaître et permettre de voir l'historique des commandes.</w:t>
+            </w:r>
+          </w:p>
+        </w:tc>
+      </w:tr>
+      <w:tr>
+        <w:trPr>
+          <w:tblCellSpacing w:w="15" w:type="dxa"/>
+        </w:trPr>
+        <w:tc>
+          <w:tcPr>
+            <w:tcW w:w="1232" w:type="dxa"/>
+            <w:tcBorders>
+              <w:top w:val="single" w:sz="6" w:space="0" w:color="auto"/>
+              <w:left w:val="single" w:sz="6" w:space="0" w:color="auto"/>
+              <w:bottom w:val="single" w:sz="6" w:space="0" w:color="auto"/>
+              <w:right w:val="single" w:sz="6" w:space="0" w:color="auto"/>
+            </w:tcBorders>
+            <w:tcMar>
+              <w:top w:w="120" w:type="dxa"/>
+              <w:left w:w="180" w:type="dxa"/>
+              <w:bottom w:w="120" w:type="dxa"/>
+              <w:right w:w="180" w:type="dxa"/>
+            </w:tcMar>
+            <w:vAlign w:val="center"/>
+            <w:hideMark/>
+          </w:tcPr>
+          <w:p>
+            <w:pPr>
+              <w:pStyle w:val="BITTextkrper"/>
+              <w:rPr>
+                <w:b/>
+                <w:bCs/>
+                <w:szCs w:val="22"/>
+                <w:lang w:val="fr-CH"/>
+              </w:rPr>
+            </w:pPr>
+            <w:r>
+              <w:rPr>
+                <w:b/>
+                <w:bCs/>
+                <w:szCs w:val="22"/>
+                <w:lang w:val="fr-CH"/>
+              </w:rPr>
+              <w:t>K</w:t>
+            </w:r>
+            <w:r>
+              <w:rPr>
+                <w:b/>
+                <w:bCs/>
+                <w:szCs w:val="22"/>
+                <w:lang w:val="fr-CH"/>
+              </w:rPr>
+              <w:t>6</w:t>
+            </w:r>
+          </w:p>
+        </w:tc>
+        <w:tc>
+          <w:tcPr>
+            <w:tcW w:w="1529" w:type="dxa"/>
+            <w:tcBorders>
+              <w:top w:val="single" w:sz="6" w:space="0" w:color="auto"/>
+              <w:left w:val="single" w:sz="6" w:space="0" w:color="auto"/>
+              <w:bottom w:val="single" w:sz="6" w:space="0" w:color="auto"/>
+              <w:right w:val="single" w:sz="6" w:space="0" w:color="auto"/>
+            </w:tcBorders>
+            <w:tcMar>
+              <w:top w:w="120" w:type="dxa"/>
+              <w:left w:w="180" w:type="dxa"/>
+              <w:bottom w:w="120" w:type="dxa"/>
+              <w:right w:w="180" w:type="dxa"/>
+            </w:tcMar>
+            <w:vAlign w:val="center"/>
+            <w:hideMark/>
+          </w:tcPr>
+          <w:p>
+            <w:pPr>
+              <w:pStyle w:val="BITTextkrper"/>
+              <w:rPr>
+                <w:b/>
+                <w:bCs/>
+                <w:szCs w:val="22"/>
+                <w:lang w:val="fr-CH"/>
+              </w:rPr>
+            </w:pPr>
+            <w:r>
+              <w:rPr>
+                <w:b/>
+                <w:bCs/>
+                <w:szCs w:val="22"/>
+                <w:lang w:val="fr-CH"/>
+              </w:rPr>
+              <w:t>09.01.2026</w:t>
+            </w:r>
+          </w:p>
+        </w:tc>
+        <w:tc>
+          <w:tcPr>
+            <w:tcW w:w="3230" w:type="dxa"/>
+            <w:tcBorders>
+              <w:top w:val="single" w:sz="6" w:space="0" w:color="auto"/>
+              <w:left w:val="single" w:sz="6" w:space="0" w:color="auto"/>
+              <w:bottom w:val="single" w:sz="6" w:space="0" w:color="auto"/>
+              <w:right w:val="single" w:sz="6" w:space="0" w:color="auto"/>
+            </w:tcBorders>
+            <w:tcMar>
+              <w:top w:w="120" w:type="dxa"/>
+              <w:left w:w="180" w:type="dxa"/>
+              <w:bottom w:w="120" w:type="dxa"/>
+              <w:right w:w="180" w:type="dxa"/>
+            </w:tcMar>
+            <w:vAlign w:val="center"/>
+            <w:hideMark/>
+          </w:tcPr>
+          <w:p>
+            <w:pPr>
+              <w:pStyle w:val="BITTextkrper"/>
+              <w:rPr>
+                <w:b/>
+                <w:bCs/>
+                <w:szCs w:val="22"/>
+                <w:lang w:val="fr-CH"/>
+              </w:rPr>
+            </w:pPr>
+            <w:proofErr w:type="spellStart"/>
+            <w:r>
+              <w:rPr>
+                <w:b/>
+                <w:bCs/>
+                <w:szCs w:val="22"/>
+                <w:lang w:val="fr-CH"/>
+              </w:rPr>
+              <w:t>Toggle</w:t>
+            </w:r>
+            <w:proofErr w:type="spellEnd"/>
+            <w:r>
+              <w:rPr>
+                <w:b/>
+                <w:bCs/>
+                <w:szCs w:val="22"/>
+                <w:lang w:val="fr-CH"/>
+              </w:rPr>
+              <w:t xml:space="preserve"> </w:t>
+            </w:r>
+            <w:proofErr w:type="spellStart"/>
+            <w:r>
+              <w:rPr>
+                <w:b/>
+                <w:bCs/>
+                <w:szCs w:val="22"/>
+                <w:lang w:val="fr-CH"/>
+              </w:rPr>
+              <w:t>Dark</w:t>
+            </w:r>
+            <w:proofErr w:type="spellEnd"/>
+            <w:r>
+              <w:rPr>
+                <w:b/>
+                <w:bCs/>
+                <w:szCs w:val="22"/>
+                <w:lang w:val="fr-CH"/>
+              </w:rPr>
+              <w:t xml:space="preserve"> Mode : Cliquer sur le bouton lune/soleil dans la </w:t>
+            </w:r>
+            <w:proofErr w:type="spellStart"/>
+            <w:r>
+              <w:rPr>
+                <w:b/>
+                <w:bCs/>
+                <w:szCs w:val="22"/>
+                <w:lang w:val="fr-CH"/>
+              </w:rPr>
+              <w:t>nav</w:t>
+            </w:r>
+            <w:proofErr w:type="spellEnd"/>
+            <w:r>
+              <w:rPr>
+                <w:b/>
+                <w:bCs/>
+                <w:szCs w:val="22"/>
+                <w:lang w:val="fr-CH"/>
+              </w:rPr>
+              <w:t>.</w:t>
+            </w:r>
+          </w:p>
+        </w:tc>
+        <w:tc>
+          <w:tcPr>
+            <w:tcW w:w="3915" w:type="dxa"/>
+            <w:tcBorders>
+              <w:top w:val="single" w:sz="6" w:space="0" w:color="auto"/>
+              <w:left w:val="single" w:sz="6" w:space="0" w:color="auto"/>
+              <w:bottom w:val="single" w:sz="6" w:space="0" w:color="auto"/>
+              <w:right w:val="single" w:sz="6" w:space="0" w:color="auto"/>
+            </w:tcBorders>
+            <w:tcMar>
+              <w:top w:w="120" w:type="dxa"/>
+              <w:left w:w="180" w:type="dxa"/>
+              <w:bottom w:w="120" w:type="dxa"/>
+              <w:right w:w="180" w:type="dxa"/>
+            </w:tcMar>
+            <w:vAlign w:val="center"/>
+            <w:hideMark/>
+          </w:tcPr>
+          <w:p>
+            <w:pPr>
+              <w:pStyle w:val="BITTextkrper"/>
+              <w:rPr>
+                <w:szCs w:val="22"/>
+                <w:lang w:val="fr-CH"/>
+              </w:rPr>
+            </w:pPr>
+            <w:r>
+              <w:rPr>
+                <w:szCs w:val="22"/>
+                <w:lang w:val="fr-CH"/>
+              </w:rPr>
+              <w:t>Les surfaces passent du blanc au gris foncé (surface-</w:t>
+            </w:r>
+            <w:proofErr w:type="spellStart"/>
+            <w:r>
+              <w:rPr>
+                <w:szCs w:val="22"/>
+                <w:lang w:val="fr-CH"/>
+              </w:rPr>
+              <w:t>dark</w:t>
+            </w:r>
+            <w:proofErr w:type="spellEnd"/>
+            <w:r>
+              <w:rPr>
+                <w:szCs w:val="22"/>
+                <w:lang w:val="fr-CH"/>
+              </w:rPr>
+              <w:t>) sans casser la visibilité des icônes.</w:t>
+            </w:r>
+          </w:p>
+        </w:tc>
+      </w:tr>
+      <w:tr>
+        <w:trPr>
+          <w:tblCellSpacing w:w="15" w:type="dxa"/>
+        </w:trPr>
+        <w:tc>
+          <w:tcPr>
+            <w:tcW w:w="1232" w:type="dxa"/>
+            <w:tcBorders>
+              <w:top w:val="single" w:sz="6" w:space="0" w:color="auto"/>
+              <w:left w:val="single" w:sz="6" w:space="0" w:color="auto"/>
+              <w:bottom w:val="single" w:sz="6" w:space="0" w:color="auto"/>
+              <w:right w:val="single" w:sz="6" w:space="0" w:color="auto"/>
+            </w:tcBorders>
+            <w:tcMar>
+              <w:top w:w="120" w:type="dxa"/>
+              <w:left w:w="180" w:type="dxa"/>
+              <w:bottom w:w="120" w:type="dxa"/>
+              <w:right w:w="180" w:type="dxa"/>
+            </w:tcMar>
+            <w:vAlign w:val="center"/>
+            <w:hideMark/>
+          </w:tcPr>
+          <w:p>
+            <w:pPr>
+              <w:pStyle w:val="BITTextkrper"/>
+              <w:rPr>
+                <w:b/>
+                <w:bCs/>
+                <w:szCs w:val="22"/>
+                <w:lang w:val="fr-CH"/>
+              </w:rPr>
+            </w:pPr>
+            <w:r>
+              <w:rPr>
+                <w:b/>
+                <w:bCs/>
+                <w:szCs w:val="22"/>
+                <w:lang w:val="fr-CH"/>
+              </w:rPr>
+              <w:t>K</w:t>
+            </w:r>
+            <w:r>
+              <w:rPr>
+                <w:b/>
+                <w:bCs/>
+                <w:szCs w:val="22"/>
+                <w:lang w:val="fr-CH"/>
+              </w:rPr>
+              <w:t>7</w:t>
+            </w:r>
+          </w:p>
+        </w:tc>
+        <w:tc>
+          <w:tcPr>
+            <w:tcW w:w="1529" w:type="dxa"/>
+            <w:tcBorders>
+              <w:top w:val="single" w:sz="6" w:space="0" w:color="auto"/>
+              <w:left w:val="single" w:sz="6" w:space="0" w:color="auto"/>
+              <w:bottom w:val="single" w:sz="6" w:space="0" w:color="auto"/>
+              <w:right w:val="single" w:sz="6" w:space="0" w:color="auto"/>
+            </w:tcBorders>
+            <w:tcMar>
+              <w:top w:w="120" w:type="dxa"/>
+              <w:left w:w="180" w:type="dxa"/>
+              <w:bottom w:w="120" w:type="dxa"/>
+              <w:right w:w="180" w:type="dxa"/>
+            </w:tcMar>
+            <w:vAlign w:val="center"/>
+            <w:hideMark/>
+          </w:tcPr>
+          <w:p>
+            <w:pPr>
+              <w:pStyle w:val="BITTextkrper"/>
+              <w:rPr>
+                <w:b/>
+                <w:bCs/>
+                <w:szCs w:val="22"/>
+                <w:lang w:val="fr-CH"/>
+              </w:rPr>
+            </w:pPr>
+            <w:r>
+              <w:rPr>
+                <w:b/>
+                <w:bCs/>
+                <w:szCs w:val="22"/>
+                <w:lang w:val="fr-CH"/>
+              </w:rPr>
+              <w:t>09.01.2026</w:t>
+            </w:r>
+          </w:p>
+        </w:tc>
+        <w:tc>
+          <w:tcPr>
+            <w:tcW w:w="3230" w:type="dxa"/>
+            <w:tcBorders>
+              <w:top w:val="single" w:sz="6" w:space="0" w:color="auto"/>
+              <w:left w:val="single" w:sz="6" w:space="0" w:color="auto"/>
+              <w:bottom w:val="single" w:sz="6" w:space="0" w:color="auto"/>
+              <w:right w:val="single" w:sz="6" w:space="0" w:color="auto"/>
+            </w:tcBorders>
+            <w:tcMar>
+              <w:top w:w="120" w:type="dxa"/>
+              <w:left w:w="180" w:type="dxa"/>
+              <w:bottom w:w="120" w:type="dxa"/>
+              <w:right w:w="180" w:type="dxa"/>
+            </w:tcMar>
+            <w:vAlign w:val="center"/>
+            <w:hideMark/>
+          </w:tcPr>
+          <w:p>
+            <w:pPr>
+              <w:pStyle w:val="BITTextkrper"/>
+              <w:rPr>
+                <w:b/>
+                <w:bCs/>
+                <w:szCs w:val="22"/>
+                <w:lang w:val="fr-CH"/>
+              </w:rPr>
+            </w:pPr>
+            <w:r>
+              <w:rPr>
+                <w:b/>
+                <w:bCs/>
+                <w:szCs w:val="22"/>
+                <w:lang w:val="fr-CH"/>
+              </w:rPr>
+              <w:t>Lien Guide : Cliquer sur le bouton "Guide" dans le header.</w:t>
+            </w:r>
+          </w:p>
+        </w:tc>
+        <w:tc>
+          <w:tcPr>
+            <w:tcW w:w="3915" w:type="dxa"/>
+            <w:tcBorders>
+              <w:top w:val="single" w:sz="6" w:space="0" w:color="auto"/>
+              <w:left w:val="single" w:sz="6" w:space="0" w:color="auto"/>
+              <w:bottom w:val="single" w:sz="6" w:space="0" w:color="auto"/>
+              <w:right w:val="single" w:sz="6" w:space="0" w:color="auto"/>
+            </w:tcBorders>
+            <w:tcMar>
+              <w:top w:w="120" w:type="dxa"/>
+              <w:left w:w="180" w:type="dxa"/>
+              <w:bottom w:w="120" w:type="dxa"/>
+              <w:right w:w="180" w:type="dxa"/>
+            </w:tcMar>
+            <w:vAlign w:val="center"/>
+            <w:hideMark/>
+          </w:tcPr>
+          <w:p>
+            <w:pPr>
+              <w:pStyle w:val="BITTextkrper"/>
+              <w:rPr>
+                <w:szCs w:val="22"/>
+                <w:lang w:val="fr-CH"/>
+              </w:rPr>
+            </w:pPr>
+            <w:r>
+              <w:rPr>
+                <w:szCs w:val="22"/>
+                <w:lang w:val="fr-CH"/>
+              </w:rPr>
+              <w:t>L'utilisateur doit être redirigé vers ./code.html.</w:t>
+            </w:r>
+          </w:p>
+        </w:tc>
+      </w:tr>
+    </w:tbl>
+    <w:p>
+      <w:pPr>
+        <w:pStyle w:val="BITTextkrper"/>
+        <w:rPr>
+          <w:b/>
+          <w:bCs/>
+          <w:sz w:val="32"/>
+          <w:szCs w:val="36"/>
+          <w:lang w:val="fr-CH"/>
+        </w:rPr>
+      </w:pPr>
+      <w:r>
+        <w:rPr>
+          <w:b/>
+          <w:bCs/>
+          <w:sz w:val="32"/>
+          <w:szCs w:val="36"/>
+          <w:lang w:val="fr-CH"/>
+        </w:rPr>
+        <w:t>Controller :</w:t>
       </w:r>
     </w:p>
     <w:p>
       <w:pPr>
         <w:pStyle w:val="BITTextkrper"/>
-        <w:ind w:firstLine="360"/>
-        <w:rPr>
-          <w:lang w:val="fr-CH"/>
-        </w:rPr>
-      </w:pPr>
-      <w:r>
         <w:rPr>
           <w:b/>
           <w:bCs/>
-          <w:lang w:val="fr-CH"/>
-        </w:rPr>
-        <w:t xml:space="preserve">Test de l'IP </w:t>
-      </w:r>
-      <w:proofErr w:type="spellStart"/>
-      <w:r>
+          <w:sz w:val="32"/>
+          <w:szCs w:val="36"/>
+          <w:lang w:val="fr-CH"/>
+        </w:rPr>
+      </w:pPr>
+    </w:p>
+    <w:p>
+      <w:pPr>
+        <w:pStyle w:val="BITTextkrper"/>
         <w:rPr>
           <w:b/>
           <w:bCs/>
-          <w:lang w:val="fr-CH"/>
-        </w:rPr>
-        <w:t>Address</w:t>
-      </w:r>
-      <w:proofErr w:type="spellEnd"/>
-      <w:r>
-        <w:rPr>
-          <w:b/>
-          <w:bCs/>
-          <w:lang w:val="fr-CH"/>
-        </w:rPr>
-        <w:t xml:space="preserve"> :</w:t>
-      </w:r>
-    </w:p>
-    <w:p>
-      <w:pPr>
-        <w:pStyle w:val="BITTextkrper"/>
-        <w:numPr>
-          <w:ilvl w:val="0"/>
-          <w:numId w:val="11"/>
-        </w:numPr>
-        <w:rPr>
-          <w:lang w:val="fr-CH"/>
-        </w:rPr>
-      </w:pPr>
-      <w:r>
-        <w:rPr>
-          <w:lang w:val="fr-CH"/>
-        </w:rPr>
-        <w:t xml:space="preserve">Saisir une adresse IP valide (ex: </w:t>
-      </w:r>
-      <w:r>
-        <w:rPr>
-          <w:lang w:val="fr-CH"/>
-        </w:rPr>
-        <w:t>10</w:t>
-      </w:r>
-      <w:r>
-        <w:rPr>
-          <w:lang w:val="fr-CH"/>
-        </w:rPr>
-        <w:t>.1</w:t>
-      </w:r>
-      <w:r>
-        <w:rPr>
-          <w:lang w:val="fr-CH"/>
-        </w:rPr>
-        <w:t>8</w:t>
-      </w:r>
-      <w:r>
-        <w:rPr>
-          <w:lang w:val="fr-CH"/>
-        </w:rPr>
-        <w:t>.1.1</w:t>
-      </w:r>
-      <w:r>
-        <w:rPr>
-          <w:lang w:val="fr-CH"/>
-        </w:rPr>
-        <w:t>26</w:t>
-      </w:r>
-      <w:r>
-        <w:rPr>
-          <w:lang w:val="fr-CH"/>
-        </w:rPr>
-        <w:t>).</w:t>
-      </w:r>
-    </w:p>
-    <w:p>
-      <w:pPr>
-        <w:pStyle w:val="BITTextkrper"/>
-        <w:numPr>
-          <w:ilvl w:val="0"/>
-          <w:numId w:val="11"/>
-        </w:numPr>
-        <w:rPr>
-          <w:lang w:val="fr-CH"/>
-        </w:rPr>
-      </w:pPr>
-      <w:r>
-        <w:rPr>
-          <w:lang w:val="fr-CH"/>
-        </w:rPr>
-        <w:t>Saisir une adresse IP invalide (ex: 999.999.999).</w:t>
-      </w:r>
-    </w:p>
-    <w:p>
-      <w:pPr>
-        <w:pStyle w:val="BITTextkrper"/>
-        <w:numPr>
-          <w:ilvl w:val="0"/>
-          <w:numId w:val="11"/>
-        </w:numPr>
-        <w:rPr>
-          <w:lang w:val="fr-CH"/>
-        </w:rPr>
-      </w:pPr>
-      <w:r>
-        <w:rPr>
-          <w:i/>
-          <w:iCs/>
-          <w:lang w:val="fr-CH"/>
-        </w:rPr>
-        <w:t>Résultat attendu :</w:t>
-      </w:r>
-      <w:r>
-        <w:rPr>
-          <w:lang w:val="fr-CH"/>
-        </w:rPr>
-        <w:t xml:space="preserve"> Le système doit rejeter les formats invalides.</w:t>
-      </w:r>
-    </w:p>
-    <w:p>
-      <w:pPr>
-        <w:pStyle w:val="BITTextkrper"/>
-        <w:ind w:firstLine="360"/>
-        <w:rPr>
-          <w:lang w:val="fr-CH"/>
-        </w:rPr>
-      </w:pPr>
-      <w:r>
-        <w:rPr>
-          <w:b/>
-          <w:bCs/>
-          <w:lang w:val="fr-CH"/>
-        </w:rPr>
-        <w:t>Test du Port :</w:t>
-      </w:r>
-    </w:p>
-    <w:p>
-      <w:pPr>
-        <w:pStyle w:val="BITTextkrper"/>
-        <w:numPr>
-          <w:ilvl w:val="0"/>
-          <w:numId w:val="12"/>
-        </w:numPr>
-        <w:rPr>
-          <w:lang w:val="fr-CH"/>
-        </w:rPr>
-      </w:pPr>
-      <w:r>
-        <w:rPr>
-          <w:lang w:val="fr-CH"/>
-        </w:rPr>
-        <w:t>Saisir un port standard (ex: 5661).</w:t>
-      </w:r>
-    </w:p>
-    <w:p>
-      <w:pPr>
-        <w:pStyle w:val="BITTextkrper"/>
-        <w:numPr>
-          <w:ilvl w:val="0"/>
-          <w:numId w:val="12"/>
-        </w:numPr>
-        <w:rPr>
-          <w:lang w:val="fr-CH"/>
-        </w:rPr>
-      </w:pPr>
-      <w:r>
-        <w:rPr>
-          <w:lang w:val="fr-CH"/>
-        </w:rPr>
-        <w:t>Saisir des caractères non numériques.</w:t>
-      </w:r>
-    </w:p>
-    <w:p>
-      <w:pPr>
-        <w:pStyle w:val="BITTextkrper"/>
-        <w:numPr>
-          <w:ilvl w:val="0"/>
-          <w:numId w:val="12"/>
-        </w:numPr>
-        <w:rPr>
-          <w:lang w:val="fr-CH"/>
-        </w:rPr>
-      </w:pPr>
-      <w:r>
-        <w:rPr>
-          <w:i/>
-          <w:iCs/>
-          <w:lang w:val="fr-CH"/>
-        </w:rPr>
-        <w:t>Résultat attendu :</w:t>
-      </w:r>
-      <w:r>
-        <w:rPr>
-          <w:lang w:val="fr-CH"/>
-        </w:rPr>
-        <w:t xml:space="preserve"> Seuls les chiffres doivent être acceptés.</w:t>
-      </w:r>
-    </w:p>
-    <w:p>
-      <w:pPr>
-        <w:pStyle w:val="Titre4"/>
-      </w:pPr>
-      <w:r>
-        <w:t>Tests de Configuration de Connexion</w:t>
-      </w:r>
-    </w:p>
-    <w:p>
-      <w:pPr>
-        <w:pStyle w:val="BITTextkrper"/>
-        <w:ind w:firstLine="709"/>
-        <w:rPr>
-          <w:lang w:val="fr-CH"/>
-        </w:rPr>
-      </w:pPr>
-      <w:r>
-        <w:rPr>
-          <w:b/>
-          <w:bCs/>
-          <w:lang w:val="fr-CH"/>
-        </w:rPr>
-        <w:t>Bouton "</w:t>
-      </w:r>
-      <w:proofErr w:type="spellStart"/>
-      <w:r>
-        <w:rPr>
-          <w:b/>
-          <w:bCs/>
-          <w:lang w:val="fr-CH"/>
-        </w:rPr>
-        <w:t>Connect</w:t>
-      </w:r>
-      <w:proofErr w:type="spellEnd"/>
-      <w:r>
-        <w:rPr>
-          <w:b/>
-          <w:bCs/>
-          <w:lang w:val="fr-CH"/>
-        </w:rPr>
-        <w:t>" :</w:t>
-      </w:r>
-    </w:p>
-    <w:p>
-      <w:pPr>
-        <w:pStyle w:val="Numrot2"/>
-      </w:pPr>
-      <w:r>
-        <w:t>Cliquer avec les champs vides, puis avec les champs remplis.</w:t>
-      </w:r>
-    </w:p>
-    <w:p>
-      <w:pPr>
-        <w:pStyle w:val="Numrot2"/>
-      </w:pPr>
-      <w:r>
-        <w:rPr>
-          <w:i/>
-          <w:iCs/>
-        </w:rPr>
-        <w:t>Résultat attendu :</w:t>
-      </w:r>
-      <w:r>
-        <w:t xml:space="preserve"> Si les champs sont vides, le frontend doit afficher « Veuille</w:t>
-      </w:r>
-      <w:r>
-        <w:t>z insérer l’ adresse IP du serveur Phidget ou le por</w:t>
-      </w:r>
-      <w:r>
-        <w:t>t</w:t>
-      </w:r>
-    </w:p>
-    <w:p>
-      <w:pPr>
-        <w:pStyle w:val="BITTextkrper"/>
-        <w:ind w:left="720"/>
-        <w:rPr>
-          <w:lang w:val="fr-CH"/>
-        </w:rPr>
-      </w:pPr>
-      <w:r>
-        <w:rPr>
-          <w:b/>
-          <w:bCs/>
-          <w:lang w:val="fr-CH"/>
-        </w:rPr>
-        <w:t>Indicateurs de Statut (</w:t>
-      </w:r>
-      <w:proofErr w:type="spellStart"/>
-      <w:r>
-        <w:rPr>
-          <w:b/>
-          <w:bCs/>
-          <w:lang w:val="fr-CH"/>
-        </w:rPr>
-        <w:t>Footer</w:t>
-      </w:r>
-      <w:proofErr w:type="spellEnd"/>
-      <w:r>
-        <w:rPr>
-          <w:b/>
-          <w:bCs/>
-          <w:lang w:val="fr-CH"/>
-        </w:rPr>
-        <w:t>) :</w:t>
-      </w:r>
-    </w:p>
-    <w:p>
-      <w:pPr>
-        <w:pStyle w:val="Numrot2"/>
-      </w:pPr>
-      <w:r>
-        <w:t xml:space="preserve">Vérifier le bouton </w:t>
-      </w:r>
-      <w:r>
-        <w:rPr>
-          <w:b/>
-          <w:bCs/>
-        </w:rPr>
-        <w:t>"</w:t>
-      </w:r>
-      <w:proofErr w:type="spellStart"/>
-      <w:r>
-        <w:rPr>
-          <w:b/>
-          <w:bCs/>
-        </w:rPr>
-        <w:t>Connect</w:t>
-      </w:r>
-      <w:proofErr w:type="spellEnd"/>
-      <w:r>
-        <w:rPr>
-          <w:b/>
-          <w:bCs/>
-        </w:rPr>
-        <w:t xml:space="preserve"> backend"</w:t>
-      </w:r>
-      <w:r>
-        <w:t>.</w:t>
-      </w:r>
-    </w:p>
-    <w:p>
-      <w:pPr>
-        <w:pStyle w:val="Numrot2"/>
-      </w:pPr>
-      <w:r>
-        <w:t xml:space="preserve">Observer le changement de couleur des pastilles pour </w:t>
-      </w:r>
-      <w:r>
-        <w:rPr>
-          <w:b/>
-          <w:bCs/>
-        </w:rPr>
-        <w:t>"Backend Server"</w:t>
-      </w:r>
-      <w:r>
-        <w:t xml:space="preserve"> et </w:t>
-      </w:r>
-      <w:r>
-        <w:rPr>
-          <w:b/>
-          <w:bCs/>
-        </w:rPr>
-        <w:t>"Phidget Network Server"</w:t>
-      </w:r>
-      <w:r>
-        <w:t>.</w:t>
-      </w:r>
-    </w:p>
-    <w:p>
-      <w:pPr>
-        <w:pStyle w:val="Numrot2"/>
-      </w:pPr>
-      <w:r>
-        <w:rPr>
-          <w:i/>
-          <w:iCs/>
-        </w:rPr>
-        <w:t>Résultat attendu :</w:t>
-      </w:r>
-      <w:r>
-        <w:t xml:space="preserve"> Les pastilles rouges doivent passer au vert une fois la connexion établie.</w:t>
-      </w:r>
-    </w:p>
-    <w:p>
-      <w:pPr>
-        <w:pStyle w:val="Titre4"/>
-      </w:pPr>
-      <w:r>
-        <w:t>Tests d'Interface Utilisateur (UI/UX)</w:t>
-      </w:r>
-    </w:p>
-    <w:p>
-      <w:pPr>
-        <w:pStyle w:val="Numrot2"/>
-        <w:numPr>
-          <w:ilvl w:val="0"/>
-          <w:numId w:val="14"/>
-        </w:numPr>
-      </w:pPr>
-      <w:r>
-        <w:rPr>
-          <w:b/>
-          <w:bCs/>
-        </w:rPr>
-        <w:t>Bouton "Guide" :</w:t>
-      </w:r>
-    </w:p>
-    <w:p>
-      <w:pPr>
-        <w:pStyle w:val="Numrot2"/>
-        <w:numPr>
-          <w:ilvl w:val="1"/>
-          <w:numId w:val="14"/>
-        </w:numPr>
-      </w:pPr>
-      <w:r>
-        <w:t>Cliquer sur le bouton vert en haut à droite.</w:t>
-      </w:r>
-    </w:p>
-    <w:p>
-      <w:pPr>
-        <w:pStyle w:val="Numrot2"/>
-        <w:numPr>
-          <w:ilvl w:val="1"/>
-          <w:numId w:val="14"/>
-        </w:numPr>
-      </w:pPr>
-      <w:r>
-        <w:rPr>
-          <w:i/>
-          <w:iCs/>
-        </w:rPr>
-        <w:t>Résultat attendu :</w:t>
-      </w:r>
-      <w:r>
-        <w:t xml:space="preserve"> Ouverture de l</w:t>
-      </w:r>
-      <w:r>
-        <w:t>a page de guide pour les utilisateurs</w:t>
-      </w:r>
-      <w:r>
-        <w:t>.</w:t>
-      </w:r>
-    </w:p>
-    <w:p>
-      <w:pPr>
-        <w:pStyle w:val="Numrot2"/>
-        <w:numPr>
-          <w:ilvl w:val="0"/>
-          <w:numId w:val="14"/>
-        </w:numPr>
-      </w:pPr>
-      <w:r>
-        <w:rPr>
-          <w:b/>
-          <w:bCs/>
-        </w:rPr>
-        <w:t>Mode Sombre / Clair :</w:t>
-      </w:r>
-    </w:p>
-    <w:p>
-      <w:pPr>
-        <w:pStyle w:val="Numrot2"/>
-        <w:numPr>
-          <w:ilvl w:val="1"/>
-          <w:numId w:val="14"/>
-        </w:numPr>
-      </w:pPr>
-      <w:r>
-        <w:t>Cliquer sur l'icône de lune en haut à droite.</w:t>
-      </w:r>
-    </w:p>
-    <w:p>
-      <w:pPr>
-        <w:pStyle w:val="Numrot2"/>
-        <w:numPr>
-          <w:ilvl w:val="1"/>
-          <w:numId w:val="14"/>
-        </w:numPr>
-      </w:pPr>
-      <w:r>
-        <w:rPr>
-          <w:i/>
-          <w:iCs/>
-        </w:rPr>
-        <w:t>Résultat attendu :</w:t>
-      </w:r>
-      <w:r>
-        <w:t xml:space="preserve"> L'interface doit basculer instantanément entre le thème clair et le thème sombre.</w:t>
-      </w:r>
+          <w:sz w:val="32"/>
+          <w:szCs w:val="36"/>
+          <w:lang w:val="fr-CH"/>
+        </w:rPr>
+      </w:pPr>
     </w:p>
     <w:p>
       <w:pPr>
@@ -4160,9 +7390,14 @@
         <w:t xml:space="preserve">Conclusion du module de </w:t>
       </w:r>
       <w:r>
-        <w:t>Andrei Pires Donose</w:t>
+        <w:t xml:space="preserve">Andrei Pires </w:t>
+      </w:r>
+      <w:proofErr w:type="spellStart"/>
+      <w:r>
+        <w:t>Donose</w:t>
       </w:r>
       <w:bookmarkEnd w:id="28"/>
+      <w:proofErr w:type="spellEnd"/>
     </w:p>
     <w:p>
       <w:pPr>
@@ -4677,10 +7912,10 @@
       </w:r>
     </w:p>
     <w:sectPr>
-      <w:headerReference w:type="default" r:id="rId14"/>
-      <w:footerReference w:type="default" r:id="rId15"/>
-      <w:headerReference w:type="first" r:id="rId16"/>
-      <w:footerReference w:type="first" r:id="rId17"/>
+      <w:headerReference w:type="default" r:id="rId19"/>
+      <w:footerReference w:type="default" r:id="rId20"/>
+      <w:headerReference w:type="first" r:id="rId21"/>
+      <w:footerReference w:type="first" r:id="rId22"/>
       <w:pgSz w:w="11906" w:h="16838" w:code="9"/>
       <w:pgMar w:top="1861" w:right="1134" w:bottom="907" w:left="1701" w:header="851" w:footer="340" w:gutter="0"/>
       <w:cols w:space="708"/>
@@ -4916,7 +8151,13 @@
                   <w:rPr>
                     <w:lang w:val="fr-CH"/>
                   </w:rPr>
-                  <w:t xml:space="preserve">.01.2026 </w:t>
+                  <w:t>.</w:t>
+                </w:r>
+                <w:r>
+                  <w:rPr>
+                    <w:lang w:val="fr-CH"/>
+                  </w:rPr>
+                  <w:t xml:space="preserve">01.2026 </w:t>
                 </w:r>
                 <w:r>
                   <w:rPr>
@@ -5129,7 +8370,13 @@
                   <w:rPr>
                     <w:lang w:val="fr-CH"/>
                   </w:rPr>
-                  <w:t xml:space="preserve">.01.2026 </w:t>
+                  <w:t>.</w:t>
+                </w:r>
+                <w:r>
+                  <w:rPr>
+                    <w:lang w:val="fr-CH"/>
+                  </w:rPr>
+                  <w:t xml:space="preserve">01.2026 </w:t>
                 </w:r>
                 <w:r>
                   <w:rPr>
@@ -5835,6 +9082,304 @@
     </w:lvl>
   </w:abstractNum>
   <w:abstractNum w:abstractNumId="3" w15:restartNumberingAfterBreak="0">
+    <w:nsid w:val="0F39363F"/>
+    <w:multiLevelType w:val="multilevel"/>
+    <w:tmpl w:val="9F8AFA9C"/>
+    <w:lvl w:ilvl="0">
+      <w:start w:val="1"/>
+      <w:numFmt w:val="bullet"/>
+      <w:lvlText w:val=""/>
+      <w:lvlJc w:val="left"/>
+      <w:pPr>
+        <w:tabs>
+          <w:tab w:val="num" w:pos="720"/>
+        </w:tabs>
+        <w:ind w:left="720" w:hanging="360"/>
+      </w:pPr>
+      <w:rPr>
+        <w:rFonts w:ascii="Symbol" w:hAnsi="Symbol" w:hint="default"/>
+        <w:sz w:val="20"/>
+      </w:rPr>
+    </w:lvl>
+    <w:lvl w:ilvl="1">
+      <w:start w:val="1"/>
+      <w:numFmt w:val="bullet"/>
+      <w:lvlText w:val="o"/>
+      <w:lvlJc w:val="left"/>
+      <w:pPr>
+        <w:tabs>
+          <w:tab w:val="num" w:pos="1440"/>
+        </w:tabs>
+        <w:ind w:left="1440" w:hanging="360"/>
+      </w:pPr>
+      <w:rPr>
+        <w:rFonts w:ascii="Courier New" w:hAnsi="Courier New" w:hint="default"/>
+        <w:sz w:val="20"/>
+      </w:rPr>
+    </w:lvl>
+    <w:lvl w:ilvl="2" w:tentative="1">
+      <w:start w:val="1"/>
+      <w:numFmt w:val="bullet"/>
+      <w:lvlText w:val=""/>
+      <w:lvlJc w:val="left"/>
+      <w:pPr>
+        <w:tabs>
+          <w:tab w:val="num" w:pos="2160"/>
+        </w:tabs>
+        <w:ind w:left="2160" w:hanging="360"/>
+      </w:pPr>
+      <w:rPr>
+        <w:rFonts w:ascii="Wingdings" w:hAnsi="Wingdings" w:hint="default"/>
+        <w:sz w:val="20"/>
+      </w:rPr>
+    </w:lvl>
+    <w:lvl w:ilvl="3" w:tentative="1">
+      <w:start w:val="1"/>
+      <w:numFmt w:val="bullet"/>
+      <w:lvlText w:val=""/>
+      <w:lvlJc w:val="left"/>
+      <w:pPr>
+        <w:tabs>
+          <w:tab w:val="num" w:pos="2880"/>
+        </w:tabs>
+        <w:ind w:left="2880" w:hanging="360"/>
+      </w:pPr>
+      <w:rPr>
+        <w:rFonts w:ascii="Wingdings" w:hAnsi="Wingdings" w:hint="default"/>
+        <w:sz w:val="20"/>
+      </w:rPr>
+    </w:lvl>
+    <w:lvl w:ilvl="4" w:tentative="1">
+      <w:start w:val="1"/>
+      <w:numFmt w:val="bullet"/>
+      <w:lvlText w:val=""/>
+      <w:lvlJc w:val="left"/>
+      <w:pPr>
+        <w:tabs>
+          <w:tab w:val="num" w:pos="3600"/>
+        </w:tabs>
+        <w:ind w:left="3600" w:hanging="360"/>
+      </w:pPr>
+      <w:rPr>
+        <w:rFonts w:ascii="Wingdings" w:hAnsi="Wingdings" w:hint="default"/>
+        <w:sz w:val="20"/>
+      </w:rPr>
+    </w:lvl>
+    <w:lvl w:ilvl="5" w:tentative="1">
+      <w:start w:val="1"/>
+      <w:numFmt w:val="bullet"/>
+      <w:lvlText w:val=""/>
+      <w:lvlJc w:val="left"/>
+      <w:pPr>
+        <w:tabs>
+          <w:tab w:val="num" w:pos="4320"/>
+        </w:tabs>
+        <w:ind w:left="4320" w:hanging="360"/>
+      </w:pPr>
+      <w:rPr>
+        <w:rFonts w:ascii="Wingdings" w:hAnsi="Wingdings" w:hint="default"/>
+        <w:sz w:val="20"/>
+      </w:rPr>
+    </w:lvl>
+    <w:lvl w:ilvl="6" w:tentative="1">
+      <w:start w:val="1"/>
+      <w:numFmt w:val="bullet"/>
+      <w:lvlText w:val=""/>
+      <w:lvlJc w:val="left"/>
+      <w:pPr>
+        <w:tabs>
+          <w:tab w:val="num" w:pos="5040"/>
+        </w:tabs>
+        <w:ind w:left="5040" w:hanging="360"/>
+      </w:pPr>
+      <w:rPr>
+        <w:rFonts w:ascii="Wingdings" w:hAnsi="Wingdings" w:hint="default"/>
+        <w:sz w:val="20"/>
+      </w:rPr>
+    </w:lvl>
+    <w:lvl w:ilvl="7" w:tentative="1">
+      <w:start w:val="1"/>
+      <w:numFmt w:val="bullet"/>
+      <w:lvlText w:val=""/>
+      <w:lvlJc w:val="left"/>
+      <w:pPr>
+        <w:tabs>
+          <w:tab w:val="num" w:pos="5760"/>
+        </w:tabs>
+        <w:ind w:left="5760" w:hanging="360"/>
+      </w:pPr>
+      <w:rPr>
+        <w:rFonts w:ascii="Wingdings" w:hAnsi="Wingdings" w:hint="default"/>
+        <w:sz w:val="20"/>
+      </w:rPr>
+    </w:lvl>
+    <w:lvl w:ilvl="8" w:tentative="1">
+      <w:start w:val="1"/>
+      <w:numFmt w:val="bullet"/>
+      <w:lvlText w:val=""/>
+      <w:lvlJc w:val="left"/>
+      <w:pPr>
+        <w:tabs>
+          <w:tab w:val="num" w:pos="6480"/>
+        </w:tabs>
+        <w:ind w:left="6480" w:hanging="360"/>
+      </w:pPr>
+      <w:rPr>
+        <w:rFonts w:ascii="Wingdings" w:hAnsi="Wingdings" w:hint="default"/>
+        <w:sz w:val="20"/>
+      </w:rPr>
+    </w:lvl>
+  </w:abstractNum>
+  <w:abstractNum w:abstractNumId="4" w15:restartNumberingAfterBreak="0">
+    <w:nsid w:val="157855A0"/>
+    <w:multiLevelType w:val="multilevel"/>
+    <w:tmpl w:val="50C628DC"/>
+    <w:lvl w:ilvl="0">
+      <w:start w:val="1"/>
+      <w:numFmt w:val="bullet"/>
+      <w:lvlText w:val=""/>
+      <w:lvlJc w:val="left"/>
+      <w:pPr>
+        <w:tabs>
+          <w:tab w:val="num" w:pos="720"/>
+        </w:tabs>
+        <w:ind w:left="720" w:hanging="360"/>
+      </w:pPr>
+      <w:rPr>
+        <w:rFonts w:ascii="Symbol" w:hAnsi="Symbol" w:hint="default"/>
+        <w:sz w:val="20"/>
+      </w:rPr>
+    </w:lvl>
+    <w:lvl w:ilvl="1">
+      <w:start w:val="1"/>
+      <w:numFmt w:val="bullet"/>
+      <w:lvlText w:val="o"/>
+      <w:lvlJc w:val="left"/>
+      <w:pPr>
+        <w:tabs>
+          <w:tab w:val="num" w:pos="1440"/>
+        </w:tabs>
+        <w:ind w:left="1440" w:hanging="360"/>
+      </w:pPr>
+      <w:rPr>
+        <w:rFonts w:ascii="Courier New" w:hAnsi="Courier New" w:hint="default"/>
+        <w:sz w:val="20"/>
+      </w:rPr>
+    </w:lvl>
+    <w:lvl w:ilvl="2" w:tentative="1">
+      <w:start w:val="1"/>
+      <w:numFmt w:val="bullet"/>
+      <w:lvlText w:val=""/>
+      <w:lvlJc w:val="left"/>
+      <w:pPr>
+        <w:tabs>
+          <w:tab w:val="num" w:pos="2160"/>
+        </w:tabs>
+        <w:ind w:left="2160" w:hanging="360"/>
+      </w:pPr>
+      <w:rPr>
+        <w:rFonts w:ascii="Wingdings" w:hAnsi="Wingdings" w:hint="default"/>
+        <w:sz w:val="20"/>
+      </w:rPr>
+    </w:lvl>
+    <w:lvl w:ilvl="3" w:tentative="1">
+      <w:start w:val="1"/>
+      <w:numFmt w:val="bullet"/>
+      <w:lvlText w:val=""/>
+      <w:lvlJc w:val="left"/>
+      <w:pPr>
+        <w:tabs>
+          <w:tab w:val="num" w:pos="2880"/>
+        </w:tabs>
+        <w:ind w:left="2880" w:hanging="360"/>
+      </w:pPr>
+      <w:rPr>
+        <w:rFonts w:ascii="Wingdings" w:hAnsi="Wingdings" w:hint="default"/>
+        <w:sz w:val="20"/>
+      </w:rPr>
+    </w:lvl>
+    <w:lvl w:ilvl="4" w:tentative="1">
+      <w:start w:val="1"/>
+      <w:numFmt w:val="bullet"/>
+      <w:lvlText w:val=""/>
+      <w:lvlJc w:val="left"/>
+      <w:pPr>
+        <w:tabs>
+          <w:tab w:val="num" w:pos="3600"/>
+        </w:tabs>
+        <w:ind w:left="3600" w:hanging="360"/>
+      </w:pPr>
+      <w:rPr>
+        <w:rFonts w:ascii="Wingdings" w:hAnsi="Wingdings" w:hint="default"/>
+        <w:sz w:val="20"/>
+      </w:rPr>
+    </w:lvl>
+    <w:lvl w:ilvl="5" w:tentative="1">
+      <w:start w:val="1"/>
+      <w:numFmt w:val="bullet"/>
+      <w:lvlText w:val=""/>
+      <w:lvlJc w:val="left"/>
+      <w:pPr>
+        <w:tabs>
+          <w:tab w:val="num" w:pos="4320"/>
+        </w:tabs>
+        <w:ind w:left="4320" w:hanging="360"/>
+      </w:pPr>
+      <w:rPr>
+        <w:rFonts w:ascii="Wingdings" w:hAnsi="Wingdings" w:hint="default"/>
+        <w:sz w:val="20"/>
+      </w:rPr>
+    </w:lvl>
+    <w:lvl w:ilvl="6" w:tentative="1">
+      <w:start w:val="1"/>
+      <w:numFmt w:val="bullet"/>
+      <w:lvlText w:val=""/>
+      <w:lvlJc w:val="left"/>
+      <w:pPr>
+        <w:tabs>
+          <w:tab w:val="num" w:pos="5040"/>
+        </w:tabs>
+        <w:ind w:left="5040" w:hanging="360"/>
+      </w:pPr>
+      <w:rPr>
+        <w:rFonts w:ascii="Wingdings" w:hAnsi="Wingdings" w:hint="default"/>
+        <w:sz w:val="20"/>
+      </w:rPr>
+    </w:lvl>
+    <w:lvl w:ilvl="7" w:tentative="1">
+      <w:start w:val="1"/>
+      <w:numFmt w:val="bullet"/>
+      <w:lvlText w:val=""/>
+      <w:lvlJc w:val="left"/>
+      <w:pPr>
+        <w:tabs>
+          <w:tab w:val="num" w:pos="5760"/>
+        </w:tabs>
+        <w:ind w:left="5760" w:hanging="360"/>
+      </w:pPr>
+      <w:rPr>
+        <w:rFonts w:ascii="Wingdings" w:hAnsi="Wingdings" w:hint="default"/>
+        <w:sz w:val="20"/>
+      </w:rPr>
+    </w:lvl>
+    <w:lvl w:ilvl="8" w:tentative="1">
+      <w:start w:val="1"/>
+      <w:numFmt w:val="bullet"/>
+      <w:lvlText w:val=""/>
+      <w:lvlJc w:val="left"/>
+      <w:pPr>
+        <w:tabs>
+          <w:tab w:val="num" w:pos="6480"/>
+        </w:tabs>
+        <w:ind w:left="6480" w:hanging="360"/>
+      </w:pPr>
+      <w:rPr>
+        <w:rFonts w:ascii="Wingdings" w:hAnsi="Wingdings" w:hint="default"/>
+        <w:sz w:val="20"/>
+      </w:rPr>
+    </w:lvl>
+  </w:abstractNum>
+  <w:abstractNum w:abstractNumId="5" w15:restartNumberingAfterBreak="0">
     <w:nsid w:val="17AA109A"/>
     <w:multiLevelType w:val="multilevel"/>
     <w:tmpl w:val="227AEEEE"/>
@@ -5959,7 +9504,7 @@
       </w:pPr>
     </w:lvl>
   </w:abstractNum>
-  <w:abstractNum w:abstractNumId="4" w15:restartNumberingAfterBreak="0">
+  <w:abstractNum w:abstractNumId="6" w15:restartNumberingAfterBreak="0">
     <w:nsid w:val="1B76422D"/>
     <w:multiLevelType w:val="multilevel"/>
     <w:tmpl w:val="EA926034"/>
@@ -6100,7 +9645,156 @@
       </w:rPr>
     </w:lvl>
   </w:abstractNum>
-  <w:abstractNum w:abstractNumId="5" w15:restartNumberingAfterBreak="0">
+  <w:abstractNum w:abstractNumId="7" w15:restartNumberingAfterBreak="0">
+    <w:nsid w:val="1F0F4406"/>
+    <w:multiLevelType w:val="multilevel"/>
+    <w:tmpl w:val="98A695FA"/>
+    <w:lvl w:ilvl="0">
+      <w:start w:val="1"/>
+      <w:numFmt w:val="bullet"/>
+      <w:lvlText w:val=""/>
+      <w:lvlJc w:val="left"/>
+      <w:pPr>
+        <w:tabs>
+          <w:tab w:val="num" w:pos="720"/>
+        </w:tabs>
+        <w:ind w:left="720" w:hanging="360"/>
+      </w:pPr>
+      <w:rPr>
+        <w:rFonts w:ascii="Symbol" w:hAnsi="Symbol" w:hint="default"/>
+        <w:sz w:val="20"/>
+      </w:rPr>
+    </w:lvl>
+    <w:lvl w:ilvl="1">
+      <w:start w:val="1"/>
+      <w:numFmt w:val="bullet"/>
+      <w:lvlText w:val="o"/>
+      <w:lvlJc w:val="left"/>
+      <w:pPr>
+        <w:tabs>
+          <w:tab w:val="num" w:pos="1440"/>
+        </w:tabs>
+        <w:ind w:left="1440" w:hanging="360"/>
+      </w:pPr>
+      <w:rPr>
+        <w:rFonts w:ascii="Courier New" w:hAnsi="Courier New" w:hint="default"/>
+        <w:sz w:val="20"/>
+      </w:rPr>
+    </w:lvl>
+    <w:lvl w:ilvl="2" w:tentative="1">
+      <w:start w:val="1"/>
+      <w:numFmt w:val="bullet"/>
+      <w:lvlText w:val=""/>
+      <w:lvlJc w:val="left"/>
+      <w:pPr>
+        <w:tabs>
+          <w:tab w:val="num" w:pos="2160"/>
+        </w:tabs>
+        <w:ind w:left="2160" w:hanging="360"/>
+      </w:pPr>
+      <w:rPr>
+        <w:rFonts w:ascii="Wingdings" w:hAnsi="Wingdings" w:hint="default"/>
+        <w:sz w:val="20"/>
+      </w:rPr>
+    </w:lvl>
+    <w:lvl w:ilvl="3" w:tentative="1">
+      <w:start w:val="1"/>
+      <w:numFmt w:val="bullet"/>
+      <w:lvlText w:val=""/>
+      <w:lvlJc w:val="left"/>
+      <w:pPr>
+        <w:tabs>
+          <w:tab w:val="num" w:pos="2880"/>
+        </w:tabs>
+        <w:ind w:left="2880" w:hanging="360"/>
+      </w:pPr>
+      <w:rPr>
+        <w:rFonts w:ascii="Wingdings" w:hAnsi="Wingdings" w:hint="default"/>
+        <w:sz w:val="20"/>
+      </w:rPr>
+    </w:lvl>
+    <w:lvl w:ilvl="4" w:tentative="1">
+      <w:start w:val="1"/>
+      <w:numFmt w:val="bullet"/>
+      <w:lvlText w:val=""/>
+      <w:lvlJc w:val="left"/>
+      <w:pPr>
+        <w:tabs>
+          <w:tab w:val="num" w:pos="3600"/>
+        </w:tabs>
+        <w:ind w:left="3600" w:hanging="360"/>
+      </w:pPr>
+      <w:rPr>
+        <w:rFonts w:ascii="Wingdings" w:hAnsi="Wingdings" w:hint="default"/>
+        <w:sz w:val="20"/>
+      </w:rPr>
+    </w:lvl>
+    <w:lvl w:ilvl="5" w:tentative="1">
+      <w:start w:val="1"/>
+      <w:numFmt w:val="bullet"/>
+      <w:lvlText w:val=""/>
+      <w:lvlJc w:val="left"/>
+      <w:pPr>
+        <w:tabs>
+          <w:tab w:val="num" w:pos="4320"/>
+        </w:tabs>
+        <w:ind w:left="4320" w:hanging="360"/>
+      </w:pPr>
+      <w:rPr>
+        <w:rFonts w:ascii="Wingdings" w:hAnsi="Wingdings" w:hint="default"/>
+        <w:sz w:val="20"/>
+      </w:rPr>
+    </w:lvl>
+    <w:lvl w:ilvl="6" w:tentative="1">
+      <w:start w:val="1"/>
+      <w:numFmt w:val="bullet"/>
+      <w:lvlText w:val=""/>
+      <w:lvlJc w:val="left"/>
+      <w:pPr>
+        <w:tabs>
+          <w:tab w:val="num" w:pos="5040"/>
+        </w:tabs>
+        <w:ind w:left="5040" w:hanging="360"/>
+      </w:pPr>
+      <w:rPr>
+        <w:rFonts w:ascii="Wingdings" w:hAnsi="Wingdings" w:hint="default"/>
+        <w:sz w:val="20"/>
+      </w:rPr>
+    </w:lvl>
+    <w:lvl w:ilvl="7" w:tentative="1">
+      <w:start w:val="1"/>
+      <w:numFmt w:val="bullet"/>
+      <w:lvlText w:val=""/>
+      <w:lvlJc w:val="left"/>
+      <w:pPr>
+        <w:tabs>
+          <w:tab w:val="num" w:pos="5760"/>
+        </w:tabs>
+        <w:ind w:left="5760" w:hanging="360"/>
+      </w:pPr>
+      <w:rPr>
+        <w:rFonts w:ascii="Wingdings" w:hAnsi="Wingdings" w:hint="default"/>
+        <w:sz w:val="20"/>
+      </w:rPr>
+    </w:lvl>
+    <w:lvl w:ilvl="8" w:tentative="1">
+      <w:start w:val="1"/>
+      <w:numFmt w:val="bullet"/>
+      <w:lvlText w:val=""/>
+      <w:lvlJc w:val="left"/>
+      <w:pPr>
+        <w:tabs>
+          <w:tab w:val="num" w:pos="6480"/>
+        </w:tabs>
+        <w:ind w:left="6480" w:hanging="360"/>
+      </w:pPr>
+      <w:rPr>
+        <w:rFonts w:ascii="Wingdings" w:hAnsi="Wingdings" w:hint="default"/>
+        <w:sz w:val="20"/>
+      </w:rPr>
+    </w:lvl>
+  </w:abstractNum>
+  <w:abstractNum w:abstractNumId="8" w15:restartNumberingAfterBreak="0">
     <w:nsid w:val="285D3D45"/>
     <w:multiLevelType w:val="hybridMultilevel"/>
     <w:tmpl w:val="3C282394"/>
@@ -6187,7 +9881,7 @@
       </w:pPr>
     </w:lvl>
   </w:abstractNum>
-  <w:abstractNum w:abstractNumId="6" w15:restartNumberingAfterBreak="0">
+  <w:abstractNum w:abstractNumId="9" w15:restartNumberingAfterBreak="0">
     <w:nsid w:val="29EF5D86"/>
     <w:multiLevelType w:val="multilevel"/>
     <w:tmpl w:val="3A3C68A4"/>
@@ -6336,7 +10030,7 @@
       </w:rPr>
     </w:lvl>
   </w:abstractNum>
-  <w:abstractNum w:abstractNumId="7" w15:restartNumberingAfterBreak="0">
+  <w:abstractNum w:abstractNumId="10" w15:restartNumberingAfterBreak="0">
     <w:nsid w:val="3FC2348C"/>
     <w:multiLevelType w:val="multilevel"/>
     <w:tmpl w:val="5066E5A4"/>
@@ -6485,7 +10179,7 @@
       </w:rPr>
     </w:lvl>
   </w:abstractNum>
-  <w:abstractNum w:abstractNumId="8" w15:restartNumberingAfterBreak="0">
+  <w:abstractNum w:abstractNumId="11" w15:restartNumberingAfterBreak="0">
     <w:nsid w:val="46A571A1"/>
     <w:multiLevelType w:val="hybridMultilevel"/>
     <w:tmpl w:val="3AFAD95C"/>
@@ -6599,7 +10293,7 @@
       </w:rPr>
     </w:lvl>
   </w:abstractNum>
-  <w:abstractNum w:abstractNumId="9" w15:restartNumberingAfterBreak="0">
+  <w:abstractNum w:abstractNumId="12" w15:restartNumberingAfterBreak="0">
     <w:nsid w:val="5B620C2E"/>
     <w:multiLevelType w:val="hybridMultilevel"/>
     <w:tmpl w:val="6E647EC6"/>
@@ -6741,19 +10435,19 @@
     </w:lvl>
   </w:abstractNum>
   <w:num w:numId="1" w16cid:durableId="1103064733">
-    <w:abstractNumId w:val="3"/>
+    <w:abstractNumId w:val="5"/>
   </w:num>
   <w:num w:numId="2" w16cid:durableId="616833449">
-    <w:abstractNumId w:val="9"/>
+    <w:abstractNumId w:val="12"/>
   </w:num>
   <w:num w:numId="3" w16cid:durableId="824708453">
-    <w:abstractNumId w:val="3"/>
+    <w:abstractNumId w:val="5"/>
   </w:num>
   <w:num w:numId="4" w16cid:durableId="1520658188">
-    <w:abstractNumId w:val="4"/>
+    <w:abstractNumId w:val="6"/>
   </w:num>
   <w:num w:numId="5" w16cid:durableId="353965673">
-    <w:abstractNumId w:val="3"/>
+    <w:abstractNumId w:val="5"/>
     <w:lvlOverride w:ilvl="0">
       <w:startOverride w:val="1"/>
     </w:lvlOverride>
@@ -6786,34 +10480,43 @@
     <w:abstractNumId w:val="2"/>
   </w:num>
   <w:num w:numId="7" w16cid:durableId="177886414">
-    <w:abstractNumId w:val="5"/>
+    <w:abstractNumId w:val="8"/>
   </w:num>
   <w:num w:numId="8" w16cid:durableId="807239650">
-    <w:abstractNumId w:val="8"/>
+    <w:abstractNumId w:val="11"/>
   </w:num>
   <w:num w:numId="9" w16cid:durableId="611791626">
-    <w:abstractNumId w:val="5"/>
+    <w:abstractNumId w:val="8"/>
     <w:lvlOverride w:ilvl="0">
       <w:startOverride w:val="1"/>
     </w:lvlOverride>
   </w:num>
   <w:num w:numId="10" w16cid:durableId="2044791889">
-    <w:abstractNumId w:val="5"/>
+    <w:abstractNumId w:val="8"/>
     <w:lvlOverride w:ilvl="0">
       <w:startOverride w:val="1"/>
     </w:lvlOverride>
   </w:num>
   <w:num w:numId="11" w16cid:durableId="758403037">
-    <w:abstractNumId w:val="7"/>
+    <w:abstractNumId w:val="10"/>
   </w:num>
   <w:num w:numId="12" w16cid:durableId="1904098054">
-    <w:abstractNumId w:val="6"/>
+    <w:abstractNumId w:val="9"/>
   </w:num>
   <w:num w:numId="13" w16cid:durableId="2035883264">
     <w:abstractNumId w:val="0"/>
   </w:num>
   <w:num w:numId="14" w16cid:durableId="2062099068">
     <w:abstractNumId w:val="1"/>
+  </w:num>
+  <w:num w:numId="15" w16cid:durableId="331879118">
+    <w:abstractNumId w:val="7"/>
+  </w:num>
+  <w:num w:numId="16" w16cid:durableId="2129003096">
+    <w:abstractNumId w:val="4"/>
+  </w:num>
+  <w:num w:numId="17" w16cid:durableId="2067870195">
+    <w:abstractNumId w:val="3"/>
   </w:num>
   <w:numIdMacAtCleanup w:val="10"/>
 </w:numbering>

</xml_diff>

<commit_message>
journal, planning + doc
</commit_message>
<xml_diff>
--- a/documentation/2.3_Documentation_Projet.docx
+++ b/documentation/2.3_Documentation_Projet.docx
@@ -1971,6 +1971,7 @@
       <w:bookmarkStart w:id="0" w:name="_Toc250790980"/>
       <w:bookmarkStart w:id="1" w:name="_Toc218846924"/>
       <w:r>
+        <w:lastRenderedPageBreak/>
         <w:t>Analyse</w:t>
       </w:r>
       <w:bookmarkEnd w:id="1"/>
@@ -2100,6 +2101,7 @@
       </w:pPr>
       <w:bookmarkStart w:id="3" w:name="_Toc218846926"/>
       <w:r>
+        <w:lastRenderedPageBreak/>
         <w:t xml:space="preserve">Diagrammes </w:t>
       </w:r>
       <w:r>
@@ -2280,6 +2282,7 @@
           <w:noProof/>
           <w:lang w:val="fr-CH"/>
         </w:rPr>
+        <w:lastRenderedPageBreak/>
         <w:drawing>
           <wp:inline distT="0" distB="0" distL="0" distR="0" wp14:anchorId="3D32CD87" wp14:editId="3CFA321A">
             <wp:extent cx="6249618" cy="4791075"/>
@@ -2429,13 +2432,18 @@
     </w:p>
     <w:p>
       <w:pPr>
-        <w:pStyle w:val="Titre2"/>
-      </w:pPr>
-      <w:bookmarkStart w:id="4" w:name="_Toc218846927"/>
-      <w:r>
-        <w:t>Maquettes</w:t>
-      </w:r>
-      <w:bookmarkEnd w:id="4"/>
+        <w:spacing w:before="0" w:after="0"/>
+        <w:rPr>
+          <w:sz w:val="22"/>
+          <w:lang w:val="fr-CH"/>
+        </w:rPr>
+      </w:pPr>
+      <w:r>
+        <w:rPr>
+          <w:lang w:val="fr-CH"/>
+        </w:rPr>
+        <w:br w:type="page"/>
+      </w:r>
     </w:p>
     <w:p>
       <w:pPr>
@@ -2447,11 +2455,16 @@
     </w:p>
     <w:p>
       <w:pPr>
-        <w:pStyle w:val="BITTextkrper"/>
-        <w:rPr>
-          <w:lang w:val="fr-CH"/>
-        </w:rPr>
-      </w:pPr>
+        <w:pStyle w:val="Titre2"/>
+      </w:pPr>
+      <w:bookmarkStart w:id="4" w:name="_Toc218846927"/>
+      <w:r>
+        <w:t>Maquette</w:t>
+      </w:r>
+      <w:bookmarkEnd w:id="4"/>
+      <w:r>
+        <w:t>s</w:t>
+      </w:r>
     </w:p>
     <w:p>
       <w:pPr>
@@ -2460,6 +2473,20 @@
           <w:lang w:val="fr-CH"/>
         </w:rPr>
       </w:pPr>
+      <w:proofErr w:type="spellStart"/>
+      <w:r>
+        <w:rPr>
+          <w:lang w:val="fr-CH"/>
+        </w:rPr>
+        <w:t>DashBoard</w:t>
+      </w:r>
+      <w:proofErr w:type="spellEnd"/>
+      <w:r>
+        <w:rPr>
+          <w:lang w:val="fr-CH"/>
+        </w:rPr>
+        <w:t> :</w:t>
+      </w:r>
     </w:p>
     <w:p>
       <w:pPr>
@@ -2468,44 +2495,14 @@
           <w:lang w:val="fr-CH"/>
         </w:rPr>
       </w:pPr>
-    </w:p>
-    <w:p>
-      <w:pPr>
-        <w:pStyle w:val="BITTextkrper"/>
-        <w:rPr>
-          <w:lang w:val="fr-CH"/>
-        </w:rPr>
-      </w:pPr>
-      <w:proofErr w:type="spellStart"/>
-      <w:r>
-        <w:rPr>
-          <w:lang w:val="fr-CH"/>
-        </w:rPr>
-        <w:t>DashBoard</w:t>
-      </w:r>
-      <w:proofErr w:type="spellEnd"/>
-      <w:r>
-        <w:rPr>
-          <w:lang w:val="fr-CH"/>
-        </w:rPr>
-        <w:t> :</w:t>
-      </w:r>
-    </w:p>
-    <w:p>
-      <w:pPr>
-        <w:pStyle w:val="BITTextkrper"/>
-        <w:rPr>
-          <w:lang w:val="fr-CH"/>
-        </w:rPr>
-      </w:pPr>
       <w:r>
         <w:rPr>
           <w:lang w:val="fr-CH"/>
         </w:rPr>
         <w:drawing>
-          <wp:inline distT="0" distB="0" distL="0" distR="0" wp14:anchorId="090A5BE7" wp14:editId="5FA3D7BA">
-            <wp:extent cx="5760085" cy="3855085"/>
-            <wp:effectExtent l="0" t="0" r="0" b="0"/>
+          <wp:inline distT="0" distB="0" distL="0" distR="0" wp14:anchorId="090A5BE7" wp14:editId="3EFC885A">
+            <wp:extent cx="5009594" cy="3352800"/>
+            <wp:effectExtent l="0" t="0" r="635" b="0"/>
             <wp:docPr id="1594743633" name="Image 1" descr="Une image contenant texte, capture d’écran, nombre, logiciel&#10;&#10;Le contenu généré par l’IA peut être incorrect."/>
             <wp:cNvGraphicFramePr>
               <a:graphicFrameLocks xmlns:a="http://schemas.openxmlformats.org/drawingml/2006/main" noChangeAspect="1"/>
@@ -2526,7 +2523,7 @@
                   <pic:spPr>
                     <a:xfrm>
                       <a:off x="0" y="0"/>
-                      <a:ext cx="5760085" cy="3855085"/>
+                      <a:ext cx="5024817" cy="3362989"/>
                     </a:xfrm>
                     <a:prstGeom prst="rect">
                       <a:avLst/>
@@ -2577,9 +2574,9 @@
           <w:lang w:val="fr-CH"/>
         </w:rPr>
         <w:drawing>
-          <wp:inline distT="0" distB="0" distL="0" distR="0" wp14:anchorId="012C6C8D" wp14:editId="5B868170">
-            <wp:extent cx="5760085" cy="3858895"/>
-            <wp:effectExtent l="0" t="0" r="0" b="8255"/>
+          <wp:inline distT="0" distB="0" distL="0" distR="0" wp14:anchorId="012C6C8D" wp14:editId="1A99C23A">
+            <wp:extent cx="5033084" cy="3371850"/>
+            <wp:effectExtent l="0" t="0" r="0" b="0"/>
             <wp:docPr id="256356201" name="Image 1" descr="Une image contenant texte, capture d’écran, nombre, logiciel&#10;&#10;Le contenu généré par l’IA peut être incorrect."/>
             <wp:cNvGraphicFramePr>
               <a:graphicFrameLocks xmlns:a="http://schemas.openxmlformats.org/drawingml/2006/main" noChangeAspect="1"/>
@@ -2600,7 +2597,7 @@
                   <pic:spPr>
                     <a:xfrm>
                       <a:off x="0" y="0"/>
-                      <a:ext cx="5760085" cy="3858895"/>
+                      <a:ext cx="5041289" cy="3377347"/>
                     </a:xfrm>
                     <a:prstGeom prst="rect">
                       <a:avLst/>
@@ -2624,6 +2621,7 @@
         <w:rPr>
           <w:lang w:val="fr-CH"/>
         </w:rPr>
+        <w:lastRenderedPageBreak/>
         <w:t xml:space="preserve">Page </w:t>
       </w:r>
       <w:r>
@@ -2754,6 +2752,21 @@
         <w:rPr>
           <w:lang w:val="fr-CH"/>
         </w:rPr>
+        <w:lastRenderedPageBreak/>
+        <w:t>Page de guide du clavier :</w:t>
+      </w:r>
+    </w:p>
+    <w:p>
+      <w:pPr>
+        <w:pStyle w:val="BITTextkrper"/>
+        <w:rPr>
+          <w:lang w:val="fr-CH"/>
+        </w:rPr>
+      </w:pPr>
+      <w:r>
+        <w:rPr>
+          <w:lang w:val="fr-CH"/>
+        </w:rPr>
         <w:drawing>
           <wp:inline distT="0" distB="0" distL="0" distR="0" wp14:anchorId="55C8DCED" wp14:editId="07E4588D">
             <wp:extent cx="5760085" cy="3837940"/>
@@ -2801,6 +2814,7 @@
       </w:pPr>
       <w:bookmarkStart w:id="5" w:name="_Toc218846928"/>
       <w:r>
+        <w:lastRenderedPageBreak/>
         <w:t>Concept</w:t>
       </w:r>
       <w:bookmarkEnd w:id="0"/>
@@ -2895,6 +2909,7 @@
       </w:pPr>
       <w:bookmarkStart w:id="9" w:name="_Toc218846931"/>
       <w:r>
+        <w:lastRenderedPageBreak/>
         <w:t>Diagrammes de séquence des interactions</w:t>
       </w:r>
       <w:bookmarkEnd w:id="9"/>
@@ -3530,6 +3545,7 @@
                 <w:bCs/>
                 <w:lang w:val="fr-CH"/>
               </w:rPr>
+              <w:lastRenderedPageBreak/>
               <w:t>F3</w:t>
             </w:r>
           </w:p>
@@ -3945,7 +3961,13 @@
               <w:rPr>
                 <w:lang w:val="fr-CH"/>
               </w:rPr>
-              <w:t>La carte Phidget doit se reverrouiller immédiatement pour empêcher toute commande.</w:t>
+              <w:t>La carte Phidget doit se reverrouiller immédiatement pour empêcher toute commande</w:t>
+            </w:r>
+            <w:r>
+              <w:rPr>
+                <w:lang w:val="fr-CH"/>
+              </w:rPr>
+              <w:t>.</w:t>
             </w:r>
           </w:p>
         </w:tc>
@@ -4548,6 +4570,7 @@
                 <w:szCs w:val="22"/>
                 <w:lang w:val="fr-CH"/>
               </w:rPr>
+              <w:lastRenderedPageBreak/>
               <w:t>S</w:t>
             </w:r>
             <w:r>
@@ -4841,7 +4864,14 @@
                 <w:szCs w:val="22"/>
                 <w:lang w:val="fr-CH"/>
               </w:rPr>
-              <w:t>Le bouton est cliquable et mène vers la documentation.</w:t>
+              <w:t>Le bouton est cliquable et mène vers la documentation</w:t>
+            </w:r>
+            <w:r>
+              <w:rPr>
+                <w:szCs w:val="22"/>
+                <w:lang w:val="fr-CH"/>
+              </w:rPr>
+              <w:t>.</w:t>
             </w:r>
           </w:p>
         </w:tc>
@@ -5790,6 +5820,7 @@
                 <w:szCs w:val="22"/>
                 <w:lang w:val="fr-CH"/>
               </w:rPr>
+              <w:lastRenderedPageBreak/>
               <w:t>K</w:t>
             </w:r>
             <w:r>
@@ -6382,6 +6413,7 @@
       <w:bookmarkStart w:id="12" w:name="_Toc250790988"/>
       <w:bookmarkStart w:id="13" w:name="_Toc218846933"/>
       <w:r>
+        <w:lastRenderedPageBreak/>
         <w:t>Réalisation</w:t>
       </w:r>
       <w:bookmarkEnd w:id="12"/>
@@ -6399,6 +6431,7 @@
       <w:bookmarkStart w:id="15" w:name="_Toc250790992"/>
       <w:bookmarkStart w:id="16" w:name="_Toc218846934"/>
       <w:r>
+        <w:lastRenderedPageBreak/>
         <w:t>Test</w:t>
       </w:r>
       <w:bookmarkEnd w:id="14"/>
@@ -7310,6 +7343,7 @@
       <w:bookmarkStart w:id="22" w:name="_Toc250790996"/>
       <w:bookmarkStart w:id="23" w:name="_Toc218846937"/>
       <w:r>
+        <w:lastRenderedPageBreak/>
         <w:t>Conclusion</w:t>
       </w:r>
       <w:bookmarkEnd w:id="23"/>
@@ -7417,6 +7451,7 @@
       </w:pPr>
       <w:bookmarkStart w:id="29" w:name="_Toc218846943"/>
       <w:r>
+        <w:lastRenderedPageBreak/>
         <w:t>Bibliographie :</w:t>
       </w:r>
       <w:r>
@@ -7440,6 +7475,7 @@
       </w:pPr>
       <w:bookmarkStart w:id="32" w:name="_Toc218846944"/>
       <w:r>
+        <w:lastRenderedPageBreak/>
         <w:t>Glossa</w:t>
       </w:r>
       <w:r>
@@ -8032,6 +8068,7 @@
                 <w:dataBinding w:prefixMappings="xmlns:ns0='http://purl.org/dc/elements/1.1/' xmlns:ns1='http://schemas.openxmlformats.org/package/2006/metadata/core-properties' " w:xpath="/ns1:coreProperties[1]/ns0:creator[1]" w:storeItemID="{6C3C8BC8-F283-45AE-878A-BAB7291924A1}"/>
                 <w:text/>
               </w:sdtPr>
+              <w:sdtEndPr/>
               <w:sdtContent>
                 <w:tc>
                   <w:tcPr>
@@ -8251,6 +8288,7 @@
                 <w:dataBinding w:prefixMappings="xmlns:ns0='http://purl.org/dc/elements/1.1/' xmlns:ns1='http://schemas.openxmlformats.org/package/2006/metadata/core-properties' " w:xpath="/ns1:coreProperties[1]/ns0:creator[1]" w:storeItemID="{6C3C8BC8-F283-45AE-878A-BAB7291924A1}"/>
                 <w:text/>
               </w:sdtPr>
+              <w:sdtEndPr/>
               <w:sdtContent>
                 <w:tc>
                   <w:tcPr>
@@ -11132,6 +11170,7 @@
   <w:style w:type="character" w:default="1" w:styleId="Policepardfaut">
     <w:name w:val="Default Paragraph Font"/>
     <w:uiPriority w:val="1"/>
+    <w:semiHidden/>
     <w:unhideWhenUsed/>
   </w:style>
   <w:style w:type="table" w:default="1" w:styleId="TableauNormal">

</xml_diff>

<commit_message>
readme, image, doc, planning, UML
</commit_message>
<xml_diff>
--- a/documentation/2.3_Documentation_Projet.docx
+++ b/documentation/2.3_Documentation_Projet.docx
@@ -474,7 +474,7 @@
           <w:noProof/>
           <w:lang w:val="fr-CH"/>
         </w:rPr>
-        <w:instrText xml:space="preserve"> PAGEREF _Toc219446460 \h </w:instrText>
+        <w:instrText xml:space="preserve"> PAGEREF _Toc219451684 \h </w:instrText>
       </w:r>
       <w:r>
         <w:rPr>
@@ -549,7 +549,7 @@
         <w:rPr>
           <w:lang w:val="fr-CH"/>
         </w:rPr>
-        <w:instrText xml:space="preserve"> PAGEREF _Toc219446461 \h </w:instrText>
+        <w:instrText xml:space="preserve"> PAGEREF _Toc219451685 \h </w:instrText>
       </w:r>
       <w:r>
         <w:fldChar w:fldCharType="separate"/>
@@ -612,7 +612,7 @@
         <w:rPr>
           <w:lang w:val="fr-CH"/>
         </w:rPr>
-        <w:instrText xml:space="preserve"> PAGEREF _Toc219446462 \h </w:instrText>
+        <w:instrText xml:space="preserve"> PAGEREF _Toc219451686 \h </w:instrText>
       </w:r>
       <w:r>
         <w:fldChar w:fldCharType="separate"/>
@@ -675,7 +675,7 @@
         <w:rPr>
           <w:lang w:val="fr-CH"/>
         </w:rPr>
-        <w:instrText xml:space="preserve"> PAGEREF _Toc219446463 \h </w:instrText>
+        <w:instrText xml:space="preserve"> PAGEREF _Toc219451687 \h </w:instrText>
       </w:r>
       <w:r>
         <w:fldChar w:fldCharType="separate"/>
@@ -749,7 +749,7 @@
           <w:noProof/>
           <w:lang w:val="fr-CH"/>
         </w:rPr>
-        <w:instrText xml:space="preserve"> PAGEREF _Toc219446464 \h </w:instrText>
+        <w:instrText xml:space="preserve"> PAGEREF _Toc219451688 \h </w:instrText>
       </w:r>
       <w:r>
         <w:rPr>
@@ -824,7 +824,7 @@
         <w:rPr>
           <w:lang w:val="fr-CH"/>
         </w:rPr>
-        <w:instrText xml:space="preserve"> PAGEREF _Toc219446465 \h </w:instrText>
+        <w:instrText xml:space="preserve"> PAGEREF _Toc219451689 \h </w:instrText>
       </w:r>
       <w:r>
         <w:fldChar w:fldCharType="separate"/>
@@ -887,7 +887,7 @@
         <w:rPr>
           <w:lang w:val="fr-CH"/>
         </w:rPr>
-        <w:instrText xml:space="preserve"> PAGEREF _Toc219446466 \h </w:instrText>
+        <w:instrText xml:space="preserve"> PAGEREF _Toc219451690 \h </w:instrText>
       </w:r>
       <w:r>
         <w:fldChar w:fldCharType="separate"/>
@@ -950,7 +950,7 @@
         <w:rPr>
           <w:lang w:val="fr-CH"/>
         </w:rPr>
-        <w:instrText xml:space="preserve"> PAGEREF _Toc219446467 \h </w:instrText>
+        <w:instrText xml:space="preserve"> PAGEREF _Toc219451691 \h </w:instrText>
       </w:r>
       <w:r>
         <w:fldChar w:fldCharType="separate"/>
@@ -1013,7 +1013,7 @@
         <w:rPr>
           <w:lang w:val="fr-CH"/>
         </w:rPr>
-        <w:instrText xml:space="preserve"> PAGEREF _Toc219446468 \h </w:instrText>
+        <w:instrText xml:space="preserve"> PAGEREF _Toc219451692 \h </w:instrText>
       </w:r>
       <w:r>
         <w:fldChar w:fldCharType="separate"/>
@@ -1087,7 +1087,7 @@
           <w:noProof/>
           <w:lang w:val="fr-CH"/>
         </w:rPr>
-        <w:instrText xml:space="preserve"> PAGEREF _Toc219446469 \h </w:instrText>
+        <w:instrText xml:space="preserve"> PAGEREF _Toc219451693 \h </w:instrText>
       </w:r>
       <w:r>
         <w:rPr>
@@ -1111,6 +1111,258 @@
         <w:rPr>
           <w:noProof/>
         </w:rPr>
+        <w:fldChar w:fldCharType="end"/>
+      </w:r>
+    </w:p>
+    <w:p>
+      <w:pPr>
+        <w:pStyle w:val="TM2"/>
+        <w:rPr>
+          <w:rFonts w:asciiTheme="minorHAnsi" w:eastAsiaTheme="minorEastAsia" w:hAnsiTheme="minorHAnsi" w:cstheme="minorBidi"/>
+          <w:kern w:val="2"/>
+          <w:sz w:val="24"/>
+          <w:szCs w:val="24"/>
+          <w:lang w:val="fr-CH" w:eastAsia="fr-CH"/>
+          <w14:ligatures w14:val="standardContextual"/>
+        </w:rPr>
+      </w:pPr>
+      <w:r>
+        <w:rPr>
+          <w:lang w:val="fr-CH"/>
+        </w:rPr>
+        <w:t>3.1</w:t>
+      </w:r>
+      <w:r>
+        <w:rPr>
+          <w:rFonts w:asciiTheme="minorHAnsi" w:eastAsiaTheme="minorEastAsia" w:hAnsiTheme="minorHAnsi" w:cstheme="minorBidi"/>
+          <w:kern w:val="2"/>
+          <w:sz w:val="24"/>
+          <w:szCs w:val="24"/>
+          <w:lang w:val="fr-CH" w:eastAsia="fr-CH"/>
+          <w14:ligatures w14:val="standardContextual"/>
+        </w:rPr>
+        <w:tab/>
+      </w:r>
+      <w:r>
+        <w:rPr>
+          <w:lang w:val="fr-CH"/>
+        </w:rPr>
+        <w:t>Sprint 1</w:t>
+      </w:r>
+      <w:r>
+        <w:rPr>
+          <w:lang w:val="fr-CH"/>
+        </w:rPr>
+        <w:tab/>
+      </w:r>
+      <w:r>
+        <w:fldChar w:fldCharType="begin"/>
+      </w:r>
+      <w:r>
+        <w:rPr>
+          <w:lang w:val="fr-CH"/>
+        </w:rPr>
+        <w:instrText xml:space="preserve"> PAGEREF _Toc219451694 \h </w:instrText>
+      </w:r>
+      <w:r>
+        <w:fldChar w:fldCharType="separate"/>
+      </w:r>
+      <w:r>
+        <w:rPr>
+          <w:lang w:val="fr-CH"/>
+        </w:rPr>
+        <w:t>13</w:t>
+      </w:r>
+      <w:r>
+        <w:fldChar w:fldCharType="end"/>
+      </w:r>
+    </w:p>
+    <w:p>
+      <w:pPr>
+        <w:pStyle w:val="TM2"/>
+        <w:rPr>
+          <w:rFonts w:asciiTheme="minorHAnsi" w:eastAsiaTheme="minorEastAsia" w:hAnsiTheme="minorHAnsi" w:cstheme="minorBidi"/>
+          <w:kern w:val="2"/>
+          <w:sz w:val="24"/>
+          <w:szCs w:val="24"/>
+          <w:lang w:val="fr-CH" w:eastAsia="fr-CH"/>
+          <w14:ligatures w14:val="standardContextual"/>
+        </w:rPr>
+      </w:pPr>
+      <w:r>
+        <w:rPr>
+          <w:lang w:val="fr-CH"/>
+        </w:rPr>
+        <w:t>3.2</w:t>
+      </w:r>
+      <w:r>
+        <w:rPr>
+          <w:rFonts w:asciiTheme="minorHAnsi" w:eastAsiaTheme="minorEastAsia" w:hAnsiTheme="minorHAnsi" w:cstheme="minorBidi"/>
+          <w:kern w:val="2"/>
+          <w:sz w:val="24"/>
+          <w:szCs w:val="24"/>
+          <w:lang w:val="fr-CH" w:eastAsia="fr-CH"/>
+          <w14:ligatures w14:val="standardContextual"/>
+        </w:rPr>
+        <w:tab/>
+      </w:r>
+      <w:r>
+        <w:rPr>
+          <w:lang w:val="fr-CH"/>
+        </w:rPr>
+        <w:t>Sprint 2</w:t>
+      </w:r>
+      <w:r>
+        <w:rPr>
+          <w:lang w:val="fr-CH"/>
+        </w:rPr>
+        <w:tab/>
+      </w:r>
+      <w:r>
+        <w:fldChar w:fldCharType="begin"/>
+      </w:r>
+      <w:r>
+        <w:rPr>
+          <w:lang w:val="fr-CH"/>
+        </w:rPr>
+        <w:instrText xml:space="preserve"> PAGEREF _Toc219451695 \h </w:instrText>
+      </w:r>
+      <w:r>
+        <w:fldChar w:fldCharType="separate"/>
+      </w:r>
+      <w:r>
+        <w:rPr>
+          <w:lang w:val="fr-CH"/>
+        </w:rPr>
+        <w:t>14</w:t>
+      </w:r>
+      <w:r>
+        <w:fldChar w:fldCharType="end"/>
+      </w:r>
+    </w:p>
+    <w:p>
+      <w:pPr>
+        <w:pStyle w:val="TM2"/>
+        <w:rPr>
+          <w:rFonts w:asciiTheme="minorHAnsi" w:eastAsiaTheme="minorEastAsia" w:hAnsiTheme="minorHAnsi" w:cstheme="minorBidi"/>
+          <w:kern w:val="2"/>
+          <w:sz w:val="24"/>
+          <w:szCs w:val="24"/>
+          <w:lang w:val="fr-CH" w:eastAsia="fr-CH"/>
+          <w14:ligatures w14:val="standardContextual"/>
+        </w:rPr>
+      </w:pPr>
+      <w:r>
+        <w:rPr>
+          <w:lang w:val="fr-CH"/>
+        </w:rPr>
+        <w:t>3.3</w:t>
+      </w:r>
+      <w:r>
+        <w:rPr>
+          <w:rFonts w:asciiTheme="minorHAnsi" w:eastAsiaTheme="minorEastAsia" w:hAnsiTheme="minorHAnsi" w:cstheme="minorBidi"/>
+          <w:kern w:val="2"/>
+          <w:sz w:val="24"/>
+          <w:szCs w:val="24"/>
+          <w:lang w:val="fr-CH" w:eastAsia="fr-CH"/>
+          <w14:ligatures w14:val="standardContextual"/>
+        </w:rPr>
+        <w:tab/>
+      </w:r>
+      <w:r>
+        <w:rPr>
+          <w:lang w:val="fr-CH"/>
+        </w:rPr>
+        <w:t>Sprint 3</w:t>
+      </w:r>
+      <w:r>
+        <w:rPr>
+          <w:lang w:val="fr-CH"/>
+        </w:rPr>
+        <w:tab/>
+      </w:r>
+      <w:r>
+        <w:fldChar w:fldCharType="begin"/>
+      </w:r>
+      <w:r>
+        <w:rPr>
+          <w:lang w:val="fr-CH"/>
+        </w:rPr>
+        <w:instrText xml:space="preserve"> PAGEREF _Toc219451696 \h </w:instrText>
+      </w:r>
+      <w:r>
+        <w:fldChar w:fldCharType="separate"/>
+      </w:r>
+      <w:r>
+        <w:rPr>
+          <w:lang w:val="fr-CH"/>
+        </w:rPr>
+        <w:t>15</w:t>
+      </w:r>
+      <w:r>
+        <w:fldChar w:fldCharType="end"/>
+      </w:r>
+    </w:p>
+    <w:p>
+      <w:pPr>
+        <w:pStyle w:val="TM2"/>
+        <w:rPr>
+          <w:rFonts w:asciiTheme="minorHAnsi" w:eastAsiaTheme="minorEastAsia" w:hAnsiTheme="minorHAnsi" w:cstheme="minorBidi"/>
+          <w:kern w:val="2"/>
+          <w:sz w:val="24"/>
+          <w:szCs w:val="24"/>
+          <w:lang w:val="fr-CH" w:eastAsia="fr-CH"/>
+          <w14:ligatures w14:val="standardContextual"/>
+        </w:rPr>
+      </w:pPr>
+      <w:r>
+        <w:rPr>
+          <w:lang w:val="fr-CH"/>
+        </w:rPr>
+        <w:t>3.4</w:t>
+      </w:r>
+      <w:r>
+        <w:rPr>
+          <w:rFonts w:asciiTheme="minorHAnsi" w:eastAsiaTheme="minorEastAsia" w:hAnsiTheme="minorHAnsi" w:cstheme="minorBidi"/>
+          <w:kern w:val="2"/>
+          <w:sz w:val="24"/>
+          <w:szCs w:val="24"/>
+          <w:lang w:val="fr-CH" w:eastAsia="fr-CH"/>
+          <w14:ligatures w14:val="standardContextual"/>
+        </w:rPr>
+        <w:tab/>
+      </w:r>
+      <w:r>
+        <w:rPr>
+          <w:lang w:val="fr-CH"/>
+        </w:rPr>
+        <w:t>Sprint 4</w:t>
+      </w:r>
+      <w:r>
+        <w:rPr>
+          <w:lang w:val="fr-CH"/>
+        </w:rPr>
+        <w:tab/>
+      </w:r>
+      <w:r>
+        <w:fldChar w:fldCharType="begin"/>
+      </w:r>
+      <w:r>
+        <w:rPr>
+          <w:lang w:val="fr-CH"/>
+        </w:rPr>
+        <w:instrText xml:space="preserve"> PAGEREF _Toc219451697 \h </w:instrText>
+      </w:r>
+      <w:r>
+        <w:fldChar w:fldCharType="separate"/>
+      </w:r>
+      <w:r>
+        <w:rPr>
+          <w:lang w:val="fr-CH"/>
+        </w:rPr>
+        <w:t>16</w:t>
+      </w:r>
+      <w:r>
         <w:fldChar w:fldCharType="end"/>
       </w:r>
     </w:p>
@@ -1173,7 +1425,7 @@
           <w:noProof/>
           <w:lang w:val="fr-CH"/>
         </w:rPr>
-        <w:instrText xml:space="preserve"> PAGEREF _Toc219446470 \h </w:instrText>
+        <w:instrText xml:space="preserve"> PAGEREF _Toc219451698 \h </w:instrText>
       </w:r>
       <w:r>
         <w:rPr>
@@ -1191,7 +1443,7 @@
           <w:noProof/>
           <w:lang w:val="fr-CH"/>
         </w:rPr>
-        <w:t>14</w:t>
+        <w:t>17</w:t>
       </w:r>
       <w:r>
         <w:rPr>
@@ -1248,7 +1500,7 @@
         <w:rPr>
           <w:lang w:val="fr-CH"/>
         </w:rPr>
-        <w:instrText xml:space="preserve"> PAGEREF _Toc219446471 \h </w:instrText>
+        <w:instrText xml:space="preserve"> PAGEREF _Toc219451699 \h </w:instrText>
       </w:r>
       <w:r>
         <w:fldChar w:fldCharType="separate"/>
@@ -1257,7 +1509,7 @@
         <w:rPr>
           <w:lang w:val="fr-CH"/>
         </w:rPr>
-        <w:t>14</w:t>
+        <w:t>17</w:t>
       </w:r>
       <w:r>
         <w:fldChar w:fldCharType="end"/>
@@ -1311,7 +1563,7 @@
         <w:rPr>
           <w:lang w:val="fr-CH"/>
         </w:rPr>
-        <w:instrText xml:space="preserve"> PAGEREF _Toc219446472 \h </w:instrText>
+        <w:instrText xml:space="preserve"> PAGEREF _Toc219451700 \h </w:instrText>
       </w:r>
       <w:r>
         <w:fldChar w:fldCharType="separate"/>
@@ -1320,7 +1572,7 @@
         <w:rPr>
           <w:lang w:val="fr-CH"/>
         </w:rPr>
-        <w:t>14</w:t>
+        <w:t>17</w:t>
       </w:r>
       <w:r>
         <w:fldChar w:fldCharType="end"/>
@@ -1385,7 +1637,7 @@
           <w:noProof/>
           <w:lang w:val="fr-CH"/>
         </w:rPr>
-        <w:instrText xml:space="preserve"> PAGEREF _Toc219446473 \h </w:instrText>
+        <w:instrText xml:space="preserve"> PAGEREF _Toc219451701 \h </w:instrText>
       </w:r>
       <w:r>
         <w:rPr>
@@ -1403,7 +1655,7 @@
           <w:noProof/>
           <w:lang w:val="fr-CH"/>
         </w:rPr>
-        <w:t>18</w:t>
+        <w:t>21</w:t>
       </w:r>
       <w:r>
         <w:rPr>
@@ -1460,7 +1712,7 @@
         <w:rPr>
           <w:lang w:val="fr-CH"/>
         </w:rPr>
-        <w:instrText xml:space="preserve"> PAGEREF _Toc219446474 \h </w:instrText>
+        <w:instrText xml:space="preserve"> PAGEREF _Toc219451702 \h </w:instrText>
       </w:r>
       <w:r>
         <w:fldChar w:fldCharType="separate"/>
@@ -1469,7 +1721,7 @@
         <w:rPr>
           <w:lang w:val="fr-CH"/>
         </w:rPr>
-        <w:t>18</w:t>
+        <w:t>21</w:t>
       </w:r>
       <w:r>
         <w:fldChar w:fldCharType="end"/>
@@ -1523,7 +1775,7 @@
         <w:rPr>
           <w:lang w:val="fr-CH"/>
         </w:rPr>
-        <w:instrText xml:space="preserve"> PAGEREF _Toc219446475 \h </w:instrText>
+        <w:instrText xml:space="preserve"> PAGEREF _Toc219451703 \h </w:instrText>
       </w:r>
       <w:r>
         <w:fldChar w:fldCharType="separate"/>
@@ -1532,7 +1784,7 @@
         <w:rPr>
           <w:lang w:val="fr-CH"/>
         </w:rPr>
-        <w:t>18</w:t>
+        <w:t>21</w:t>
       </w:r>
       <w:r>
         <w:fldChar w:fldCharType="end"/>
@@ -1586,7 +1838,7 @@
         <w:rPr>
           <w:lang w:val="fr-CH"/>
         </w:rPr>
-        <w:instrText xml:space="preserve"> PAGEREF _Toc219446476 \h </w:instrText>
+        <w:instrText xml:space="preserve"> PAGEREF _Toc219451704 \h </w:instrText>
       </w:r>
       <w:r>
         <w:fldChar w:fldCharType="separate"/>
@@ -1595,7 +1847,7 @@
         <w:rPr>
           <w:lang w:val="fr-CH"/>
         </w:rPr>
-        <w:t>18</w:t>
+        <w:t>21</w:t>
       </w:r>
       <w:r>
         <w:fldChar w:fldCharType="end"/>
@@ -1649,7 +1901,7 @@
         <w:rPr>
           <w:lang w:val="fr-CH"/>
         </w:rPr>
-        <w:instrText xml:space="preserve"> PAGEREF _Toc219446477 \h </w:instrText>
+        <w:instrText xml:space="preserve"> PAGEREF _Toc219451705 \h </w:instrText>
       </w:r>
       <w:r>
         <w:fldChar w:fldCharType="separate"/>
@@ -1658,7 +1910,7 @@
         <w:rPr>
           <w:lang w:val="fr-CH"/>
         </w:rPr>
-        <w:t>18</w:t>
+        <w:t>21</w:t>
       </w:r>
       <w:r>
         <w:fldChar w:fldCharType="end"/>
@@ -1712,7 +1964,7 @@
         <w:rPr>
           <w:lang w:val="fr-CH"/>
         </w:rPr>
-        <w:instrText xml:space="preserve"> PAGEREF _Toc219446478 \h </w:instrText>
+        <w:instrText xml:space="preserve"> PAGEREF _Toc219451706 \h </w:instrText>
       </w:r>
       <w:r>
         <w:fldChar w:fldCharType="separate"/>
@@ -1721,7 +1973,7 @@
         <w:rPr>
           <w:lang w:val="fr-CH"/>
         </w:rPr>
-        <w:t>18</w:t>
+        <w:t>21</w:t>
       </w:r>
       <w:r>
         <w:fldChar w:fldCharType="end"/>
@@ -1786,7 +2038,7 @@
           <w:noProof/>
           <w:lang w:val="fr-CH"/>
         </w:rPr>
-        <w:instrText xml:space="preserve"> PAGEREF _Toc219446479 \h </w:instrText>
+        <w:instrText xml:space="preserve"> PAGEREF _Toc219451707 \h </w:instrText>
       </w:r>
       <w:r>
         <w:rPr>
@@ -1804,7 +2056,7 @@
           <w:noProof/>
           <w:lang w:val="fr-CH"/>
         </w:rPr>
-        <w:t>19</w:t>
+        <w:t>22</w:t>
       </w:r>
       <w:r>
         <w:rPr>
@@ -1863,7 +2115,7 @@
         </w:numPr>
       </w:pPr>
       <w:bookmarkStart w:id="0" w:name="_Toc250790980"/>
-      <w:bookmarkStart w:id="1" w:name="_Toc219446460"/>
+      <w:bookmarkStart w:id="1" w:name="_Toc219451684"/>
       <w:r>
         <w:t>Analyse</w:t>
       </w:r>
@@ -1873,7 +2125,7 @@
       <w:pPr>
         <w:pStyle w:val="Titre2"/>
       </w:pPr>
-      <w:bookmarkStart w:id="2" w:name="_Toc219446461"/>
+      <w:bookmarkStart w:id="2" w:name="_Toc219451685"/>
       <w:r>
         <w:t>Cas d’utilisation</w:t>
       </w:r>
@@ -1890,21 +2142,7 @@
         <w:rPr>
           <w:lang w:val="fr-CH"/>
         </w:rPr>
-        <w:t xml:space="preserve">Le </w:t>
-      </w:r>
-      <w:proofErr w:type="spellStart"/>
-      <w:r>
-        <w:rPr>
-          <w:lang w:val="fr-CH"/>
-        </w:rPr>
-        <w:t>UseCase</w:t>
-      </w:r>
-      <w:proofErr w:type="spellEnd"/>
-      <w:r>
-        <w:rPr>
-          <w:lang w:val="fr-CH"/>
-        </w:rPr>
-        <w:t xml:space="preserve"> ci-dessous démontre le</w:t>
+        <w:t>Le UseCase ci-dessous démontre le</w:t>
       </w:r>
       <w:r>
         <w:rPr>
@@ -1992,7 +2230,7 @@
       <w:pPr>
         <w:pStyle w:val="Titre2"/>
       </w:pPr>
-      <w:bookmarkStart w:id="3" w:name="_Toc219446462"/>
+      <w:bookmarkStart w:id="3" w:name="_Toc219451686"/>
       <w:r>
         <w:t xml:space="preserve">Diagrammes </w:t>
       </w:r>
@@ -2348,7 +2586,7 @@
       <w:pPr>
         <w:pStyle w:val="Titre2"/>
       </w:pPr>
-      <w:bookmarkStart w:id="4" w:name="_Toc219446463"/>
+      <w:bookmarkStart w:id="4" w:name="_Toc219451687"/>
       <w:r>
         <w:t>Maquettes</w:t>
       </w:r>
@@ -2361,19 +2599,11 @@
           <w:lang w:val="fr-CH"/>
         </w:rPr>
       </w:pPr>
-      <w:proofErr w:type="spellStart"/>
-      <w:r>
-        <w:rPr>
-          <w:lang w:val="fr-CH"/>
-        </w:rPr>
-        <w:t>DashBoard</w:t>
-      </w:r>
-      <w:proofErr w:type="spellEnd"/>
-      <w:r>
-        <w:rPr>
-          <w:lang w:val="fr-CH"/>
-        </w:rPr>
-        <w:t> :</w:t>
+      <w:r>
+        <w:rPr>
+          <w:lang w:val="fr-CH"/>
+        </w:rPr>
+        <w:t>DashBoard :</w:t>
       </w:r>
     </w:p>
     <w:p>
@@ -2532,10 +2762,10 @@
           <w:lang w:val="fr-CH"/>
         </w:rPr>
         <w:drawing>
-          <wp:inline distT="0" distB="0" distL="0" distR="0" wp14:anchorId="66A6C450" wp14:editId="3C37D15A">
-            <wp:extent cx="5760085" cy="3861435"/>
-            <wp:effectExtent l="0" t="0" r="0" b="5715"/>
-            <wp:docPr id="827106620" name="Image 1" descr="Une image contenant texte, capture d’écran, diagramme, nombre&#10;&#10;Le contenu généré par l’IA peut être incorrect."/>
+          <wp:inline distT="0" distB="0" distL="0" distR="0" wp14:anchorId="2027276B" wp14:editId="2BB8F05D">
+            <wp:extent cx="5760085" cy="3846830"/>
+            <wp:effectExtent l="0" t="0" r="0" b="1270"/>
+            <wp:docPr id="442963989" name="Image 1" descr="Une image contenant texte, capture d’écran, diagramme, nombre&#10;&#10;Le contenu généré par l’IA peut être incorrect."/>
             <wp:cNvGraphicFramePr>
               <a:graphicFrameLocks xmlns:a="http://schemas.openxmlformats.org/drawingml/2006/main" noChangeAspect="1"/>
             </wp:cNvGraphicFramePr>
@@ -2543,7 +2773,7 @@
               <a:graphicData uri="http://schemas.openxmlformats.org/drawingml/2006/picture">
                 <pic:pic xmlns:pic="http://schemas.openxmlformats.org/drawingml/2006/picture">
                   <pic:nvPicPr>
-                    <pic:cNvPr id="827106620" name="Image 1" descr="Une image contenant texte, capture d’écran, diagramme, nombre&#10;&#10;Le contenu généré par l’IA peut être incorrect."/>
+                    <pic:cNvPr id="442963989" name="Image 1" descr="Une image contenant texte, capture d’écran, diagramme, nombre&#10;&#10;Le contenu généré par l’IA peut être incorrect."/>
                     <pic:cNvPicPr/>
                   </pic:nvPicPr>
                   <pic:blipFill>
@@ -2555,7 +2785,7 @@
                   <pic:spPr>
                     <a:xfrm>
                       <a:off x="0" y="0"/>
-                      <a:ext cx="5760085" cy="3861435"/>
+                      <a:ext cx="5760085" cy="3846830"/>
                     </a:xfrm>
                     <a:prstGeom prst="rect">
                       <a:avLst/>
@@ -2700,7 +2930,7 @@
           <w:numId w:val="1"/>
         </w:numPr>
       </w:pPr>
-      <w:bookmarkStart w:id="5" w:name="_Toc219446464"/>
+      <w:bookmarkStart w:id="5" w:name="_Toc219451688"/>
       <w:r>
         <w:t>Concept</w:t>
       </w:r>
@@ -2716,7 +2946,7 @@
         </w:numPr>
       </w:pPr>
       <w:bookmarkStart w:id="6" w:name="_Toc250790982"/>
-      <w:bookmarkStart w:id="7" w:name="_Toc219446465"/>
+      <w:bookmarkStart w:id="7" w:name="_Toc219451689"/>
       <w:r>
         <w:t>Architecture du système</w:t>
       </w:r>
@@ -2776,7 +3006,7 @@
       <w:pPr>
         <w:pStyle w:val="Titre2"/>
       </w:pPr>
-      <w:bookmarkStart w:id="8" w:name="_Toc219446466"/>
+      <w:bookmarkStart w:id="8" w:name="_Toc219451690"/>
       <w:r>
         <w:t>Diagrammes de classes</w:t>
       </w:r>
@@ -2784,17 +3014,35 @@
     </w:p>
     <w:p>
       <w:pPr>
-        <w:pStyle w:val="BITTextkrper"/>
-        <w:rPr>
-          <w:lang w:val="fr-CH"/>
+        <w:spacing w:before="0" w:after="0"/>
+        <w:rPr>
+          <w:rFonts w:ascii="Times New Roman" w:hAnsi="Times New Roman"/>
+          <w:sz w:val="24"/>
+          <w:lang w:val="fr-CH" w:eastAsia="fr-CH"/>
         </w:rPr>
       </w:pPr>
     </w:p>
     <w:p>
       <w:pPr>
+        <w:pStyle w:val="BITTextkrper"/>
+        <w:rPr>
+          <w:lang w:val="fr-CH"/>
+        </w:rPr>
+      </w:pPr>
+    </w:p>
+    <w:p>
+      <w:pPr>
+        <w:pStyle w:val="BITTextkrper"/>
+        <w:rPr>
+          <w:lang w:val="fr-CH"/>
+        </w:rPr>
+      </w:pPr>
+    </w:p>
+    <w:p>
+      <w:pPr>
         <w:pStyle w:val="Titre2"/>
       </w:pPr>
-      <w:bookmarkStart w:id="9" w:name="_Toc219446467"/>
+      <w:bookmarkStart w:id="9" w:name="_Toc219451691"/>
       <w:r>
         <w:t>Diagrammes de séquence des interactions</w:t>
       </w:r>
@@ -2857,7 +3105,7 @@
         </w:numPr>
       </w:pPr>
       <w:bookmarkStart w:id="10" w:name="_Toc250790986"/>
-      <w:bookmarkStart w:id="11" w:name="_Toc219446468"/>
+      <w:bookmarkStart w:id="11" w:name="_Toc219451692"/>
       <w:r>
         <w:t>Concept de tests</w:t>
       </w:r>
@@ -3487,21 +3735,7 @@
               <w:rPr>
                 <w:lang w:val="fr-CH"/>
               </w:rPr>
-              <w:t xml:space="preserve"> : Saisir l'IP et le port du Phidget Network Server et cliquer sur "</w:t>
-            </w:r>
-            <w:proofErr w:type="spellStart"/>
-            <w:r>
-              <w:rPr>
-                <w:lang w:val="fr-CH"/>
-              </w:rPr>
-              <w:t>Connect</w:t>
-            </w:r>
-            <w:proofErr w:type="spellEnd"/>
-            <w:r>
-              <w:rPr>
-                <w:lang w:val="fr-CH"/>
-              </w:rPr>
-              <w:t xml:space="preserve"> Hardware".</w:t>
+              <w:t xml:space="preserve"> : Saisir l'IP et le port du Phidget Network Server et cliquer sur "Connect Hardware".</w:t>
             </w:r>
           </w:p>
         </w:tc>
@@ -4404,23 +4638,7 @@
                 <w:szCs w:val="22"/>
                 <w:lang w:val="fr-CH"/>
               </w:rPr>
-              <w:t xml:space="preserve">Le bouton </w:t>
-            </w:r>
-            <w:proofErr w:type="spellStart"/>
-            <w:r>
-              <w:rPr>
-                <w:szCs w:val="22"/>
-                <w:lang w:val="fr-CH"/>
-              </w:rPr>
-              <w:t>keyArrowUp</w:t>
-            </w:r>
-            <w:proofErr w:type="spellEnd"/>
-            <w:r>
-              <w:rPr>
-                <w:szCs w:val="22"/>
-                <w:lang w:val="fr-CH"/>
-              </w:rPr>
-              <w:t xml:space="preserve"> à l'écran doit s'enfoncer visuellement</w:t>
+              <w:t>Le bouton keyArrowUp à l'écran doit s'enfoncer visuellement</w:t>
             </w:r>
           </w:p>
         </w:tc>
@@ -4584,23 +4802,7 @@
                 <w:szCs w:val="22"/>
                 <w:lang w:val="fr-CH"/>
               </w:rPr>
-              <w:t xml:space="preserve">Le bouton rouge </w:t>
-            </w:r>
-            <w:proofErr w:type="spellStart"/>
-            <w:r>
-              <w:rPr>
-                <w:szCs w:val="22"/>
-                <w:lang w:val="fr-CH"/>
-              </w:rPr>
-              <w:t>keySpace</w:t>
-            </w:r>
-            <w:proofErr w:type="spellEnd"/>
-            <w:r>
-              <w:rPr>
-                <w:szCs w:val="22"/>
-                <w:lang w:val="fr-CH"/>
-              </w:rPr>
-              <w:t xml:space="preserve"> doit s'activer visuellement et envoyer l'ordre de stop prioritaire.</w:t>
+              <w:t>Le bouton rouge keySpace doit s'activer visuellement et envoyer l'ordre de stop prioritaire.</w:t>
             </w:r>
           </w:p>
         </w:tc>
@@ -5456,12 +5658,3242 @@
         </w:numPr>
       </w:pPr>
       <w:bookmarkStart w:id="12" w:name="_Toc250790988"/>
-      <w:bookmarkStart w:id="13" w:name="_Toc219446469"/>
+      <w:bookmarkStart w:id="13" w:name="_Toc219451693"/>
       <w:r>
         <w:t>Réalisation</w:t>
       </w:r>
       <w:bookmarkEnd w:id="12"/>
       <w:bookmarkEnd w:id="13"/>
+    </w:p>
+    <w:p>
+      <w:pPr>
+        <w:pStyle w:val="BITTextkrper"/>
+        <w:rPr>
+          <w:lang w:val="fr-CH"/>
+        </w:rPr>
+      </w:pPr>
+      <w:r>
+        <w:rPr>
+          <w:lang w:val="fr-CH"/>
+        </w:rPr>
+        <w:t>Dans chaque Sprint, nous avions décidé de ne pas mettre comme tâche</w:t>
+      </w:r>
+      <w:r>
+        <w:rPr>
+          <w:lang w:val="fr-CH"/>
+        </w:rPr>
+        <w:t>s</w:t>
+      </w:r>
+      <w:r>
+        <w:rPr>
+          <w:lang w:val="fr-CH"/>
+        </w:rPr>
+        <w:t xml:space="preserve">  tout qui est en lien avec la documentation.</w:t>
+      </w:r>
+    </w:p>
+    <w:p>
+      <w:pPr>
+        <w:pStyle w:val="Titre2"/>
+      </w:pPr>
+      <w:bookmarkStart w:id="14" w:name="_Toc219451694"/>
+      <w:r>
+        <w:t>Sprint 1</w:t>
+      </w:r>
+      <w:bookmarkEnd w:id="14"/>
+    </w:p>
+    <w:p>
+      <w:pPr>
+        <w:pStyle w:val="BITTextkrper"/>
+        <w:rPr>
+          <w:lang w:val="fr-CH"/>
+        </w:rPr>
+      </w:pPr>
+    </w:p>
+    <w:tbl>
+      <w:tblPr>
+        <w:tblW w:w="11057" w:type="dxa"/>
+        <w:tblCellSpacing w:w="15" w:type="dxa"/>
+        <w:tblInd w:w="-1284" w:type="dxa"/>
+        <w:tblCellMar>
+          <w:left w:w="0" w:type="dxa"/>
+          <w:right w:w="0" w:type="dxa"/>
+        </w:tblCellMar>
+        <w:tblLook w:val="04A0" w:firstRow="1" w:lastRow="0" w:firstColumn="1" w:lastColumn="0" w:noHBand="0" w:noVBand="1"/>
+      </w:tblPr>
+      <w:tblGrid>
+        <w:gridCol w:w="3403"/>
+        <w:gridCol w:w="5355"/>
+        <w:gridCol w:w="2299"/>
+      </w:tblGrid>
+      <w:tr>
+        <w:trPr>
+          <w:tblHeader/>
+          <w:tblCellSpacing w:w="15" w:type="dxa"/>
+        </w:trPr>
+        <w:tc>
+          <w:tcPr>
+            <w:tcW w:w="3358" w:type="dxa"/>
+            <w:tcBorders>
+              <w:top w:val="single" w:sz="6" w:space="0" w:color="auto"/>
+              <w:left w:val="single" w:sz="6" w:space="0" w:color="auto"/>
+              <w:bottom w:val="single" w:sz="6" w:space="0" w:color="auto"/>
+              <w:right w:val="single" w:sz="6" w:space="0" w:color="auto"/>
+            </w:tcBorders>
+            <w:tcMar>
+              <w:top w:w="120" w:type="dxa"/>
+              <w:left w:w="180" w:type="dxa"/>
+              <w:bottom w:w="120" w:type="dxa"/>
+              <w:right w:w="180" w:type="dxa"/>
+            </w:tcMar>
+            <w:vAlign w:val="center"/>
+            <w:hideMark/>
+          </w:tcPr>
+          <w:p>
+            <w:pPr>
+              <w:pStyle w:val="BITTextkrper"/>
+              <w:rPr>
+                <w:lang w:val="fr-CH"/>
+              </w:rPr>
+            </w:pPr>
+            <w:r>
+              <w:rPr>
+                <w:b/>
+                <w:bCs/>
+                <w:lang w:val="fr-CH"/>
+              </w:rPr>
+              <w:t>Tâche(s)</w:t>
+            </w:r>
+          </w:p>
+        </w:tc>
+        <w:tc>
+          <w:tcPr>
+            <w:tcW w:w="5325" w:type="dxa"/>
+            <w:tcBorders>
+              <w:top w:val="single" w:sz="6" w:space="0" w:color="auto"/>
+              <w:left w:val="single" w:sz="6" w:space="0" w:color="auto"/>
+              <w:bottom w:val="single" w:sz="6" w:space="0" w:color="auto"/>
+              <w:right w:val="single" w:sz="6" w:space="0" w:color="auto"/>
+            </w:tcBorders>
+            <w:tcMar>
+              <w:top w:w="120" w:type="dxa"/>
+              <w:left w:w="180" w:type="dxa"/>
+              <w:bottom w:w="120" w:type="dxa"/>
+              <w:right w:w="180" w:type="dxa"/>
+            </w:tcMar>
+            <w:vAlign w:val="center"/>
+            <w:hideMark/>
+          </w:tcPr>
+          <w:p>
+            <w:pPr>
+              <w:pStyle w:val="BITTextkrper"/>
+              <w:rPr>
+                <w:lang w:val="fr-CH"/>
+              </w:rPr>
+            </w:pPr>
+            <w:r>
+              <w:rPr>
+                <w:b/>
+                <w:bCs/>
+                <w:lang w:val="fr-CH"/>
+              </w:rPr>
+              <w:t>Description</w:t>
+            </w:r>
+          </w:p>
+        </w:tc>
+        <w:tc>
+          <w:tcPr>
+            <w:tcW w:w="2254" w:type="dxa"/>
+            <w:tcBorders>
+              <w:top w:val="single" w:sz="6" w:space="0" w:color="auto"/>
+              <w:left w:val="single" w:sz="6" w:space="0" w:color="auto"/>
+              <w:bottom w:val="single" w:sz="6" w:space="0" w:color="auto"/>
+              <w:right w:val="single" w:sz="6" w:space="0" w:color="auto"/>
+            </w:tcBorders>
+            <w:tcMar>
+              <w:top w:w="120" w:type="dxa"/>
+              <w:left w:w="180" w:type="dxa"/>
+              <w:bottom w:w="120" w:type="dxa"/>
+              <w:right w:w="180" w:type="dxa"/>
+            </w:tcMar>
+            <w:vAlign w:val="center"/>
+            <w:hideMark/>
+          </w:tcPr>
+          <w:p>
+            <w:pPr>
+              <w:pStyle w:val="BITTextkrper"/>
+              <w:rPr>
+                <w:lang w:val="fr-CH"/>
+              </w:rPr>
+            </w:pPr>
+            <w:r>
+              <w:rPr>
+                <w:b/>
+                <w:bCs/>
+                <w:lang w:val="fr-CH"/>
+              </w:rPr>
+              <w:t>Assigné</w:t>
+            </w:r>
+          </w:p>
+        </w:tc>
+      </w:tr>
+      <w:tr>
+        <w:trPr>
+          <w:tblCellSpacing w:w="15" w:type="dxa"/>
+        </w:trPr>
+        <w:tc>
+          <w:tcPr>
+            <w:tcW w:w="3358" w:type="dxa"/>
+            <w:tcBorders>
+              <w:top w:val="single" w:sz="6" w:space="0" w:color="auto"/>
+              <w:left w:val="single" w:sz="6" w:space="0" w:color="auto"/>
+              <w:bottom w:val="single" w:sz="6" w:space="0" w:color="auto"/>
+              <w:right w:val="single" w:sz="6" w:space="0" w:color="auto"/>
+            </w:tcBorders>
+            <w:tcMar>
+              <w:top w:w="120" w:type="dxa"/>
+              <w:left w:w="180" w:type="dxa"/>
+              <w:bottom w:w="120" w:type="dxa"/>
+              <w:right w:w="180" w:type="dxa"/>
+            </w:tcMar>
+            <w:vAlign w:val="center"/>
+            <w:hideMark/>
+          </w:tcPr>
+          <w:p>
+            <w:pPr>
+              <w:pStyle w:val="BITTextkrper"/>
+              <w:rPr>
+                <w:lang w:val="fr-CH"/>
+              </w:rPr>
+            </w:pPr>
+            <w:r>
+              <w:rPr>
+                <w:b/>
+                <w:bCs/>
+                <w:lang w:val="fr-CH"/>
+              </w:rPr>
+              <w:t>Interface de contrôle (Frontend)</w:t>
+            </w:r>
+          </w:p>
+        </w:tc>
+        <w:tc>
+          <w:tcPr>
+            <w:tcW w:w="5325" w:type="dxa"/>
+            <w:tcBorders>
+              <w:top w:val="single" w:sz="6" w:space="0" w:color="auto"/>
+              <w:left w:val="single" w:sz="6" w:space="0" w:color="auto"/>
+              <w:bottom w:val="single" w:sz="6" w:space="0" w:color="auto"/>
+              <w:right w:val="single" w:sz="6" w:space="0" w:color="auto"/>
+            </w:tcBorders>
+            <w:tcMar>
+              <w:top w:w="120" w:type="dxa"/>
+              <w:left w:w="180" w:type="dxa"/>
+              <w:bottom w:w="120" w:type="dxa"/>
+              <w:right w:w="180" w:type="dxa"/>
+            </w:tcMar>
+            <w:vAlign w:val="center"/>
+            <w:hideMark/>
+          </w:tcPr>
+          <w:p>
+            <w:pPr>
+              <w:pStyle w:val="BITTextkrper"/>
+              <w:rPr>
+                <w:lang w:val="fr-CH"/>
+              </w:rPr>
+            </w:pPr>
+            <w:r>
+              <w:rPr>
+                <w:lang w:val="fr-CH"/>
+              </w:rPr>
+              <w:t>Conception et développement du site web pour l'affichage des données en temps réel et création de l'interface utilisateur.</w:t>
+            </w:r>
+          </w:p>
+        </w:tc>
+        <w:tc>
+          <w:tcPr>
+            <w:tcW w:w="2254" w:type="dxa"/>
+            <w:tcBorders>
+              <w:top w:val="single" w:sz="6" w:space="0" w:color="auto"/>
+              <w:left w:val="single" w:sz="6" w:space="0" w:color="auto"/>
+              <w:bottom w:val="single" w:sz="6" w:space="0" w:color="auto"/>
+              <w:right w:val="single" w:sz="6" w:space="0" w:color="auto"/>
+            </w:tcBorders>
+            <w:tcMar>
+              <w:top w:w="120" w:type="dxa"/>
+              <w:left w:w="180" w:type="dxa"/>
+              <w:bottom w:w="120" w:type="dxa"/>
+              <w:right w:w="180" w:type="dxa"/>
+            </w:tcMar>
+            <w:vAlign w:val="center"/>
+            <w:hideMark/>
+          </w:tcPr>
+          <w:p>
+            <w:pPr>
+              <w:pStyle w:val="BITTextkrper"/>
+              <w:rPr>
+                <w:lang w:val="fr-CH"/>
+              </w:rPr>
+            </w:pPr>
+            <w:r>
+              <w:rPr>
+                <w:lang w:val="fr-CH"/>
+              </w:rPr>
+              <w:t>Andrei</w:t>
+            </w:r>
+          </w:p>
+        </w:tc>
+      </w:tr>
+      <w:tr>
+        <w:trPr>
+          <w:tblCellSpacing w:w="15" w:type="dxa"/>
+        </w:trPr>
+        <w:tc>
+          <w:tcPr>
+            <w:tcW w:w="3358" w:type="dxa"/>
+            <w:tcBorders>
+              <w:top w:val="single" w:sz="6" w:space="0" w:color="auto"/>
+              <w:left w:val="single" w:sz="6" w:space="0" w:color="auto"/>
+              <w:bottom w:val="single" w:sz="6" w:space="0" w:color="auto"/>
+              <w:right w:val="single" w:sz="6" w:space="0" w:color="auto"/>
+            </w:tcBorders>
+            <w:tcMar>
+              <w:top w:w="120" w:type="dxa"/>
+              <w:left w:w="180" w:type="dxa"/>
+              <w:bottom w:w="120" w:type="dxa"/>
+              <w:right w:w="180" w:type="dxa"/>
+            </w:tcMar>
+            <w:vAlign w:val="center"/>
+            <w:hideMark/>
+          </w:tcPr>
+          <w:p>
+            <w:pPr>
+              <w:pStyle w:val="BITTextkrper"/>
+              <w:rPr>
+                <w:lang w:val="fr-CH"/>
+              </w:rPr>
+            </w:pPr>
+            <w:r>
+              <w:rPr>
+                <w:b/>
+                <w:bCs/>
+                <w:lang w:val="fr-CH"/>
+              </w:rPr>
+              <w:t>Gestion de la Manette XBOX</w:t>
+            </w:r>
+          </w:p>
+        </w:tc>
+        <w:tc>
+          <w:tcPr>
+            <w:tcW w:w="5325" w:type="dxa"/>
+            <w:tcBorders>
+              <w:top w:val="single" w:sz="6" w:space="0" w:color="auto"/>
+              <w:left w:val="single" w:sz="6" w:space="0" w:color="auto"/>
+              <w:bottom w:val="single" w:sz="6" w:space="0" w:color="auto"/>
+              <w:right w:val="single" w:sz="6" w:space="0" w:color="auto"/>
+            </w:tcBorders>
+            <w:tcMar>
+              <w:top w:w="120" w:type="dxa"/>
+              <w:left w:w="180" w:type="dxa"/>
+              <w:bottom w:w="120" w:type="dxa"/>
+              <w:right w:w="180" w:type="dxa"/>
+            </w:tcMar>
+            <w:vAlign w:val="center"/>
+            <w:hideMark/>
+          </w:tcPr>
+          <w:p>
+            <w:pPr>
+              <w:pStyle w:val="BITTextkrper"/>
+              <w:rPr>
+                <w:lang w:val="fr-CH"/>
+              </w:rPr>
+            </w:pPr>
+            <w:r>
+              <w:rPr>
+                <w:lang w:val="fr-CH"/>
+              </w:rPr>
+              <w:t>Recherche sur la connectivité, établissement de la connexion avec le PC et interprétation des inputs pour piloter le robot.</w:t>
+            </w:r>
+          </w:p>
+        </w:tc>
+        <w:tc>
+          <w:tcPr>
+            <w:tcW w:w="2254" w:type="dxa"/>
+            <w:tcBorders>
+              <w:top w:val="single" w:sz="6" w:space="0" w:color="auto"/>
+              <w:left w:val="single" w:sz="6" w:space="0" w:color="auto"/>
+              <w:bottom w:val="single" w:sz="6" w:space="0" w:color="auto"/>
+              <w:right w:val="single" w:sz="6" w:space="0" w:color="auto"/>
+            </w:tcBorders>
+            <w:tcMar>
+              <w:top w:w="120" w:type="dxa"/>
+              <w:left w:w="180" w:type="dxa"/>
+              <w:bottom w:w="120" w:type="dxa"/>
+              <w:right w:w="180" w:type="dxa"/>
+            </w:tcMar>
+            <w:vAlign w:val="center"/>
+            <w:hideMark/>
+          </w:tcPr>
+          <w:p>
+            <w:pPr>
+              <w:pStyle w:val="BITTextkrper"/>
+              <w:rPr>
+                <w:lang w:val="fr-CH"/>
+              </w:rPr>
+            </w:pPr>
+            <w:r>
+              <w:rPr>
+                <w:lang w:val="fr-CH"/>
+              </w:rPr>
+              <w:t>Andrei, Luuk</w:t>
+            </w:r>
+          </w:p>
+        </w:tc>
+      </w:tr>
+      <w:tr>
+        <w:trPr>
+          <w:tblCellSpacing w:w="15" w:type="dxa"/>
+        </w:trPr>
+        <w:tc>
+          <w:tcPr>
+            <w:tcW w:w="3358" w:type="dxa"/>
+            <w:tcBorders>
+              <w:top w:val="single" w:sz="6" w:space="0" w:color="auto"/>
+              <w:left w:val="single" w:sz="6" w:space="0" w:color="auto"/>
+              <w:bottom w:val="single" w:sz="6" w:space="0" w:color="auto"/>
+              <w:right w:val="single" w:sz="6" w:space="0" w:color="auto"/>
+            </w:tcBorders>
+            <w:tcMar>
+              <w:top w:w="120" w:type="dxa"/>
+              <w:left w:w="180" w:type="dxa"/>
+              <w:bottom w:w="120" w:type="dxa"/>
+              <w:right w:w="180" w:type="dxa"/>
+            </w:tcMar>
+            <w:vAlign w:val="center"/>
+            <w:hideMark/>
+          </w:tcPr>
+          <w:p>
+            <w:pPr>
+              <w:pStyle w:val="BITTextkrper"/>
+              <w:rPr>
+                <w:lang w:val="fr-CH"/>
+              </w:rPr>
+            </w:pPr>
+            <w:r>
+              <w:rPr>
+                <w:b/>
+                <w:bCs/>
+                <w:lang w:val="fr-CH"/>
+              </w:rPr>
+              <w:t>Contrôle &amp; Mouvement du Robot</w:t>
+            </w:r>
+          </w:p>
+        </w:tc>
+        <w:tc>
+          <w:tcPr>
+            <w:tcW w:w="5325" w:type="dxa"/>
+            <w:tcBorders>
+              <w:top w:val="single" w:sz="6" w:space="0" w:color="auto"/>
+              <w:left w:val="single" w:sz="6" w:space="0" w:color="auto"/>
+              <w:bottom w:val="single" w:sz="6" w:space="0" w:color="auto"/>
+              <w:right w:val="single" w:sz="6" w:space="0" w:color="auto"/>
+            </w:tcBorders>
+            <w:tcMar>
+              <w:top w:w="120" w:type="dxa"/>
+              <w:left w:w="180" w:type="dxa"/>
+              <w:bottom w:w="120" w:type="dxa"/>
+              <w:right w:w="180" w:type="dxa"/>
+            </w:tcMar>
+            <w:vAlign w:val="center"/>
+            <w:hideMark/>
+          </w:tcPr>
+          <w:p>
+            <w:pPr>
+              <w:pStyle w:val="BITTextkrper"/>
+              <w:rPr>
+                <w:lang w:val="fr-CH"/>
+              </w:rPr>
+            </w:pPr>
+            <w:r>
+              <w:rPr>
+                <w:lang w:val="fr-CH"/>
+              </w:rPr>
+              <w:t>Implémentation de la logique de déplacement, gestion de la vitesse réglable et correction de l'inversion des directions.</w:t>
+            </w:r>
+          </w:p>
+        </w:tc>
+        <w:tc>
+          <w:tcPr>
+            <w:tcW w:w="2254" w:type="dxa"/>
+            <w:tcBorders>
+              <w:top w:val="single" w:sz="6" w:space="0" w:color="auto"/>
+              <w:left w:val="single" w:sz="6" w:space="0" w:color="auto"/>
+              <w:bottom w:val="single" w:sz="6" w:space="0" w:color="auto"/>
+              <w:right w:val="single" w:sz="6" w:space="0" w:color="auto"/>
+            </w:tcBorders>
+            <w:tcMar>
+              <w:top w:w="120" w:type="dxa"/>
+              <w:left w:w="180" w:type="dxa"/>
+              <w:bottom w:w="120" w:type="dxa"/>
+              <w:right w:w="180" w:type="dxa"/>
+            </w:tcMar>
+            <w:vAlign w:val="center"/>
+            <w:hideMark/>
+          </w:tcPr>
+          <w:p>
+            <w:pPr>
+              <w:pStyle w:val="BITTextkrper"/>
+              <w:rPr>
+                <w:lang w:val="fr-CH"/>
+              </w:rPr>
+            </w:pPr>
+            <w:r>
+              <w:rPr>
+                <w:lang w:val="fr-CH"/>
+              </w:rPr>
+              <w:t>Luuk</w:t>
+            </w:r>
+          </w:p>
+        </w:tc>
+      </w:tr>
+      <w:tr>
+        <w:trPr>
+          <w:tblCellSpacing w:w="15" w:type="dxa"/>
+        </w:trPr>
+        <w:tc>
+          <w:tcPr>
+            <w:tcW w:w="3358" w:type="dxa"/>
+            <w:tcBorders>
+              <w:top w:val="single" w:sz="6" w:space="0" w:color="auto"/>
+              <w:left w:val="single" w:sz="6" w:space="0" w:color="auto"/>
+              <w:bottom w:val="single" w:sz="6" w:space="0" w:color="auto"/>
+              <w:right w:val="single" w:sz="6" w:space="0" w:color="auto"/>
+            </w:tcBorders>
+            <w:tcMar>
+              <w:top w:w="120" w:type="dxa"/>
+              <w:left w:w="180" w:type="dxa"/>
+              <w:bottom w:w="120" w:type="dxa"/>
+              <w:right w:w="180" w:type="dxa"/>
+            </w:tcMar>
+            <w:vAlign w:val="center"/>
+            <w:hideMark/>
+          </w:tcPr>
+          <w:p>
+            <w:pPr>
+              <w:pStyle w:val="BITTextkrper"/>
+              <w:rPr>
+                <w:lang w:val="fr-CH"/>
+              </w:rPr>
+            </w:pPr>
+            <w:r>
+              <w:rPr>
+                <w:b/>
+                <w:bCs/>
+                <w:lang w:val="fr-CH"/>
+              </w:rPr>
+              <w:t>Sécurité &amp; Télémétrie</w:t>
+            </w:r>
+          </w:p>
+        </w:tc>
+        <w:tc>
+          <w:tcPr>
+            <w:tcW w:w="5325" w:type="dxa"/>
+            <w:tcBorders>
+              <w:top w:val="single" w:sz="6" w:space="0" w:color="auto"/>
+              <w:left w:val="single" w:sz="6" w:space="0" w:color="auto"/>
+              <w:bottom w:val="single" w:sz="6" w:space="0" w:color="auto"/>
+              <w:right w:val="single" w:sz="6" w:space="0" w:color="auto"/>
+            </w:tcBorders>
+            <w:tcMar>
+              <w:top w:w="120" w:type="dxa"/>
+              <w:left w:w="180" w:type="dxa"/>
+              <w:bottom w:w="120" w:type="dxa"/>
+              <w:right w:w="180" w:type="dxa"/>
+            </w:tcMar>
+            <w:vAlign w:val="center"/>
+            <w:hideMark/>
+          </w:tcPr>
+          <w:p>
+            <w:pPr>
+              <w:pStyle w:val="BITTextkrper"/>
+              <w:rPr>
+                <w:lang w:val="fr-CH"/>
+              </w:rPr>
+            </w:pPr>
+            <w:r>
+              <w:rPr>
+                <w:lang w:val="fr-CH"/>
+              </w:rPr>
+              <w:t>Mise en place de l'arrêt d'urgence et affichage de la distance du robot sur l'interface.</w:t>
+            </w:r>
+          </w:p>
+        </w:tc>
+        <w:tc>
+          <w:tcPr>
+            <w:tcW w:w="2254" w:type="dxa"/>
+            <w:tcBorders>
+              <w:top w:val="single" w:sz="6" w:space="0" w:color="auto"/>
+              <w:left w:val="single" w:sz="6" w:space="0" w:color="auto"/>
+              <w:bottom w:val="single" w:sz="6" w:space="0" w:color="auto"/>
+              <w:right w:val="single" w:sz="6" w:space="0" w:color="auto"/>
+            </w:tcBorders>
+            <w:tcMar>
+              <w:top w:w="120" w:type="dxa"/>
+              <w:left w:w="180" w:type="dxa"/>
+              <w:bottom w:w="120" w:type="dxa"/>
+              <w:right w:w="180" w:type="dxa"/>
+            </w:tcMar>
+            <w:vAlign w:val="center"/>
+            <w:hideMark/>
+          </w:tcPr>
+          <w:p>
+            <w:pPr>
+              <w:pStyle w:val="BITTextkrper"/>
+              <w:rPr>
+                <w:lang w:val="fr-CH"/>
+              </w:rPr>
+            </w:pPr>
+            <w:r>
+              <w:rPr>
+                <w:lang w:val="fr-CH"/>
+              </w:rPr>
+              <w:t>Luuk</w:t>
+            </w:r>
+          </w:p>
+        </w:tc>
+      </w:tr>
+      <w:tr>
+        <w:trPr>
+          <w:tblCellSpacing w:w="15" w:type="dxa"/>
+        </w:trPr>
+        <w:tc>
+          <w:tcPr>
+            <w:tcW w:w="3358" w:type="dxa"/>
+            <w:tcBorders>
+              <w:top w:val="single" w:sz="6" w:space="0" w:color="auto"/>
+              <w:left w:val="single" w:sz="6" w:space="0" w:color="auto"/>
+              <w:bottom w:val="single" w:sz="6" w:space="0" w:color="auto"/>
+              <w:right w:val="single" w:sz="6" w:space="0" w:color="auto"/>
+            </w:tcBorders>
+            <w:tcMar>
+              <w:top w:w="120" w:type="dxa"/>
+              <w:left w:w="180" w:type="dxa"/>
+              <w:bottom w:w="120" w:type="dxa"/>
+              <w:right w:w="180" w:type="dxa"/>
+            </w:tcMar>
+            <w:vAlign w:val="center"/>
+            <w:hideMark/>
+          </w:tcPr>
+          <w:p>
+            <w:pPr>
+              <w:pStyle w:val="BITTextkrper"/>
+              <w:rPr>
+                <w:lang w:val="fr-CH"/>
+              </w:rPr>
+            </w:pPr>
+            <w:r>
+              <w:rPr>
+                <w:b/>
+                <w:bCs/>
+                <w:lang w:val="fr-CH"/>
+              </w:rPr>
+              <w:t>Manuel d'utilisateur</w:t>
+            </w:r>
+          </w:p>
+        </w:tc>
+        <w:tc>
+          <w:tcPr>
+            <w:tcW w:w="5325" w:type="dxa"/>
+            <w:tcBorders>
+              <w:top w:val="single" w:sz="6" w:space="0" w:color="auto"/>
+              <w:left w:val="single" w:sz="6" w:space="0" w:color="auto"/>
+              <w:bottom w:val="single" w:sz="6" w:space="0" w:color="auto"/>
+              <w:right w:val="single" w:sz="6" w:space="0" w:color="auto"/>
+            </w:tcBorders>
+            <w:tcMar>
+              <w:top w:w="120" w:type="dxa"/>
+              <w:left w:w="180" w:type="dxa"/>
+              <w:bottom w:w="120" w:type="dxa"/>
+              <w:right w:w="180" w:type="dxa"/>
+            </w:tcMar>
+            <w:vAlign w:val="center"/>
+            <w:hideMark/>
+          </w:tcPr>
+          <w:p>
+            <w:pPr>
+              <w:pStyle w:val="BITTextkrper"/>
+              <w:rPr>
+                <w:lang w:val="fr-CH"/>
+              </w:rPr>
+            </w:pPr>
+            <w:r>
+              <w:rPr>
+                <w:lang w:val="fr-CH"/>
+              </w:rPr>
+              <w:t>Rédaction du guide complet destiné à l'utilisateur final pour la prise en main du robot et de ses interfaces.</w:t>
+            </w:r>
+          </w:p>
+        </w:tc>
+        <w:tc>
+          <w:tcPr>
+            <w:tcW w:w="2254" w:type="dxa"/>
+            <w:tcBorders>
+              <w:top w:val="single" w:sz="6" w:space="0" w:color="auto"/>
+              <w:left w:val="single" w:sz="6" w:space="0" w:color="auto"/>
+              <w:bottom w:val="single" w:sz="6" w:space="0" w:color="auto"/>
+              <w:right w:val="single" w:sz="6" w:space="0" w:color="auto"/>
+            </w:tcBorders>
+            <w:tcMar>
+              <w:top w:w="120" w:type="dxa"/>
+              <w:left w:w="180" w:type="dxa"/>
+              <w:bottom w:w="120" w:type="dxa"/>
+              <w:right w:w="180" w:type="dxa"/>
+            </w:tcMar>
+            <w:vAlign w:val="center"/>
+            <w:hideMark/>
+          </w:tcPr>
+          <w:p>
+            <w:pPr>
+              <w:pStyle w:val="BITTextkrper"/>
+              <w:rPr>
+                <w:lang w:val="fr-CH"/>
+              </w:rPr>
+            </w:pPr>
+            <w:r>
+              <w:rPr>
+                <w:lang w:val="fr-CH"/>
+              </w:rPr>
+              <w:t>Andrei</w:t>
+            </w:r>
+          </w:p>
+        </w:tc>
+      </w:tr>
+      <w:tr>
+        <w:trPr>
+          <w:tblCellSpacing w:w="15" w:type="dxa"/>
+        </w:trPr>
+        <w:tc>
+          <w:tcPr>
+            <w:tcW w:w="3358" w:type="dxa"/>
+            <w:tcBorders>
+              <w:top w:val="single" w:sz="6" w:space="0" w:color="auto"/>
+              <w:left w:val="single" w:sz="6" w:space="0" w:color="auto"/>
+              <w:bottom w:val="single" w:sz="6" w:space="0" w:color="auto"/>
+              <w:right w:val="single" w:sz="6" w:space="0" w:color="auto"/>
+            </w:tcBorders>
+            <w:tcMar>
+              <w:top w:w="120" w:type="dxa"/>
+              <w:left w:w="180" w:type="dxa"/>
+              <w:bottom w:w="120" w:type="dxa"/>
+              <w:right w:w="180" w:type="dxa"/>
+            </w:tcMar>
+            <w:vAlign w:val="center"/>
+            <w:hideMark/>
+          </w:tcPr>
+          <w:p>
+            <w:pPr>
+              <w:pStyle w:val="BITTextkrper"/>
+              <w:rPr>
+                <w:lang w:val="fr-CH"/>
+              </w:rPr>
+            </w:pPr>
+            <w:r>
+              <w:rPr>
+                <w:b/>
+                <w:bCs/>
+                <w:lang w:val="fr-CH"/>
+              </w:rPr>
+              <w:t>Documentation &amp; Planning</w:t>
+            </w:r>
+          </w:p>
+        </w:tc>
+        <w:tc>
+          <w:tcPr>
+            <w:tcW w:w="5325" w:type="dxa"/>
+            <w:tcBorders>
+              <w:top w:val="single" w:sz="6" w:space="0" w:color="auto"/>
+              <w:left w:val="single" w:sz="6" w:space="0" w:color="auto"/>
+              <w:bottom w:val="single" w:sz="6" w:space="0" w:color="auto"/>
+              <w:right w:val="single" w:sz="6" w:space="0" w:color="auto"/>
+            </w:tcBorders>
+            <w:tcMar>
+              <w:top w:w="120" w:type="dxa"/>
+              <w:left w:w="180" w:type="dxa"/>
+              <w:bottom w:w="120" w:type="dxa"/>
+              <w:right w:w="180" w:type="dxa"/>
+            </w:tcMar>
+            <w:vAlign w:val="center"/>
+            <w:hideMark/>
+          </w:tcPr>
+          <w:p>
+            <w:pPr>
+              <w:pStyle w:val="BITTextkrper"/>
+              <w:rPr>
+                <w:lang w:val="fr-CH"/>
+              </w:rPr>
+            </w:pPr>
+            <w:r>
+              <w:rPr>
+                <w:lang w:val="fr-CH"/>
+              </w:rPr>
+              <w:t>Rédaction du cahier des charges, mise à jour du planning et des User Stories.</w:t>
+            </w:r>
+          </w:p>
+        </w:tc>
+        <w:tc>
+          <w:tcPr>
+            <w:tcW w:w="2254" w:type="dxa"/>
+            <w:tcBorders>
+              <w:top w:val="single" w:sz="6" w:space="0" w:color="auto"/>
+              <w:left w:val="single" w:sz="6" w:space="0" w:color="auto"/>
+              <w:bottom w:val="single" w:sz="6" w:space="0" w:color="auto"/>
+              <w:right w:val="single" w:sz="6" w:space="0" w:color="auto"/>
+            </w:tcBorders>
+            <w:tcMar>
+              <w:top w:w="120" w:type="dxa"/>
+              <w:left w:w="180" w:type="dxa"/>
+              <w:bottom w:w="120" w:type="dxa"/>
+              <w:right w:w="180" w:type="dxa"/>
+            </w:tcMar>
+            <w:vAlign w:val="center"/>
+            <w:hideMark/>
+          </w:tcPr>
+          <w:p>
+            <w:pPr>
+              <w:pStyle w:val="BITTextkrper"/>
+              <w:rPr>
+                <w:lang w:val="fr-CH"/>
+              </w:rPr>
+            </w:pPr>
+            <w:r>
+              <w:rPr>
+                <w:lang w:val="fr-CH"/>
+              </w:rPr>
+              <w:t>Théo, Andrei, Luuk</w:t>
+            </w:r>
+          </w:p>
+        </w:tc>
+      </w:tr>
+      <w:tr>
+        <w:trPr>
+          <w:tblCellSpacing w:w="15" w:type="dxa"/>
+        </w:trPr>
+        <w:tc>
+          <w:tcPr>
+            <w:tcW w:w="3358" w:type="dxa"/>
+            <w:tcBorders>
+              <w:top w:val="single" w:sz="6" w:space="0" w:color="auto"/>
+              <w:left w:val="single" w:sz="6" w:space="0" w:color="auto"/>
+              <w:bottom w:val="single" w:sz="6" w:space="0" w:color="auto"/>
+              <w:right w:val="single" w:sz="6" w:space="0" w:color="auto"/>
+            </w:tcBorders>
+            <w:tcMar>
+              <w:top w:w="120" w:type="dxa"/>
+              <w:left w:w="180" w:type="dxa"/>
+              <w:bottom w:w="120" w:type="dxa"/>
+              <w:right w:w="180" w:type="dxa"/>
+            </w:tcMar>
+            <w:vAlign w:val="center"/>
+            <w:hideMark/>
+          </w:tcPr>
+          <w:p>
+            <w:pPr>
+              <w:pStyle w:val="BITTextkrper"/>
+              <w:rPr>
+                <w:lang w:val="fr-CH"/>
+              </w:rPr>
+            </w:pPr>
+            <w:r>
+              <w:rPr>
+                <w:b/>
+                <w:bCs/>
+                <w:lang w:val="fr-CH"/>
+              </w:rPr>
+              <w:t>Relation Client &amp; Gestion</w:t>
+            </w:r>
+          </w:p>
+        </w:tc>
+        <w:tc>
+          <w:tcPr>
+            <w:tcW w:w="5325" w:type="dxa"/>
+            <w:tcBorders>
+              <w:top w:val="single" w:sz="6" w:space="0" w:color="auto"/>
+              <w:left w:val="single" w:sz="6" w:space="0" w:color="auto"/>
+              <w:bottom w:val="single" w:sz="6" w:space="0" w:color="auto"/>
+              <w:right w:val="single" w:sz="6" w:space="0" w:color="auto"/>
+            </w:tcBorders>
+            <w:tcMar>
+              <w:top w:w="120" w:type="dxa"/>
+              <w:left w:w="180" w:type="dxa"/>
+              <w:bottom w:w="120" w:type="dxa"/>
+              <w:right w:w="180" w:type="dxa"/>
+            </w:tcMar>
+            <w:vAlign w:val="center"/>
+            <w:hideMark/>
+          </w:tcPr>
+          <w:p>
+            <w:pPr>
+              <w:pStyle w:val="BITTextkrper"/>
+              <w:rPr>
+                <w:lang w:val="fr-CH"/>
+              </w:rPr>
+            </w:pPr>
+            <w:r>
+              <w:rPr>
+                <w:lang w:val="fr-CH"/>
+              </w:rPr>
+              <w:t>Organisation et réalisation des réunions clients pour valider le cahier des charges et le planning.</w:t>
+            </w:r>
+          </w:p>
+        </w:tc>
+        <w:tc>
+          <w:tcPr>
+            <w:tcW w:w="2254" w:type="dxa"/>
+            <w:tcBorders>
+              <w:top w:val="single" w:sz="6" w:space="0" w:color="auto"/>
+              <w:left w:val="single" w:sz="6" w:space="0" w:color="auto"/>
+              <w:bottom w:val="single" w:sz="6" w:space="0" w:color="auto"/>
+              <w:right w:val="single" w:sz="6" w:space="0" w:color="auto"/>
+            </w:tcBorders>
+            <w:tcMar>
+              <w:top w:w="120" w:type="dxa"/>
+              <w:left w:w="180" w:type="dxa"/>
+              <w:bottom w:w="120" w:type="dxa"/>
+              <w:right w:w="180" w:type="dxa"/>
+            </w:tcMar>
+            <w:vAlign w:val="center"/>
+            <w:hideMark/>
+          </w:tcPr>
+          <w:p>
+            <w:pPr>
+              <w:pStyle w:val="BITTextkrper"/>
+              <w:rPr>
+                <w:lang w:val="fr-CH"/>
+              </w:rPr>
+            </w:pPr>
+            <w:r>
+              <w:rPr>
+                <w:lang w:val="fr-CH"/>
+              </w:rPr>
+              <w:t>Théo</w:t>
+            </w:r>
+          </w:p>
+        </w:tc>
+      </w:tr>
+    </w:tbl>
+    <w:p>
+      <w:pPr>
+        <w:pStyle w:val="BITTextkrper"/>
+        <w:rPr>
+          <w:lang w:val="fr-CH"/>
+        </w:rPr>
+        <w:sectPr>
+          <w:footerReference w:type="default" r:id="rId19"/>
+          <w:footerReference w:type="first" r:id="rId20"/>
+          <w:pgSz w:w="11906" w:h="16838" w:code="9"/>
+          <w:pgMar w:top="1861" w:right="1134" w:bottom="907" w:left="1701" w:header="851" w:footer="340" w:gutter="0"/>
+          <w:cols w:space="708"/>
+          <w:titlePg/>
+          <w:docGrid w:linePitch="360"/>
+        </w:sectPr>
+      </w:pPr>
+    </w:p>
+    <w:p>
+      <w:pPr>
+        <w:pStyle w:val="Titre2"/>
+      </w:pPr>
+      <w:bookmarkStart w:id="15" w:name="_Toc219451695"/>
+      <w:r>
+        <w:t>Sprint 2</w:t>
+      </w:r>
+      <w:bookmarkEnd w:id="15"/>
+    </w:p>
+    <w:tbl>
+      <w:tblPr>
+        <w:tblW w:w="10632" w:type="dxa"/>
+        <w:tblCellSpacing w:w="15" w:type="dxa"/>
+        <w:tblInd w:w="-859" w:type="dxa"/>
+        <w:tblCellMar>
+          <w:left w:w="0" w:type="dxa"/>
+          <w:right w:w="0" w:type="dxa"/>
+        </w:tblCellMar>
+        <w:tblLook w:val="04A0" w:firstRow="1" w:lastRow="0" w:firstColumn="1" w:lastColumn="0" w:noHBand="0" w:noVBand="1"/>
+      </w:tblPr>
+      <w:tblGrid>
+        <w:gridCol w:w="3240"/>
+        <w:gridCol w:w="5408"/>
+        <w:gridCol w:w="1984"/>
+      </w:tblGrid>
+      <w:tr>
+        <w:trPr>
+          <w:tblHeader/>
+          <w:tblCellSpacing w:w="15" w:type="dxa"/>
+        </w:trPr>
+        <w:tc>
+          <w:tcPr>
+            <w:tcW w:w="3195" w:type="dxa"/>
+            <w:tcBorders>
+              <w:top w:val="single" w:sz="6" w:space="0" w:color="auto"/>
+              <w:left w:val="single" w:sz="6" w:space="0" w:color="auto"/>
+              <w:bottom w:val="single" w:sz="6" w:space="0" w:color="auto"/>
+              <w:right w:val="single" w:sz="6" w:space="0" w:color="auto"/>
+            </w:tcBorders>
+            <w:tcMar>
+              <w:top w:w="120" w:type="dxa"/>
+              <w:left w:w="180" w:type="dxa"/>
+              <w:bottom w:w="120" w:type="dxa"/>
+              <w:right w:w="180" w:type="dxa"/>
+            </w:tcMar>
+            <w:vAlign w:val="center"/>
+            <w:hideMark/>
+          </w:tcPr>
+          <w:p>
+            <w:pPr>
+              <w:pStyle w:val="BITTextkrper"/>
+              <w:rPr>
+                <w:lang w:val="fr-CH"/>
+              </w:rPr>
+            </w:pPr>
+            <w:r>
+              <w:rPr>
+                <w:b/>
+                <w:bCs/>
+                <w:lang w:val="fr-CH"/>
+              </w:rPr>
+              <w:t>Tâches</w:t>
+            </w:r>
+          </w:p>
+        </w:tc>
+        <w:tc>
+          <w:tcPr>
+            <w:tcW w:w="5378" w:type="dxa"/>
+            <w:tcBorders>
+              <w:top w:val="single" w:sz="6" w:space="0" w:color="auto"/>
+              <w:left w:val="single" w:sz="6" w:space="0" w:color="auto"/>
+              <w:bottom w:val="single" w:sz="6" w:space="0" w:color="auto"/>
+              <w:right w:val="single" w:sz="6" w:space="0" w:color="auto"/>
+            </w:tcBorders>
+            <w:tcMar>
+              <w:top w:w="120" w:type="dxa"/>
+              <w:left w:w="180" w:type="dxa"/>
+              <w:bottom w:w="120" w:type="dxa"/>
+              <w:right w:w="180" w:type="dxa"/>
+            </w:tcMar>
+            <w:vAlign w:val="center"/>
+            <w:hideMark/>
+          </w:tcPr>
+          <w:p>
+            <w:pPr>
+              <w:pStyle w:val="BITTextkrper"/>
+              <w:rPr>
+                <w:lang w:val="fr-CH"/>
+              </w:rPr>
+            </w:pPr>
+            <w:r>
+              <w:rPr>
+                <w:b/>
+                <w:bCs/>
+                <w:lang w:val="fr-CH"/>
+              </w:rPr>
+              <w:t>Description Améliorée</w:t>
+            </w:r>
+          </w:p>
+        </w:tc>
+        <w:tc>
+          <w:tcPr>
+            <w:tcW w:w="1939" w:type="dxa"/>
+            <w:tcBorders>
+              <w:top w:val="single" w:sz="6" w:space="0" w:color="auto"/>
+              <w:left w:val="single" w:sz="6" w:space="0" w:color="auto"/>
+              <w:bottom w:val="single" w:sz="6" w:space="0" w:color="auto"/>
+              <w:right w:val="single" w:sz="6" w:space="0" w:color="auto"/>
+            </w:tcBorders>
+            <w:tcMar>
+              <w:top w:w="120" w:type="dxa"/>
+              <w:left w:w="180" w:type="dxa"/>
+              <w:bottom w:w="120" w:type="dxa"/>
+              <w:right w:w="180" w:type="dxa"/>
+            </w:tcMar>
+            <w:vAlign w:val="center"/>
+            <w:hideMark/>
+          </w:tcPr>
+          <w:p>
+            <w:pPr>
+              <w:pStyle w:val="BITTextkrper"/>
+              <w:rPr>
+                <w:lang w:val="fr-CH"/>
+              </w:rPr>
+            </w:pPr>
+            <w:r>
+              <w:rPr>
+                <w:b/>
+                <w:bCs/>
+                <w:lang w:val="fr-CH"/>
+              </w:rPr>
+              <w:t>Assigné</w:t>
+            </w:r>
+          </w:p>
+        </w:tc>
+      </w:tr>
+      <w:tr>
+        <w:trPr>
+          <w:tblCellSpacing w:w="15" w:type="dxa"/>
+        </w:trPr>
+        <w:tc>
+          <w:tcPr>
+            <w:tcW w:w="3195" w:type="dxa"/>
+            <w:tcBorders>
+              <w:top w:val="single" w:sz="6" w:space="0" w:color="auto"/>
+              <w:left w:val="single" w:sz="6" w:space="0" w:color="auto"/>
+              <w:bottom w:val="single" w:sz="6" w:space="0" w:color="auto"/>
+              <w:right w:val="single" w:sz="6" w:space="0" w:color="auto"/>
+            </w:tcBorders>
+            <w:tcMar>
+              <w:top w:w="120" w:type="dxa"/>
+              <w:left w:w="180" w:type="dxa"/>
+              <w:bottom w:w="120" w:type="dxa"/>
+              <w:right w:w="180" w:type="dxa"/>
+            </w:tcMar>
+            <w:vAlign w:val="center"/>
+            <w:hideMark/>
+          </w:tcPr>
+          <w:p>
+            <w:pPr>
+              <w:pStyle w:val="BITTextkrper"/>
+              <w:rPr>
+                <w:lang w:val="fr-CH"/>
+              </w:rPr>
+            </w:pPr>
+            <w:r>
+              <w:rPr>
+                <w:b/>
+                <w:bCs/>
+                <w:lang w:val="fr-CH"/>
+              </w:rPr>
+              <w:t>Architecture &amp; Structure</w:t>
+            </w:r>
+          </w:p>
+        </w:tc>
+        <w:tc>
+          <w:tcPr>
+            <w:tcW w:w="5378" w:type="dxa"/>
+            <w:tcBorders>
+              <w:top w:val="single" w:sz="6" w:space="0" w:color="auto"/>
+              <w:left w:val="single" w:sz="6" w:space="0" w:color="auto"/>
+              <w:bottom w:val="single" w:sz="6" w:space="0" w:color="auto"/>
+              <w:right w:val="single" w:sz="6" w:space="0" w:color="auto"/>
+            </w:tcBorders>
+            <w:tcMar>
+              <w:top w:w="120" w:type="dxa"/>
+              <w:left w:w="180" w:type="dxa"/>
+              <w:bottom w:w="120" w:type="dxa"/>
+              <w:right w:w="180" w:type="dxa"/>
+            </w:tcMar>
+            <w:vAlign w:val="center"/>
+            <w:hideMark/>
+          </w:tcPr>
+          <w:p>
+            <w:pPr>
+              <w:pStyle w:val="BITTextkrper"/>
+              <w:rPr>
+                <w:lang w:val="fr-CH"/>
+              </w:rPr>
+            </w:pPr>
+            <w:r>
+              <w:rPr>
+                <w:lang w:val="fr-CH"/>
+              </w:rPr>
+              <w:t xml:space="preserve">Définition de la structure des dossiers, refactorisation complète du code selon le </w:t>
+            </w:r>
+            <w:r>
+              <w:rPr>
+                <w:b/>
+                <w:bCs/>
+                <w:lang w:val="fr-CH"/>
+              </w:rPr>
+              <w:t>modèle MVC</w:t>
+            </w:r>
+            <w:r>
+              <w:rPr>
+                <w:lang w:val="fr-CH"/>
+              </w:rPr>
+              <w:t xml:space="preserve"> et commentaires techniques pour la maintenabilité.</w:t>
+            </w:r>
+          </w:p>
+        </w:tc>
+        <w:tc>
+          <w:tcPr>
+            <w:tcW w:w="1939" w:type="dxa"/>
+            <w:tcBorders>
+              <w:top w:val="single" w:sz="6" w:space="0" w:color="auto"/>
+              <w:left w:val="single" w:sz="6" w:space="0" w:color="auto"/>
+              <w:bottom w:val="single" w:sz="6" w:space="0" w:color="auto"/>
+              <w:right w:val="single" w:sz="6" w:space="0" w:color="auto"/>
+            </w:tcBorders>
+            <w:tcMar>
+              <w:top w:w="120" w:type="dxa"/>
+              <w:left w:w="180" w:type="dxa"/>
+              <w:bottom w:w="120" w:type="dxa"/>
+              <w:right w:w="180" w:type="dxa"/>
+            </w:tcMar>
+            <w:vAlign w:val="center"/>
+            <w:hideMark/>
+          </w:tcPr>
+          <w:p>
+            <w:pPr>
+              <w:pStyle w:val="BITTextkrper"/>
+              <w:rPr>
+                <w:lang w:val="fr-CH"/>
+              </w:rPr>
+            </w:pPr>
+            <w:r>
+              <w:rPr>
+                <w:lang w:val="fr-CH"/>
+              </w:rPr>
+              <w:t>Andrei, Luuk</w:t>
+            </w:r>
+          </w:p>
+        </w:tc>
+      </w:tr>
+      <w:tr>
+        <w:trPr>
+          <w:tblCellSpacing w:w="15" w:type="dxa"/>
+        </w:trPr>
+        <w:tc>
+          <w:tcPr>
+            <w:tcW w:w="3195" w:type="dxa"/>
+            <w:tcBorders>
+              <w:top w:val="single" w:sz="6" w:space="0" w:color="auto"/>
+              <w:left w:val="single" w:sz="6" w:space="0" w:color="auto"/>
+              <w:bottom w:val="single" w:sz="6" w:space="0" w:color="auto"/>
+              <w:right w:val="single" w:sz="6" w:space="0" w:color="auto"/>
+            </w:tcBorders>
+            <w:tcMar>
+              <w:top w:w="120" w:type="dxa"/>
+              <w:left w:w="180" w:type="dxa"/>
+              <w:bottom w:w="120" w:type="dxa"/>
+              <w:right w:w="180" w:type="dxa"/>
+            </w:tcMar>
+            <w:vAlign w:val="center"/>
+            <w:hideMark/>
+          </w:tcPr>
+          <w:p>
+            <w:pPr>
+              <w:pStyle w:val="BITTextkrper"/>
+              <w:rPr>
+                <w:lang w:val="fr-CH"/>
+              </w:rPr>
+            </w:pPr>
+            <w:r>
+              <w:rPr>
+                <w:b/>
+                <w:bCs/>
+                <w:lang w:val="fr-CH"/>
+              </w:rPr>
+              <w:t>Développement Frontend</w:t>
+            </w:r>
+          </w:p>
+        </w:tc>
+        <w:tc>
+          <w:tcPr>
+            <w:tcW w:w="5378" w:type="dxa"/>
+            <w:tcBorders>
+              <w:top w:val="single" w:sz="6" w:space="0" w:color="auto"/>
+              <w:left w:val="single" w:sz="6" w:space="0" w:color="auto"/>
+              <w:bottom w:val="single" w:sz="6" w:space="0" w:color="auto"/>
+              <w:right w:val="single" w:sz="6" w:space="0" w:color="auto"/>
+            </w:tcBorders>
+            <w:tcMar>
+              <w:top w:w="120" w:type="dxa"/>
+              <w:left w:w="180" w:type="dxa"/>
+              <w:bottom w:w="120" w:type="dxa"/>
+              <w:right w:w="180" w:type="dxa"/>
+            </w:tcMar>
+            <w:vAlign w:val="center"/>
+            <w:hideMark/>
+          </w:tcPr>
+          <w:p>
+            <w:pPr>
+              <w:pStyle w:val="BITTextkrper"/>
+              <w:rPr>
+                <w:lang w:val="fr-CH"/>
+              </w:rPr>
+            </w:pPr>
+            <w:r>
+              <w:rPr>
+                <w:lang w:val="fr-CH"/>
+              </w:rPr>
+              <w:t>Conception de l'interface utilisateur (HTML/CSS/JS), incluant la page d'aide, l'affichage des joysticks, les messages d'erreur et les boutons de déplacement clavier.</w:t>
+            </w:r>
+          </w:p>
+        </w:tc>
+        <w:tc>
+          <w:tcPr>
+            <w:tcW w:w="1939" w:type="dxa"/>
+            <w:tcBorders>
+              <w:top w:val="single" w:sz="6" w:space="0" w:color="auto"/>
+              <w:left w:val="single" w:sz="6" w:space="0" w:color="auto"/>
+              <w:bottom w:val="single" w:sz="6" w:space="0" w:color="auto"/>
+              <w:right w:val="single" w:sz="6" w:space="0" w:color="auto"/>
+            </w:tcBorders>
+            <w:tcMar>
+              <w:top w:w="120" w:type="dxa"/>
+              <w:left w:w="180" w:type="dxa"/>
+              <w:bottom w:w="120" w:type="dxa"/>
+              <w:right w:w="180" w:type="dxa"/>
+            </w:tcMar>
+            <w:vAlign w:val="center"/>
+            <w:hideMark/>
+          </w:tcPr>
+          <w:p>
+            <w:pPr>
+              <w:pStyle w:val="BITTextkrper"/>
+              <w:rPr>
+                <w:lang w:val="fr-CH"/>
+              </w:rPr>
+            </w:pPr>
+            <w:r>
+              <w:rPr>
+                <w:lang w:val="fr-CH"/>
+              </w:rPr>
+              <w:t>Andrei, Luuk</w:t>
+            </w:r>
+          </w:p>
+        </w:tc>
+      </w:tr>
+      <w:tr>
+        <w:trPr>
+          <w:tblCellSpacing w:w="15" w:type="dxa"/>
+        </w:trPr>
+        <w:tc>
+          <w:tcPr>
+            <w:tcW w:w="3195" w:type="dxa"/>
+            <w:tcBorders>
+              <w:top w:val="single" w:sz="6" w:space="0" w:color="auto"/>
+              <w:left w:val="single" w:sz="6" w:space="0" w:color="auto"/>
+              <w:bottom w:val="single" w:sz="6" w:space="0" w:color="auto"/>
+              <w:right w:val="single" w:sz="6" w:space="0" w:color="auto"/>
+            </w:tcBorders>
+            <w:tcMar>
+              <w:top w:w="120" w:type="dxa"/>
+              <w:left w:w="180" w:type="dxa"/>
+              <w:bottom w:w="120" w:type="dxa"/>
+              <w:right w:w="180" w:type="dxa"/>
+            </w:tcMar>
+            <w:vAlign w:val="center"/>
+            <w:hideMark/>
+          </w:tcPr>
+          <w:p>
+            <w:pPr>
+              <w:pStyle w:val="BITTextkrper"/>
+              <w:rPr>
+                <w:lang w:val="fr-CH"/>
+              </w:rPr>
+            </w:pPr>
+            <w:r>
+              <w:rPr>
+                <w:b/>
+                <w:bCs/>
+                <w:lang w:val="fr-CH"/>
+              </w:rPr>
+              <w:t>Modélisation &amp; Diagrammes</w:t>
+            </w:r>
+          </w:p>
+        </w:tc>
+        <w:tc>
+          <w:tcPr>
+            <w:tcW w:w="5378" w:type="dxa"/>
+            <w:tcBorders>
+              <w:top w:val="single" w:sz="6" w:space="0" w:color="auto"/>
+              <w:left w:val="single" w:sz="6" w:space="0" w:color="auto"/>
+              <w:bottom w:val="single" w:sz="6" w:space="0" w:color="auto"/>
+              <w:right w:val="single" w:sz="6" w:space="0" w:color="auto"/>
+            </w:tcBorders>
+            <w:tcMar>
+              <w:top w:w="120" w:type="dxa"/>
+              <w:left w:w="180" w:type="dxa"/>
+              <w:bottom w:w="120" w:type="dxa"/>
+              <w:right w:w="180" w:type="dxa"/>
+            </w:tcMar>
+            <w:vAlign w:val="center"/>
+            <w:hideMark/>
+          </w:tcPr>
+          <w:p>
+            <w:pPr>
+              <w:pStyle w:val="BITTextkrper"/>
+              <w:rPr>
+                <w:lang w:val="fr-CH"/>
+              </w:rPr>
+            </w:pPr>
+            <w:r>
+              <w:rPr>
+                <w:lang w:val="fr-CH"/>
+              </w:rPr>
+              <w:t>Réalisation de la conception technique : schéma de structure système, maquette UI et diagrammes UML (Cas d'utilisation, Séquence, Activité).</w:t>
+            </w:r>
+          </w:p>
+        </w:tc>
+        <w:tc>
+          <w:tcPr>
+            <w:tcW w:w="1939" w:type="dxa"/>
+            <w:tcBorders>
+              <w:top w:val="single" w:sz="6" w:space="0" w:color="auto"/>
+              <w:left w:val="single" w:sz="6" w:space="0" w:color="auto"/>
+              <w:bottom w:val="single" w:sz="6" w:space="0" w:color="auto"/>
+              <w:right w:val="single" w:sz="6" w:space="0" w:color="auto"/>
+            </w:tcBorders>
+            <w:tcMar>
+              <w:top w:w="120" w:type="dxa"/>
+              <w:left w:w="180" w:type="dxa"/>
+              <w:bottom w:w="120" w:type="dxa"/>
+              <w:right w:w="180" w:type="dxa"/>
+            </w:tcMar>
+            <w:vAlign w:val="center"/>
+            <w:hideMark/>
+          </w:tcPr>
+          <w:p>
+            <w:pPr>
+              <w:pStyle w:val="BITTextkrper"/>
+              <w:rPr>
+                <w:lang w:val="fr-CH"/>
+              </w:rPr>
+            </w:pPr>
+            <w:r>
+              <w:rPr>
+                <w:lang w:val="fr-CH"/>
+              </w:rPr>
+              <w:t>Théo, Andrei</w:t>
+            </w:r>
+          </w:p>
+        </w:tc>
+      </w:tr>
+      <w:tr>
+        <w:trPr>
+          <w:tblCellSpacing w:w="15" w:type="dxa"/>
+        </w:trPr>
+        <w:tc>
+          <w:tcPr>
+            <w:tcW w:w="3195" w:type="dxa"/>
+            <w:tcBorders>
+              <w:top w:val="single" w:sz="6" w:space="0" w:color="auto"/>
+              <w:left w:val="single" w:sz="6" w:space="0" w:color="auto"/>
+              <w:bottom w:val="single" w:sz="6" w:space="0" w:color="auto"/>
+              <w:right w:val="single" w:sz="6" w:space="0" w:color="auto"/>
+            </w:tcBorders>
+            <w:tcMar>
+              <w:top w:w="120" w:type="dxa"/>
+              <w:left w:w="180" w:type="dxa"/>
+              <w:bottom w:w="120" w:type="dxa"/>
+              <w:right w:w="180" w:type="dxa"/>
+            </w:tcMar>
+            <w:vAlign w:val="center"/>
+            <w:hideMark/>
+          </w:tcPr>
+          <w:p>
+            <w:pPr>
+              <w:pStyle w:val="BITTextkrper"/>
+              <w:rPr>
+                <w:lang w:val="fr-CH"/>
+              </w:rPr>
+            </w:pPr>
+            <w:r>
+              <w:rPr>
+                <w:b/>
+                <w:bCs/>
+                <w:lang w:val="fr-CH"/>
+              </w:rPr>
+              <w:t>Gestion de Projet &amp; Qualité</w:t>
+            </w:r>
+          </w:p>
+        </w:tc>
+        <w:tc>
+          <w:tcPr>
+            <w:tcW w:w="5378" w:type="dxa"/>
+            <w:tcBorders>
+              <w:top w:val="single" w:sz="6" w:space="0" w:color="auto"/>
+              <w:left w:val="single" w:sz="6" w:space="0" w:color="auto"/>
+              <w:bottom w:val="single" w:sz="6" w:space="0" w:color="auto"/>
+              <w:right w:val="single" w:sz="6" w:space="0" w:color="auto"/>
+            </w:tcBorders>
+            <w:tcMar>
+              <w:top w:w="120" w:type="dxa"/>
+              <w:left w:w="180" w:type="dxa"/>
+              <w:bottom w:w="120" w:type="dxa"/>
+              <w:right w:w="180" w:type="dxa"/>
+            </w:tcMar>
+            <w:vAlign w:val="center"/>
+            <w:hideMark/>
+          </w:tcPr>
+          <w:p>
+            <w:pPr>
+              <w:pStyle w:val="BITTextkrper"/>
+              <w:rPr>
+                <w:lang w:val="fr-CH"/>
+              </w:rPr>
+            </w:pPr>
+            <w:r>
+              <w:rPr>
+                <w:lang w:val="fr-CH"/>
+              </w:rPr>
+              <w:t>Rédaction de la "Definition of Done", mise à jour du Sprint Planning et tenue rigoureuse du tableau Kanban.</w:t>
+            </w:r>
+          </w:p>
+        </w:tc>
+        <w:tc>
+          <w:tcPr>
+            <w:tcW w:w="1939" w:type="dxa"/>
+            <w:tcBorders>
+              <w:top w:val="single" w:sz="6" w:space="0" w:color="auto"/>
+              <w:left w:val="single" w:sz="6" w:space="0" w:color="auto"/>
+              <w:bottom w:val="single" w:sz="6" w:space="0" w:color="auto"/>
+              <w:right w:val="single" w:sz="6" w:space="0" w:color="auto"/>
+            </w:tcBorders>
+            <w:tcMar>
+              <w:top w:w="120" w:type="dxa"/>
+              <w:left w:w="180" w:type="dxa"/>
+              <w:bottom w:w="120" w:type="dxa"/>
+              <w:right w:w="180" w:type="dxa"/>
+            </w:tcMar>
+            <w:vAlign w:val="center"/>
+            <w:hideMark/>
+          </w:tcPr>
+          <w:p>
+            <w:pPr>
+              <w:pStyle w:val="BITTextkrper"/>
+              <w:rPr>
+                <w:lang w:val="fr-CH"/>
+              </w:rPr>
+            </w:pPr>
+            <w:r>
+              <w:rPr>
+                <w:lang w:val="fr-CH"/>
+              </w:rPr>
+              <w:t>Andrei, Luuk, Théo</w:t>
+            </w:r>
+          </w:p>
+        </w:tc>
+      </w:tr>
+      <w:tr>
+        <w:trPr>
+          <w:tblCellSpacing w:w="15" w:type="dxa"/>
+        </w:trPr>
+        <w:tc>
+          <w:tcPr>
+            <w:tcW w:w="3195" w:type="dxa"/>
+            <w:tcBorders>
+              <w:top w:val="single" w:sz="6" w:space="0" w:color="auto"/>
+              <w:left w:val="single" w:sz="6" w:space="0" w:color="auto"/>
+              <w:bottom w:val="single" w:sz="6" w:space="0" w:color="auto"/>
+              <w:right w:val="single" w:sz="6" w:space="0" w:color="auto"/>
+            </w:tcBorders>
+            <w:tcMar>
+              <w:top w:w="120" w:type="dxa"/>
+              <w:left w:w="180" w:type="dxa"/>
+              <w:bottom w:w="120" w:type="dxa"/>
+              <w:right w:w="180" w:type="dxa"/>
+            </w:tcMar>
+            <w:vAlign w:val="center"/>
+            <w:hideMark/>
+          </w:tcPr>
+          <w:p>
+            <w:pPr>
+              <w:pStyle w:val="BITTextkrper"/>
+              <w:rPr>
+                <w:lang w:val="fr-CH"/>
+              </w:rPr>
+            </w:pPr>
+            <w:r>
+              <w:rPr>
+                <w:b/>
+                <w:bCs/>
+                <w:lang w:val="fr-CH"/>
+              </w:rPr>
+              <w:t>Documentation</w:t>
+            </w:r>
+          </w:p>
+        </w:tc>
+        <w:tc>
+          <w:tcPr>
+            <w:tcW w:w="5378" w:type="dxa"/>
+            <w:tcBorders>
+              <w:top w:val="single" w:sz="6" w:space="0" w:color="auto"/>
+              <w:left w:val="single" w:sz="6" w:space="0" w:color="auto"/>
+              <w:bottom w:val="single" w:sz="6" w:space="0" w:color="auto"/>
+              <w:right w:val="single" w:sz="6" w:space="0" w:color="auto"/>
+            </w:tcBorders>
+            <w:tcMar>
+              <w:top w:w="120" w:type="dxa"/>
+              <w:left w:w="180" w:type="dxa"/>
+              <w:bottom w:w="120" w:type="dxa"/>
+              <w:right w:w="180" w:type="dxa"/>
+            </w:tcMar>
+            <w:vAlign w:val="center"/>
+            <w:hideMark/>
+          </w:tcPr>
+          <w:p>
+            <w:pPr>
+              <w:pStyle w:val="BITTextkrper"/>
+              <w:rPr>
+                <w:lang w:val="fr-CH"/>
+              </w:rPr>
+            </w:pPr>
+            <w:r>
+              <w:rPr>
+                <w:lang w:val="fr-CH"/>
+              </w:rPr>
+              <w:t>Documentation exhaustive de toutes les tâches effectuées et avancement du dossier de projet global.</w:t>
+            </w:r>
+          </w:p>
+        </w:tc>
+        <w:tc>
+          <w:tcPr>
+            <w:tcW w:w="1939" w:type="dxa"/>
+            <w:tcBorders>
+              <w:top w:val="single" w:sz="6" w:space="0" w:color="auto"/>
+              <w:left w:val="single" w:sz="6" w:space="0" w:color="auto"/>
+              <w:bottom w:val="single" w:sz="6" w:space="0" w:color="auto"/>
+              <w:right w:val="single" w:sz="6" w:space="0" w:color="auto"/>
+            </w:tcBorders>
+            <w:tcMar>
+              <w:top w:w="120" w:type="dxa"/>
+              <w:left w:w="180" w:type="dxa"/>
+              <w:bottom w:w="120" w:type="dxa"/>
+              <w:right w:w="180" w:type="dxa"/>
+            </w:tcMar>
+            <w:vAlign w:val="center"/>
+            <w:hideMark/>
+          </w:tcPr>
+          <w:p>
+            <w:pPr>
+              <w:pStyle w:val="BITTextkrper"/>
+              <w:rPr>
+                <w:lang w:val="fr-CH"/>
+              </w:rPr>
+            </w:pPr>
+            <w:r>
+              <w:rPr>
+                <w:lang w:val="fr-CH"/>
+              </w:rPr>
+              <w:t>Théo</w:t>
+            </w:r>
+          </w:p>
+        </w:tc>
+      </w:tr>
+      <w:tr>
+        <w:trPr>
+          <w:tblCellSpacing w:w="15" w:type="dxa"/>
+        </w:trPr>
+        <w:tc>
+          <w:tcPr>
+            <w:tcW w:w="3195" w:type="dxa"/>
+            <w:tcBorders>
+              <w:top w:val="single" w:sz="6" w:space="0" w:color="auto"/>
+              <w:left w:val="single" w:sz="6" w:space="0" w:color="auto"/>
+              <w:bottom w:val="single" w:sz="6" w:space="0" w:color="auto"/>
+              <w:right w:val="single" w:sz="6" w:space="0" w:color="auto"/>
+            </w:tcBorders>
+            <w:tcMar>
+              <w:top w:w="120" w:type="dxa"/>
+              <w:left w:w="180" w:type="dxa"/>
+              <w:bottom w:w="120" w:type="dxa"/>
+              <w:right w:w="180" w:type="dxa"/>
+            </w:tcMar>
+            <w:vAlign w:val="center"/>
+            <w:hideMark/>
+          </w:tcPr>
+          <w:p>
+            <w:pPr>
+              <w:pStyle w:val="BITTextkrper"/>
+              <w:rPr>
+                <w:lang w:val="fr-CH"/>
+              </w:rPr>
+            </w:pPr>
+            <w:r>
+              <w:rPr>
+                <w:b/>
+                <w:bCs/>
+                <w:lang w:val="fr-CH"/>
+              </w:rPr>
+              <w:t>Recherche &amp; Développement</w:t>
+            </w:r>
+          </w:p>
+        </w:tc>
+        <w:tc>
+          <w:tcPr>
+            <w:tcW w:w="5378" w:type="dxa"/>
+            <w:tcBorders>
+              <w:top w:val="single" w:sz="6" w:space="0" w:color="auto"/>
+              <w:left w:val="single" w:sz="6" w:space="0" w:color="auto"/>
+              <w:bottom w:val="single" w:sz="6" w:space="0" w:color="auto"/>
+              <w:right w:val="single" w:sz="6" w:space="0" w:color="auto"/>
+            </w:tcBorders>
+            <w:tcMar>
+              <w:top w:w="120" w:type="dxa"/>
+              <w:left w:w="180" w:type="dxa"/>
+              <w:bottom w:w="120" w:type="dxa"/>
+              <w:right w:w="180" w:type="dxa"/>
+            </w:tcMar>
+            <w:vAlign w:val="center"/>
+            <w:hideMark/>
+          </w:tcPr>
+          <w:p>
+            <w:pPr>
+              <w:pStyle w:val="BITTextkrper"/>
+              <w:rPr>
+                <w:lang w:val="fr-CH"/>
+              </w:rPr>
+            </w:pPr>
+            <w:r>
+              <w:rPr>
+                <w:lang w:val="fr-CH"/>
+              </w:rPr>
+              <w:t>Session de debugging collective pour comprendre et résoudre les problèmes de connectivité sans fil de la manette.</w:t>
+            </w:r>
+          </w:p>
+        </w:tc>
+        <w:tc>
+          <w:tcPr>
+            <w:tcW w:w="1939" w:type="dxa"/>
+            <w:tcBorders>
+              <w:top w:val="single" w:sz="6" w:space="0" w:color="auto"/>
+              <w:left w:val="single" w:sz="6" w:space="0" w:color="auto"/>
+              <w:bottom w:val="single" w:sz="6" w:space="0" w:color="auto"/>
+              <w:right w:val="single" w:sz="6" w:space="0" w:color="auto"/>
+            </w:tcBorders>
+            <w:tcMar>
+              <w:top w:w="120" w:type="dxa"/>
+              <w:left w:w="180" w:type="dxa"/>
+              <w:bottom w:w="120" w:type="dxa"/>
+              <w:right w:w="180" w:type="dxa"/>
+            </w:tcMar>
+            <w:vAlign w:val="center"/>
+            <w:hideMark/>
+          </w:tcPr>
+          <w:p>
+            <w:pPr>
+              <w:pStyle w:val="BITTextkrper"/>
+              <w:rPr>
+                <w:lang w:val="fr-CH"/>
+              </w:rPr>
+            </w:pPr>
+            <w:r>
+              <w:rPr>
+                <w:lang w:val="fr-CH"/>
+              </w:rPr>
+              <w:t>Andrei, Luuk, Théo</w:t>
+            </w:r>
+          </w:p>
+        </w:tc>
+      </w:tr>
+    </w:tbl>
+    <w:p>
+      <w:pPr>
+        <w:pStyle w:val="BITTextkrper"/>
+        <w:rPr>
+          <w:lang w:val="fr-CH"/>
+        </w:rPr>
+        <w:sectPr>
+          <w:pgSz w:w="11906" w:h="16838" w:code="9"/>
+          <w:pgMar w:top="1861" w:right="1134" w:bottom="907" w:left="1701" w:header="851" w:footer="340" w:gutter="0"/>
+          <w:cols w:space="708"/>
+          <w:titlePg/>
+          <w:docGrid w:linePitch="360"/>
+        </w:sectPr>
+      </w:pPr>
+    </w:p>
+    <w:p>
+      <w:pPr>
+        <w:pStyle w:val="Titre2"/>
+      </w:pPr>
+      <w:bookmarkStart w:id="16" w:name="_Toc219451696"/>
+      <w:r>
+        <w:t>Sprint</w:t>
+      </w:r>
+      <w:r>
+        <w:t xml:space="preserve"> 3</w:t>
+      </w:r>
+      <w:bookmarkEnd w:id="16"/>
+    </w:p>
+    <w:tbl>
+      <w:tblPr>
+        <w:tblW w:w="10916" w:type="dxa"/>
+        <w:tblCellSpacing w:w="15" w:type="dxa"/>
+        <w:tblInd w:w="-1001" w:type="dxa"/>
+        <w:tblCellMar>
+          <w:left w:w="0" w:type="dxa"/>
+          <w:right w:w="0" w:type="dxa"/>
+        </w:tblCellMar>
+        <w:tblLook w:val="04A0" w:firstRow="1" w:lastRow="0" w:firstColumn="1" w:lastColumn="0" w:noHBand="0" w:noVBand="1"/>
+      </w:tblPr>
+      <w:tblGrid>
+        <w:gridCol w:w="3639"/>
+        <w:gridCol w:w="5038"/>
+        <w:gridCol w:w="2239"/>
+      </w:tblGrid>
+      <w:tr>
+        <w:trPr>
+          <w:tblHeader/>
+          <w:tblCellSpacing w:w="15" w:type="dxa"/>
+        </w:trPr>
+        <w:tc>
+          <w:tcPr>
+            <w:tcW w:w="3594" w:type="dxa"/>
+            <w:tcBorders>
+              <w:top w:val="single" w:sz="6" w:space="0" w:color="auto"/>
+              <w:left w:val="single" w:sz="6" w:space="0" w:color="auto"/>
+              <w:bottom w:val="single" w:sz="6" w:space="0" w:color="auto"/>
+              <w:right w:val="single" w:sz="6" w:space="0" w:color="auto"/>
+            </w:tcBorders>
+            <w:tcMar>
+              <w:top w:w="120" w:type="dxa"/>
+              <w:left w:w="180" w:type="dxa"/>
+              <w:bottom w:w="120" w:type="dxa"/>
+              <w:right w:w="180" w:type="dxa"/>
+            </w:tcMar>
+            <w:vAlign w:val="center"/>
+            <w:hideMark/>
+          </w:tcPr>
+          <w:p>
+            <w:pPr>
+              <w:pStyle w:val="BITTextkrper"/>
+              <w:rPr>
+                <w:lang w:val="fr-CH"/>
+              </w:rPr>
+            </w:pPr>
+            <w:r>
+              <w:rPr>
+                <w:b/>
+                <w:bCs/>
+                <w:lang w:val="fr-CH"/>
+              </w:rPr>
+              <w:t>Tâches</w:t>
+            </w:r>
+          </w:p>
+        </w:tc>
+        <w:tc>
+          <w:tcPr>
+            <w:tcW w:w="0" w:type="auto"/>
+            <w:tcBorders>
+              <w:top w:val="single" w:sz="6" w:space="0" w:color="auto"/>
+              <w:left w:val="single" w:sz="6" w:space="0" w:color="auto"/>
+              <w:bottom w:val="single" w:sz="6" w:space="0" w:color="auto"/>
+              <w:right w:val="single" w:sz="6" w:space="0" w:color="auto"/>
+            </w:tcBorders>
+            <w:tcMar>
+              <w:top w:w="120" w:type="dxa"/>
+              <w:left w:w="180" w:type="dxa"/>
+              <w:bottom w:w="120" w:type="dxa"/>
+              <w:right w:w="180" w:type="dxa"/>
+            </w:tcMar>
+            <w:vAlign w:val="center"/>
+            <w:hideMark/>
+          </w:tcPr>
+          <w:p>
+            <w:pPr>
+              <w:pStyle w:val="BITTextkrper"/>
+              <w:rPr>
+                <w:lang w:val="fr-CH"/>
+              </w:rPr>
+            </w:pPr>
+            <w:r>
+              <w:rPr>
+                <w:b/>
+                <w:bCs/>
+                <w:lang w:val="fr-CH"/>
+              </w:rPr>
+              <w:t>Description Améliorée</w:t>
+            </w:r>
+          </w:p>
+        </w:tc>
+        <w:tc>
+          <w:tcPr>
+            <w:tcW w:w="2194" w:type="dxa"/>
+            <w:tcBorders>
+              <w:top w:val="single" w:sz="6" w:space="0" w:color="auto"/>
+              <w:left w:val="single" w:sz="6" w:space="0" w:color="auto"/>
+              <w:bottom w:val="single" w:sz="6" w:space="0" w:color="auto"/>
+              <w:right w:val="single" w:sz="6" w:space="0" w:color="auto"/>
+            </w:tcBorders>
+            <w:tcMar>
+              <w:top w:w="120" w:type="dxa"/>
+              <w:left w:w="180" w:type="dxa"/>
+              <w:bottom w:w="120" w:type="dxa"/>
+              <w:right w:w="180" w:type="dxa"/>
+            </w:tcMar>
+            <w:vAlign w:val="center"/>
+            <w:hideMark/>
+          </w:tcPr>
+          <w:p>
+            <w:pPr>
+              <w:pStyle w:val="BITTextkrper"/>
+              <w:rPr>
+                <w:lang w:val="fr-CH"/>
+              </w:rPr>
+            </w:pPr>
+            <w:r>
+              <w:rPr>
+                <w:b/>
+                <w:bCs/>
+                <w:lang w:val="fr-CH"/>
+              </w:rPr>
+              <w:t>Assigné</w:t>
+            </w:r>
+          </w:p>
+        </w:tc>
+      </w:tr>
+      <w:tr>
+        <w:trPr>
+          <w:tblCellSpacing w:w="15" w:type="dxa"/>
+        </w:trPr>
+        <w:tc>
+          <w:tcPr>
+            <w:tcW w:w="3594" w:type="dxa"/>
+            <w:tcBorders>
+              <w:top w:val="single" w:sz="6" w:space="0" w:color="auto"/>
+              <w:left w:val="single" w:sz="6" w:space="0" w:color="auto"/>
+              <w:bottom w:val="single" w:sz="6" w:space="0" w:color="auto"/>
+              <w:right w:val="single" w:sz="6" w:space="0" w:color="auto"/>
+            </w:tcBorders>
+            <w:tcMar>
+              <w:top w:w="120" w:type="dxa"/>
+              <w:left w:w="180" w:type="dxa"/>
+              <w:bottom w:w="120" w:type="dxa"/>
+              <w:right w:w="180" w:type="dxa"/>
+            </w:tcMar>
+            <w:vAlign w:val="center"/>
+            <w:hideMark/>
+          </w:tcPr>
+          <w:p>
+            <w:pPr>
+              <w:pStyle w:val="BITTextkrper"/>
+              <w:rPr>
+                <w:lang w:val="fr-CH"/>
+              </w:rPr>
+            </w:pPr>
+            <w:r>
+              <w:rPr>
+                <w:b/>
+                <w:bCs/>
+                <w:lang w:val="fr-CH"/>
+              </w:rPr>
+              <w:t>Interface Dashboard &amp; Monitoring</w:t>
+            </w:r>
+          </w:p>
+        </w:tc>
+        <w:tc>
+          <w:tcPr>
+            <w:tcW w:w="0" w:type="auto"/>
+            <w:tcBorders>
+              <w:top w:val="single" w:sz="6" w:space="0" w:color="auto"/>
+              <w:left w:val="single" w:sz="6" w:space="0" w:color="auto"/>
+              <w:bottom w:val="single" w:sz="6" w:space="0" w:color="auto"/>
+              <w:right w:val="single" w:sz="6" w:space="0" w:color="auto"/>
+            </w:tcBorders>
+            <w:tcMar>
+              <w:top w:w="120" w:type="dxa"/>
+              <w:left w:w="180" w:type="dxa"/>
+              <w:bottom w:w="120" w:type="dxa"/>
+              <w:right w:w="180" w:type="dxa"/>
+            </w:tcMar>
+            <w:vAlign w:val="center"/>
+            <w:hideMark/>
+          </w:tcPr>
+          <w:p>
+            <w:pPr>
+              <w:pStyle w:val="BITTextkrper"/>
+              <w:rPr>
+                <w:lang w:val="fr-CH"/>
+              </w:rPr>
+            </w:pPr>
+            <w:r>
+              <w:rPr>
+                <w:lang w:val="fr-CH"/>
+              </w:rPr>
+              <w:t>Développement complet et implémentation du dashboard pour centraliser l'affichage du statut de connexion, de la vitesse et de la distance.</w:t>
+            </w:r>
+          </w:p>
+        </w:tc>
+        <w:tc>
+          <w:tcPr>
+            <w:tcW w:w="2194" w:type="dxa"/>
+            <w:tcBorders>
+              <w:top w:val="single" w:sz="6" w:space="0" w:color="auto"/>
+              <w:left w:val="single" w:sz="6" w:space="0" w:color="auto"/>
+              <w:bottom w:val="single" w:sz="6" w:space="0" w:color="auto"/>
+              <w:right w:val="single" w:sz="6" w:space="0" w:color="auto"/>
+            </w:tcBorders>
+            <w:tcMar>
+              <w:top w:w="120" w:type="dxa"/>
+              <w:left w:w="180" w:type="dxa"/>
+              <w:bottom w:w="120" w:type="dxa"/>
+              <w:right w:w="180" w:type="dxa"/>
+            </w:tcMar>
+            <w:vAlign w:val="center"/>
+            <w:hideMark/>
+          </w:tcPr>
+          <w:p>
+            <w:pPr>
+              <w:pStyle w:val="BITTextkrper"/>
+              <w:rPr>
+                <w:lang w:val="fr-CH"/>
+              </w:rPr>
+            </w:pPr>
+            <w:r>
+              <w:rPr>
+                <w:lang w:val="fr-CH"/>
+              </w:rPr>
+              <w:t>Andrei</w:t>
+            </w:r>
+          </w:p>
+        </w:tc>
+      </w:tr>
+      <w:tr>
+        <w:trPr>
+          <w:tblCellSpacing w:w="15" w:type="dxa"/>
+        </w:trPr>
+        <w:tc>
+          <w:tcPr>
+            <w:tcW w:w="3594" w:type="dxa"/>
+            <w:tcBorders>
+              <w:top w:val="single" w:sz="6" w:space="0" w:color="auto"/>
+              <w:left w:val="single" w:sz="6" w:space="0" w:color="auto"/>
+              <w:bottom w:val="single" w:sz="6" w:space="0" w:color="auto"/>
+              <w:right w:val="single" w:sz="6" w:space="0" w:color="auto"/>
+            </w:tcBorders>
+            <w:tcMar>
+              <w:top w:w="120" w:type="dxa"/>
+              <w:left w:w="180" w:type="dxa"/>
+              <w:bottom w:w="120" w:type="dxa"/>
+              <w:right w:w="180" w:type="dxa"/>
+            </w:tcMar>
+            <w:vAlign w:val="center"/>
+            <w:hideMark/>
+          </w:tcPr>
+          <w:p>
+            <w:pPr>
+              <w:pStyle w:val="BITTextkrper"/>
+              <w:rPr>
+                <w:lang w:val="fr-CH"/>
+              </w:rPr>
+            </w:pPr>
+            <w:r>
+              <w:rPr>
+                <w:b/>
+                <w:bCs/>
+                <w:lang w:val="fr-CH"/>
+              </w:rPr>
+              <w:t>Systèmes de Contrôle (Manette &amp; Clavier)</w:t>
+            </w:r>
+          </w:p>
+        </w:tc>
+        <w:tc>
+          <w:tcPr>
+            <w:tcW w:w="0" w:type="auto"/>
+            <w:tcBorders>
+              <w:top w:val="single" w:sz="6" w:space="0" w:color="auto"/>
+              <w:left w:val="single" w:sz="6" w:space="0" w:color="auto"/>
+              <w:bottom w:val="single" w:sz="6" w:space="0" w:color="auto"/>
+              <w:right w:val="single" w:sz="6" w:space="0" w:color="auto"/>
+            </w:tcBorders>
+            <w:tcMar>
+              <w:top w:w="120" w:type="dxa"/>
+              <w:left w:w="180" w:type="dxa"/>
+              <w:bottom w:w="120" w:type="dxa"/>
+              <w:right w:w="180" w:type="dxa"/>
+            </w:tcMar>
+            <w:vAlign w:val="center"/>
+            <w:hideMark/>
+          </w:tcPr>
+          <w:p>
+            <w:pPr>
+              <w:pStyle w:val="BITTextkrper"/>
+              <w:rPr>
+                <w:lang w:val="fr-CH"/>
+              </w:rPr>
+            </w:pPr>
+            <w:r>
+              <w:rPr>
+                <w:lang w:val="fr-CH"/>
+              </w:rPr>
+              <w:t>Développement des interfaces de pilotage via manette et clavier, incluant une page de sélection du mode d'entrée et l'affichage des joysticks/boutons actifs.</w:t>
+            </w:r>
+          </w:p>
+        </w:tc>
+        <w:tc>
+          <w:tcPr>
+            <w:tcW w:w="2194" w:type="dxa"/>
+            <w:tcBorders>
+              <w:top w:val="single" w:sz="6" w:space="0" w:color="auto"/>
+              <w:left w:val="single" w:sz="6" w:space="0" w:color="auto"/>
+              <w:bottom w:val="single" w:sz="6" w:space="0" w:color="auto"/>
+              <w:right w:val="single" w:sz="6" w:space="0" w:color="auto"/>
+            </w:tcBorders>
+            <w:tcMar>
+              <w:top w:w="120" w:type="dxa"/>
+              <w:left w:w="180" w:type="dxa"/>
+              <w:bottom w:w="120" w:type="dxa"/>
+              <w:right w:w="180" w:type="dxa"/>
+            </w:tcMar>
+            <w:vAlign w:val="center"/>
+            <w:hideMark/>
+          </w:tcPr>
+          <w:p>
+            <w:pPr>
+              <w:pStyle w:val="BITTextkrper"/>
+              <w:rPr>
+                <w:lang w:val="fr-CH"/>
+              </w:rPr>
+            </w:pPr>
+            <w:r>
+              <w:rPr>
+                <w:lang w:val="fr-CH"/>
+              </w:rPr>
+              <w:t>Luuk, Andrei</w:t>
+            </w:r>
+          </w:p>
+        </w:tc>
+      </w:tr>
+      <w:tr>
+        <w:trPr>
+          <w:tblCellSpacing w:w="15" w:type="dxa"/>
+        </w:trPr>
+        <w:tc>
+          <w:tcPr>
+            <w:tcW w:w="3594" w:type="dxa"/>
+            <w:tcBorders>
+              <w:top w:val="single" w:sz="6" w:space="0" w:color="auto"/>
+              <w:left w:val="single" w:sz="6" w:space="0" w:color="auto"/>
+              <w:bottom w:val="single" w:sz="6" w:space="0" w:color="auto"/>
+              <w:right w:val="single" w:sz="6" w:space="0" w:color="auto"/>
+            </w:tcBorders>
+            <w:tcMar>
+              <w:top w:w="120" w:type="dxa"/>
+              <w:left w:w="180" w:type="dxa"/>
+              <w:bottom w:w="120" w:type="dxa"/>
+              <w:right w:w="180" w:type="dxa"/>
+            </w:tcMar>
+            <w:vAlign w:val="center"/>
+            <w:hideMark/>
+          </w:tcPr>
+          <w:p>
+            <w:pPr>
+              <w:pStyle w:val="BITTextkrper"/>
+              <w:rPr>
+                <w:lang w:val="fr-CH"/>
+              </w:rPr>
+            </w:pPr>
+            <w:r>
+              <w:rPr>
+                <w:b/>
+                <w:bCs/>
+                <w:lang w:val="fr-CH"/>
+              </w:rPr>
+              <w:t>Support &amp; Aide Utilisateur</w:t>
+            </w:r>
+          </w:p>
+        </w:tc>
+        <w:tc>
+          <w:tcPr>
+            <w:tcW w:w="0" w:type="auto"/>
+            <w:tcBorders>
+              <w:top w:val="single" w:sz="6" w:space="0" w:color="auto"/>
+              <w:left w:val="single" w:sz="6" w:space="0" w:color="auto"/>
+              <w:bottom w:val="single" w:sz="6" w:space="0" w:color="auto"/>
+              <w:right w:val="single" w:sz="6" w:space="0" w:color="auto"/>
+            </w:tcBorders>
+            <w:tcMar>
+              <w:top w:w="120" w:type="dxa"/>
+              <w:left w:w="180" w:type="dxa"/>
+              <w:bottom w:w="120" w:type="dxa"/>
+              <w:right w:w="180" w:type="dxa"/>
+            </w:tcMar>
+            <w:vAlign w:val="center"/>
+            <w:hideMark/>
+          </w:tcPr>
+          <w:p>
+            <w:pPr>
+              <w:pStyle w:val="BITTextkrper"/>
+              <w:rPr>
+                <w:lang w:val="fr-CH"/>
+              </w:rPr>
+            </w:pPr>
+            <w:r>
+              <w:rPr>
+                <w:lang w:val="fr-CH"/>
+              </w:rPr>
+              <w:t>Conception et intégration de pages d'aide spécifiques pour l'utilisation de la manette et du clavier afin de guider l'utilisateur.</w:t>
+            </w:r>
+          </w:p>
+        </w:tc>
+        <w:tc>
+          <w:tcPr>
+            <w:tcW w:w="2194" w:type="dxa"/>
+            <w:tcBorders>
+              <w:top w:val="single" w:sz="6" w:space="0" w:color="auto"/>
+              <w:left w:val="single" w:sz="6" w:space="0" w:color="auto"/>
+              <w:bottom w:val="single" w:sz="6" w:space="0" w:color="auto"/>
+              <w:right w:val="single" w:sz="6" w:space="0" w:color="auto"/>
+            </w:tcBorders>
+            <w:tcMar>
+              <w:top w:w="120" w:type="dxa"/>
+              <w:left w:w="180" w:type="dxa"/>
+              <w:bottom w:w="120" w:type="dxa"/>
+              <w:right w:w="180" w:type="dxa"/>
+            </w:tcMar>
+            <w:vAlign w:val="center"/>
+            <w:hideMark/>
+          </w:tcPr>
+          <w:p>
+            <w:pPr>
+              <w:pStyle w:val="BITTextkrper"/>
+              <w:rPr>
+                <w:lang w:val="fr-CH"/>
+              </w:rPr>
+            </w:pPr>
+            <w:r>
+              <w:rPr>
+                <w:lang w:val="fr-CH"/>
+              </w:rPr>
+              <w:t>Andrei, Théo</w:t>
+            </w:r>
+          </w:p>
+        </w:tc>
+      </w:tr>
+      <w:tr>
+        <w:trPr>
+          <w:tblCellSpacing w:w="15" w:type="dxa"/>
+        </w:trPr>
+        <w:tc>
+          <w:tcPr>
+            <w:tcW w:w="3594" w:type="dxa"/>
+            <w:tcBorders>
+              <w:top w:val="single" w:sz="6" w:space="0" w:color="auto"/>
+              <w:left w:val="single" w:sz="6" w:space="0" w:color="auto"/>
+              <w:bottom w:val="single" w:sz="6" w:space="0" w:color="auto"/>
+              <w:right w:val="single" w:sz="6" w:space="0" w:color="auto"/>
+            </w:tcBorders>
+            <w:tcMar>
+              <w:top w:w="120" w:type="dxa"/>
+              <w:left w:w="180" w:type="dxa"/>
+              <w:bottom w:w="120" w:type="dxa"/>
+              <w:right w:w="180" w:type="dxa"/>
+            </w:tcMar>
+            <w:vAlign w:val="center"/>
+            <w:hideMark/>
+          </w:tcPr>
+          <w:p>
+            <w:pPr>
+              <w:pStyle w:val="BITTextkrper"/>
+              <w:rPr>
+                <w:lang w:val="fr-CH"/>
+              </w:rPr>
+            </w:pPr>
+            <w:r>
+              <w:rPr>
+                <w:b/>
+                <w:bCs/>
+                <w:lang w:val="fr-CH"/>
+              </w:rPr>
+              <w:t>Optimisation Frontend</w:t>
+            </w:r>
+          </w:p>
+        </w:tc>
+        <w:tc>
+          <w:tcPr>
+            <w:tcW w:w="0" w:type="auto"/>
+            <w:tcBorders>
+              <w:top w:val="single" w:sz="6" w:space="0" w:color="auto"/>
+              <w:left w:val="single" w:sz="6" w:space="0" w:color="auto"/>
+              <w:bottom w:val="single" w:sz="6" w:space="0" w:color="auto"/>
+              <w:right w:val="single" w:sz="6" w:space="0" w:color="auto"/>
+            </w:tcBorders>
+            <w:tcMar>
+              <w:top w:w="120" w:type="dxa"/>
+              <w:left w:w="180" w:type="dxa"/>
+              <w:bottom w:w="120" w:type="dxa"/>
+              <w:right w:w="180" w:type="dxa"/>
+            </w:tcMar>
+            <w:vAlign w:val="center"/>
+            <w:hideMark/>
+          </w:tcPr>
+          <w:p>
+            <w:pPr>
+              <w:pStyle w:val="BITTextkrper"/>
+              <w:rPr>
+                <w:lang w:val="fr-CH"/>
+              </w:rPr>
+            </w:pPr>
+            <w:r>
+              <w:rPr>
+                <w:lang w:val="fr-CH"/>
+              </w:rPr>
+              <w:t>Réorganisation globale, amélioration visuelle du frontend et fusion (merge) des différentes branches de développement vers le dashboard principal.</w:t>
+            </w:r>
+          </w:p>
+        </w:tc>
+        <w:tc>
+          <w:tcPr>
+            <w:tcW w:w="2194" w:type="dxa"/>
+            <w:tcBorders>
+              <w:top w:val="single" w:sz="6" w:space="0" w:color="auto"/>
+              <w:left w:val="single" w:sz="6" w:space="0" w:color="auto"/>
+              <w:bottom w:val="single" w:sz="6" w:space="0" w:color="auto"/>
+              <w:right w:val="single" w:sz="6" w:space="0" w:color="auto"/>
+            </w:tcBorders>
+            <w:tcMar>
+              <w:top w:w="120" w:type="dxa"/>
+              <w:left w:w="180" w:type="dxa"/>
+              <w:bottom w:w="120" w:type="dxa"/>
+              <w:right w:w="180" w:type="dxa"/>
+            </w:tcMar>
+            <w:vAlign w:val="center"/>
+            <w:hideMark/>
+          </w:tcPr>
+          <w:p>
+            <w:pPr>
+              <w:pStyle w:val="BITTextkrper"/>
+              <w:rPr>
+                <w:lang w:val="fr-CH"/>
+              </w:rPr>
+            </w:pPr>
+            <w:r>
+              <w:rPr>
+                <w:lang w:val="fr-CH"/>
+              </w:rPr>
+              <w:t>Andrei, Luuk</w:t>
+            </w:r>
+          </w:p>
+        </w:tc>
+      </w:tr>
+      <w:tr>
+        <w:trPr>
+          <w:tblCellSpacing w:w="15" w:type="dxa"/>
+        </w:trPr>
+        <w:tc>
+          <w:tcPr>
+            <w:tcW w:w="3594" w:type="dxa"/>
+            <w:tcBorders>
+              <w:top w:val="single" w:sz="6" w:space="0" w:color="auto"/>
+              <w:left w:val="single" w:sz="6" w:space="0" w:color="auto"/>
+              <w:bottom w:val="single" w:sz="6" w:space="0" w:color="auto"/>
+              <w:right w:val="single" w:sz="6" w:space="0" w:color="auto"/>
+            </w:tcBorders>
+            <w:tcMar>
+              <w:top w:w="120" w:type="dxa"/>
+              <w:left w:w="180" w:type="dxa"/>
+              <w:bottom w:w="120" w:type="dxa"/>
+              <w:right w:w="180" w:type="dxa"/>
+            </w:tcMar>
+            <w:vAlign w:val="center"/>
+            <w:hideMark/>
+          </w:tcPr>
+          <w:p>
+            <w:pPr>
+              <w:pStyle w:val="BITTextkrper"/>
+              <w:rPr>
+                <w:lang w:val="fr-CH"/>
+              </w:rPr>
+            </w:pPr>
+            <w:r>
+              <w:rPr>
+                <w:b/>
+                <w:bCs/>
+                <w:lang w:val="fr-CH"/>
+              </w:rPr>
+              <w:t>Architecture &amp; Qualité</w:t>
+            </w:r>
+          </w:p>
+        </w:tc>
+        <w:tc>
+          <w:tcPr>
+            <w:tcW w:w="0" w:type="auto"/>
+            <w:tcBorders>
+              <w:top w:val="single" w:sz="6" w:space="0" w:color="auto"/>
+              <w:left w:val="single" w:sz="6" w:space="0" w:color="auto"/>
+              <w:bottom w:val="single" w:sz="6" w:space="0" w:color="auto"/>
+              <w:right w:val="single" w:sz="6" w:space="0" w:color="auto"/>
+            </w:tcBorders>
+            <w:tcMar>
+              <w:top w:w="120" w:type="dxa"/>
+              <w:left w:w="180" w:type="dxa"/>
+              <w:bottom w:w="120" w:type="dxa"/>
+              <w:right w:w="180" w:type="dxa"/>
+            </w:tcMar>
+            <w:vAlign w:val="center"/>
+            <w:hideMark/>
+          </w:tcPr>
+          <w:p>
+            <w:pPr>
+              <w:pStyle w:val="BITTextkrper"/>
+              <w:rPr>
+                <w:lang w:val="fr-CH"/>
+              </w:rPr>
+            </w:pPr>
+            <w:r>
+              <w:rPr>
+                <w:lang w:val="fr-CH"/>
+              </w:rPr>
+              <w:t xml:space="preserve">Refactorisation du code selon l'architecture </w:t>
+            </w:r>
+            <w:r>
+              <w:rPr>
+                <w:b/>
+                <w:bCs/>
+                <w:lang w:val="fr-CH"/>
+              </w:rPr>
+              <w:t>MVC</w:t>
+            </w:r>
+            <w:r>
+              <w:rPr>
+                <w:lang w:val="fr-CH"/>
+              </w:rPr>
+              <w:t>, mise en place de la gestion des messages d'erreur et rédaction des protocoles de tests.</w:t>
+            </w:r>
+          </w:p>
+        </w:tc>
+        <w:tc>
+          <w:tcPr>
+            <w:tcW w:w="2194" w:type="dxa"/>
+            <w:tcBorders>
+              <w:top w:val="single" w:sz="6" w:space="0" w:color="auto"/>
+              <w:left w:val="single" w:sz="6" w:space="0" w:color="auto"/>
+              <w:bottom w:val="single" w:sz="6" w:space="0" w:color="auto"/>
+              <w:right w:val="single" w:sz="6" w:space="0" w:color="auto"/>
+            </w:tcBorders>
+            <w:tcMar>
+              <w:top w:w="120" w:type="dxa"/>
+              <w:left w:w="180" w:type="dxa"/>
+              <w:bottom w:w="120" w:type="dxa"/>
+              <w:right w:w="180" w:type="dxa"/>
+            </w:tcMar>
+            <w:vAlign w:val="center"/>
+            <w:hideMark/>
+          </w:tcPr>
+          <w:p>
+            <w:pPr>
+              <w:pStyle w:val="BITTextkrper"/>
+              <w:rPr>
+                <w:lang w:val="fr-CH"/>
+              </w:rPr>
+            </w:pPr>
+            <w:r>
+              <w:rPr>
+                <w:lang w:val="fr-CH"/>
+              </w:rPr>
+              <w:t>Andrei, Luuk</w:t>
+            </w:r>
+          </w:p>
+        </w:tc>
+      </w:tr>
+      <w:tr>
+        <w:trPr>
+          <w:tblCellSpacing w:w="15" w:type="dxa"/>
+        </w:trPr>
+        <w:tc>
+          <w:tcPr>
+            <w:tcW w:w="3594" w:type="dxa"/>
+            <w:tcBorders>
+              <w:top w:val="single" w:sz="6" w:space="0" w:color="auto"/>
+              <w:left w:val="single" w:sz="6" w:space="0" w:color="auto"/>
+              <w:bottom w:val="single" w:sz="6" w:space="0" w:color="auto"/>
+              <w:right w:val="single" w:sz="6" w:space="0" w:color="auto"/>
+            </w:tcBorders>
+            <w:tcMar>
+              <w:top w:w="120" w:type="dxa"/>
+              <w:left w:w="180" w:type="dxa"/>
+              <w:bottom w:w="120" w:type="dxa"/>
+              <w:right w:w="180" w:type="dxa"/>
+            </w:tcMar>
+            <w:vAlign w:val="center"/>
+            <w:hideMark/>
+          </w:tcPr>
+          <w:p>
+            <w:pPr>
+              <w:pStyle w:val="BITTextkrper"/>
+              <w:rPr>
+                <w:lang w:val="fr-CH"/>
+              </w:rPr>
+            </w:pPr>
+            <w:r>
+              <w:rPr>
+                <w:b/>
+                <w:bCs/>
+                <w:lang w:val="fr-CH"/>
+              </w:rPr>
+              <w:t>Conception &amp; Documentation</w:t>
+            </w:r>
+          </w:p>
+        </w:tc>
+        <w:tc>
+          <w:tcPr>
+            <w:tcW w:w="0" w:type="auto"/>
+            <w:tcBorders>
+              <w:top w:val="single" w:sz="6" w:space="0" w:color="auto"/>
+              <w:left w:val="single" w:sz="6" w:space="0" w:color="auto"/>
+              <w:bottom w:val="single" w:sz="6" w:space="0" w:color="auto"/>
+              <w:right w:val="single" w:sz="6" w:space="0" w:color="auto"/>
+            </w:tcBorders>
+            <w:tcMar>
+              <w:top w:w="120" w:type="dxa"/>
+              <w:left w:w="180" w:type="dxa"/>
+              <w:bottom w:w="120" w:type="dxa"/>
+              <w:right w:w="180" w:type="dxa"/>
+            </w:tcMar>
+            <w:vAlign w:val="center"/>
+            <w:hideMark/>
+          </w:tcPr>
+          <w:p>
+            <w:pPr>
+              <w:pStyle w:val="BITTextkrper"/>
+              <w:rPr>
+                <w:lang w:val="fr-CH"/>
+              </w:rPr>
+            </w:pPr>
+            <w:r>
+              <w:rPr>
+                <w:lang w:val="fr-CH"/>
+              </w:rPr>
+              <w:t>Mise à jour des maquettes UI, correction des diagrammes de séquence d'interaction et documentation technique exhaustive.</w:t>
+            </w:r>
+          </w:p>
+        </w:tc>
+        <w:tc>
+          <w:tcPr>
+            <w:tcW w:w="2194" w:type="dxa"/>
+            <w:tcBorders>
+              <w:top w:val="single" w:sz="6" w:space="0" w:color="auto"/>
+              <w:left w:val="single" w:sz="6" w:space="0" w:color="auto"/>
+              <w:bottom w:val="single" w:sz="6" w:space="0" w:color="auto"/>
+              <w:right w:val="single" w:sz="6" w:space="0" w:color="auto"/>
+            </w:tcBorders>
+            <w:tcMar>
+              <w:top w:w="120" w:type="dxa"/>
+              <w:left w:w="180" w:type="dxa"/>
+              <w:bottom w:w="120" w:type="dxa"/>
+              <w:right w:w="180" w:type="dxa"/>
+            </w:tcMar>
+            <w:vAlign w:val="center"/>
+            <w:hideMark/>
+          </w:tcPr>
+          <w:p>
+            <w:pPr>
+              <w:pStyle w:val="BITTextkrper"/>
+              <w:rPr>
+                <w:lang w:val="fr-CH"/>
+              </w:rPr>
+            </w:pPr>
+            <w:r>
+              <w:rPr>
+                <w:lang w:val="fr-CH"/>
+              </w:rPr>
+              <w:t>Théo</w:t>
+            </w:r>
+          </w:p>
+        </w:tc>
+      </w:tr>
+    </w:tbl>
+    <w:p>
+      <w:pPr>
+        <w:pStyle w:val="BITTextkrper"/>
+        <w:rPr>
+          <w:lang w:val="fr-CH"/>
+        </w:rPr>
+        <w:sectPr>
+          <w:pgSz w:w="11906" w:h="16838" w:code="9"/>
+          <w:pgMar w:top="1861" w:right="1134" w:bottom="907" w:left="1701" w:header="851" w:footer="340" w:gutter="0"/>
+          <w:cols w:space="708"/>
+          <w:titlePg/>
+          <w:docGrid w:linePitch="360"/>
+        </w:sectPr>
+      </w:pPr>
+    </w:p>
+    <w:p>
+      <w:pPr>
+        <w:pStyle w:val="Titre2"/>
+      </w:pPr>
+      <w:bookmarkStart w:id="17" w:name="_Toc219451697"/>
+      <w:r>
+        <w:t>Sprint 4</w:t>
+      </w:r>
+      <w:bookmarkEnd w:id="17"/>
+    </w:p>
+    <w:tbl>
+      <w:tblPr>
+        <w:tblW w:w="10915" w:type="dxa"/>
+        <w:tblCellSpacing w:w="15" w:type="dxa"/>
+        <w:tblInd w:w="-1142" w:type="dxa"/>
+        <w:tblCellMar>
+          <w:left w:w="0" w:type="dxa"/>
+          <w:right w:w="0" w:type="dxa"/>
+        </w:tblCellMar>
+        <w:tblLook w:val="04A0" w:firstRow="1" w:lastRow="0" w:firstColumn="1" w:lastColumn="0" w:noHBand="0" w:noVBand="1"/>
+      </w:tblPr>
+      <w:tblGrid>
+        <w:gridCol w:w="3751"/>
+        <w:gridCol w:w="5155"/>
+        <w:gridCol w:w="2009"/>
+      </w:tblGrid>
+      <w:tr>
+        <w:trPr>
+          <w:tblHeader/>
+          <w:tblCellSpacing w:w="15" w:type="dxa"/>
+        </w:trPr>
+        <w:tc>
+          <w:tcPr>
+            <w:tcW w:w="3706" w:type="dxa"/>
+            <w:tcBorders>
+              <w:top w:val="single" w:sz="6" w:space="0" w:color="auto"/>
+              <w:left w:val="single" w:sz="6" w:space="0" w:color="auto"/>
+              <w:bottom w:val="single" w:sz="6" w:space="0" w:color="auto"/>
+              <w:right w:val="single" w:sz="6" w:space="0" w:color="auto"/>
+            </w:tcBorders>
+            <w:tcMar>
+              <w:top w:w="120" w:type="dxa"/>
+              <w:left w:w="180" w:type="dxa"/>
+              <w:bottom w:w="120" w:type="dxa"/>
+              <w:right w:w="180" w:type="dxa"/>
+            </w:tcMar>
+            <w:vAlign w:val="center"/>
+            <w:hideMark/>
+          </w:tcPr>
+          <w:p>
+            <w:pPr>
+              <w:pStyle w:val="BITTextkrper"/>
+              <w:rPr>
+                <w:lang w:val="fr-CH"/>
+              </w:rPr>
+            </w:pPr>
+            <w:r>
+              <w:rPr>
+                <w:b/>
+                <w:bCs/>
+                <w:lang w:val="fr-CH"/>
+              </w:rPr>
+              <w:t>Tâches</w:t>
+            </w:r>
+          </w:p>
+        </w:tc>
+        <w:tc>
+          <w:tcPr>
+            <w:tcW w:w="0" w:type="auto"/>
+            <w:tcBorders>
+              <w:top w:val="single" w:sz="6" w:space="0" w:color="auto"/>
+              <w:left w:val="single" w:sz="6" w:space="0" w:color="auto"/>
+              <w:bottom w:val="single" w:sz="6" w:space="0" w:color="auto"/>
+              <w:right w:val="single" w:sz="6" w:space="0" w:color="auto"/>
+            </w:tcBorders>
+            <w:tcMar>
+              <w:top w:w="120" w:type="dxa"/>
+              <w:left w:w="180" w:type="dxa"/>
+              <w:bottom w:w="120" w:type="dxa"/>
+              <w:right w:w="180" w:type="dxa"/>
+            </w:tcMar>
+            <w:vAlign w:val="center"/>
+            <w:hideMark/>
+          </w:tcPr>
+          <w:p>
+            <w:pPr>
+              <w:pStyle w:val="BITTextkrper"/>
+              <w:rPr>
+                <w:lang w:val="fr-CH"/>
+              </w:rPr>
+            </w:pPr>
+            <w:r>
+              <w:rPr>
+                <w:b/>
+                <w:bCs/>
+                <w:lang w:val="fr-CH"/>
+              </w:rPr>
+              <w:t>Description Améliorée</w:t>
+            </w:r>
+          </w:p>
+        </w:tc>
+        <w:tc>
+          <w:tcPr>
+            <w:tcW w:w="1964" w:type="dxa"/>
+            <w:tcBorders>
+              <w:top w:val="single" w:sz="6" w:space="0" w:color="auto"/>
+              <w:left w:val="single" w:sz="6" w:space="0" w:color="auto"/>
+              <w:bottom w:val="single" w:sz="6" w:space="0" w:color="auto"/>
+              <w:right w:val="single" w:sz="6" w:space="0" w:color="auto"/>
+            </w:tcBorders>
+            <w:tcMar>
+              <w:top w:w="120" w:type="dxa"/>
+              <w:left w:w="180" w:type="dxa"/>
+              <w:bottom w:w="120" w:type="dxa"/>
+              <w:right w:w="180" w:type="dxa"/>
+            </w:tcMar>
+            <w:vAlign w:val="center"/>
+            <w:hideMark/>
+          </w:tcPr>
+          <w:p>
+            <w:pPr>
+              <w:pStyle w:val="BITTextkrper"/>
+              <w:rPr>
+                <w:lang w:val="fr-CH"/>
+              </w:rPr>
+            </w:pPr>
+            <w:r>
+              <w:rPr>
+                <w:b/>
+                <w:bCs/>
+                <w:lang w:val="fr-CH"/>
+              </w:rPr>
+              <w:t>Assigné</w:t>
+            </w:r>
+          </w:p>
+        </w:tc>
+      </w:tr>
+      <w:tr>
+        <w:trPr>
+          <w:tblCellSpacing w:w="15" w:type="dxa"/>
+        </w:trPr>
+        <w:tc>
+          <w:tcPr>
+            <w:tcW w:w="3706" w:type="dxa"/>
+            <w:tcBorders>
+              <w:top w:val="single" w:sz="6" w:space="0" w:color="auto"/>
+              <w:left w:val="single" w:sz="6" w:space="0" w:color="auto"/>
+              <w:bottom w:val="single" w:sz="6" w:space="0" w:color="auto"/>
+              <w:right w:val="single" w:sz="6" w:space="0" w:color="auto"/>
+            </w:tcBorders>
+            <w:tcMar>
+              <w:top w:w="120" w:type="dxa"/>
+              <w:left w:w="180" w:type="dxa"/>
+              <w:bottom w:w="120" w:type="dxa"/>
+              <w:right w:w="180" w:type="dxa"/>
+            </w:tcMar>
+            <w:vAlign w:val="center"/>
+            <w:hideMark/>
+          </w:tcPr>
+          <w:p>
+            <w:pPr>
+              <w:pStyle w:val="BITTextkrper"/>
+              <w:rPr>
+                <w:lang w:val="fr-CH"/>
+              </w:rPr>
+            </w:pPr>
+            <w:r>
+              <w:rPr>
+                <w:b/>
+                <w:bCs/>
+                <w:lang w:val="fr-CH"/>
+              </w:rPr>
+              <w:t>Tests &amp; Rédaction Technique</w:t>
+            </w:r>
+          </w:p>
+        </w:tc>
+        <w:tc>
+          <w:tcPr>
+            <w:tcW w:w="0" w:type="auto"/>
+            <w:tcBorders>
+              <w:top w:val="single" w:sz="6" w:space="0" w:color="auto"/>
+              <w:left w:val="single" w:sz="6" w:space="0" w:color="auto"/>
+              <w:bottom w:val="single" w:sz="6" w:space="0" w:color="auto"/>
+              <w:right w:val="single" w:sz="6" w:space="0" w:color="auto"/>
+            </w:tcBorders>
+            <w:tcMar>
+              <w:top w:w="120" w:type="dxa"/>
+              <w:left w:w="180" w:type="dxa"/>
+              <w:bottom w:w="120" w:type="dxa"/>
+              <w:right w:w="180" w:type="dxa"/>
+            </w:tcMar>
+            <w:vAlign w:val="center"/>
+            <w:hideMark/>
+          </w:tcPr>
+          <w:p>
+            <w:pPr>
+              <w:pStyle w:val="BITTextkrper"/>
+              <w:rPr>
+                <w:lang w:val="fr-CH"/>
+              </w:rPr>
+            </w:pPr>
+            <w:r>
+              <w:rPr>
+                <w:lang w:val="fr-CH"/>
+              </w:rPr>
+              <w:t xml:space="preserve">Finalisation des protocoles de tests, validation du système et rédaction de la section </w:t>
+            </w:r>
+            <w:r>
+              <w:rPr>
+                <w:b/>
+                <w:bCs/>
+                <w:lang w:val="fr-CH"/>
+              </w:rPr>
+              <w:t>"réalisation"</w:t>
+            </w:r>
+            <w:r>
+              <w:rPr>
+                <w:lang w:val="fr-CH"/>
+              </w:rPr>
+              <w:t xml:space="preserve"> dans la documentation technique.</w:t>
+            </w:r>
+          </w:p>
+        </w:tc>
+        <w:tc>
+          <w:tcPr>
+            <w:tcW w:w="1964" w:type="dxa"/>
+            <w:tcBorders>
+              <w:top w:val="single" w:sz="6" w:space="0" w:color="auto"/>
+              <w:left w:val="single" w:sz="6" w:space="0" w:color="auto"/>
+              <w:bottom w:val="single" w:sz="6" w:space="0" w:color="auto"/>
+              <w:right w:val="single" w:sz="6" w:space="0" w:color="auto"/>
+            </w:tcBorders>
+            <w:tcMar>
+              <w:top w:w="120" w:type="dxa"/>
+              <w:left w:w="180" w:type="dxa"/>
+              <w:bottom w:w="120" w:type="dxa"/>
+              <w:right w:w="180" w:type="dxa"/>
+            </w:tcMar>
+            <w:vAlign w:val="center"/>
+            <w:hideMark/>
+          </w:tcPr>
+          <w:p>
+            <w:pPr>
+              <w:pStyle w:val="BITTextkrper"/>
+              <w:rPr>
+                <w:lang w:val="fr-CH"/>
+              </w:rPr>
+            </w:pPr>
+            <w:r>
+              <w:rPr>
+                <w:lang w:val="fr-CH"/>
+              </w:rPr>
+              <w:t>Andrei</w:t>
+            </w:r>
+          </w:p>
+        </w:tc>
+      </w:tr>
+      <w:tr>
+        <w:trPr>
+          <w:tblCellSpacing w:w="15" w:type="dxa"/>
+        </w:trPr>
+        <w:tc>
+          <w:tcPr>
+            <w:tcW w:w="3706" w:type="dxa"/>
+            <w:tcBorders>
+              <w:top w:val="single" w:sz="6" w:space="0" w:color="auto"/>
+              <w:left w:val="single" w:sz="6" w:space="0" w:color="auto"/>
+              <w:bottom w:val="single" w:sz="6" w:space="0" w:color="auto"/>
+              <w:right w:val="single" w:sz="6" w:space="0" w:color="auto"/>
+            </w:tcBorders>
+            <w:tcMar>
+              <w:top w:w="120" w:type="dxa"/>
+              <w:left w:w="180" w:type="dxa"/>
+              <w:bottom w:w="120" w:type="dxa"/>
+              <w:right w:w="180" w:type="dxa"/>
+            </w:tcMar>
+            <w:vAlign w:val="center"/>
+            <w:hideMark/>
+          </w:tcPr>
+          <w:p>
+            <w:pPr>
+              <w:pStyle w:val="BITTextkrper"/>
+              <w:rPr>
+                <w:lang w:val="fr-CH"/>
+              </w:rPr>
+            </w:pPr>
+            <w:r>
+              <w:rPr>
+                <w:b/>
+                <w:bCs/>
+                <w:lang w:val="fr-CH"/>
+              </w:rPr>
+              <w:t>Interface &amp; Expérience Utilisateur</w:t>
+            </w:r>
+          </w:p>
+        </w:tc>
+        <w:tc>
+          <w:tcPr>
+            <w:tcW w:w="0" w:type="auto"/>
+            <w:tcBorders>
+              <w:top w:val="single" w:sz="6" w:space="0" w:color="auto"/>
+              <w:left w:val="single" w:sz="6" w:space="0" w:color="auto"/>
+              <w:bottom w:val="single" w:sz="6" w:space="0" w:color="auto"/>
+              <w:right w:val="single" w:sz="6" w:space="0" w:color="auto"/>
+            </w:tcBorders>
+            <w:tcMar>
+              <w:top w:w="120" w:type="dxa"/>
+              <w:left w:w="180" w:type="dxa"/>
+              <w:bottom w:w="120" w:type="dxa"/>
+              <w:right w:w="180" w:type="dxa"/>
+            </w:tcMar>
+            <w:vAlign w:val="center"/>
+            <w:hideMark/>
+          </w:tcPr>
+          <w:p>
+            <w:pPr>
+              <w:pStyle w:val="BITTextkrper"/>
+              <w:rPr>
+                <w:lang w:val="fr-CH"/>
+              </w:rPr>
+            </w:pPr>
+            <w:r>
+              <w:rPr>
+                <w:lang w:val="fr-CH"/>
+              </w:rPr>
+              <w:t>Implémentation de l'affichage dynamique des touches activées et ajout des boutons de navigation pour le choix du mode de contrôle.</w:t>
+            </w:r>
+          </w:p>
+        </w:tc>
+        <w:tc>
+          <w:tcPr>
+            <w:tcW w:w="1964" w:type="dxa"/>
+            <w:tcBorders>
+              <w:top w:val="single" w:sz="6" w:space="0" w:color="auto"/>
+              <w:left w:val="single" w:sz="6" w:space="0" w:color="auto"/>
+              <w:bottom w:val="single" w:sz="6" w:space="0" w:color="auto"/>
+              <w:right w:val="single" w:sz="6" w:space="0" w:color="auto"/>
+            </w:tcBorders>
+            <w:tcMar>
+              <w:top w:w="120" w:type="dxa"/>
+              <w:left w:w="180" w:type="dxa"/>
+              <w:bottom w:w="120" w:type="dxa"/>
+              <w:right w:w="180" w:type="dxa"/>
+            </w:tcMar>
+            <w:vAlign w:val="center"/>
+            <w:hideMark/>
+          </w:tcPr>
+          <w:p>
+            <w:pPr>
+              <w:pStyle w:val="BITTextkrper"/>
+              <w:rPr>
+                <w:lang w:val="fr-CH"/>
+              </w:rPr>
+            </w:pPr>
+            <w:r>
+              <w:rPr>
+                <w:lang w:val="fr-CH"/>
+              </w:rPr>
+              <w:t>Luuk</w:t>
+            </w:r>
+          </w:p>
+        </w:tc>
+      </w:tr>
+      <w:tr>
+        <w:trPr>
+          <w:tblCellSpacing w:w="15" w:type="dxa"/>
+        </w:trPr>
+        <w:tc>
+          <w:tcPr>
+            <w:tcW w:w="3706" w:type="dxa"/>
+            <w:tcBorders>
+              <w:top w:val="single" w:sz="6" w:space="0" w:color="auto"/>
+              <w:left w:val="single" w:sz="6" w:space="0" w:color="auto"/>
+              <w:bottom w:val="single" w:sz="6" w:space="0" w:color="auto"/>
+              <w:right w:val="single" w:sz="6" w:space="0" w:color="auto"/>
+            </w:tcBorders>
+            <w:tcMar>
+              <w:top w:w="120" w:type="dxa"/>
+              <w:left w:w="180" w:type="dxa"/>
+              <w:bottom w:w="120" w:type="dxa"/>
+              <w:right w:w="180" w:type="dxa"/>
+            </w:tcMar>
+            <w:vAlign w:val="center"/>
+            <w:hideMark/>
+          </w:tcPr>
+          <w:p>
+            <w:pPr>
+              <w:pStyle w:val="BITTextkrper"/>
+              <w:rPr>
+                <w:lang w:val="fr-CH"/>
+              </w:rPr>
+            </w:pPr>
+            <w:r>
+              <w:rPr>
+                <w:b/>
+                <w:bCs/>
+                <w:lang w:val="fr-CH"/>
+              </w:rPr>
+              <w:t>Architecture &amp; Finalisation Code</w:t>
+            </w:r>
+          </w:p>
+        </w:tc>
+        <w:tc>
+          <w:tcPr>
+            <w:tcW w:w="0" w:type="auto"/>
+            <w:tcBorders>
+              <w:top w:val="single" w:sz="6" w:space="0" w:color="auto"/>
+              <w:left w:val="single" w:sz="6" w:space="0" w:color="auto"/>
+              <w:bottom w:val="single" w:sz="6" w:space="0" w:color="auto"/>
+              <w:right w:val="single" w:sz="6" w:space="0" w:color="auto"/>
+            </w:tcBorders>
+            <w:tcMar>
+              <w:top w:w="120" w:type="dxa"/>
+              <w:left w:w="180" w:type="dxa"/>
+              <w:bottom w:w="120" w:type="dxa"/>
+              <w:right w:w="180" w:type="dxa"/>
+            </w:tcMar>
+            <w:vAlign w:val="center"/>
+            <w:hideMark/>
+          </w:tcPr>
+          <w:p>
+            <w:pPr>
+              <w:pStyle w:val="BITTextkrper"/>
+              <w:rPr>
+                <w:lang w:val="fr-CH"/>
+              </w:rPr>
+            </w:pPr>
+            <w:r>
+              <w:rPr>
+                <w:lang w:val="fr-CH"/>
+              </w:rPr>
+              <w:t>Refactorisation globale du code, création du diagramme de classe, configuration du launch.json et réalisation de la descente de code.</w:t>
+            </w:r>
+          </w:p>
+        </w:tc>
+        <w:tc>
+          <w:tcPr>
+            <w:tcW w:w="1964" w:type="dxa"/>
+            <w:tcBorders>
+              <w:top w:val="single" w:sz="6" w:space="0" w:color="auto"/>
+              <w:left w:val="single" w:sz="6" w:space="0" w:color="auto"/>
+              <w:bottom w:val="single" w:sz="6" w:space="0" w:color="auto"/>
+              <w:right w:val="single" w:sz="6" w:space="0" w:color="auto"/>
+            </w:tcBorders>
+            <w:tcMar>
+              <w:top w:w="120" w:type="dxa"/>
+              <w:left w:w="180" w:type="dxa"/>
+              <w:bottom w:w="120" w:type="dxa"/>
+              <w:right w:w="180" w:type="dxa"/>
+            </w:tcMar>
+            <w:vAlign w:val="center"/>
+            <w:hideMark/>
+          </w:tcPr>
+          <w:p>
+            <w:pPr>
+              <w:pStyle w:val="BITTextkrper"/>
+              <w:rPr>
+                <w:lang w:val="fr-CH"/>
+              </w:rPr>
+            </w:pPr>
+            <w:r>
+              <w:rPr>
+                <w:lang w:val="fr-CH"/>
+              </w:rPr>
+              <w:t>Luuk</w:t>
+            </w:r>
+          </w:p>
+        </w:tc>
+      </w:tr>
+      <w:tr>
+        <w:trPr>
+          <w:tblCellSpacing w:w="15" w:type="dxa"/>
+        </w:trPr>
+        <w:tc>
+          <w:tcPr>
+            <w:tcW w:w="3706" w:type="dxa"/>
+            <w:tcBorders>
+              <w:top w:val="single" w:sz="6" w:space="0" w:color="auto"/>
+              <w:left w:val="single" w:sz="6" w:space="0" w:color="auto"/>
+              <w:bottom w:val="single" w:sz="6" w:space="0" w:color="auto"/>
+              <w:right w:val="single" w:sz="6" w:space="0" w:color="auto"/>
+            </w:tcBorders>
+            <w:tcMar>
+              <w:top w:w="120" w:type="dxa"/>
+              <w:left w:w="180" w:type="dxa"/>
+              <w:bottom w:w="120" w:type="dxa"/>
+              <w:right w:w="180" w:type="dxa"/>
+            </w:tcMar>
+            <w:vAlign w:val="center"/>
+            <w:hideMark/>
+          </w:tcPr>
+          <w:p>
+            <w:pPr>
+              <w:pStyle w:val="BITTextkrper"/>
+              <w:rPr>
+                <w:lang w:val="fr-CH"/>
+              </w:rPr>
+            </w:pPr>
+            <w:r>
+              <w:rPr>
+                <w:b/>
+                <w:bCs/>
+                <w:lang w:val="fr-CH"/>
+              </w:rPr>
+              <w:t>Supports de Communication</w:t>
+            </w:r>
+          </w:p>
+        </w:tc>
+        <w:tc>
+          <w:tcPr>
+            <w:tcW w:w="0" w:type="auto"/>
+            <w:tcBorders>
+              <w:top w:val="single" w:sz="6" w:space="0" w:color="auto"/>
+              <w:left w:val="single" w:sz="6" w:space="0" w:color="auto"/>
+              <w:bottom w:val="single" w:sz="6" w:space="0" w:color="auto"/>
+              <w:right w:val="single" w:sz="6" w:space="0" w:color="auto"/>
+            </w:tcBorders>
+            <w:tcMar>
+              <w:top w:w="120" w:type="dxa"/>
+              <w:left w:w="180" w:type="dxa"/>
+              <w:bottom w:w="120" w:type="dxa"/>
+              <w:right w:w="180" w:type="dxa"/>
+            </w:tcMar>
+            <w:vAlign w:val="center"/>
+            <w:hideMark/>
+          </w:tcPr>
+          <w:p>
+            <w:pPr>
+              <w:pStyle w:val="BITTextkrper"/>
+              <w:rPr>
+                <w:lang w:val="fr-CH"/>
+              </w:rPr>
+            </w:pPr>
+            <w:r>
+              <w:rPr>
+                <w:lang w:val="fr-CH"/>
+              </w:rPr>
+              <w:t>Conception de la présentation PowerPoint et rédaction du résumé Web (Websummary).</w:t>
+            </w:r>
+          </w:p>
+        </w:tc>
+        <w:tc>
+          <w:tcPr>
+            <w:tcW w:w="1964" w:type="dxa"/>
+            <w:tcBorders>
+              <w:top w:val="single" w:sz="6" w:space="0" w:color="auto"/>
+              <w:left w:val="single" w:sz="6" w:space="0" w:color="auto"/>
+              <w:bottom w:val="single" w:sz="6" w:space="0" w:color="auto"/>
+              <w:right w:val="single" w:sz="6" w:space="0" w:color="auto"/>
+            </w:tcBorders>
+            <w:tcMar>
+              <w:top w:w="120" w:type="dxa"/>
+              <w:left w:w="180" w:type="dxa"/>
+              <w:bottom w:w="120" w:type="dxa"/>
+              <w:right w:w="180" w:type="dxa"/>
+            </w:tcMar>
+            <w:vAlign w:val="center"/>
+            <w:hideMark/>
+          </w:tcPr>
+          <w:p>
+            <w:pPr>
+              <w:pStyle w:val="BITTextkrper"/>
+              <w:rPr>
+                <w:lang w:val="fr-CH"/>
+              </w:rPr>
+            </w:pPr>
+            <w:r>
+              <w:rPr>
+                <w:lang w:val="fr-CH"/>
+              </w:rPr>
+              <w:t>Théo</w:t>
+            </w:r>
+          </w:p>
+        </w:tc>
+      </w:tr>
+      <w:tr>
+        <w:trPr>
+          <w:tblCellSpacing w:w="15" w:type="dxa"/>
+        </w:trPr>
+        <w:tc>
+          <w:tcPr>
+            <w:tcW w:w="3706" w:type="dxa"/>
+            <w:tcBorders>
+              <w:top w:val="single" w:sz="6" w:space="0" w:color="auto"/>
+              <w:left w:val="single" w:sz="6" w:space="0" w:color="auto"/>
+              <w:bottom w:val="single" w:sz="6" w:space="0" w:color="auto"/>
+              <w:right w:val="single" w:sz="6" w:space="0" w:color="auto"/>
+            </w:tcBorders>
+            <w:tcMar>
+              <w:top w:w="120" w:type="dxa"/>
+              <w:left w:w="180" w:type="dxa"/>
+              <w:bottom w:w="120" w:type="dxa"/>
+              <w:right w:w="180" w:type="dxa"/>
+            </w:tcMar>
+            <w:vAlign w:val="center"/>
+            <w:hideMark/>
+          </w:tcPr>
+          <w:p>
+            <w:pPr>
+              <w:pStyle w:val="BITTextkrper"/>
+              <w:rPr>
+                <w:lang w:val="fr-CH"/>
+              </w:rPr>
+            </w:pPr>
+            <w:r>
+              <w:rPr>
+                <w:b/>
+                <w:bCs/>
+                <w:lang w:val="fr-CH"/>
+              </w:rPr>
+              <w:t>Documentation d'Installation</w:t>
+            </w:r>
+          </w:p>
+        </w:tc>
+        <w:tc>
+          <w:tcPr>
+            <w:tcW w:w="0" w:type="auto"/>
+            <w:tcBorders>
+              <w:top w:val="single" w:sz="6" w:space="0" w:color="auto"/>
+              <w:left w:val="single" w:sz="6" w:space="0" w:color="auto"/>
+              <w:bottom w:val="single" w:sz="6" w:space="0" w:color="auto"/>
+              <w:right w:val="single" w:sz="6" w:space="0" w:color="auto"/>
+            </w:tcBorders>
+            <w:tcMar>
+              <w:top w:w="120" w:type="dxa"/>
+              <w:left w:w="180" w:type="dxa"/>
+              <w:bottom w:w="120" w:type="dxa"/>
+              <w:right w:w="180" w:type="dxa"/>
+            </w:tcMar>
+            <w:vAlign w:val="center"/>
+            <w:hideMark/>
+          </w:tcPr>
+          <w:p>
+            <w:pPr>
+              <w:pStyle w:val="BITTextkrper"/>
+              <w:rPr>
+                <w:lang w:val="fr-CH"/>
+              </w:rPr>
+            </w:pPr>
+            <w:r>
+              <w:rPr>
+                <w:lang w:val="fr-CH"/>
+              </w:rPr>
+              <w:t>Rédaction des guides pour la mise en place de l'application et finalisation de la documentation des tâches effectuées.</w:t>
+            </w:r>
+          </w:p>
+        </w:tc>
+        <w:tc>
+          <w:tcPr>
+            <w:tcW w:w="1964" w:type="dxa"/>
+            <w:tcBorders>
+              <w:top w:val="single" w:sz="6" w:space="0" w:color="auto"/>
+              <w:left w:val="single" w:sz="6" w:space="0" w:color="auto"/>
+              <w:bottom w:val="single" w:sz="6" w:space="0" w:color="auto"/>
+              <w:right w:val="single" w:sz="6" w:space="0" w:color="auto"/>
+            </w:tcBorders>
+            <w:tcMar>
+              <w:top w:w="120" w:type="dxa"/>
+              <w:left w:w="180" w:type="dxa"/>
+              <w:bottom w:w="120" w:type="dxa"/>
+              <w:right w:w="180" w:type="dxa"/>
+            </w:tcMar>
+            <w:vAlign w:val="center"/>
+            <w:hideMark/>
+          </w:tcPr>
+          <w:p>
+            <w:pPr>
+              <w:pStyle w:val="BITTextkrper"/>
+              <w:rPr>
+                <w:lang w:val="fr-CH"/>
+              </w:rPr>
+            </w:pPr>
+            <w:r>
+              <w:rPr>
+                <w:lang w:val="fr-CH"/>
+              </w:rPr>
+              <w:t>Théo</w:t>
+            </w:r>
+          </w:p>
+        </w:tc>
+      </w:tr>
+    </w:tbl>
+    <w:p>
+      <w:pPr>
+        <w:pStyle w:val="BITTextkrper"/>
+        <w:rPr>
+          <w:lang w:val="fr-CH"/>
+        </w:rPr>
+      </w:pPr>
     </w:p>
     <w:p>
       <w:pPr>
@@ -5471,19 +8903,19 @@
           <w:numId w:val="1"/>
         </w:numPr>
       </w:pPr>
-      <w:bookmarkStart w:id="14" w:name="_Toc114965607"/>
-      <w:bookmarkStart w:id="15" w:name="_Toc250790992"/>
-      <w:bookmarkStart w:id="16" w:name="_Toc219446470"/>
+      <w:bookmarkStart w:id="18" w:name="_Toc114965607"/>
+      <w:bookmarkStart w:id="19" w:name="_Toc250790992"/>
+      <w:bookmarkStart w:id="20" w:name="_Toc219451698"/>
       <w:r>
         <w:t>Test</w:t>
       </w:r>
-      <w:bookmarkEnd w:id="14"/>
-      <w:bookmarkEnd w:id="15"/>
+      <w:bookmarkEnd w:id="18"/>
+      <w:bookmarkEnd w:id="19"/>
       <w:r>
         <w:t>s</w:t>
       </w:r>
-      <w:bookmarkStart w:id="17" w:name="_Toc114965614"/>
-      <w:bookmarkEnd w:id="16"/>
+      <w:bookmarkStart w:id="21" w:name="_Toc114965614"/>
+      <w:bookmarkEnd w:id="20"/>
     </w:p>
     <w:p>
       <w:pPr>
@@ -5493,13 +8925,13 @@
           <w:numId w:val="1"/>
         </w:numPr>
       </w:pPr>
-      <w:bookmarkStart w:id="18" w:name="_Toc250790993"/>
-      <w:bookmarkStart w:id="19" w:name="_Toc219446471"/>
+      <w:bookmarkStart w:id="22" w:name="_Toc250790993"/>
+      <w:bookmarkStart w:id="23" w:name="_Toc219451699"/>
       <w:r>
         <w:t>Procédure de test</w:t>
       </w:r>
-      <w:bookmarkEnd w:id="18"/>
-      <w:bookmarkEnd w:id="19"/>
+      <w:bookmarkEnd w:id="22"/>
+      <w:bookmarkEnd w:id="23"/>
     </w:p>
     <w:p>
       <w:pPr>
@@ -5616,35 +9048,7 @@
         <w:rPr>
           <w:lang w:val="fr-CH"/>
         </w:rPr>
-        <w:t xml:space="preserve">Cette méthode "boîte noire" garantit que l'intégration entre le </w:t>
-      </w:r>
-      <w:proofErr w:type="spellStart"/>
-      <w:r>
-        <w:rPr>
-          <w:lang w:val="fr-CH"/>
-        </w:rPr>
-        <w:t>front-end</w:t>
-      </w:r>
-      <w:proofErr w:type="spellEnd"/>
-      <w:r>
-        <w:rPr>
-          <w:lang w:val="fr-CH"/>
-        </w:rPr>
-        <w:t xml:space="preserve"> et le </w:t>
-      </w:r>
-      <w:proofErr w:type="spellStart"/>
-      <w:r>
-        <w:rPr>
-          <w:lang w:val="fr-CH"/>
-        </w:rPr>
-        <w:t>back-end</w:t>
-      </w:r>
-      <w:proofErr w:type="spellEnd"/>
-      <w:r>
-        <w:rPr>
-          <w:lang w:val="fr-CH"/>
-        </w:rPr>
-        <w:t xml:space="preserve"> est fluide et que toutes les fonctionnalités sont opérationnelles en conditions réelles.</w:t>
+        <w:t>Cette méthode "boîte noire" garantit que l'intégration entre le front-end et le back-end est fluide et que toutes les fonctionnalités sont opérationnelles en conditions réelles.</w:t>
       </w:r>
     </w:p>
     <w:p>
@@ -5655,8 +9059,8 @@
           <w:numId w:val="1"/>
         </w:numPr>
       </w:pPr>
-      <w:bookmarkStart w:id="20" w:name="_Toc250790994"/>
-      <w:bookmarkStart w:id="21" w:name="_Toc219446472"/>
+      <w:bookmarkStart w:id="24" w:name="_Toc250790994"/>
+      <w:bookmarkStart w:id="25" w:name="_Toc219451700"/>
       <w:r>
         <w:t>Protocol</w:t>
       </w:r>
@@ -5666,11 +9070,11 @@
       <w:r>
         <w:t xml:space="preserve"> de test</w:t>
       </w:r>
-      <w:bookmarkEnd w:id="20"/>
+      <w:bookmarkEnd w:id="24"/>
       <w:r>
         <w:t>s</w:t>
       </w:r>
-      <w:bookmarkEnd w:id="21"/>
+      <w:bookmarkEnd w:id="25"/>
     </w:p>
     <w:tbl>
       <w:tblPr>
@@ -6019,21 +9423,7 @@
               <w:rPr>
                 <w:rStyle w:val="Cgras"/>
               </w:rPr>
-              <w:t xml:space="preserve">Résultat </w:t>
-            </w:r>
-            <w:proofErr w:type="spellStart"/>
-            <w:r>
-              <w:rPr>
-                <w:rStyle w:val="Cgras"/>
-              </w:rPr>
-              <w:t>obt</w:t>
-            </w:r>
-            <w:proofErr w:type="spellEnd"/>
-            <w:r>
-              <w:rPr>
-                <w:rStyle w:val="Cgras"/>
-              </w:rPr>
-              <w:t>.</w:t>
+              <w:t>Résultat obt.</w:t>
             </w:r>
             <w:r>
               <w:rPr>
@@ -6447,21 +9837,7 @@
               <w:rPr>
                 <w:rStyle w:val="Cgras"/>
               </w:rPr>
-              <w:t xml:space="preserve">Résultat </w:t>
-            </w:r>
-            <w:proofErr w:type="spellStart"/>
-            <w:r>
-              <w:rPr>
-                <w:rStyle w:val="Cgras"/>
-              </w:rPr>
-              <w:t>obt</w:t>
-            </w:r>
-            <w:proofErr w:type="spellEnd"/>
-            <w:r>
-              <w:rPr>
-                <w:rStyle w:val="Cgras"/>
-              </w:rPr>
-              <w:t>.</w:t>
+              <w:t>Résultat obt.</w:t>
             </w:r>
             <w:r>
               <w:rPr>
@@ -6879,21 +10255,7 @@
               <w:rPr>
                 <w:rStyle w:val="Cgras"/>
               </w:rPr>
-              <w:t xml:space="preserve">Résultat </w:t>
-            </w:r>
-            <w:proofErr w:type="spellStart"/>
-            <w:r>
-              <w:rPr>
-                <w:rStyle w:val="Cgras"/>
-              </w:rPr>
-              <w:t>obt</w:t>
-            </w:r>
-            <w:proofErr w:type="spellEnd"/>
-            <w:r>
-              <w:rPr>
-                <w:rStyle w:val="Cgras"/>
-              </w:rPr>
-              <w:t>.</w:t>
+              <w:t>Résultat obt.</w:t>
             </w:r>
             <w:r>
               <w:rPr>
@@ -7306,21 +10668,7 @@
               <w:rPr>
                 <w:rStyle w:val="Cgras"/>
               </w:rPr>
-              <w:t xml:space="preserve">Résultat </w:t>
-            </w:r>
-            <w:proofErr w:type="spellStart"/>
-            <w:r>
-              <w:rPr>
-                <w:rStyle w:val="Cgras"/>
-              </w:rPr>
-              <w:t>obt</w:t>
-            </w:r>
-            <w:proofErr w:type="spellEnd"/>
-            <w:r>
-              <w:rPr>
-                <w:rStyle w:val="Cgras"/>
-              </w:rPr>
-              <w:t>.</w:t>
+              <w:t>Résultat obt.</w:t>
             </w:r>
             <w:r>
               <w:rPr>
@@ -7744,21 +11092,7 @@
               <w:rPr>
                 <w:rStyle w:val="Cgras"/>
               </w:rPr>
-              <w:t xml:space="preserve">Résultat </w:t>
-            </w:r>
-            <w:proofErr w:type="spellStart"/>
-            <w:r>
-              <w:rPr>
-                <w:rStyle w:val="Cgras"/>
-              </w:rPr>
-              <w:t>obt</w:t>
-            </w:r>
-            <w:proofErr w:type="spellEnd"/>
-            <w:r>
-              <w:rPr>
-                <w:rStyle w:val="Cgras"/>
-              </w:rPr>
-              <w:t>.</w:t>
+              <w:t>Résultat obt.</w:t>
             </w:r>
             <w:r>
               <w:rPr>
@@ -8172,21 +11506,7 @@
               <w:rPr>
                 <w:rStyle w:val="Cgras"/>
               </w:rPr>
-              <w:t xml:space="preserve">Résultat </w:t>
-            </w:r>
-            <w:proofErr w:type="spellStart"/>
-            <w:r>
-              <w:rPr>
-                <w:rStyle w:val="Cgras"/>
-              </w:rPr>
-              <w:t>obt</w:t>
-            </w:r>
-            <w:proofErr w:type="spellEnd"/>
-            <w:r>
-              <w:rPr>
-                <w:rStyle w:val="Cgras"/>
-              </w:rPr>
-              <w:t>.</w:t>
+              <w:t>Résultat obt.</w:t>
             </w:r>
             <w:r>
               <w:rPr>
@@ -8611,21 +11931,7 @@
               <w:rPr>
                 <w:rStyle w:val="Cgras"/>
               </w:rPr>
-              <w:t xml:space="preserve">Résultat </w:t>
-            </w:r>
-            <w:proofErr w:type="spellStart"/>
-            <w:r>
-              <w:rPr>
-                <w:rStyle w:val="Cgras"/>
-              </w:rPr>
-              <w:t>obt</w:t>
-            </w:r>
-            <w:proofErr w:type="spellEnd"/>
-            <w:r>
-              <w:rPr>
-                <w:rStyle w:val="Cgras"/>
-              </w:rPr>
-              <w:t>.</w:t>
+              <w:t>Résultat obt.</w:t>
             </w:r>
             <w:r>
               <w:rPr>
@@ -9042,21 +12348,7 @@
               <w:rPr>
                 <w:rStyle w:val="Cgras"/>
               </w:rPr>
-              <w:t xml:space="preserve">Résultat </w:t>
-            </w:r>
-            <w:proofErr w:type="spellStart"/>
-            <w:r>
-              <w:rPr>
-                <w:rStyle w:val="Cgras"/>
-              </w:rPr>
-              <w:t>obt</w:t>
-            </w:r>
-            <w:proofErr w:type="spellEnd"/>
-            <w:r>
-              <w:rPr>
-                <w:rStyle w:val="Cgras"/>
-              </w:rPr>
-              <w:t>.</w:t>
+              <w:t>Résultat obt.</w:t>
             </w:r>
             <w:r>
               <w:rPr>
@@ -9466,21 +12758,7 @@
               <w:rPr>
                 <w:rStyle w:val="Cgras"/>
               </w:rPr>
-              <w:t xml:space="preserve">Résultat </w:t>
-            </w:r>
-            <w:proofErr w:type="spellStart"/>
-            <w:r>
-              <w:rPr>
-                <w:rStyle w:val="Cgras"/>
-              </w:rPr>
-              <w:t>obt</w:t>
-            </w:r>
-            <w:proofErr w:type="spellEnd"/>
-            <w:r>
-              <w:rPr>
-                <w:rStyle w:val="Cgras"/>
-              </w:rPr>
-              <w:t>.</w:t>
+              <w:t>Résultat obt.</w:t>
             </w:r>
             <w:r>
               <w:rPr>
@@ -9894,21 +13172,7 @@
               <w:rPr>
                 <w:rStyle w:val="Cgras"/>
               </w:rPr>
-              <w:t xml:space="preserve">Résultat </w:t>
-            </w:r>
-            <w:proofErr w:type="spellStart"/>
-            <w:r>
-              <w:rPr>
-                <w:rStyle w:val="Cgras"/>
-              </w:rPr>
-              <w:t>obt</w:t>
-            </w:r>
-            <w:proofErr w:type="spellEnd"/>
-            <w:r>
-              <w:rPr>
-                <w:rStyle w:val="Cgras"/>
-              </w:rPr>
-              <w:t>.</w:t>
+              <w:t>Résultat obt.</w:t>
             </w:r>
             <w:r>
               <w:rPr>
@@ -10318,21 +13582,7 @@
               <w:rPr>
                 <w:rStyle w:val="Cgras"/>
               </w:rPr>
-              <w:t xml:space="preserve">Résultat </w:t>
-            </w:r>
-            <w:proofErr w:type="spellStart"/>
-            <w:r>
-              <w:rPr>
-                <w:rStyle w:val="Cgras"/>
-              </w:rPr>
-              <w:t>obt</w:t>
-            </w:r>
-            <w:proofErr w:type="spellEnd"/>
-            <w:r>
-              <w:rPr>
-                <w:rStyle w:val="Cgras"/>
-              </w:rPr>
-              <w:t>.</w:t>
+              <w:t>Résultat obt.</w:t>
             </w:r>
             <w:r>
               <w:rPr>
@@ -10441,8 +13691,6 @@
           <w:rStyle w:val="Cgras"/>
         </w:rPr>
         <w:sectPr>
-          <w:footerReference w:type="default" r:id="rId19"/>
-          <w:footerReference w:type="first" r:id="rId20"/>
           <w:pgSz w:w="11906" w:h="16838" w:code="9"/>
           <w:pgMar w:top="1861" w:right="1134" w:bottom="907" w:left="1701" w:header="851" w:footer="340" w:gutter="0"/>
           <w:cols w:space="708"/>
@@ -10798,21 +14046,7 @@
               <w:rPr>
                 <w:rStyle w:val="Cgras"/>
               </w:rPr>
-              <w:t xml:space="preserve">Résultat </w:t>
-            </w:r>
-            <w:proofErr w:type="spellStart"/>
-            <w:r>
-              <w:rPr>
-                <w:rStyle w:val="Cgras"/>
-              </w:rPr>
-              <w:t>obt</w:t>
-            </w:r>
-            <w:proofErr w:type="spellEnd"/>
-            <w:r>
-              <w:rPr>
-                <w:rStyle w:val="Cgras"/>
-              </w:rPr>
-              <w:t>.</w:t>
+              <w:t>Résultat obt.</w:t>
             </w:r>
             <w:r>
               <w:rPr>
@@ -11238,21 +14472,7 @@
               <w:rPr>
                 <w:rStyle w:val="Cgras"/>
               </w:rPr>
-              <w:t xml:space="preserve">Résultat </w:t>
-            </w:r>
-            <w:proofErr w:type="spellStart"/>
-            <w:r>
-              <w:rPr>
-                <w:rStyle w:val="Cgras"/>
-              </w:rPr>
-              <w:t>obt</w:t>
-            </w:r>
-            <w:proofErr w:type="spellEnd"/>
-            <w:r>
-              <w:rPr>
-                <w:rStyle w:val="Cgras"/>
-              </w:rPr>
-              <w:t>.</w:t>
+              <w:t>Résultat obt.</w:t>
             </w:r>
             <w:r>
               <w:rPr>
@@ -11358,72 +14578,10 @@
       <w:pPr>
         <w:pStyle w:val="Titre1"/>
       </w:pPr>
-      <w:bookmarkStart w:id="22" w:name="_Toc250790996"/>
-      <w:bookmarkStart w:id="23" w:name="_Toc219446473"/>
+      <w:bookmarkStart w:id="26" w:name="_Toc250790996"/>
+      <w:bookmarkStart w:id="27" w:name="_Toc219451701"/>
       <w:r>
         <w:t>Conclusion</w:t>
-      </w:r>
-      <w:bookmarkEnd w:id="23"/>
-    </w:p>
-    <w:p>
-      <w:pPr>
-        <w:pStyle w:val="Titre2"/>
-      </w:pPr>
-      <w:bookmarkStart w:id="24" w:name="_Toc219446474"/>
-      <w:r>
-        <w:t>Améliorations possibles</w:t>
-      </w:r>
-      <w:bookmarkEnd w:id="24"/>
-    </w:p>
-    <w:p>
-      <w:pPr>
-        <w:pStyle w:val="BITTextkrper"/>
-        <w:rPr>
-          <w:lang w:val="fr-CH"/>
-        </w:rPr>
-      </w:pPr>
-    </w:p>
-    <w:p>
-      <w:pPr>
-        <w:pStyle w:val="Titre2"/>
-      </w:pPr>
-      <w:bookmarkStart w:id="25" w:name="_Toc219446475"/>
-      <w:r>
-        <w:t>Auto-évaluation</w:t>
-      </w:r>
-      <w:bookmarkEnd w:id="25"/>
-    </w:p>
-    <w:p>
-      <w:pPr>
-        <w:pStyle w:val="BITTextkrper"/>
-        <w:rPr>
-          <w:lang w:val="fr-CH"/>
-        </w:rPr>
-      </w:pPr>
-    </w:p>
-    <w:p>
-      <w:pPr>
-        <w:pStyle w:val="Titre2"/>
-      </w:pPr>
-      <w:bookmarkStart w:id="26" w:name="_Toc219446476"/>
-      <w:r>
-        <w:t xml:space="preserve">Conclusion du module de </w:t>
-      </w:r>
-      <w:r>
-        <w:t>Luuk Müller</w:t>
-      </w:r>
-      <w:bookmarkEnd w:id="26"/>
-    </w:p>
-    <w:p>
-      <w:pPr>
-        <w:pStyle w:val="Titre2"/>
-      </w:pPr>
-      <w:bookmarkStart w:id="27" w:name="_Toc219446477"/>
-      <w:r>
-        <w:t xml:space="preserve">Conclusion du module de </w:t>
-      </w:r>
-      <w:r>
-        <w:t>Théo Pasquier</w:t>
       </w:r>
       <w:bookmarkEnd w:id="27"/>
     </w:p>
@@ -11431,14 +14589,76 @@
       <w:pPr>
         <w:pStyle w:val="Titre2"/>
       </w:pPr>
-      <w:bookmarkStart w:id="28" w:name="_Toc219446478"/>
+      <w:bookmarkStart w:id="28" w:name="_Toc219451702"/>
+      <w:r>
+        <w:t>Améliorations possibles</w:t>
+      </w:r>
+      <w:bookmarkEnd w:id="28"/>
+    </w:p>
+    <w:p>
+      <w:pPr>
+        <w:pStyle w:val="BITTextkrper"/>
+        <w:rPr>
+          <w:lang w:val="fr-CH"/>
+        </w:rPr>
+      </w:pPr>
+    </w:p>
+    <w:p>
+      <w:pPr>
+        <w:pStyle w:val="Titre2"/>
+      </w:pPr>
+      <w:bookmarkStart w:id="29" w:name="_Toc219451703"/>
+      <w:r>
+        <w:t>Auto-évaluation</w:t>
+      </w:r>
+      <w:bookmarkEnd w:id="29"/>
+    </w:p>
+    <w:p>
+      <w:pPr>
+        <w:pStyle w:val="BITTextkrper"/>
+        <w:rPr>
+          <w:lang w:val="fr-CH"/>
+        </w:rPr>
+      </w:pPr>
+    </w:p>
+    <w:p>
+      <w:pPr>
+        <w:pStyle w:val="Titre2"/>
+      </w:pPr>
+      <w:bookmarkStart w:id="30" w:name="_Toc219451704"/>
       <w:r>
         <w:t xml:space="preserve">Conclusion du module de </w:t>
       </w:r>
       <w:r>
+        <w:t>Luuk Müller</w:t>
+      </w:r>
+      <w:bookmarkEnd w:id="30"/>
+    </w:p>
+    <w:p>
+      <w:pPr>
+        <w:pStyle w:val="Titre2"/>
+      </w:pPr>
+      <w:bookmarkStart w:id="31" w:name="_Toc219451705"/>
+      <w:r>
+        <w:t xml:space="preserve">Conclusion du module de </w:t>
+      </w:r>
+      <w:r>
+        <w:t>Théo Pasquier</w:t>
+      </w:r>
+      <w:bookmarkEnd w:id="31"/>
+    </w:p>
+    <w:p>
+      <w:pPr>
+        <w:pStyle w:val="Titre2"/>
+      </w:pPr>
+      <w:bookmarkStart w:id="32" w:name="_Toc219451706"/>
+      <w:r>
+        <w:t xml:space="preserve">Conclusion du module de </w:t>
+      </w:r>
+      <w:r>
         <w:t>Andrei Pires Donose</w:t>
       </w:r>
-      <w:bookmarkEnd w:id="28"/>
+      <w:bookmarkEnd w:id="32"/>
     </w:p>
     <w:p>
       <w:pPr>
@@ -11456,7 +14676,7 @@
           <w:numId w:val="1"/>
         </w:numPr>
       </w:pPr>
-      <w:bookmarkStart w:id="29" w:name="_Toc219446479"/>
+      <w:bookmarkStart w:id="33" w:name="_Toc219451707"/>
       <w:r>
         <w:t>Bibliographie :</w:t>
       </w:r>
@@ -11466,10 +14686,10 @@
       <w:r>
         <w:t>iste des sources et références</w:t>
       </w:r>
-      <w:bookmarkStart w:id="30" w:name="_Toc114965612"/>
-      <w:bookmarkStart w:id="31" w:name="_Toc250790997"/>
-      <w:bookmarkEnd w:id="22"/>
-      <w:bookmarkEnd w:id="29"/>
+      <w:bookmarkStart w:id="34" w:name="_Toc114965612"/>
+      <w:bookmarkStart w:id="35" w:name="_Toc250790997"/>
+      <w:bookmarkEnd w:id="26"/>
+      <w:bookmarkEnd w:id="33"/>
     </w:p>
     <w:p>
       <w:pPr>
@@ -11501,9 +14721,9 @@
           <w:t>https://www.phidgets.com/docs/Language_-_JavaScript</w:t>
         </w:r>
       </w:hyperlink>
-      <w:bookmarkEnd w:id="17"/>
-      <w:bookmarkEnd w:id="30"/>
-      <w:bookmarkEnd w:id="31"/>
+      <w:bookmarkEnd w:id="21"/>
+      <w:bookmarkEnd w:id="34"/>
+      <w:bookmarkEnd w:id="35"/>
     </w:p>
     <w:p>
       <w:pPr>
@@ -11550,7 +14770,6 @@
           <w:lang w:val="en-GB"/>
         </w:rPr>
       </w:pPr>
-      <w:proofErr w:type="spellStart"/>
       <w:r>
         <w:rPr>
           <w:b/>
@@ -11559,18 +14778,7 @@
           <w:szCs w:val="22"/>
           <w:lang w:val="en-GB"/>
         </w:rPr>
-        <w:t>TailWind</w:t>
-      </w:r>
-      <w:proofErr w:type="spellEnd"/>
-      <w:r>
-        <w:rPr>
-          <w:b/>
-          <w:bCs/>
-          <w:sz w:val="22"/>
-          <w:szCs w:val="22"/>
-          <w:lang w:val="en-GB"/>
-        </w:rPr>
-        <w:t xml:space="preserve"> CSS:</w:t>
+        <w:t>TailWind CSS:</w:t>
       </w:r>
       <w:r>
         <w:rPr>
@@ -11661,7 +14869,7 @@
         <w:rPr>
           <w:sz w:val="22"/>
           <w:szCs w:val="22"/>
-          <w:lang w:val="fr-CH"/>
+          <w:lang w:val="en-GB"/>
         </w:rPr>
       </w:pPr>
       <w:r>
@@ -11670,7 +14878,7 @@
           <w:bCs/>
           <w:sz w:val="22"/>
           <w:szCs w:val="22"/>
-          <w:lang w:val="fr-CH"/>
+          <w:lang w:val="en-GB"/>
         </w:rPr>
         <w:t>Google Fonts:</w:t>
       </w:r>
@@ -11678,7 +14886,7 @@
         <w:rPr>
           <w:sz w:val="22"/>
           <w:szCs w:val="22"/>
-          <w:lang w:val="fr-CH"/>
+          <w:lang w:val="en-GB"/>
         </w:rPr>
         <w:t xml:space="preserve"> </w:t>
       </w:r>
@@ -11688,7 +14896,7 @@
             <w:rStyle w:val="Lienhypertexte"/>
             <w:sz w:val="22"/>
             <w:szCs w:val="22"/>
-            <w:lang w:val="fr-CH"/>
+            <w:lang w:val="en-GB"/>
           </w:rPr>
           <w:t>https://fonts.googleapis.com/css2?family=Inter:wght@300;400;500;600;700&amp;display=swap</w:t>
         </w:r>
@@ -11702,7 +14910,7 @@
         <w:rPr>
           <w:sz w:val="22"/>
           <w:szCs w:val="22"/>
-          <w:lang w:val="fr-CH"/>
+          <w:lang w:val="en-GB"/>
         </w:rPr>
       </w:pPr>
     </w:p>
@@ -14434,7 +17642,6 @@
   <w:style w:type="character" w:default="1" w:styleId="Policepardfaut">
     <w:name w:val="Default Paragraph Font"/>
     <w:uiPriority w:val="1"/>
-    <w:semiHidden/>
     <w:unhideWhenUsed/>
   </w:style>
   <w:style w:type="table" w:default="1" w:styleId="TableauNormal">

</xml_diff>

<commit_message>
Luuk Diagramme de classe
</commit_message>
<xml_diff>
--- a/documentation/2.3_Documentation_Projet.docx
+++ b/documentation/2.3_Documentation_Projet.docx
@@ -215,7 +215,7 @@
     </w:tbl>
     <w:p>
       <w:pPr>
-        <w:pStyle w:val="Lgende"/>
+        <w:pStyle w:val="Beschriftung"/>
         <w:jc w:val="left"/>
         <w:rPr>
           <w:b/>
@@ -400,7 +400,7 @@
     </w:p>
     <w:p>
       <w:pPr>
-        <w:pStyle w:val="Titre3"/>
+        <w:pStyle w:val="berschrift3"/>
         <w:numPr>
           <w:ilvl w:val="0"/>
           <w:numId w:val="0"/>
@@ -421,7 +421,7 @@
     </w:p>
     <w:p>
       <w:pPr>
-        <w:pStyle w:val="TM1"/>
+        <w:pStyle w:val="Verzeichnis1"/>
         <w:rPr>
           <w:rFonts w:asciiTheme="minorHAnsi" w:eastAsiaTheme="minorEastAsia" w:hAnsiTheme="minorHAnsi" w:cstheme="minorBidi"/>
           <w:b w:val="0"/>
@@ -519,7 +519,7 @@
     </w:p>
     <w:p>
       <w:pPr>
-        <w:pStyle w:val="TM2"/>
+        <w:pStyle w:val="Verzeichnis2"/>
         <w:rPr>
           <w:rFonts w:asciiTheme="minorHAnsi" w:eastAsiaTheme="minorEastAsia" w:hAnsiTheme="minorHAnsi" w:cstheme="minorBidi"/>
           <w:kern w:val="2"/>
@@ -582,7 +582,7 @@
     </w:p>
     <w:p>
       <w:pPr>
-        <w:pStyle w:val="TM2"/>
+        <w:pStyle w:val="Verzeichnis2"/>
         <w:rPr>
           <w:rFonts w:asciiTheme="minorHAnsi" w:eastAsiaTheme="minorEastAsia" w:hAnsiTheme="minorHAnsi" w:cstheme="minorBidi"/>
           <w:kern w:val="2"/>
@@ -645,7 +645,7 @@
     </w:p>
     <w:p>
       <w:pPr>
-        <w:pStyle w:val="TM2"/>
+        <w:pStyle w:val="Verzeichnis2"/>
         <w:rPr>
           <w:rFonts w:asciiTheme="minorHAnsi" w:eastAsiaTheme="minorEastAsia" w:hAnsiTheme="minorHAnsi" w:cstheme="minorBidi"/>
           <w:kern w:val="2"/>
@@ -708,7 +708,7 @@
     </w:p>
     <w:p>
       <w:pPr>
-        <w:pStyle w:val="TM1"/>
+        <w:pStyle w:val="Verzeichnis1"/>
         <w:rPr>
           <w:rFonts w:asciiTheme="minorHAnsi" w:eastAsiaTheme="minorEastAsia" w:hAnsiTheme="minorHAnsi" w:cstheme="minorBidi"/>
           <w:b w:val="0"/>
@@ -794,7 +794,7 @@
     </w:p>
     <w:p>
       <w:pPr>
-        <w:pStyle w:val="TM2"/>
+        <w:pStyle w:val="Verzeichnis2"/>
         <w:rPr>
           <w:rFonts w:asciiTheme="minorHAnsi" w:eastAsiaTheme="minorEastAsia" w:hAnsiTheme="minorHAnsi" w:cstheme="minorBidi"/>
           <w:kern w:val="2"/>
@@ -857,7 +857,7 @@
     </w:p>
     <w:p>
       <w:pPr>
-        <w:pStyle w:val="TM2"/>
+        <w:pStyle w:val="Verzeichnis2"/>
         <w:rPr>
           <w:rFonts w:asciiTheme="minorHAnsi" w:eastAsiaTheme="minorEastAsia" w:hAnsiTheme="minorHAnsi" w:cstheme="minorBidi"/>
           <w:kern w:val="2"/>
@@ -920,7 +920,7 @@
     </w:p>
     <w:p>
       <w:pPr>
-        <w:pStyle w:val="TM2"/>
+        <w:pStyle w:val="Verzeichnis2"/>
         <w:rPr>
           <w:rFonts w:asciiTheme="minorHAnsi" w:eastAsiaTheme="minorEastAsia" w:hAnsiTheme="minorHAnsi" w:cstheme="minorBidi"/>
           <w:kern w:val="2"/>
@@ -983,7 +983,7 @@
     </w:p>
     <w:p>
       <w:pPr>
-        <w:pStyle w:val="TM2"/>
+        <w:pStyle w:val="Verzeichnis2"/>
         <w:rPr>
           <w:rFonts w:asciiTheme="minorHAnsi" w:eastAsiaTheme="minorEastAsia" w:hAnsiTheme="minorHAnsi" w:cstheme="minorBidi"/>
           <w:kern w:val="2"/>
@@ -1046,7 +1046,7 @@
     </w:p>
     <w:p>
       <w:pPr>
-        <w:pStyle w:val="TM1"/>
+        <w:pStyle w:val="Verzeichnis1"/>
         <w:rPr>
           <w:rFonts w:asciiTheme="minorHAnsi" w:eastAsiaTheme="minorEastAsia" w:hAnsiTheme="minorHAnsi" w:cstheme="minorBidi"/>
           <w:b w:val="0"/>
@@ -1132,7 +1132,7 @@
     </w:p>
     <w:p>
       <w:pPr>
-        <w:pStyle w:val="TM2"/>
+        <w:pStyle w:val="Verzeichnis2"/>
         <w:rPr>
           <w:rFonts w:asciiTheme="minorHAnsi" w:eastAsiaTheme="minorEastAsia" w:hAnsiTheme="minorHAnsi" w:cstheme="minorBidi"/>
           <w:kern w:val="2"/>
@@ -1195,7 +1195,7 @@
     </w:p>
     <w:p>
       <w:pPr>
-        <w:pStyle w:val="TM2"/>
+        <w:pStyle w:val="Verzeichnis2"/>
         <w:rPr>
           <w:rFonts w:asciiTheme="minorHAnsi" w:eastAsiaTheme="minorEastAsia" w:hAnsiTheme="minorHAnsi" w:cstheme="minorBidi"/>
           <w:kern w:val="2"/>
@@ -1258,7 +1258,7 @@
     </w:p>
     <w:p>
       <w:pPr>
-        <w:pStyle w:val="TM2"/>
+        <w:pStyle w:val="Verzeichnis2"/>
         <w:rPr>
           <w:rFonts w:asciiTheme="minorHAnsi" w:eastAsiaTheme="minorEastAsia" w:hAnsiTheme="minorHAnsi" w:cstheme="minorBidi"/>
           <w:kern w:val="2"/>
@@ -1321,7 +1321,7 @@
     </w:p>
     <w:p>
       <w:pPr>
-        <w:pStyle w:val="TM2"/>
+        <w:pStyle w:val="Verzeichnis2"/>
         <w:rPr>
           <w:rFonts w:asciiTheme="minorHAnsi" w:eastAsiaTheme="minorEastAsia" w:hAnsiTheme="minorHAnsi" w:cstheme="minorBidi"/>
           <w:kern w:val="2"/>
@@ -1384,7 +1384,7 @@
     </w:p>
     <w:p>
       <w:pPr>
-        <w:pStyle w:val="TM1"/>
+        <w:pStyle w:val="Verzeichnis1"/>
         <w:rPr>
           <w:rFonts w:asciiTheme="minorHAnsi" w:eastAsiaTheme="minorEastAsia" w:hAnsiTheme="minorHAnsi" w:cstheme="minorBidi"/>
           <w:b w:val="0"/>
@@ -1470,7 +1470,7 @@
     </w:p>
     <w:p>
       <w:pPr>
-        <w:pStyle w:val="TM2"/>
+        <w:pStyle w:val="Verzeichnis2"/>
         <w:rPr>
           <w:rFonts w:asciiTheme="minorHAnsi" w:eastAsiaTheme="minorEastAsia" w:hAnsiTheme="minorHAnsi" w:cstheme="minorBidi"/>
           <w:kern w:val="2"/>
@@ -1533,7 +1533,7 @@
     </w:p>
     <w:p>
       <w:pPr>
-        <w:pStyle w:val="TM2"/>
+        <w:pStyle w:val="Verzeichnis2"/>
         <w:rPr>
           <w:rFonts w:asciiTheme="minorHAnsi" w:eastAsiaTheme="minorEastAsia" w:hAnsiTheme="minorHAnsi" w:cstheme="minorBidi"/>
           <w:kern w:val="2"/>
@@ -1596,7 +1596,7 @@
     </w:p>
     <w:p>
       <w:pPr>
-        <w:pStyle w:val="TM1"/>
+        <w:pStyle w:val="Verzeichnis1"/>
         <w:rPr>
           <w:rFonts w:asciiTheme="minorHAnsi" w:eastAsiaTheme="minorEastAsia" w:hAnsiTheme="minorHAnsi" w:cstheme="minorBidi"/>
           <w:b w:val="0"/>
@@ -1682,7 +1682,7 @@
     </w:p>
     <w:p>
       <w:pPr>
-        <w:pStyle w:val="TM2"/>
+        <w:pStyle w:val="Verzeichnis2"/>
         <w:rPr>
           <w:rFonts w:asciiTheme="minorHAnsi" w:eastAsiaTheme="minorEastAsia" w:hAnsiTheme="minorHAnsi" w:cstheme="minorBidi"/>
           <w:kern w:val="2"/>
@@ -1745,7 +1745,7 @@
     </w:p>
     <w:p>
       <w:pPr>
-        <w:pStyle w:val="TM2"/>
+        <w:pStyle w:val="Verzeichnis2"/>
         <w:rPr>
           <w:rFonts w:asciiTheme="minorHAnsi" w:eastAsiaTheme="minorEastAsia" w:hAnsiTheme="minorHAnsi" w:cstheme="minorBidi"/>
           <w:kern w:val="2"/>
@@ -1808,7 +1808,7 @@
     </w:p>
     <w:p>
       <w:pPr>
-        <w:pStyle w:val="TM2"/>
+        <w:pStyle w:val="Verzeichnis2"/>
         <w:rPr>
           <w:rFonts w:asciiTheme="minorHAnsi" w:eastAsiaTheme="minorEastAsia" w:hAnsiTheme="minorHAnsi" w:cstheme="minorBidi"/>
           <w:kern w:val="2"/>
@@ -1871,7 +1871,7 @@
     </w:p>
     <w:p>
       <w:pPr>
-        <w:pStyle w:val="TM2"/>
+        <w:pStyle w:val="Verzeichnis2"/>
         <w:rPr>
           <w:rFonts w:asciiTheme="minorHAnsi" w:eastAsiaTheme="minorEastAsia" w:hAnsiTheme="minorHAnsi" w:cstheme="minorBidi"/>
           <w:kern w:val="2"/>
@@ -1934,7 +1934,7 @@
     </w:p>
     <w:p>
       <w:pPr>
-        <w:pStyle w:val="TM2"/>
+        <w:pStyle w:val="Verzeichnis2"/>
         <w:rPr>
           <w:rFonts w:asciiTheme="minorHAnsi" w:eastAsiaTheme="minorEastAsia" w:hAnsiTheme="minorHAnsi" w:cstheme="minorBidi"/>
           <w:kern w:val="2"/>
@@ -1997,7 +1997,7 @@
     </w:p>
     <w:p>
       <w:pPr>
-        <w:pStyle w:val="TM1"/>
+        <w:pStyle w:val="Verzeichnis1"/>
         <w:rPr>
           <w:rFonts w:asciiTheme="minorHAnsi" w:eastAsiaTheme="minorEastAsia" w:hAnsiTheme="minorHAnsi" w:cstheme="minorBidi"/>
           <w:b w:val="0"/>
@@ -2124,22 +2124,23 @@
     </w:p>
     <w:p>
       <w:pPr>
-        <w:pStyle w:val="Titre1"/>
+        <w:pStyle w:val="berschrift1"/>
         <w:numPr>
           <w:ilvl w:val="0"/>
           <w:numId w:val="1"/>
         </w:numPr>
       </w:pPr>
-      <w:bookmarkStart w:id="0" w:name="_Toc250790980"/>
-      <w:bookmarkStart w:id="1" w:name="_Toc219451684"/>
-      <w:r>
+      <w:bookmarkStart w:id="0" w:name="_Toc219451684"/>
+      <w:bookmarkStart w:id="1" w:name="_Toc250790980"/>
+      <w:r>
+        <w:lastRenderedPageBreak/>
         <w:t>Analyse</w:t>
       </w:r>
-      <w:bookmarkEnd w:id="1"/>
+      <w:bookmarkEnd w:id="0"/>
     </w:p>
     <w:p>
       <w:pPr>
-        <w:pStyle w:val="Titre2"/>
+        <w:pStyle w:val="berschrift2"/>
       </w:pPr>
       <w:bookmarkStart w:id="2" w:name="_Toc219451685"/>
       <w:r>
@@ -2224,7 +2225,7 @@
     </w:p>
     <w:p>
       <w:pPr>
-        <w:pStyle w:val="Titre3"/>
+        <w:pStyle w:val="berschrift3"/>
       </w:pPr>
       <w:r>
         <w:t>Acteurs</w:t>
@@ -2258,10 +2259,11 @@
     </w:p>
     <w:p>
       <w:pPr>
-        <w:pStyle w:val="Titre2"/>
+        <w:pStyle w:val="berschrift2"/>
       </w:pPr>
       <w:bookmarkStart w:id="3" w:name="_Toc219451686"/>
       <w:r>
+        <w:lastRenderedPageBreak/>
         <w:t xml:space="preserve">Diagrammes </w:t>
       </w:r>
       <w:r>
@@ -2442,6 +2444,7 @@
           <w:noProof/>
           <w:lang w:val="fr-CH"/>
         </w:rPr>
+        <w:lastRenderedPageBreak/>
         <w:drawing>
           <wp:inline distT="0" distB="0" distL="0" distR="0" wp14:anchorId="3D32CD87" wp14:editId="3CFA321A">
             <wp:extent cx="6249618" cy="4791075"/>
@@ -2614,7 +2617,7 @@
     </w:p>
     <w:p>
       <w:pPr>
-        <w:pStyle w:val="Titre2"/>
+        <w:pStyle w:val="berschrift2"/>
       </w:pPr>
       <w:bookmarkStart w:id="4" w:name="_Toc219451687"/>
       <w:r>
@@ -2800,8 +2803,10 @@
       </w:pPr>
       <w:r>
         <w:rPr>
-          <w:lang w:val="fr-CH"/>
-        </w:rPr>
+          <w:noProof/>
+          <w:lang w:val="fr-CH"/>
+        </w:rPr>
+        <w:lastRenderedPageBreak/>
         <w:drawing>
           <wp:inline distT="0" distB="0" distL="0" distR="0" wp14:anchorId="2027276B" wp14:editId="2BB8F05D">
             <wp:extent cx="5760085" cy="3846830"/>
@@ -2928,6 +2933,7 @@
           <w:noProof/>
           <w:lang w:val="fr-CH"/>
         </w:rPr>
+        <w:lastRenderedPageBreak/>
         <w:drawing>
           <wp:inline distT="0" distB="0" distL="0" distR="0" wp14:anchorId="55C8DCED" wp14:editId="07E4588D">
             <wp:extent cx="5760085" cy="3837940"/>
@@ -2967,7 +2973,7 @@
     </w:p>
     <w:p>
       <w:pPr>
-        <w:pStyle w:val="Titre1"/>
+        <w:pStyle w:val="berschrift1"/>
         <w:numPr>
           <w:ilvl w:val="0"/>
           <w:numId w:val="1"/>
@@ -2975,14 +2981,15 @@
       </w:pPr>
       <w:bookmarkStart w:id="5" w:name="_Toc219451688"/>
       <w:r>
+        <w:lastRenderedPageBreak/>
         <w:t>Concept</w:t>
       </w:r>
-      <w:bookmarkEnd w:id="0"/>
+      <w:bookmarkEnd w:id="1"/>
       <w:bookmarkEnd w:id="5"/>
     </w:p>
     <w:p>
       <w:pPr>
-        <w:pStyle w:val="Titre2"/>
+        <w:pStyle w:val="berschrift2"/>
         <w:numPr>
           <w:ilvl w:val="1"/>
           <w:numId w:val="1"/>
@@ -3047,23 +3054,75 @@
     </w:p>
     <w:p>
       <w:pPr>
-        <w:pStyle w:val="Titre2"/>
+        <w:pStyle w:val="berschrift2"/>
       </w:pPr>
       <w:bookmarkStart w:id="8" w:name="_Toc219451690"/>
       <w:r>
+        <w:lastRenderedPageBreak/>
         <w:t>Diagrammes de classes</w:t>
       </w:r>
       <w:bookmarkEnd w:id="8"/>
     </w:p>
     <w:p>
       <w:pPr>
-        <w:spacing w:before="0" w:after="0"/>
-        <w:rPr>
-          <w:rFonts w:ascii="Times New Roman" w:hAnsi="Times New Roman"/>
-          <w:sz w:val="24"/>
-          <w:lang w:val="fr-CH" w:eastAsia="fr-CH"/>
-        </w:rPr>
-      </w:pPr>
+        <w:pStyle w:val="BITTextkrper"/>
+        <w:rPr>
+          <w:lang w:val="fr-CH"/>
+        </w:rPr>
+      </w:pPr>
+      <w:r>
+        <w:rPr>
+          <w:noProof/>
+        </w:rPr>
+        <w:drawing>
+          <wp:inline distT="0" distB="0" distL="0" distR="0" wp14:anchorId="5B5C25E7" wp14:editId="5B64F190">
+            <wp:extent cx="5753100" cy="5156200"/>
+            <wp:effectExtent l="0" t="0" r="0" b="6350"/>
+            <wp:docPr id="1311687938" name="Grafik 1" descr="Ein Bild, das Text, Diagramm, Plan, technische Zeichnung enthält.&#10;&#10;KI-generierte Inhalte können fehlerhaft sein."/>
+            <wp:cNvGraphicFramePr>
+              <a:graphicFrameLocks xmlns:a="http://schemas.openxmlformats.org/drawingml/2006/main" noChangeAspect="1"/>
+            </wp:cNvGraphicFramePr>
+            <a:graphic xmlns:a="http://schemas.openxmlformats.org/drawingml/2006/main">
+              <a:graphicData uri="http://schemas.openxmlformats.org/drawingml/2006/picture">
+                <pic:pic xmlns:pic="http://schemas.openxmlformats.org/drawingml/2006/picture">
+                  <pic:nvPicPr>
+                    <pic:cNvPr id="1311687938" name="Grafik 1" descr="Ein Bild, das Text, Diagramm, Plan, technische Zeichnung enthält.&#10;&#10;KI-generierte Inhalte können fehlerhaft sein."/>
+                    <pic:cNvPicPr>
+                      <a:picLocks noChangeAspect="1" noChangeArrowheads="1"/>
+                    </pic:cNvPicPr>
+                  </pic:nvPicPr>
+                  <pic:blipFill>
+                    <a:blip r:embed="rId18" cstate="print">
+                      <a:extLst>
+                        <a:ext uri="{28A0092B-C50C-407E-A947-70E740481C1C}">
+                          <a14:useLocalDpi xmlns:a14="http://schemas.microsoft.com/office/drawing/2010/main" val="0"/>
+                        </a:ext>
+                      </a:extLst>
+                    </a:blip>
+                    <a:srcRect/>
+                    <a:stretch>
+                      <a:fillRect/>
+                    </a:stretch>
+                  </pic:blipFill>
+                  <pic:spPr bwMode="auto">
+                    <a:xfrm>
+                      <a:off x="0" y="0"/>
+                      <a:ext cx="5753100" cy="5156200"/>
+                    </a:xfrm>
+                    <a:prstGeom prst="rect">
+                      <a:avLst/>
+                    </a:prstGeom>
+                    <a:noFill/>
+                    <a:ln>
+                      <a:noFill/>
+                    </a:ln>
+                  </pic:spPr>
+                </pic:pic>
+              </a:graphicData>
+            </a:graphic>
+          </wp:inline>
+        </w:drawing>
+      </w:r>
     </w:p>
     <w:p>
       <w:pPr>
@@ -3075,18 +3134,11 @@
     </w:p>
     <w:p>
       <w:pPr>
-        <w:pStyle w:val="BITTextkrper"/>
-        <w:rPr>
-          <w:lang w:val="fr-CH"/>
-        </w:rPr>
-      </w:pPr>
-    </w:p>
-    <w:p>
-      <w:pPr>
-        <w:pStyle w:val="Titre2"/>
+        <w:pStyle w:val="berschrift2"/>
       </w:pPr>
       <w:bookmarkStart w:id="9" w:name="_Toc219451691"/>
       <w:r>
+        <w:lastRenderedPageBreak/>
         <w:t>Diagrammes de séquence des interactions</w:t>
       </w:r>
       <w:bookmarkEnd w:id="9"/>
@@ -3119,7 +3171,7 @@
                     <pic:cNvPicPr/>
                   </pic:nvPicPr>
                   <pic:blipFill>
-                    <a:blip r:embed="rId18"/>
+                    <a:blip r:embed="rId19"/>
                     <a:stretch>
                       <a:fillRect/>
                     </a:stretch>
@@ -3142,7 +3194,7 @@
     </w:p>
     <w:p>
       <w:pPr>
-        <w:pStyle w:val="Titre2"/>
+        <w:pStyle w:val="berschrift2"/>
         <w:numPr>
           <w:ilvl w:val="1"/>
           <w:numId w:val="1"/>
@@ -3158,7 +3210,7 @@
     </w:p>
     <w:p>
       <w:pPr>
-        <w:pStyle w:val="Titre3"/>
+        <w:pStyle w:val="berschrift3"/>
       </w:pPr>
       <w:r>
         <w:t>Protocole de</w:t>
@@ -3701,6 +3753,7 @@
                 <w:bCs/>
                 <w:lang w:val="fr-CH"/>
               </w:rPr>
+              <w:lastRenderedPageBreak/>
               <w:t>F</w:t>
             </w:r>
             <w:r>
@@ -4940,6 +4993,7 @@
                 <w:szCs w:val="22"/>
                 <w:lang w:val="fr-CH"/>
               </w:rPr>
+              <w:lastRenderedPageBreak/>
               <w:t>F10</w:t>
             </w:r>
           </w:p>
@@ -5749,7 +5803,7 @@
     </w:p>
     <w:p>
       <w:pPr>
-        <w:pStyle w:val="Titre1"/>
+        <w:pStyle w:val="berschrift1"/>
         <w:numPr>
           <w:ilvl w:val="0"/>
           <w:numId w:val="1"/>
@@ -5758,6 +5812,7 @@
       <w:bookmarkStart w:id="12" w:name="_Toc250790988"/>
       <w:bookmarkStart w:id="13" w:name="_Toc219451693"/>
       <w:r>
+        <w:lastRenderedPageBreak/>
         <w:t>Réalisation</w:t>
       </w:r>
       <w:bookmarkEnd w:id="12"/>
@@ -5803,7 +5858,7 @@
     </w:p>
     <w:p>
       <w:pPr>
-        <w:pStyle w:val="Titre2"/>
+        <w:pStyle w:val="berschrift2"/>
       </w:pPr>
       <w:bookmarkStart w:id="14" w:name="_Toc219451694"/>
       <w:r>
@@ -6696,8 +6751,8 @@
           <w:lang w:val="fr-CH"/>
         </w:rPr>
         <w:sectPr>
-          <w:footerReference w:type="default" r:id="rId19"/>
-          <w:footerReference w:type="first" r:id="rId20"/>
+          <w:footerReference w:type="default" r:id="rId20"/>
+          <w:footerReference w:type="first" r:id="rId21"/>
           <w:pgSz w:w="11906" w:h="16838" w:code="9"/>
           <w:pgMar w:top="1861" w:right="1134" w:bottom="907" w:left="1701" w:header="851" w:footer="340" w:gutter="0"/>
           <w:cols w:space="708"/>
@@ -6708,10 +6763,11 @@
     </w:p>
     <w:p>
       <w:pPr>
-        <w:pStyle w:val="Titre2"/>
+        <w:pStyle w:val="berschrift2"/>
       </w:pPr>
       <w:bookmarkStart w:id="15" w:name="_Toc219451695"/>
       <w:r>
+        <w:lastRenderedPageBreak/>
         <w:t>Sprint 2</w:t>
       </w:r>
       <w:bookmarkEnd w:id="15"/>
@@ -7539,10 +7595,11 @@
     </w:p>
     <w:p>
       <w:pPr>
-        <w:pStyle w:val="Titre2"/>
+        <w:pStyle w:val="berschrift2"/>
       </w:pPr>
       <w:bookmarkStart w:id="16" w:name="_Toc219451696"/>
       <w:r>
+        <w:lastRenderedPageBreak/>
         <w:t>Sprint</w:t>
       </w:r>
       <w:r>
@@ -8421,10 +8478,11 @@
     </w:p>
     <w:p>
       <w:pPr>
-        <w:pStyle w:val="Titre2"/>
+        <w:pStyle w:val="berschrift2"/>
       </w:pPr>
       <w:bookmarkStart w:id="17" w:name="_Toc219451697"/>
       <w:r>
+        <w:lastRenderedPageBreak/>
         <w:t>Sprint 4</w:t>
       </w:r>
       <w:bookmarkEnd w:id="17"/>
@@ -9147,7 +9205,7 @@
     </w:p>
     <w:p>
       <w:pPr>
-        <w:pStyle w:val="Titre1"/>
+        <w:pStyle w:val="berschrift1"/>
         <w:numPr>
           <w:ilvl w:val="0"/>
           <w:numId w:val="1"/>
@@ -9157,6 +9215,7 @@
       <w:bookmarkStart w:id="19" w:name="_Toc250790992"/>
       <w:bookmarkStart w:id="20" w:name="_Toc219451698"/>
       <w:r>
+        <w:lastRenderedPageBreak/>
         <w:t>Test</w:t>
       </w:r>
       <w:bookmarkEnd w:id="18"/>
@@ -9169,7 +9228,7 @@
     </w:p>
     <w:p>
       <w:pPr>
-        <w:pStyle w:val="Titre2"/>
+        <w:pStyle w:val="berschrift2"/>
         <w:numPr>
           <w:ilvl w:val="1"/>
           <w:numId w:val="1"/>
@@ -9331,7 +9390,7 @@
     </w:p>
     <w:p>
       <w:pPr>
-        <w:pStyle w:val="Titre2"/>
+        <w:pStyle w:val="berschrift2"/>
         <w:numPr>
           <w:ilvl w:val="1"/>
           <w:numId w:val="1"/>
@@ -10267,6 +10326,7 @@
               <w:rPr>
                 <w:rStyle w:val="Cgras"/>
               </w:rPr>
+              <w:lastRenderedPageBreak/>
               <w:t>Numéro de test</w:t>
             </w:r>
           </w:p>
@@ -12432,6 +12492,7 @@
               <w:rPr>
                 <w:rStyle w:val="Cgras"/>
               </w:rPr>
+              <w:lastRenderedPageBreak/>
               <w:t>Numéro de test</w:t>
             </w:r>
           </w:p>
@@ -14177,6 +14238,7 @@
               <w:rPr>
                 <w:rStyle w:val="Cgras"/>
               </w:rPr>
+              <w:lastRenderedPageBreak/>
               <w:t>Numéro de test</w:t>
             </w:r>
           </w:p>
@@ -15037,17 +15099,18 @@
     </w:tbl>
     <w:p>
       <w:pPr>
-        <w:pStyle w:val="Titre1"/>
+        <w:pStyle w:val="berschrift1"/>
       </w:pPr>
       <w:bookmarkStart w:id="27" w:name="_Toc219451701"/>
       <w:r>
+        <w:lastRenderedPageBreak/>
         <w:t>Conclusion</w:t>
       </w:r>
       <w:bookmarkEnd w:id="27"/>
     </w:p>
     <w:p>
       <w:pPr>
-        <w:pStyle w:val="Titre2"/>
+        <w:pStyle w:val="berschrift2"/>
       </w:pPr>
       <w:bookmarkStart w:id="28" w:name="_Toc219451702"/>
       <w:r>
@@ -15077,7 +15140,7 @@
     </w:p>
     <w:p>
       <w:pPr>
-        <w:pStyle w:val="Titre2"/>
+        <w:pStyle w:val="berschrift2"/>
       </w:pPr>
       <w:bookmarkStart w:id="29" w:name="_Toc219451703"/>
       <w:r>
@@ -15161,7 +15224,7 @@
     </w:p>
     <w:p>
       <w:pPr>
-        <w:pStyle w:val="Titre2"/>
+        <w:pStyle w:val="berschrift2"/>
       </w:pPr>
       <w:bookmarkStart w:id="30" w:name="_Toc219451704"/>
       <w:r>
@@ -15174,7 +15237,7 @@
     </w:p>
     <w:p>
       <w:pPr>
-        <w:pStyle w:val="Titre2"/>
+        <w:pStyle w:val="berschrift2"/>
       </w:pPr>
       <w:bookmarkStart w:id="31" w:name="_Toc219451705"/>
       <w:r>
@@ -15195,7 +15258,7 @@
     </w:p>
     <w:p>
       <w:pPr>
-        <w:pStyle w:val="Titre2"/>
+        <w:pStyle w:val="berschrift2"/>
       </w:pPr>
       <w:bookmarkStart w:id="32" w:name="_Toc219451706"/>
       <w:r>
@@ -15216,7 +15279,7 @@
     </w:p>
     <w:p>
       <w:pPr>
-        <w:pStyle w:val="Titre1"/>
+        <w:pStyle w:val="berschrift1"/>
         <w:numPr>
           <w:ilvl w:val="0"/>
           <w:numId w:val="1"/>
@@ -15224,6 +15287,7 @@
       </w:pPr>
       <w:bookmarkStart w:id="33" w:name="_Toc219451707"/>
       <w:r>
+        <w:lastRenderedPageBreak/>
         <w:t>Bibliographie :</w:t>
       </w:r>
       <w:r>
@@ -15257,10 +15321,10 @@
         </w:rPr>
         <w:t xml:space="preserve"> </w:t>
       </w:r>
-      <w:hyperlink r:id="rId21" w:history="1">
+      <w:hyperlink r:id="rId22" w:history="1">
         <w:r>
           <w:rPr>
-            <w:rStyle w:val="Lienhypertexte"/>
+            <w:rStyle w:val="Hyperlink"/>
             <w:lang w:val="fr-CH"/>
           </w:rPr>
           <w:t>https://www.phidgets.com/docs/Language_-_JavaScript</w:t>
@@ -15291,10 +15355,10 @@
         </w:rPr>
         <w:t xml:space="preserve"> </w:t>
       </w:r>
-      <w:hyperlink r:id="rId22" w:history="1">
+      <w:hyperlink r:id="rId23" w:history="1">
         <w:r>
           <w:rPr>
-            <w:rStyle w:val="Lienhypertexte"/>
+            <w:rStyle w:val="Hyperlink"/>
             <w:szCs w:val="22"/>
             <w:lang w:val="en-GB"/>
           </w:rPr>
@@ -15342,10 +15406,10 @@
         </w:rPr>
         <w:t xml:space="preserve"> </w:t>
       </w:r>
-      <w:hyperlink r:id="rId23" w:history="1">
+      <w:hyperlink r:id="rId24" w:history="1">
         <w:r>
           <w:rPr>
-            <w:rStyle w:val="Lienhypertexte"/>
+            <w:rStyle w:val="Hyperlink"/>
             <w:sz w:val="22"/>
             <w:szCs w:val="22"/>
             <w:lang w:val="en-GB"/>
@@ -15401,10 +15465,10 @@
         </w:rPr>
         <w:t xml:space="preserve"> </w:t>
       </w:r>
-      <w:hyperlink r:id="rId24" w:history="1">
+      <w:hyperlink r:id="rId25" w:history="1">
         <w:r>
           <w:rPr>
-            <w:rStyle w:val="Lienhypertexte"/>
+            <w:rStyle w:val="Hyperlink"/>
             <w:sz w:val="22"/>
             <w:szCs w:val="22"/>
             <w:lang w:val="en-GB"/>
@@ -15421,7 +15485,7 @@
         <w:rPr>
           <w:sz w:val="22"/>
           <w:szCs w:val="22"/>
-          <w:lang w:val="en-GB"/>
+          <w:lang w:val="fr-CH"/>
         </w:rPr>
       </w:pPr>
       <w:r>
@@ -15429,7 +15493,7 @@
           <w:b/>
           <w:sz w:val="22"/>
           <w:szCs w:val="22"/>
-          <w:lang w:val="en-GB"/>
+          <w:lang w:val="fr-CH"/>
         </w:rPr>
         <w:t xml:space="preserve">Google </w:t>
       </w:r>
@@ -15439,7 +15503,7 @@
           <w:b/>
           <w:sz w:val="22"/>
           <w:szCs w:val="22"/>
-          <w:lang w:val="en-GB"/>
+          <w:lang w:val="fr-CH"/>
         </w:rPr>
         <w:t>Fonts:</w:t>
       </w:r>
@@ -15448,17 +15512,17 @@
         <w:rPr>
           <w:sz w:val="22"/>
           <w:szCs w:val="22"/>
-          <w:lang w:val="en-GB"/>
+          <w:lang w:val="fr-CH"/>
         </w:rPr>
         <w:t xml:space="preserve"> </w:t>
       </w:r>
-      <w:hyperlink r:id="rId25" w:history="1">
+      <w:hyperlink r:id="rId26" w:history="1">
         <w:r>
           <w:rPr>
-            <w:rStyle w:val="Lienhypertexte"/>
+            <w:rStyle w:val="Hyperlink"/>
             <w:sz w:val="22"/>
             <w:szCs w:val="22"/>
-            <w:lang w:val="en-GB"/>
+            <w:lang w:val="fr-CH"/>
           </w:rPr>
           <w:t>https://fonts.googleapis.com/css2?family=Inter:wght@300;400;500;600;700&amp;display=swap</w:t>
         </w:r>
@@ -15472,13 +15536,13 @@
         <w:rPr>
           <w:sz w:val="22"/>
           <w:szCs w:val="22"/>
-          <w:lang w:val="en-GB"/>
+          <w:lang w:val="fr-CH"/>
         </w:rPr>
       </w:pPr>
     </w:p>
     <w:sectPr>
-      <w:footerReference w:type="default" r:id="rId26"/>
-      <w:footerReference w:type="first" r:id="rId27"/>
+      <w:footerReference w:type="default" r:id="rId27"/>
+      <w:footerReference w:type="first" r:id="rId28"/>
       <w:pgSz w:w="11906" w:h="16838" w:code="9"/>
       <w:pgMar w:top="1861" w:right="1134" w:bottom="907" w:left="1701" w:header="851" w:footer="340" w:gutter="0"/>
       <w:cols w:space="708"/>
@@ -15522,7 +15586,7 @@
 <w:ftr xmlns:wpc="http://schemas.microsoft.com/office/word/2010/wordprocessingCanvas" xmlns:cx="http://schemas.microsoft.com/office/drawing/2014/chartex" xmlns:cx1="http://schemas.microsoft.com/office/drawing/2015/9/8/chartex" xmlns:cx2="http://schemas.microsoft.com/office/drawing/2015/10/21/chartex" xmlns:cx3="http://schemas.microsoft.com/office/drawing/2016/5/9/chartex" xmlns:cx4="http://schemas.microsoft.com/office/drawing/2016/5/10/chartex" xmlns:cx5="http://schemas.microsoft.com/office/drawing/2016/5/11/chartex" xmlns:cx6="http://schemas.microsoft.com/office/drawing/2016/5/12/chartex" xmlns:cx7="http://schemas.microsoft.com/office/drawing/2016/5/13/chartex" xmlns:cx8="http://schemas.microsoft.com/office/drawing/2016/5/14/chartex" xmlns:mc="http://schemas.openxmlformats.org/markup-compatibility/2006" xmlns:aink="http://schemas.microsoft.com/office/drawing/2016/ink" xmlns:am3d="http://schemas.microsoft.com/office/drawing/2017/model3d" xmlns:o="urn:schemas-microsoft-com:office:office" xmlns:oel="http://schemas.microsoft.com/office/2019/extlst" xmlns:r="http://schemas.openxmlformats.org/officeDocument/2006/relationships" xmlns:m="http://schemas.openxmlformats.org/officeDocument/2006/math" xmlns:v="urn:schemas-microsoft-com:vml" xmlns:wp14="http://schemas.microsoft.com/office/word/2010/wordprocessingDrawing" xmlns:wp="http://schemas.openxmlformats.org/drawingml/2006/wordprocessingDrawing" xmlns:w10="urn:schemas-microsoft-com:office:word" xmlns:w="http://schemas.openxmlformats.org/wordprocessingml/2006/main" xmlns:w14="http://schemas.microsoft.com/office/word/2010/wordml" xmlns:w15="http://schemas.microsoft.com/office/word/2012/wordml" xmlns:w16cex="http://schemas.microsoft.com/office/word/2018/wordml/cex" xmlns:w16cid="http://schemas.microsoft.com/office/word/2016/wordml/cid" xmlns:w16="http://schemas.microsoft.com/office/word/2018/wordml" xmlns:w16du="http://schemas.microsoft.com/office/word/2023/wordml/word16du" xmlns:w16sdtdh="http://schemas.microsoft.com/office/word/2020/wordml/sdtdatahash" xmlns:w16sdtfl="http://schemas.microsoft.com/office/word/2024/wordml/sdtformatlock" xmlns:w16se="http://schemas.microsoft.com/office/word/2015/wordml/symex" xmlns:wpg="http://schemas.microsoft.com/office/word/2010/wordprocessingGroup" xmlns:wpi="http://schemas.microsoft.com/office/word/2010/wordprocessingInk" xmlns:wne="http://schemas.microsoft.com/office/word/2006/wordml" xmlns:wps="http://schemas.microsoft.com/office/word/2010/wordprocessingShape" mc:Ignorable="w14 w15 w16se w16cid w16 w16cex w16sdtdh w16sdtfl w16du wp14">
   <w:p>
     <w:pPr>
-      <w:pStyle w:val="Pieddepage"/>
+      <w:pStyle w:val="Fuzeile"/>
     </w:pPr>
   </w:p>
 </w:ftr>
@@ -15532,7 +15596,7 @@
 <w:ftr xmlns:wpc="http://schemas.microsoft.com/office/word/2010/wordprocessingCanvas" xmlns:cx="http://schemas.microsoft.com/office/drawing/2014/chartex" xmlns:cx1="http://schemas.microsoft.com/office/drawing/2015/9/8/chartex" xmlns:cx2="http://schemas.microsoft.com/office/drawing/2015/10/21/chartex" xmlns:cx3="http://schemas.microsoft.com/office/drawing/2016/5/9/chartex" xmlns:cx4="http://schemas.microsoft.com/office/drawing/2016/5/10/chartex" xmlns:cx5="http://schemas.microsoft.com/office/drawing/2016/5/11/chartex" xmlns:cx6="http://schemas.microsoft.com/office/drawing/2016/5/12/chartex" xmlns:cx7="http://schemas.microsoft.com/office/drawing/2016/5/13/chartex" xmlns:cx8="http://schemas.microsoft.com/office/drawing/2016/5/14/chartex" xmlns:mc="http://schemas.openxmlformats.org/markup-compatibility/2006" xmlns:aink="http://schemas.microsoft.com/office/drawing/2016/ink" xmlns:am3d="http://schemas.microsoft.com/office/drawing/2017/model3d" xmlns:o="urn:schemas-microsoft-com:office:office" xmlns:oel="http://schemas.microsoft.com/office/2019/extlst" xmlns:r="http://schemas.openxmlformats.org/officeDocument/2006/relationships" xmlns:m="http://schemas.openxmlformats.org/officeDocument/2006/math" xmlns:v="urn:schemas-microsoft-com:vml" xmlns:wp14="http://schemas.microsoft.com/office/word/2010/wordprocessingDrawing" xmlns:wp="http://schemas.openxmlformats.org/drawingml/2006/wordprocessingDrawing" xmlns:w10="urn:schemas-microsoft-com:office:word" xmlns:w="http://schemas.openxmlformats.org/wordprocessingml/2006/main" xmlns:w14="http://schemas.microsoft.com/office/word/2010/wordml" xmlns:w15="http://schemas.microsoft.com/office/word/2012/wordml" xmlns:w16cex="http://schemas.microsoft.com/office/word/2018/wordml/cex" xmlns:w16cid="http://schemas.microsoft.com/office/word/2016/wordml/cid" xmlns:w16="http://schemas.microsoft.com/office/word/2018/wordml" xmlns:w16du="http://schemas.microsoft.com/office/word/2023/wordml/word16du" xmlns:w16sdtdh="http://schemas.microsoft.com/office/word/2020/wordml/sdtdatahash" xmlns:w16sdtfl="http://schemas.microsoft.com/office/word/2024/wordml/sdtformatlock" xmlns:w16se="http://schemas.microsoft.com/office/word/2015/wordml/symex" xmlns:wpg="http://schemas.microsoft.com/office/word/2010/wordprocessingGroup" xmlns:wpi="http://schemas.microsoft.com/office/word/2010/wordprocessingInk" xmlns:wne="http://schemas.microsoft.com/office/word/2006/wordml" xmlns:wps="http://schemas.microsoft.com/office/word/2010/wordprocessingShape" mc:Ignorable="w14 w15 w16se w16cid w16 w16cex w16sdtdh w16sdtfl w16du wp14">
   <w:p>
     <w:pPr>
-      <w:pStyle w:val="Pieddepage"/>
+      <w:pStyle w:val="Fuzeile"/>
     </w:pPr>
   </w:p>
 </w:ftr>
@@ -15542,7 +15606,7 @@
 <w:ftr xmlns:wpc="http://schemas.microsoft.com/office/word/2010/wordprocessingCanvas" xmlns:cx="http://schemas.microsoft.com/office/drawing/2014/chartex" xmlns:cx1="http://schemas.microsoft.com/office/drawing/2015/9/8/chartex" xmlns:cx2="http://schemas.microsoft.com/office/drawing/2015/10/21/chartex" xmlns:cx3="http://schemas.microsoft.com/office/drawing/2016/5/9/chartex" xmlns:cx4="http://schemas.microsoft.com/office/drawing/2016/5/10/chartex" xmlns:cx5="http://schemas.microsoft.com/office/drawing/2016/5/11/chartex" xmlns:cx6="http://schemas.microsoft.com/office/drawing/2016/5/12/chartex" xmlns:cx7="http://schemas.microsoft.com/office/drawing/2016/5/13/chartex" xmlns:cx8="http://schemas.microsoft.com/office/drawing/2016/5/14/chartex" xmlns:mc="http://schemas.openxmlformats.org/markup-compatibility/2006" xmlns:aink="http://schemas.microsoft.com/office/drawing/2016/ink" xmlns:am3d="http://schemas.microsoft.com/office/drawing/2017/model3d" xmlns:o="urn:schemas-microsoft-com:office:office" xmlns:oel="http://schemas.microsoft.com/office/2019/extlst" xmlns:r="http://schemas.openxmlformats.org/officeDocument/2006/relationships" xmlns:m="http://schemas.openxmlformats.org/officeDocument/2006/math" xmlns:v="urn:schemas-microsoft-com:vml" xmlns:wp14="http://schemas.microsoft.com/office/word/2010/wordprocessingDrawing" xmlns:wp="http://schemas.openxmlformats.org/drawingml/2006/wordprocessingDrawing" xmlns:w10="urn:schemas-microsoft-com:office:word" xmlns:w="http://schemas.openxmlformats.org/wordprocessingml/2006/main" xmlns:w14="http://schemas.microsoft.com/office/word/2010/wordml" xmlns:w15="http://schemas.microsoft.com/office/word/2012/wordml" xmlns:w16cex="http://schemas.microsoft.com/office/word/2018/wordml/cex" xmlns:w16cid="http://schemas.microsoft.com/office/word/2016/wordml/cid" xmlns:w16="http://schemas.microsoft.com/office/word/2018/wordml" xmlns:w16du="http://schemas.microsoft.com/office/word/2023/wordml/word16du" xmlns:w16sdtdh="http://schemas.microsoft.com/office/word/2020/wordml/sdtdatahash" xmlns:w16sdtfl="http://schemas.microsoft.com/office/word/2024/wordml/sdtformatlock" xmlns:w16se="http://schemas.microsoft.com/office/word/2015/wordml/symex" xmlns:wpg="http://schemas.microsoft.com/office/word/2010/wordprocessingGroup" xmlns:wpi="http://schemas.microsoft.com/office/word/2010/wordprocessingInk" xmlns:wne="http://schemas.microsoft.com/office/word/2006/wordml" xmlns:wps="http://schemas.microsoft.com/office/word/2010/wordprocessingShape" mc:Ignorable="w14 w15 w16se w16cid w16 w16cex w16sdtdh w16sdtfl w16du wp14">
   <w:p>
     <w:pPr>
-      <w:pStyle w:val="Pieddepage"/>
+      <w:pStyle w:val="Fuzeile"/>
     </w:pPr>
   </w:p>
 </w:ftr>
@@ -15552,7 +15616,7 @@
 <w:ftr xmlns:wpc="http://schemas.microsoft.com/office/word/2010/wordprocessingCanvas" xmlns:cx="http://schemas.microsoft.com/office/drawing/2014/chartex" xmlns:cx1="http://schemas.microsoft.com/office/drawing/2015/9/8/chartex" xmlns:cx2="http://schemas.microsoft.com/office/drawing/2015/10/21/chartex" xmlns:cx3="http://schemas.microsoft.com/office/drawing/2016/5/9/chartex" xmlns:cx4="http://schemas.microsoft.com/office/drawing/2016/5/10/chartex" xmlns:cx5="http://schemas.microsoft.com/office/drawing/2016/5/11/chartex" xmlns:cx6="http://schemas.microsoft.com/office/drawing/2016/5/12/chartex" xmlns:cx7="http://schemas.microsoft.com/office/drawing/2016/5/13/chartex" xmlns:cx8="http://schemas.microsoft.com/office/drawing/2016/5/14/chartex" xmlns:mc="http://schemas.openxmlformats.org/markup-compatibility/2006" xmlns:aink="http://schemas.microsoft.com/office/drawing/2016/ink" xmlns:am3d="http://schemas.microsoft.com/office/drawing/2017/model3d" xmlns:o="urn:schemas-microsoft-com:office:office" xmlns:oel="http://schemas.microsoft.com/office/2019/extlst" xmlns:r="http://schemas.openxmlformats.org/officeDocument/2006/relationships" xmlns:m="http://schemas.openxmlformats.org/officeDocument/2006/math" xmlns:v="urn:schemas-microsoft-com:vml" xmlns:wp14="http://schemas.microsoft.com/office/word/2010/wordprocessingDrawing" xmlns:wp="http://schemas.openxmlformats.org/drawingml/2006/wordprocessingDrawing" xmlns:w10="urn:schemas-microsoft-com:office:word" xmlns:w="http://schemas.openxmlformats.org/wordprocessingml/2006/main" xmlns:w14="http://schemas.microsoft.com/office/word/2010/wordml" xmlns:w15="http://schemas.microsoft.com/office/word/2012/wordml" xmlns:w16cex="http://schemas.microsoft.com/office/word/2018/wordml/cex" xmlns:w16cid="http://schemas.microsoft.com/office/word/2016/wordml/cid" xmlns:w16="http://schemas.microsoft.com/office/word/2018/wordml" xmlns:w16du="http://schemas.microsoft.com/office/word/2023/wordml/word16du" xmlns:w16sdtdh="http://schemas.microsoft.com/office/word/2020/wordml/sdtdatahash" xmlns:w16sdtfl="http://schemas.microsoft.com/office/word/2024/wordml/sdtformatlock" xmlns:w16se="http://schemas.microsoft.com/office/word/2015/wordml/symex" xmlns:wpg="http://schemas.microsoft.com/office/word/2010/wordprocessingGroup" xmlns:wpi="http://schemas.microsoft.com/office/word/2010/wordprocessingInk" xmlns:wne="http://schemas.microsoft.com/office/word/2006/wordml" xmlns:wps="http://schemas.microsoft.com/office/word/2010/wordprocessingShape" mc:Ignorable="w14 w15 w16se w16cid w16 w16cex w16sdtdh w16sdtfl w16du wp14">
   <w:p>
     <w:pPr>
-      <w:pStyle w:val="Pieddepage"/>
+      <w:pStyle w:val="Fuzeile"/>
     </w:pPr>
   </w:p>
 </w:ftr>
@@ -16342,7 +16406,7 @@
     <w:lvl w:ilvl="0">
       <w:start w:val="1"/>
       <w:numFmt w:val="decimal"/>
-      <w:pStyle w:val="Titre1"/>
+      <w:pStyle w:val="berschrift1"/>
       <w:lvlText w:val="%1"/>
       <w:lvlJc w:val="left"/>
       <w:pPr>
@@ -16358,7 +16422,7 @@
     <w:lvl w:ilvl="1">
       <w:start w:val="1"/>
       <w:numFmt w:val="decimal"/>
-      <w:pStyle w:val="Titre2"/>
+      <w:pStyle w:val="berschrift2"/>
       <w:lvlText w:val="%1.%2"/>
       <w:lvlJc w:val="left"/>
       <w:pPr>
@@ -16371,7 +16435,7 @@
     <w:lvl w:ilvl="2">
       <w:start w:val="1"/>
       <w:numFmt w:val="decimal"/>
-      <w:pStyle w:val="Titre3"/>
+      <w:pStyle w:val="berschrift3"/>
       <w:lvlText w:val="%1.%2.%3"/>
       <w:lvlJc w:val="left"/>
       <w:pPr>
@@ -16384,7 +16448,7 @@
     <w:lvl w:ilvl="3">
       <w:start w:val="1"/>
       <w:numFmt w:val="decimal"/>
-      <w:pStyle w:val="Titre4"/>
+      <w:pStyle w:val="berschrift4"/>
       <w:lvlText w:val="%1.%2.%3.%4"/>
       <w:lvlJc w:val="left"/>
       <w:pPr>
@@ -16397,7 +16461,7 @@
     <w:lvl w:ilvl="4">
       <w:start w:val="1"/>
       <w:numFmt w:val="decimal"/>
-      <w:pStyle w:val="Titre5"/>
+      <w:pStyle w:val="berschrift5"/>
       <w:lvlText w:val="%1.%2.%3.%4.%5"/>
       <w:lvlJc w:val="left"/>
       <w:pPr>
@@ -16410,7 +16474,7 @@
     <w:lvl w:ilvl="5">
       <w:start w:val="1"/>
       <w:numFmt w:val="decimal"/>
-      <w:pStyle w:val="Titre6"/>
+      <w:pStyle w:val="berschrift6"/>
       <w:lvlText w:val="%1.%2.%3.%4.%5.%6"/>
       <w:lvlJc w:val="left"/>
       <w:pPr>
@@ -16423,7 +16487,7 @@
     <w:lvl w:ilvl="6">
       <w:start w:val="1"/>
       <w:numFmt w:val="decimal"/>
-      <w:pStyle w:val="Titre7"/>
+      <w:pStyle w:val="berschrift7"/>
       <w:lvlText w:val="%1.%2.%3.%4.%5.%6.%7"/>
       <w:lvlJc w:val="left"/>
       <w:pPr>
@@ -16436,7 +16500,7 @@
     <w:lvl w:ilvl="7">
       <w:start w:val="1"/>
       <w:numFmt w:val="decimal"/>
-      <w:pStyle w:val="Titre8"/>
+      <w:pStyle w:val="berschrift8"/>
       <w:lvlText w:val="%1.%2.%3.%4.%5.%6.%7.%8"/>
       <w:lvlJc w:val="left"/>
       <w:pPr>
@@ -16449,7 +16513,7 @@
     <w:lvl w:ilvl="8">
       <w:start w:val="1"/>
       <w:numFmt w:val="decimal"/>
-      <w:pStyle w:val="Titre9"/>
+      <w:pStyle w:val="berschrift9"/>
       <w:lvlText w:val="%1.%2.%3.%4.%5.%6.%7.%8.%9"/>
       <w:lvlJc w:val="left"/>
       <w:pPr>
@@ -17983,7 +18047,7 @@
     <w:lsdException w:name="Unresolved Mention" w:semiHidden="1" w:unhideWhenUsed="1"/>
     <w:lsdException w:name="Smart Link" w:semiHidden="1" w:unhideWhenUsed="1"/>
   </w:latentStyles>
-  <w:style w:type="paragraph" w:default="1" w:styleId="Normal">
+  <w:style w:type="paragraph" w:default="1" w:styleId="Standard">
     <w:name w:val="Normal"/>
     <w:qFormat/>
     <w:rsid w:val="00212F37"/>
@@ -17996,9 +18060,9 @@
       <w:lang w:eastAsia="de-DE"/>
     </w:rPr>
   </w:style>
-  <w:style w:type="paragraph" w:styleId="Titre1">
+  <w:style w:type="paragraph" w:styleId="berschrift1">
     <w:name w:val="heading 1"/>
-    <w:basedOn w:val="Normal"/>
+    <w:basedOn w:val="Standard"/>
     <w:next w:val="BITTextkrper"/>
     <w:qFormat/>
     <w:rsid w:val="00B93AED"/>
@@ -18024,11 +18088,11 @@
       <w:lang w:val="fr-CH"/>
     </w:rPr>
   </w:style>
-  <w:style w:type="paragraph" w:styleId="Titre2">
+  <w:style w:type="paragraph" w:styleId="berschrift2">
     <w:name w:val="heading 2"/>
-    <w:basedOn w:val="Normal"/>
+    <w:basedOn w:val="Standard"/>
     <w:next w:val="BITTextkrper"/>
-    <w:link w:val="Titre2Car"/>
+    <w:link w:val="berschrift2Zchn"/>
     <w:qFormat/>
     <w:rsid w:val="00B93AED"/>
     <w:pPr>
@@ -18050,11 +18114,11 @@
       <w:lang w:val="fr-CH"/>
     </w:rPr>
   </w:style>
-  <w:style w:type="paragraph" w:styleId="Titre3">
+  <w:style w:type="paragraph" w:styleId="berschrift3">
     <w:name w:val="heading 3"/>
-    <w:basedOn w:val="Normal"/>
+    <w:basedOn w:val="Standard"/>
     <w:next w:val="BITTextkrper"/>
-    <w:link w:val="Titre3Car"/>
+    <w:link w:val="berschrift3Zchn"/>
     <w:qFormat/>
     <w:rsid w:val="00724698"/>
     <w:pPr>
@@ -18074,11 +18138,11 @@
       <w:lang w:val="fr-CH"/>
     </w:rPr>
   </w:style>
-  <w:style w:type="paragraph" w:styleId="Titre4">
+  <w:style w:type="paragraph" w:styleId="berschrift4">
     <w:name w:val="heading 4"/>
-    <w:basedOn w:val="Normal"/>
+    <w:basedOn w:val="Standard"/>
     <w:next w:val="BITTextkrper"/>
-    <w:link w:val="Titre4Car"/>
+    <w:link w:val="berschrift4Zchn"/>
     <w:qFormat/>
     <w:rsid w:val="003467B5"/>
     <w:pPr>
@@ -18099,11 +18163,11 @@
       <w:lang w:val="fr-CH"/>
     </w:rPr>
   </w:style>
-  <w:style w:type="paragraph" w:styleId="Titre5">
+  <w:style w:type="paragraph" w:styleId="berschrift5">
     <w:name w:val="heading 5"/>
-    <w:basedOn w:val="Normal"/>
+    <w:basedOn w:val="Standard"/>
     <w:next w:val="BITTextkrper"/>
-    <w:link w:val="Titre5Car"/>
+    <w:link w:val="berschrift5Zchn"/>
     <w:qFormat/>
     <w:rsid w:val="006F1A78"/>
     <w:pPr>
@@ -18123,10 +18187,10 @@
       <w:szCs w:val="26"/>
     </w:rPr>
   </w:style>
-  <w:style w:type="paragraph" w:styleId="Titre6">
+  <w:style w:type="paragraph" w:styleId="berschrift6">
     <w:name w:val="heading 6"/>
-    <w:basedOn w:val="Normal"/>
-    <w:next w:val="Normal"/>
+    <w:basedOn w:val="Standard"/>
+    <w:next w:val="Standard"/>
     <w:qFormat/>
     <w:rsid w:val="006F1A78"/>
     <w:pPr>
@@ -18144,10 +18208,10 @@
       <w:szCs w:val="22"/>
     </w:rPr>
   </w:style>
-  <w:style w:type="paragraph" w:styleId="Titre7">
+  <w:style w:type="paragraph" w:styleId="berschrift7">
     <w:name w:val="heading 7"/>
-    <w:basedOn w:val="Normal"/>
-    <w:next w:val="Normal"/>
+    <w:basedOn w:val="Standard"/>
+    <w:next w:val="Standard"/>
     <w:qFormat/>
     <w:rsid w:val="006F1A78"/>
     <w:pPr>
@@ -18162,10 +18226,10 @@
       <w:sz w:val="22"/>
     </w:rPr>
   </w:style>
-  <w:style w:type="paragraph" w:styleId="Titre8">
+  <w:style w:type="paragraph" w:styleId="berschrift8">
     <w:name w:val="heading 8"/>
-    <w:basedOn w:val="Normal"/>
-    <w:next w:val="Normal"/>
+    <w:basedOn w:val="Standard"/>
+    <w:next w:val="Standard"/>
     <w:qFormat/>
     <w:rsid w:val="006F1A78"/>
     <w:pPr>
@@ -18181,10 +18245,10 @@
       <w:sz w:val="22"/>
     </w:rPr>
   </w:style>
-  <w:style w:type="paragraph" w:styleId="Titre9">
+  <w:style w:type="paragraph" w:styleId="berschrift9">
     <w:name w:val="heading 9"/>
-    <w:basedOn w:val="Normal"/>
-    <w:next w:val="Normal"/>
+    <w:basedOn w:val="Standard"/>
+    <w:next w:val="Standard"/>
     <w:qFormat/>
     <w:rsid w:val="006F1A78"/>
     <w:pPr>
@@ -18201,12 +18265,13 @@
       <w:szCs w:val="22"/>
     </w:rPr>
   </w:style>
-  <w:style w:type="character" w:default="1" w:styleId="Policepardfaut">
+  <w:style w:type="character" w:default="1" w:styleId="Absatz-Standardschriftart">
     <w:name w:val="Default Paragraph Font"/>
     <w:uiPriority w:val="1"/>
+    <w:semiHidden/>
     <w:unhideWhenUsed/>
   </w:style>
-  <w:style w:type="table" w:default="1" w:styleId="TableauNormal">
+  <w:style w:type="table" w:default="1" w:styleId="NormaleTabelle">
     <w:name w:val="Normal Table"/>
     <w:uiPriority w:val="99"/>
     <w:semiHidden/>
@@ -18221,7 +18286,7 @@
       </w:tblCellMar>
     </w:tblPr>
   </w:style>
-  <w:style w:type="numbering" w:default="1" w:styleId="Aucuneliste">
+  <w:style w:type="numbering" w:default="1" w:styleId="KeineListe">
     <w:name w:val="No List"/>
     <w:uiPriority w:val="99"/>
     <w:semiHidden/>
@@ -18229,7 +18294,7 @@
   </w:style>
   <w:style w:type="paragraph" w:customStyle="1" w:styleId="BITTextkrper">
     <w:name w:val="_BIT_Textkörper"/>
-    <w:basedOn w:val="Normal"/>
+    <w:basedOn w:val="Standard"/>
     <w:rsid w:val="00012DC0"/>
     <w:pPr>
       <w:suppressAutoHyphens/>
@@ -18240,10 +18305,10 @@
       <w:lang w:val="fr-FR"/>
     </w:rPr>
   </w:style>
-  <w:style w:type="paragraph" w:styleId="En-tte">
+  <w:style w:type="paragraph" w:styleId="Kopfzeile">
     <w:name w:val="header"/>
-    <w:basedOn w:val="Normal"/>
-    <w:link w:val="En-tteCar"/>
+    <w:basedOn w:val="Standard"/>
+    <w:link w:val="KopfzeileZchn"/>
     <w:rsid w:val="006F1A78"/>
     <w:pPr>
       <w:suppressAutoHyphens/>
@@ -18255,9 +18320,9 @@
       <w:lang w:eastAsia="de-CH"/>
     </w:rPr>
   </w:style>
-  <w:style w:type="paragraph" w:styleId="Pieddepage">
+  <w:style w:type="paragraph" w:styleId="Fuzeile">
     <w:name w:val="footer"/>
-    <w:basedOn w:val="Normal"/>
+    <w:basedOn w:val="Standard"/>
     <w:rsid w:val="006F1A78"/>
     <w:pPr>
       <w:suppressAutoHyphens/>
@@ -18272,7 +18337,7 @@
   </w:style>
   <w:style w:type="paragraph" w:customStyle="1" w:styleId="CDBSeite">
     <w:name w:val="CDB_Seite"/>
-    <w:basedOn w:val="Normal"/>
+    <w:basedOn w:val="Standard"/>
     <w:rsid w:val="006F1A78"/>
     <w:pPr>
       <w:suppressAutoHyphens/>
@@ -18293,10 +18358,10 @@
       <w:sz w:val="15"/>
     </w:rPr>
   </w:style>
-  <w:style w:type="paragraph" w:styleId="Titre">
+  <w:style w:type="paragraph" w:styleId="Titel">
     <w:name w:val="Title"/>
-    <w:basedOn w:val="Normal"/>
-    <w:next w:val="Normal"/>
+    <w:basedOn w:val="Standard"/>
+    <w:next w:val="Standard"/>
     <w:qFormat/>
     <w:rsid w:val="006F1A78"/>
     <w:pPr>
@@ -18312,10 +18377,10 @@
       <w:szCs w:val="32"/>
     </w:rPr>
   </w:style>
-  <w:style w:type="paragraph" w:styleId="Sous-titre">
+  <w:style w:type="paragraph" w:styleId="Untertitel">
     <w:name w:val="Subtitle"/>
-    <w:basedOn w:val="Titre"/>
-    <w:next w:val="Normal"/>
+    <w:basedOn w:val="Titel"/>
+    <w:next w:val="Standard"/>
     <w:qFormat/>
     <w:rsid w:val="006F1A78"/>
     <w:pPr>
@@ -18328,7 +18393,7 @@
   </w:style>
   <w:style w:type="paragraph" w:customStyle="1" w:styleId="CDBPlatzhalter">
     <w:name w:val="CDB_Platzhalter"/>
-    <w:basedOn w:val="Normal"/>
+    <w:basedOn w:val="Standard"/>
     <w:rsid w:val="006F1A78"/>
     <w:rPr>
       <w:sz w:val="2"/>
@@ -18337,7 +18402,7 @@
   </w:style>
   <w:style w:type="paragraph" w:customStyle="1" w:styleId="CDBKopfDept">
     <w:name w:val="CDB_KopfDept"/>
-    <w:basedOn w:val="Normal"/>
+    <w:basedOn w:val="Standard"/>
     <w:rsid w:val="006F1A78"/>
     <w:pPr>
       <w:suppressAutoHyphens/>
@@ -18350,7 +18415,7 @@
   </w:style>
   <w:style w:type="paragraph" w:customStyle="1" w:styleId="CDBKopfFett">
     <w:name w:val="CDB_KopfFett"/>
-    <w:basedOn w:val="Normal"/>
+    <w:basedOn w:val="Standard"/>
     <w:rsid w:val="006F1A78"/>
     <w:pPr>
       <w:suppressAutoHyphens/>
@@ -18364,13 +18429,13 @@
   </w:style>
   <w:style w:type="paragraph" w:customStyle="1" w:styleId="CDBHierarchie">
     <w:name w:val="CDB_Hierarchie"/>
-    <w:basedOn w:val="En-tte"/>
+    <w:basedOn w:val="Kopfzeile"/>
     <w:rsid w:val="006F1A78"/>
   </w:style>
-  <w:style w:type="paragraph" w:styleId="TM4">
+  <w:style w:type="paragraph" w:styleId="Verzeichnis4">
     <w:name w:val="toc 4"/>
-    <w:basedOn w:val="Normal"/>
-    <w:next w:val="Normal"/>
+    <w:basedOn w:val="Standard"/>
+    <w:next w:val="Standard"/>
     <w:semiHidden/>
     <w:rsid w:val="006F1A78"/>
     <w:pPr>
@@ -18387,7 +18452,7 @@
   </w:style>
   <w:style w:type="paragraph" w:customStyle="1" w:styleId="CDBTitel">
     <w:name w:val="CDB_Titel"/>
-    <w:basedOn w:val="Normal"/>
+    <w:basedOn w:val="Standard"/>
     <w:rsid w:val="00875846"/>
     <w:pPr>
       <w:spacing w:after="480"/>
@@ -18399,7 +18464,7 @@
   </w:style>
   <w:style w:type="paragraph" w:customStyle="1" w:styleId="CDBUntertitel">
     <w:name w:val="CDB_Untertitel"/>
-    <w:basedOn w:val="Normal"/>
+    <w:basedOn w:val="Standard"/>
     <w:rsid w:val="006F1A78"/>
     <w:pPr>
       <w:spacing w:after="200" w:line="480" w:lineRule="exact"/>
@@ -18410,7 +18475,7 @@
   </w:style>
   <w:style w:type="paragraph" w:customStyle="1" w:styleId="CDBBerichtTitle">
     <w:name w:val="CDB_BerichtTitle"/>
-    <w:basedOn w:val="Normal"/>
+    <w:basedOn w:val="Standard"/>
     <w:rsid w:val="006F1A78"/>
     <w:pPr>
       <w:spacing w:after="480" w:line="480" w:lineRule="exact"/>
@@ -18422,7 +18487,7 @@
   </w:style>
   <w:style w:type="paragraph" w:customStyle="1" w:styleId="CDBuLinie">
     <w:name w:val="CDB_uLinie"/>
-    <w:basedOn w:val="Normal"/>
+    <w:basedOn w:val="Standard"/>
     <w:rsid w:val="006F1A78"/>
     <w:pPr>
       <w:pBdr>
@@ -18439,7 +18504,7 @@
   </w:style>
   <w:style w:type="paragraph" w:customStyle="1" w:styleId="CDBTextkrper">
     <w:name w:val="CDB_Textkörper"/>
-    <w:basedOn w:val="Normal"/>
+    <w:basedOn w:val="Standard"/>
     <w:rsid w:val="006F1A78"/>
     <w:pPr>
       <w:spacing w:after="260"/>
@@ -18450,7 +18515,7 @@
   </w:style>
   <w:style w:type="paragraph" w:customStyle="1" w:styleId="CDBTextkrperBoldChar">
     <w:name w:val="CDB_Textkörper Bold Char"/>
-    <w:basedOn w:val="Normal"/>
+    <w:basedOn w:val="Standard"/>
     <w:rsid w:val="006F1A78"/>
     <w:rPr>
       <w:b/>
@@ -18460,12 +18525,12 @@
   </w:style>
   <w:style w:type="paragraph" w:customStyle="1" w:styleId="CDBDatum">
     <w:name w:val="CDB_Datum"/>
-    <w:basedOn w:val="Normal"/>
+    <w:basedOn w:val="Standard"/>
     <w:rsid w:val="006F1A78"/>
   </w:style>
   <w:style w:type="paragraph" w:customStyle="1" w:styleId="CDBPfad">
     <w:name w:val="CDB_Pfad"/>
-    <w:basedOn w:val="Normal"/>
+    <w:basedOn w:val="Standard"/>
     <w:rsid w:val="006F1A78"/>
     <w:pPr>
       <w:spacing w:line="160" w:lineRule="exact"/>
@@ -18478,7 +18543,7 @@
   </w:style>
   <w:style w:type="paragraph" w:customStyle="1" w:styleId="BITTabelle">
     <w:name w:val="_BIT_Tabelle"/>
-    <w:basedOn w:val="Normal"/>
+    <w:basedOn w:val="Standard"/>
     <w:rsid w:val="00E6677E"/>
     <w:pPr>
       <w:tabs>
@@ -18496,10 +18561,10 @@
       <w:lang w:val="fr-CH" w:eastAsia="en-US"/>
     </w:rPr>
   </w:style>
-  <w:style w:type="paragraph" w:styleId="TM1">
+  <w:style w:type="paragraph" w:styleId="Verzeichnis1">
     <w:name w:val="toc 1"/>
-    <w:basedOn w:val="Normal"/>
-    <w:next w:val="Normal"/>
+    <w:basedOn w:val="Standard"/>
+    <w:next w:val="Standard"/>
     <w:uiPriority w:val="39"/>
     <w:rsid w:val="006F1A78"/>
     <w:pPr>
@@ -18515,10 +18580,10 @@
       <w:sz w:val="22"/>
     </w:rPr>
   </w:style>
-  <w:style w:type="paragraph" w:styleId="TM2">
+  <w:style w:type="paragraph" w:styleId="Verzeichnis2">
     <w:name w:val="toc 2"/>
-    <w:basedOn w:val="Normal"/>
-    <w:next w:val="Normal"/>
+    <w:basedOn w:val="Standard"/>
+    <w:next w:val="Standard"/>
     <w:uiPriority w:val="39"/>
     <w:rsid w:val="006F1A78"/>
     <w:pPr>
@@ -18535,7 +18600,7 @@
   </w:style>
   <w:style w:type="paragraph" w:customStyle="1" w:styleId="BITZwischentitel">
     <w:name w:val="_BIT_Zwischentitel"/>
-    <w:basedOn w:val="Normal"/>
+    <w:basedOn w:val="Standard"/>
     <w:next w:val="BITTextkrper"/>
     <w:rsid w:val="006F1A78"/>
     <w:pPr>
@@ -18557,10 +18622,10 @@
       <w:bCs/>
     </w:rPr>
   </w:style>
-  <w:style w:type="paragraph" w:styleId="TM3">
+  <w:style w:type="paragraph" w:styleId="Verzeichnis3">
     <w:name w:val="toc 3"/>
-    <w:basedOn w:val="Normal"/>
-    <w:next w:val="Normal"/>
+    <w:basedOn w:val="Standard"/>
+    <w:next w:val="Standard"/>
     <w:semiHidden/>
     <w:rsid w:val="006F1A78"/>
     <w:pPr>
@@ -18574,9 +18639,9 @@
       <w:sz w:val="22"/>
     </w:rPr>
   </w:style>
-  <w:style w:type="character" w:styleId="Lienhypertexte">
+  <w:style w:type="character" w:styleId="Hyperlink">
     <w:name w:val="Hyperlink"/>
-    <w:basedOn w:val="Policepardfaut"/>
+    <w:basedOn w:val="Absatz-Standardschriftart"/>
     <w:uiPriority w:val="99"/>
     <w:rsid w:val="006F1A78"/>
     <w:rPr>
@@ -18584,9 +18649,9 @@
       <w:u w:val="single"/>
     </w:rPr>
   </w:style>
-  <w:style w:type="paragraph" w:styleId="Lgende">
+  <w:style w:type="paragraph" w:styleId="Beschriftung">
     <w:name w:val="caption"/>
-    <w:basedOn w:val="Normal"/>
+    <w:basedOn w:val="Standard"/>
     <w:next w:val="BITTextkrper"/>
     <w:qFormat/>
     <w:rsid w:val="00BF603E"/>
@@ -18601,7 +18666,7 @@
   </w:style>
   <w:style w:type="paragraph" w:customStyle="1" w:styleId="BITBullet1">
     <w:name w:val="_BIT_Bullet_1"/>
-    <w:basedOn w:val="Normal"/>
+    <w:basedOn w:val="Standard"/>
     <w:rsid w:val="00B93AED"/>
     <w:pPr>
       <w:numPr>
@@ -18619,7 +18684,7 @@
   </w:style>
   <w:style w:type="paragraph" w:customStyle="1" w:styleId="BITBullet2">
     <w:name w:val="_BIT_Bullet_2"/>
-    <w:basedOn w:val="Normal"/>
+    <w:basedOn w:val="Standard"/>
     <w:rsid w:val="006F1A78"/>
     <w:pPr>
       <w:tabs>
@@ -18635,7 +18700,7 @@
   </w:style>
   <w:style w:type="character" w:customStyle="1" w:styleId="BITTextkrperfettChar">
     <w:name w:val="_BIT_Textkörper_fett Char"/>
-    <w:basedOn w:val="Policepardfaut"/>
+    <w:basedOn w:val="Absatz-Standardschriftart"/>
     <w:rsid w:val="006F1A78"/>
     <w:rPr>
       <w:rFonts w:ascii="Arial" w:hAnsi="Arial"/>
@@ -18647,7 +18712,7 @@
   </w:style>
   <w:style w:type="character" w:customStyle="1" w:styleId="BITTextkrperkursivChar">
     <w:name w:val="_BIT_Textkörper_kursiv Char"/>
-    <w:basedOn w:val="Policepardfaut"/>
+    <w:basedOn w:val="Absatz-Standardschriftart"/>
     <w:rsid w:val="006F1A78"/>
     <w:rPr>
       <w:rFonts w:ascii="Arial" w:hAnsi="Arial"/>
@@ -18659,7 +18724,7 @@
   </w:style>
   <w:style w:type="paragraph" w:customStyle="1" w:styleId="BITTabelleBullet">
     <w:name w:val="_BIT_Tabelle_Bullet"/>
-    <w:basedOn w:val="Normal"/>
+    <w:basedOn w:val="Standard"/>
     <w:rsid w:val="005F4876"/>
     <w:pPr>
       <w:numPr>
@@ -18687,7 +18752,7 @@
   </w:style>
   <w:style w:type="paragraph" w:customStyle="1" w:styleId="CDBAutor">
     <w:name w:val="CDB_Autor"/>
-    <w:basedOn w:val="Normal"/>
+    <w:basedOn w:val="Standard"/>
     <w:rsid w:val="006F1A78"/>
     <w:pPr>
       <w:tabs>
@@ -18700,10 +18765,10 @@
       <w:sz w:val="22"/>
     </w:rPr>
   </w:style>
-  <w:style w:type="paragraph" w:styleId="TM5">
+  <w:style w:type="paragraph" w:styleId="Verzeichnis5">
     <w:name w:val="toc 5"/>
-    <w:basedOn w:val="Normal"/>
-    <w:next w:val="Normal"/>
+    <w:basedOn w:val="Standard"/>
+    <w:next w:val="Standard"/>
     <w:autoRedefine/>
     <w:semiHidden/>
     <w:rsid w:val="006F1A78"/>
@@ -18711,10 +18776,10 @@
       <w:ind w:left="800"/>
     </w:pPr>
   </w:style>
-  <w:style w:type="paragraph" w:styleId="TM6">
+  <w:style w:type="paragraph" w:styleId="Verzeichnis6">
     <w:name w:val="toc 6"/>
-    <w:basedOn w:val="Normal"/>
-    <w:next w:val="Normal"/>
+    <w:basedOn w:val="Standard"/>
+    <w:next w:val="Standard"/>
     <w:autoRedefine/>
     <w:semiHidden/>
     <w:rsid w:val="006F1A78"/>
@@ -18722,10 +18787,10 @@
       <w:ind w:left="1000"/>
     </w:pPr>
   </w:style>
-  <w:style w:type="paragraph" w:styleId="TM7">
+  <w:style w:type="paragraph" w:styleId="Verzeichnis7">
     <w:name w:val="toc 7"/>
-    <w:basedOn w:val="Normal"/>
-    <w:next w:val="Normal"/>
+    <w:basedOn w:val="Standard"/>
+    <w:next w:val="Standard"/>
     <w:autoRedefine/>
     <w:semiHidden/>
     <w:rsid w:val="006F1A78"/>
@@ -18733,10 +18798,10 @@
       <w:ind w:left="1200"/>
     </w:pPr>
   </w:style>
-  <w:style w:type="paragraph" w:styleId="TM8">
+  <w:style w:type="paragraph" w:styleId="Verzeichnis8">
     <w:name w:val="toc 8"/>
-    <w:basedOn w:val="Normal"/>
-    <w:next w:val="Normal"/>
+    <w:basedOn w:val="Standard"/>
+    <w:next w:val="Standard"/>
     <w:autoRedefine/>
     <w:semiHidden/>
     <w:rsid w:val="006F1A78"/>
@@ -18744,10 +18809,10 @@
       <w:ind w:left="1400"/>
     </w:pPr>
   </w:style>
-  <w:style w:type="paragraph" w:styleId="TM9">
+  <w:style w:type="paragraph" w:styleId="Verzeichnis9">
     <w:name w:val="toc 9"/>
-    <w:basedOn w:val="Normal"/>
-    <w:next w:val="Normal"/>
+    <w:basedOn w:val="Standard"/>
+    <w:next w:val="Standard"/>
     <w:autoRedefine/>
     <w:semiHidden/>
     <w:rsid w:val="006F1A78"/>
@@ -18757,7 +18822,7 @@
   </w:style>
   <w:style w:type="paragraph" w:customStyle="1" w:styleId="BITStatus">
     <w:name w:val="_BIT_Status"/>
-    <w:basedOn w:val="Normal"/>
+    <w:basedOn w:val="Standard"/>
     <w:rsid w:val="006F1A78"/>
     <w:pPr>
       <w:tabs>
@@ -18772,7 +18837,7 @@
   </w:style>
   <w:style w:type="paragraph" w:customStyle="1" w:styleId="BITProjektidentifikation">
     <w:name w:val="_BIT_Projektidentifikation"/>
-    <w:basedOn w:val="Normal"/>
+    <w:basedOn w:val="Standard"/>
     <w:rsid w:val="006F1A78"/>
     <w:pPr>
       <w:tabs>
@@ -18798,7 +18863,7 @@
   </w:style>
   <w:style w:type="paragraph" w:customStyle="1" w:styleId="Tabelleninhalt">
     <w:name w:val="Tabelleninhalt"/>
-    <w:basedOn w:val="Normal"/>
+    <w:basedOn w:val="Standard"/>
     <w:rsid w:val="00D344D9"/>
     <w:pPr>
       <w:keepLines/>
@@ -18810,7 +18875,7 @@
   </w:style>
   <w:style w:type="character" w:customStyle="1" w:styleId="Hinweistext">
     <w:name w:val="Hinweistext"/>
-    <w:basedOn w:val="Policepardfaut"/>
+    <w:basedOn w:val="Absatz-Standardschriftart"/>
     <w:rsid w:val="00D344D9"/>
     <w:rPr>
       <w:rFonts w:ascii="Arial" w:hAnsi="Arial" w:cs="Arial"/>
@@ -18823,7 +18888,7 @@
   </w:style>
   <w:style w:type="paragraph" w:customStyle="1" w:styleId="HinweisAnwendung">
     <w:name w:val="Hinweis Anwendung"/>
-    <w:basedOn w:val="Normal"/>
+    <w:basedOn w:val="Standard"/>
     <w:rsid w:val="00D344D9"/>
     <w:pPr>
       <w:pBdr>
@@ -18842,7 +18907,7 @@
   </w:style>
   <w:style w:type="paragraph" w:customStyle="1" w:styleId="TitelohneNummer">
     <w:name w:val="Titel ohne Nummer"/>
-    <w:basedOn w:val="Titre"/>
+    <w:basedOn w:val="Titel"/>
     <w:next w:val="BITTextkrper"/>
     <w:rsid w:val="005479BD"/>
     <w:pPr>
@@ -18856,7 +18921,7 @@
   </w:style>
   <w:style w:type="paragraph" w:customStyle="1" w:styleId="Verzeichnisberschrift">
     <w:name w:val="Verzeichnisüberschrift"/>
-    <w:basedOn w:val="Normal"/>
+    <w:basedOn w:val="Standard"/>
     <w:rsid w:val="00875846"/>
     <w:pPr>
       <w:tabs>
@@ -18872,7 +18937,7 @@
   </w:style>
   <w:style w:type="paragraph" w:customStyle="1" w:styleId="Verzeichnisberschrift2">
     <w:name w:val="Verzeichnisüberschrift 2"/>
-    <w:basedOn w:val="Normal"/>
+    <w:basedOn w:val="Standard"/>
     <w:next w:val="BITTextkrper"/>
     <w:link w:val="Verzeichnisberschrift2Char"/>
     <w:rsid w:val="00875846"/>
@@ -18893,7 +18958,7 @@
   </w:style>
   <w:style w:type="character" w:customStyle="1" w:styleId="Verzeichnisberschrift2Char">
     <w:name w:val="Verzeichnisüberschrift 2 Char"/>
-    <w:basedOn w:val="Policepardfaut"/>
+    <w:basedOn w:val="Absatz-Standardschriftart"/>
     <w:link w:val="Verzeichnisberschrift2"/>
     <w:rsid w:val="008E791F"/>
     <w:rPr>
@@ -18904,9 +18969,9 @@
       <w:lang w:val="de-CH" w:eastAsia="de-DE" w:bidi="ar-SA"/>
     </w:rPr>
   </w:style>
-  <w:style w:type="table" w:styleId="Grilledutableau">
+  <w:style w:type="table" w:styleId="Tabellenraster">
     <w:name w:val="Table Grid"/>
-    <w:basedOn w:val="TableauNormal"/>
+    <w:basedOn w:val="NormaleTabelle"/>
     <w:rsid w:val="00391E8B"/>
     <w:pPr>
       <w:spacing w:before="60" w:after="60"/>
@@ -18922,10 +18987,10 @@
       </w:tblBorders>
     </w:tblPr>
   </w:style>
-  <w:style w:type="paragraph" w:styleId="Textedebulles">
+  <w:style w:type="paragraph" w:styleId="Sprechblasentext">
     <w:name w:val="Balloon Text"/>
-    <w:basedOn w:val="Normal"/>
-    <w:link w:val="TextedebullesCar"/>
+    <w:basedOn w:val="Standard"/>
+    <w:link w:val="SprechblasentextZchn"/>
     <w:uiPriority w:val="99"/>
     <w:semiHidden/>
     <w:unhideWhenUsed/>
@@ -18939,10 +19004,10 @@
       <w:szCs w:val="16"/>
     </w:rPr>
   </w:style>
-  <w:style w:type="character" w:customStyle="1" w:styleId="TextedebullesCar">
-    <w:name w:val="Texte de bulles Car"/>
-    <w:basedOn w:val="Policepardfaut"/>
-    <w:link w:val="Textedebulles"/>
+  <w:style w:type="character" w:customStyle="1" w:styleId="SprechblasentextZchn">
+    <w:name w:val="Sprechblasentext Zchn"/>
+    <w:basedOn w:val="Absatz-Standardschriftart"/>
+    <w:link w:val="Sprechblasentext"/>
     <w:uiPriority w:val="99"/>
     <w:semiHidden/>
     <w:rsid w:val="00383EAE"/>
@@ -18955,7 +19020,7 @@
   </w:style>
   <w:style w:type="paragraph" w:customStyle="1" w:styleId="Puce1">
     <w:name w:val="Puce 1"/>
-    <w:basedOn w:val="Normal"/>
+    <w:basedOn w:val="Standard"/>
     <w:link w:val="Puce1Car"/>
     <w:rsid w:val="00030FFE"/>
     <w:pPr>
@@ -18973,7 +19038,7 @@
   </w:style>
   <w:style w:type="character" w:customStyle="1" w:styleId="Puce1Car">
     <w:name w:val="Puce 1 Car"/>
-    <w:basedOn w:val="Policepardfaut"/>
+    <w:basedOn w:val="Absatz-Standardschriftart"/>
     <w:link w:val="Puce1"/>
     <w:rsid w:val="00030FFE"/>
     <w:rPr>
@@ -18983,9 +19048,9 @@
       <w:lang w:val="fr-FR" w:eastAsia="en-US"/>
     </w:rPr>
   </w:style>
-  <w:style w:type="character" w:styleId="Textedelespacerserv">
+  <w:style w:type="character" w:styleId="Platzhaltertext">
     <w:name w:val="Placeholder Text"/>
-    <w:basedOn w:val="Policepardfaut"/>
+    <w:basedOn w:val="Absatz-Standardschriftart"/>
     <w:uiPriority w:val="99"/>
     <w:semiHidden/>
     <w:rsid w:val="00920673"/>
@@ -19003,7 +19068,7 @@
   </w:style>
   <w:style w:type="character" w:customStyle="1" w:styleId="Cgras">
     <w:name w:val="C_gras"/>
-    <w:basedOn w:val="Policepardfaut"/>
+    <w:basedOn w:val="Absatz-Standardschriftart"/>
     <w:uiPriority w:val="1"/>
     <w:qFormat/>
     <w:rsid w:val="002F303F"/>
@@ -19013,7 +19078,7 @@
   </w:style>
   <w:style w:type="paragraph" w:customStyle="1" w:styleId="Txttabcentre">
     <w:name w:val="Txt_tab_centre"/>
-    <w:basedOn w:val="Normal"/>
+    <w:basedOn w:val="Standard"/>
     <w:qFormat/>
     <w:rsid w:val="002F303F"/>
     <w:pPr>
@@ -19027,10 +19092,10 @@
       <w:lang w:val="fr-CH" w:eastAsia="en-US"/>
     </w:rPr>
   </w:style>
-  <w:style w:type="character" w:customStyle="1" w:styleId="Titre3Car">
-    <w:name w:val="Titre 3 Car"/>
-    <w:basedOn w:val="Policepardfaut"/>
-    <w:link w:val="Titre3"/>
+  <w:style w:type="character" w:customStyle="1" w:styleId="berschrift3Zchn">
+    <w:name w:val="Überschrift 3 Zchn"/>
+    <w:basedOn w:val="Absatz-Standardschriftart"/>
+    <w:link w:val="berschrift3"/>
     <w:rsid w:val="00724698"/>
     <w:rPr>
       <w:rFonts w:ascii="Arial" w:hAnsi="Arial" w:cs="Arial"/>
@@ -19041,10 +19106,10 @@
       <w:lang w:val="fr-CH" w:eastAsia="de-DE"/>
     </w:rPr>
   </w:style>
-  <w:style w:type="character" w:customStyle="1" w:styleId="Titre4Car">
-    <w:name w:val="Titre 4 Car"/>
-    <w:basedOn w:val="Policepardfaut"/>
-    <w:link w:val="Titre4"/>
+  <w:style w:type="character" w:customStyle="1" w:styleId="berschrift4Zchn">
+    <w:name w:val="Überschrift 4 Zchn"/>
+    <w:basedOn w:val="Absatz-Standardschriftart"/>
+    <w:link w:val="berschrift4"/>
     <w:rsid w:val="00724698"/>
     <w:rPr>
       <w:rFonts w:ascii="Arial" w:hAnsi="Arial"/>
@@ -19055,9 +19120,9 @@
       <w:lang w:val="fr-CH" w:eastAsia="de-DE"/>
     </w:rPr>
   </w:style>
-  <w:style w:type="character" w:styleId="Mentionnonrsolue">
+  <w:style w:type="character" w:styleId="NichtaufgelsteErwhnung">
     <w:name w:val="Unresolved Mention"/>
-    <w:basedOn w:val="Policepardfaut"/>
+    <w:basedOn w:val="Absatz-Standardschriftart"/>
     <w:uiPriority w:val="99"/>
     <w:semiHidden/>
     <w:unhideWhenUsed/>
@@ -19089,10 +19154,10 @@
       </w:numPr>
     </w:pPr>
   </w:style>
-  <w:style w:type="character" w:customStyle="1" w:styleId="Titre2Car">
-    <w:name w:val="Titre 2 Car"/>
-    <w:basedOn w:val="Policepardfaut"/>
-    <w:link w:val="Titre2"/>
+  <w:style w:type="character" w:customStyle="1" w:styleId="berschrift2Zchn">
+    <w:name w:val="Überschrift 2 Zchn"/>
+    <w:basedOn w:val="Absatz-Standardschriftart"/>
+    <w:link w:val="berschrift2"/>
     <w:rsid w:val="00B179BF"/>
     <w:rPr>
       <w:rFonts w:ascii="Arial" w:hAnsi="Arial"/>
@@ -19103,10 +19168,10 @@
       <w:lang w:val="fr-CH" w:eastAsia="de-DE"/>
     </w:rPr>
   </w:style>
-  <w:style w:type="character" w:customStyle="1" w:styleId="En-tteCar">
-    <w:name w:val="En-tête Car"/>
-    <w:basedOn w:val="Policepardfaut"/>
-    <w:link w:val="En-tte"/>
+  <w:style w:type="character" w:customStyle="1" w:styleId="KopfzeileZchn">
+    <w:name w:val="Kopfzeile Zchn"/>
+    <w:basedOn w:val="Absatz-Standardschriftart"/>
+    <w:link w:val="Kopfzeile"/>
     <w:rsid w:val="000C7537"/>
     <w:rPr>
       <w:rFonts w:ascii="Arial" w:hAnsi="Arial"/>
@@ -19139,7 +19204,7 @@
   </w:style>
   <w:style w:type="character" w:customStyle="1" w:styleId="CcodeCommentaire">
     <w:name w:val="C_code_Commentaire"/>
-    <w:basedOn w:val="Policepardfaut"/>
+    <w:basedOn w:val="Absatz-Standardschriftart"/>
     <w:uiPriority w:val="1"/>
     <w:qFormat/>
     <w:rsid w:val="00594D88"/>
@@ -19148,10 +19213,10 @@
       <w:lang w:val="en-US"/>
     </w:rPr>
   </w:style>
-  <w:style w:type="character" w:customStyle="1" w:styleId="Titre5Car">
-    <w:name w:val="Titre 5 Car"/>
-    <w:basedOn w:val="Policepardfaut"/>
-    <w:link w:val="Titre5"/>
+  <w:style w:type="character" w:customStyle="1" w:styleId="berschrift5Zchn">
+    <w:name w:val="Überschrift 5 Zchn"/>
+    <w:basedOn w:val="Absatz-Standardschriftart"/>
+    <w:link w:val="berschrift5"/>
     <w:rsid w:val="00C012DF"/>
     <w:rPr>
       <w:rFonts w:ascii="Arial" w:hAnsi="Arial"/>
@@ -19166,7 +19231,7 @@
   </w:style>
   <w:style w:type="character" w:customStyle="1" w:styleId="Surlign">
     <w:name w:val="Surligné"/>
-    <w:basedOn w:val="Policepardfaut"/>
+    <w:basedOn w:val="Absatz-Standardschriftart"/>
     <w:uiPriority w:val="1"/>
     <w:qFormat/>
     <w:rsid w:val="008A2C0D"/>
@@ -19176,9 +19241,9 @@
       <w:lang w:val="fr-CH"/>
     </w:rPr>
   </w:style>
-  <w:style w:type="table" w:styleId="TableauGrille1Clair-Accentuation1">
+  <w:style w:type="table" w:styleId="Gitternetztabelle1hellAkzent1">
     <w:name w:val="Grid Table 1 Light Accent 1"/>
-    <w:basedOn w:val="TableauNormal"/>
+    <w:basedOn w:val="NormaleTabelle"/>
     <w:uiPriority w:val="46"/>
     <w:rsid w:val="00CD471F"/>
     <w:rPr>

</xml_diff>

<commit_message>
Luk Diagramme de classe en svg
</commit_message>
<xml_diff>
--- a/documentation/2.3_Documentation_Projet.docx
+++ b/documentation/2.3_Documentation_Projet.docx
@@ -278,23 +278,7 @@
           <w:sz w:val="24"/>
           <w:lang w:val="fr-CH"/>
         </w:rPr>
-        <w:t xml:space="preserve"> et Pires </w:t>
-      </w:r>
-      <w:proofErr w:type="spellStart"/>
-      <w:r>
-        <w:rPr>
-          <w:sz w:val="24"/>
-          <w:lang w:val="fr-CH"/>
-        </w:rPr>
-        <w:t>Donose</w:t>
-      </w:r>
-      <w:proofErr w:type="spellEnd"/>
-      <w:r>
-        <w:rPr>
-          <w:sz w:val="24"/>
-          <w:lang w:val="fr-CH"/>
-        </w:rPr>
-        <w:t xml:space="preserve"> Andrei</w:t>
+        <w:t xml:space="preserve"> et Pires Donose Andrei</w:t>
       </w:r>
     </w:p>
     <w:p>
@@ -2159,21 +2143,7 @@
         <w:rPr>
           <w:lang w:val="fr-CH"/>
         </w:rPr>
-        <w:t xml:space="preserve">Le </w:t>
-      </w:r>
-      <w:proofErr w:type="spellStart"/>
-      <w:r>
-        <w:rPr>
-          <w:lang w:val="fr-CH"/>
-        </w:rPr>
-        <w:t>UseCase</w:t>
-      </w:r>
-      <w:proofErr w:type="spellEnd"/>
-      <w:r>
-        <w:rPr>
-          <w:lang w:val="fr-CH"/>
-        </w:rPr>
-        <w:t xml:space="preserve"> ci-dessous démontre le</w:t>
+        <w:t>Le UseCase ci-dessous démontre le</w:t>
       </w:r>
       <w:r>
         <w:rPr>
@@ -2635,19 +2605,11 @@
           <w:lang w:val="fr-CH"/>
         </w:rPr>
       </w:pPr>
-      <w:proofErr w:type="spellStart"/>
-      <w:r>
-        <w:rPr>
-          <w:lang w:val="fr-CH"/>
-        </w:rPr>
-        <w:t>DashBoard</w:t>
-      </w:r>
-      <w:proofErr w:type="spellEnd"/>
-      <w:r>
-        <w:rPr>
-          <w:lang w:val="fr-CH"/>
-        </w:rPr>
-        <w:t> :</w:t>
+      <w:r>
+        <w:rPr>
+          <w:lang w:val="fr-CH"/>
+        </w:rPr>
+        <w:t>DashBoard :</w:t>
       </w:r>
     </w:p>
     <w:p>
@@ -3075,10 +3037,10 @@
           <w:noProof/>
         </w:rPr>
         <w:drawing>
-          <wp:inline distT="0" distB="0" distL="0" distR="0" wp14:anchorId="5B5C25E7" wp14:editId="5B64F190">
-            <wp:extent cx="5753100" cy="5156200"/>
-            <wp:effectExtent l="0" t="0" r="0" b="6350"/>
-            <wp:docPr id="1311687938" name="Grafik 1" descr="Ein Bild, das Text, Diagramm, Plan, technische Zeichnung enthält.&#10;&#10;KI-generierte Inhalte können fehlerhaft sein."/>
+          <wp:inline distT="0" distB="0" distL="0" distR="0" wp14:anchorId="16EC7B34" wp14:editId="72375A99">
+            <wp:extent cx="5760085" cy="5154295"/>
+            <wp:effectExtent l="0" t="0" r="0" b="8255"/>
+            <wp:docPr id="1641594492" name="Grafik 1"/>
             <wp:cNvGraphicFramePr>
               <a:graphicFrameLocks xmlns:a="http://schemas.openxmlformats.org/drawingml/2006/main" noChangeAspect="1"/>
             </wp:cNvGraphicFramePr>
@@ -3086,36 +3048,29 @@
               <a:graphicData uri="http://schemas.openxmlformats.org/drawingml/2006/picture">
                 <pic:pic xmlns:pic="http://schemas.openxmlformats.org/drawingml/2006/picture">
                   <pic:nvPicPr>
-                    <pic:cNvPr id="1311687938" name="Grafik 1" descr="Ein Bild, das Text, Diagramm, Plan, technische Zeichnung enthält.&#10;&#10;KI-generierte Inhalte können fehlerhaft sein."/>
-                    <pic:cNvPicPr>
-                      <a:picLocks noChangeAspect="1" noChangeArrowheads="1"/>
-                    </pic:cNvPicPr>
+                    <pic:cNvPr id="1641594492" name=""/>
+                    <pic:cNvPicPr/>
                   </pic:nvPicPr>
                   <pic:blipFill>
-                    <a:blip r:embed="rId18" cstate="print">
+                    <a:blip r:embed="rId18">
                       <a:extLst>
-                        <a:ext uri="{28A0092B-C50C-407E-A947-70E740481C1C}">
-                          <a14:useLocalDpi xmlns:a14="http://schemas.microsoft.com/office/drawing/2010/main" val="0"/>
+                        <a:ext uri="{96DAC541-7B7A-43D3-8B79-37D633B846F1}">
+                          <asvg:svgBlip xmlns:asvg="http://schemas.microsoft.com/office/drawing/2016/SVG/main" r:embed="rId19"/>
                         </a:ext>
                       </a:extLst>
                     </a:blip>
-                    <a:srcRect/>
                     <a:stretch>
                       <a:fillRect/>
                     </a:stretch>
                   </pic:blipFill>
-                  <pic:spPr bwMode="auto">
+                  <pic:spPr>
                     <a:xfrm>
                       <a:off x="0" y="0"/>
-                      <a:ext cx="5753100" cy="5156200"/>
+                      <a:ext cx="5760085" cy="5154295"/>
                     </a:xfrm>
                     <a:prstGeom prst="rect">
                       <a:avLst/>
                     </a:prstGeom>
-                    <a:noFill/>
-                    <a:ln>
-                      <a:noFill/>
-                    </a:ln>
                   </pic:spPr>
                 </pic:pic>
               </a:graphicData>
@@ -3171,7 +3126,7 @@
                     <pic:cNvPicPr/>
                   </pic:nvPicPr>
                   <pic:blipFill>
-                    <a:blip r:embed="rId19"/>
+                    <a:blip r:embed="rId20"/>
                     <a:stretch>
                       <a:fillRect/>
                     </a:stretch>
@@ -3837,21 +3792,7 @@
               <w:rPr>
                 <w:lang w:val="fr-CH"/>
               </w:rPr>
-              <w:t xml:space="preserve"> : Saisir l'IP et le port du Phidget Network Server et cliquer sur "</w:t>
-            </w:r>
-            <w:proofErr w:type="spellStart"/>
-            <w:r>
-              <w:rPr>
-                <w:lang w:val="fr-CH"/>
-              </w:rPr>
-              <w:t>Connect</w:t>
-            </w:r>
-            <w:proofErr w:type="spellEnd"/>
-            <w:r>
-              <w:rPr>
-                <w:lang w:val="fr-CH"/>
-              </w:rPr>
-              <w:t xml:space="preserve"> Hardware".</w:t>
+              <w:t xml:space="preserve"> : Saisir l'IP et le port du Phidget Network Server et cliquer sur "Connect Hardware".</w:t>
             </w:r>
           </w:p>
         </w:tc>
@@ -4752,23 +4693,7 @@
                 <w:szCs w:val="22"/>
                 <w:lang w:val="fr-CH"/>
               </w:rPr>
-              <w:t xml:space="preserve">Le bouton </w:t>
-            </w:r>
-            <w:proofErr w:type="spellStart"/>
-            <w:r>
-              <w:rPr>
-                <w:szCs w:val="22"/>
-                <w:lang w:val="fr-CH"/>
-              </w:rPr>
-              <w:t>keyArrowUp</w:t>
-            </w:r>
-            <w:proofErr w:type="spellEnd"/>
-            <w:r>
-              <w:rPr>
-                <w:szCs w:val="22"/>
-                <w:lang w:val="fr-CH"/>
-              </w:rPr>
-              <w:t xml:space="preserve"> à l'écran doit s'enfoncer visuellement</w:t>
+              <w:t>Le bouton keyArrowUp à l'écran doit s'enfoncer visuellement</w:t>
             </w:r>
           </w:p>
         </w:tc>
@@ -4933,23 +4858,7 @@
                 <w:szCs w:val="22"/>
                 <w:lang w:val="fr-CH"/>
               </w:rPr>
-              <w:t xml:space="preserve">Le bouton rouge </w:t>
-            </w:r>
-            <w:proofErr w:type="spellStart"/>
-            <w:r>
-              <w:rPr>
-                <w:szCs w:val="22"/>
-                <w:lang w:val="fr-CH"/>
-              </w:rPr>
-              <w:t>keySpace</w:t>
-            </w:r>
-            <w:proofErr w:type="spellEnd"/>
-            <w:r>
-              <w:rPr>
-                <w:szCs w:val="22"/>
-                <w:lang w:val="fr-CH"/>
-              </w:rPr>
-              <w:t xml:space="preserve"> doit s'activer visuellement et envoyer l'ordre de stop prioritaire.</w:t>
+              <w:t>Le bouton rouge keySpace doit s'activer visuellement et envoyer l'ordre de stop prioritaire.</w:t>
             </w:r>
           </w:p>
         </w:tc>
@@ -6751,8 +6660,8 @@
           <w:lang w:val="fr-CH"/>
         </w:rPr>
         <w:sectPr>
-          <w:footerReference w:type="default" r:id="rId20"/>
-          <w:footerReference w:type="first" r:id="rId21"/>
+          <w:footerReference w:type="default" r:id="rId21"/>
+          <w:footerReference w:type="first" r:id="rId22"/>
           <w:pgSz w:w="11906" w:h="16838" w:code="9"/>
           <w:pgMar w:top="1861" w:right="1134" w:bottom="907" w:left="1701" w:header="851" w:footer="340" w:gutter="0"/>
           <w:cols w:space="708"/>
@@ -7299,21 +7208,7 @@
               <w:rPr>
                 <w:lang w:val="fr-CH"/>
               </w:rPr>
-              <w:t>Rédaction de la "</w:t>
-            </w:r>
-            <w:proofErr w:type="spellStart"/>
-            <w:r>
-              <w:rPr>
-                <w:lang w:val="fr-CH"/>
-              </w:rPr>
-              <w:t>Definition</w:t>
-            </w:r>
-            <w:proofErr w:type="spellEnd"/>
-            <w:r>
-              <w:rPr>
-                <w:lang w:val="fr-CH"/>
-              </w:rPr>
-              <w:t xml:space="preserve"> of Done", mise à jour du Sprint Planning et tenue rigoureuse du tableau Kanban.</w:t>
+              <w:t>Rédaction de la "Definition of Done", mise à jour du Sprint Planning et tenue rigoureuse du tableau Kanban.</w:t>
             </w:r>
           </w:p>
         </w:tc>
@@ -7525,21 +7420,7 @@
               <w:rPr>
                 <w:lang w:val="fr-CH"/>
               </w:rPr>
-              <w:t xml:space="preserve">Session de </w:t>
-            </w:r>
-            <w:proofErr w:type="spellStart"/>
-            <w:r>
-              <w:rPr>
-                <w:lang w:val="fr-CH"/>
-              </w:rPr>
-              <w:t>debugging</w:t>
-            </w:r>
-            <w:proofErr w:type="spellEnd"/>
-            <w:r>
-              <w:rPr>
-                <w:lang w:val="fr-CH"/>
-              </w:rPr>
-              <w:t xml:space="preserve"> collective pour comprendre et résoudre les problèmes de connectivité sans fil de la manette.</w:t>
+              <w:t>Session de debugging collective pour comprendre et résoudre les problèmes de connectivité sans fil de la manette.</w:t>
             </w:r>
           </w:p>
         </w:tc>
@@ -7802,21 +7683,7 @@
               <w:rPr>
                 <w:lang w:val="fr-CH"/>
               </w:rPr>
-              <w:t xml:space="preserve">Développement complet et implémentation du </w:t>
-            </w:r>
-            <w:proofErr w:type="spellStart"/>
-            <w:r>
-              <w:rPr>
-                <w:lang w:val="fr-CH"/>
-              </w:rPr>
-              <w:t>dashboard</w:t>
-            </w:r>
-            <w:proofErr w:type="spellEnd"/>
-            <w:r>
-              <w:rPr>
-                <w:lang w:val="fr-CH"/>
-              </w:rPr>
-              <w:t xml:space="preserve"> pour centraliser l'affichage du statut de connexion, de la vitesse et de la distance.</w:t>
+              <w:t>Développement complet et implémentation du dashboard pour centraliser l'affichage du statut de connexion, de la vitesse et de la distance.</w:t>
             </w:r>
           </w:p>
         </w:tc>
@@ -8134,21 +8001,7 @@
               <w:rPr>
                 <w:lang w:val="fr-CH"/>
               </w:rPr>
-              <w:t xml:space="preserve">Réorganisation globale, amélioration visuelle du frontend et fusion (merge) des différentes branches de développement vers le </w:t>
-            </w:r>
-            <w:proofErr w:type="spellStart"/>
-            <w:r>
-              <w:rPr>
-                <w:lang w:val="fr-CH"/>
-              </w:rPr>
-              <w:t>dashboard</w:t>
-            </w:r>
-            <w:proofErr w:type="spellEnd"/>
-            <w:r>
-              <w:rPr>
-                <w:lang w:val="fr-CH"/>
-              </w:rPr>
-              <w:t xml:space="preserve"> principal.</w:t>
+              <w:t>Réorganisation globale, amélioration visuelle du frontend et fusion (merge) des différentes branches de développement vers le dashboard principal.</w:t>
             </w:r>
           </w:p>
         </w:tc>
@@ -8910,7 +8763,6 @@
               </w:rPr>
               <w:t xml:space="preserve">Refactorisation globale du code, création du diagramme de classe, configuration du </w:t>
             </w:r>
-            <w:proofErr w:type="spellStart"/>
             <w:proofErr w:type="gramStart"/>
             <w:r>
               <w:rPr>
@@ -8918,7 +8770,6 @@
               </w:rPr>
               <w:t>launch.json</w:t>
             </w:r>
-            <w:proofErr w:type="spellEnd"/>
             <w:proofErr w:type="gramEnd"/>
             <w:r>
               <w:rPr>
@@ -9030,21 +8881,7 @@
               <w:rPr>
                 <w:lang w:val="fr-CH"/>
               </w:rPr>
-              <w:t>Conception de la présentation PowerPoint et rédaction du résumé Web (</w:t>
-            </w:r>
-            <w:proofErr w:type="spellStart"/>
-            <w:r>
-              <w:rPr>
-                <w:lang w:val="fr-CH"/>
-              </w:rPr>
-              <w:t>Websummary</w:t>
-            </w:r>
-            <w:proofErr w:type="spellEnd"/>
-            <w:r>
-              <w:rPr>
-                <w:lang w:val="fr-CH"/>
-              </w:rPr>
-              <w:t>).</w:t>
+              <w:t>Conception de la présentation PowerPoint et rédaction du résumé Web (Websummary).</w:t>
             </w:r>
           </w:p>
         </w:tc>
@@ -9357,35 +9194,7 @@
         <w:rPr>
           <w:lang w:val="fr-CH"/>
         </w:rPr>
-        <w:t xml:space="preserve">Cette méthode "boîte noire" garantit que l'intégration entre le </w:t>
-      </w:r>
-      <w:proofErr w:type="spellStart"/>
-      <w:r>
-        <w:rPr>
-          <w:lang w:val="fr-CH"/>
-        </w:rPr>
-        <w:t>front-end</w:t>
-      </w:r>
-      <w:proofErr w:type="spellEnd"/>
-      <w:r>
-        <w:rPr>
-          <w:lang w:val="fr-CH"/>
-        </w:rPr>
-        <w:t xml:space="preserve"> et le </w:t>
-      </w:r>
-      <w:proofErr w:type="spellStart"/>
-      <w:r>
-        <w:rPr>
-          <w:lang w:val="fr-CH"/>
-        </w:rPr>
-        <w:t>back-end</w:t>
-      </w:r>
-      <w:proofErr w:type="spellEnd"/>
-      <w:r>
-        <w:rPr>
-          <w:lang w:val="fr-CH"/>
-        </w:rPr>
-        <w:t xml:space="preserve"> est fluide et que toutes les fonctionnalités sont opérationnelles en conditions réelles.</w:t>
+        <w:t>Cette méthode "boîte noire" garantit que l'intégration entre le front-end et le back-end est fluide et que toutes les fonctionnalités sont opérationnelles en conditions réelles.</w:t>
       </w:r>
     </w:p>
     <w:p>
@@ -9760,21 +9569,7 @@
               <w:rPr>
                 <w:rStyle w:val="Cgras"/>
               </w:rPr>
-              <w:t xml:space="preserve">Résultat </w:t>
-            </w:r>
-            <w:proofErr w:type="spellStart"/>
-            <w:r>
-              <w:rPr>
-                <w:rStyle w:val="Cgras"/>
-              </w:rPr>
-              <w:t>obt</w:t>
-            </w:r>
-            <w:proofErr w:type="spellEnd"/>
-            <w:r>
-              <w:rPr>
-                <w:rStyle w:val="Cgras"/>
-              </w:rPr>
-              <w:t>.</w:t>
+              <w:t>Résultat obt.</w:t>
             </w:r>
             <w:r>
               <w:rPr>
@@ -10188,21 +9983,7 @@
               <w:rPr>
                 <w:rStyle w:val="Cgras"/>
               </w:rPr>
-              <w:t xml:space="preserve">Résultat </w:t>
-            </w:r>
-            <w:proofErr w:type="spellStart"/>
-            <w:r>
-              <w:rPr>
-                <w:rStyle w:val="Cgras"/>
-              </w:rPr>
-              <w:t>obt</w:t>
-            </w:r>
-            <w:proofErr w:type="spellEnd"/>
-            <w:r>
-              <w:rPr>
-                <w:rStyle w:val="Cgras"/>
-              </w:rPr>
-              <w:t>.</w:t>
+              <w:t>Résultat obt.</w:t>
             </w:r>
             <w:r>
               <w:rPr>
@@ -10621,21 +10402,7 @@
               <w:rPr>
                 <w:rStyle w:val="Cgras"/>
               </w:rPr>
-              <w:t xml:space="preserve">Résultat </w:t>
-            </w:r>
-            <w:proofErr w:type="spellStart"/>
-            <w:r>
-              <w:rPr>
-                <w:rStyle w:val="Cgras"/>
-              </w:rPr>
-              <w:t>obt</w:t>
-            </w:r>
-            <w:proofErr w:type="spellEnd"/>
-            <w:r>
-              <w:rPr>
-                <w:rStyle w:val="Cgras"/>
-              </w:rPr>
-              <w:t>.</w:t>
+              <w:t>Résultat obt.</w:t>
             </w:r>
             <w:r>
               <w:rPr>
@@ -11048,21 +10815,7 @@
               <w:rPr>
                 <w:rStyle w:val="Cgras"/>
               </w:rPr>
-              <w:t xml:space="preserve">Résultat </w:t>
-            </w:r>
-            <w:proofErr w:type="spellStart"/>
-            <w:r>
-              <w:rPr>
-                <w:rStyle w:val="Cgras"/>
-              </w:rPr>
-              <w:t>obt</w:t>
-            </w:r>
-            <w:proofErr w:type="spellEnd"/>
-            <w:r>
-              <w:rPr>
-                <w:rStyle w:val="Cgras"/>
-              </w:rPr>
-              <w:t>.</w:t>
+              <w:t>Résultat obt.</w:t>
             </w:r>
             <w:r>
               <w:rPr>
@@ -11486,21 +11239,7 @@
               <w:rPr>
                 <w:rStyle w:val="Cgras"/>
               </w:rPr>
-              <w:t xml:space="preserve">Résultat </w:t>
-            </w:r>
-            <w:proofErr w:type="spellStart"/>
-            <w:r>
-              <w:rPr>
-                <w:rStyle w:val="Cgras"/>
-              </w:rPr>
-              <w:t>obt</w:t>
-            </w:r>
-            <w:proofErr w:type="spellEnd"/>
-            <w:r>
-              <w:rPr>
-                <w:rStyle w:val="Cgras"/>
-              </w:rPr>
-              <w:t>.</w:t>
+              <w:t>Résultat obt.</w:t>
             </w:r>
             <w:r>
               <w:rPr>
@@ -11914,21 +11653,7 @@
               <w:rPr>
                 <w:rStyle w:val="Cgras"/>
               </w:rPr>
-              <w:t xml:space="preserve">Résultat </w:t>
-            </w:r>
-            <w:proofErr w:type="spellStart"/>
-            <w:r>
-              <w:rPr>
-                <w:rStyle w:val="Cgras"/>
-              </w:rPr>
-              <w:t>obt</w:t>
-            </w:r>
-            <w:proofErr w:type="spellEnd"/>
-            <w:r>
-              <w:rPr>
-                <w:rStyle w:val="Cgras"/>
-              </w:rPr>
-              <w:t>.</w:t>
+              <w:t>Résultat obt.</w:t>
             </w:r>
             <w:r>
               <w:rPr>
@@ -12353,21 +12078,7 @@
               <w:rPr>
                 <w:rStyle w:val="Cgras"/>
               </w:rPr>
-              <w:t xml:space="preserve">Résultat </w:t>
-            </w:r>
-            <w:proofErr w:type="spellStart"/>
-            <w:r>
-              <w:rPr>
-                <w:rStyle w:val="Cgras"/>
-              </w:rPr>
-              <w:t>obt</w:t>
-            </w:r>
-            <w:proofErr w:type="spellEnd"/>
-            <w:r>
-              <w:rPr>
-                <w:rStyle w:val="Cgras"/>
-              </w:rPr>
-              <w:t>.</w:t>
+              <w:t>Résultat obt.</w:t>
             </w:r>
             <w:r>
               <w:rPr>
@@ -12785,21 +12496,7 @@
               <w:rPr>
                 <w:rStyle w:val="Cgras"/>
               </w:rPr>
-              <w:t xml:space="preserve">Résultat </w:t>
-            </w:r>
-            <w:proofErr w:type="spellStart"/>
-            <w:r>
-              <w:rPr>
-                <w:rStyle w:val="Cgras"/>
-              </w:rPr>
-              <w:t>obt</w:t>
-            </w:r>
-            <w:proofErr w:type="spellEnd"/>
-            <w:r>
-              <w:rPr>
-                <w:rStyle w:val="Cgras"/>
-              </w:rPr>
-              <w:t>.</w:t>
+              <w:t>Résultat obt.</w:t>
             </w:r>
             <w:r>
               <w:rPr>
@@ -13209,21 +12906,7 @@
               <w:rPr>
                 <w:rStyle w:val="Cgras"/>
               </w:rPr>
-              <w:t xml:space="preserve">Résultat </w:t>
-            </w:r>
-            <w:proofErr w:type="spellStart"/>
-            <w:r>
-              <w:rPr>
-                <w:rStyle w:val="Cgras"/>
-              </w:rPr>
-              <w:t>obt</w:t>
-            </w:r>
-            <w:proofErr w:type="spellEnd"/>
-            <w:r>
-              <w:rPr>
-                <w:rStyle w:val="Cgras"/>
-              </w:rPr>
-              <w:t>.</w:t>
+              <w:t>Résultat obt.</w:t>
             </w:r>
             <w:r>
               <w:rPr>
@@ -13637,21 +13320,7 @@
               <w:rPr>
                 <w:rStyle w:val="Cgras"/>
               </w:rPr>
-              <w:t xml:space="preserve">Résultat </w:t>
-            </w:r>
-            <w:proofErr w:type="spellStart"/>
-            <w:r>
-              <w:rPr>
-                <w:rStyle w:val="Cgras"/>
-              </w:rPr>
-              <w:t>obt</w:t>
-            </w:r>
-            <w:proofErr w:type="spellEnd"/>
-            <w:r>
-              <w:rPr>
-                <w:rStyle w:val="Cgras"/>
-              </w:rPr>
-              <w:t>.</w:t>
+              <w:t>Résultat obt.</w:t>
             </w:r>
             <w:r>
               <w:rPr>
@@ -14061,21 +13730,7 @@
               <w:rPr>
                 <w:rStyle w:val="Cgras"/>
               </w:rPr>
-              <w:t xml:space="preserve">Résultat </w:t>
-            </w:r>
-            <w:proofErr w:type="spellStart"/>
-            <w:r>
-              <w:rPr>
-                <w:rStyle w:val="Cgras"/>
-              </w:rPr>
-              <w:t>obt</w:t>
-            </w:r>
-            <w:proofErr w:type="spellEnd"/>
-            <w:r>
-              <w:rPr>
-                <w:rStyle w:val="Cgras"/>
-              </w:rPr>
-              <w:t>.</w:t>
+              <w:t>Résultat obt.</w:t>
             </w:r>
             <w:r>
               <w:rPr>
@@ -14541,21 +14196,7 @@
               <w:rPr>
                 <w:rStyle w:val="Cgras"/>
               </w:rPr>
-              <w:t xml:space="preserve">Résultat </w:t>
-            </w:r>
-            <w:proofErr w:type="spellStart"/>
-            <w:r>
-              <w:rPr>
-                <w:rStyle w:val="Cgras"/>
-              </w:rPr>
-              <w:t>obt</w:t>
-            </w:r>
-            <w:proofErr w:type="spellEnd"/>
-            <w:r>
-              <w:rPr>
-                <w:rStyle w:val="Cgras"/>
-              </w:rPr>
-              <w:t>.</w:t>
+              <w:t>Résultat obt.</w:t>
             </w:r>
             <w:r>
               <w:rPr>
@@ -14981,21 +14622,7 @@
               <w:rPr>
                 <w:rStyle w:val="Cgras"/>
               </w:rPr>
-              <w:t xml:space="preserve">Résultat </w:t>
-            </w:r>
-            <w:proofErr w:type="spellStart"/>
-            <w:r>
-              <w:rPr>
-                <w:rStyle w:val="Cgras"/>
-              </w:rPr>
-              <w:t>obt</w:t>
-            </w:r>
-            <w:proofErr w:type="spellEnd"/>
-            <w:r>
-              <w:rPr>
-                <w:rStyle w:val="Cgras"/>
-              </w:rPr>
-              <w:t>.</w:t>
+              <w:t>Résultat obt.</w:t>
             </w:r>
             <w:r>
               <w:rPr>
@@ -15321,7 +14948,7 @@
         </w:rPr>
         <w:t xml:space="preserve"> </w:t>
       </w:r>
-      <w:hyperlink r:id="rId22" w:history="1">
+      <w:hyperlink r:id="rId23" w:history="1">
         <w:r>
           <w:rPr>
             <w:rStyle w:val="Hyperlink"/>
@@ -15355,7 +14982,7 @@
         </w:rPr>
         <w:t xml:space="preserve"> </w:t>
       </w:r>
-      <w:hyperlink r:id="rId23" w:history="1">
+      <w:hyperlink r:id="rId24" w:history="1">
         <w:r>
           <w:rPr>
             <w:rStyle w:val="Hyperlink"/>
@@ -15378,7 +15005,6 @@
           <w:lang w:val="en-GB"/>
         </w:rPr>
       </w:pPr>
-      <w:proofErr w:type="spellStart"/>
       <w:r>
         <w:rPr>
           <w:b/>
@@ -15386,27 +15012,17 @@
           <w:szCs w:val="22"/>
           <w:lang w:val="en-GB"/>
         </w:rPr>
-        <w:t>TailWind</w:t>
-      </w:r>
-      <w:proofErr w:type="spellEnd"/>
-      <w:r>
-        <w:rPr>
-          <w:b/>
+        <w:t>TailWind CSS:</w:t>
+      </w:r>
+      <w:r>
+        <w:rPr>
           <w:sz w:val="22"/>
           <w:szCs w:val="22"/>
           <w:lang w:val="en-GB"/>
         </w:rPr>
-        <w:t xml:space="preserve"> CSS:</w:t>
-      </w:r>
-      <w:r>
-        <w:rPr>
-          <w:sz w:val="22"/>
-          <w:szCs w:val="22"/>
-          <w:lang w:val="en-GB"/>
-        </w:rPr>
         <w:t xml:space="preserve"> </w:t>
       </w:r>
-      <w:hyperlink r:id="rId24" w:history="1">
+      <w:hyperlink r:id="rId25" w:history="1">
         <w:r>
           <w:rPr>
             <w:rStyle w:val="Hyperlink"/>
@@ -15465,7 +15081,7 @@
         </w:rPr>
         <w:t xml:space="preserve"> </w:t>
       </w:r>
-      <w:hyperlink r:id="rId25" w:history="1">
+      <w:hyperlink r:id="rId26" w:history="1">
         <w:r>
           <w:rPr>
             <w:rStyle w:val="Hyperlink"/>
@@ -15516,7 +15132,7 @@
         </w:rPr>
         <w:t xml:space="preserve"> </w:t>
       </w:r>
-      <w:hyperlink r:id="rId26" w:history="1">
+      <w:hyperlink r:id="rId27" w:history="1">
         <w:r>
           <w:rPr>
             <w:rStyle w:val="Hyperlink"/>
@@ -15541,8 +15157,8 @@
       </w:pPr>
     </w:p>
     <w:sectPr>
-      <w:footerReference w:type="default" r:id="rId27"/>
-      <w:footerReference w:type="first" r:id="rId28"/>
+      <w:footerReference w:type="default" r:id="rId28"/>
+      <w:footerReference w:type="first" r:id="rId29"/>
       <w:pgSz w:w="11906" w:h="16838" w:code="9"/>
       <w:pgMar w:top="1861" w:right="1134" w:bottom="907" w:left="1701" w:header="851" w:footer="340" w:gutter="0"/>
       <w:cols w:space="708"/>

</xml_diff>

<commit_message>
module perso + planning
</commit_message>
<xml_diff>
--- a/documentation/2.3_Documentation_Projet.docx
+++ b/documentation/2.3_Documentation_Projet.docx
@@ -215,7 +215,7 @@
     </w:tbl>
     <w:p>
       <w:pPr>
-        <w:pStyle w:val="Beschriftung"/>
+        <w:pStyle w:val="Lgende"/>
         <w:jc w:val="left"/>
         <w:rPr>
           <w:b/>
@@ -384,7 +384,7 @@
     </w:p>
     <w:p>
       <w:pPr>
-        <w:pStyle w:val="berschrift3"/>
+        <w:pStyle w:val="Titre3"/>
         <w:numPr>
           <w:ilvl w:val="0"/>
           <w:numId w:val="0"/>
@@ -405,7 +405,7 @@
     </w:p>
     <w:p>
       <w:pPr>
-        <w:pStyle w:val="Verzeichnis1"/>
+        <w:pStyle w:val="TM1"/>
         <w:rPr>
           <w:rFonts w:asciiTheme="minorHAnsi" w:eastAsiaTheme="minorEastAsia" w:hAnsiTheme="minorHAnsi" w:cstheme="minorBidi"/>
           <w:b w:val="0"/>
@@ -503,7 +503,7 @@
     </w:p>
     <w:p>
       <w:pPr>
-        <w:pStyle w:val="Verzeichnis2"/>
+        <w:pStyle w:val="TM2"/>
         <w:rPr>
           <w:rFonts w:asciiTheme="minorHAnsi" w:eastAsiaTheme="minorEastAsia" w:hAnsiTheme="minorHAnsi" w:cstheme="minorBidi"/>
           <w:kern w:val="2"/>
@@ -566,7 +566,7 @@
     </w:p>
     <w:p>
       <w:pPr>
-        <w:pStyle w:val="Verzeichnis2"/>
+        <w:pStyle w:val="TM2"/>
         <w:rPr>
           <w:rFonts w:asciiTheme="minorHAnsi" w:eastAsiaTheme="minorEastAsia" w:hAnsiTheme="minorHAnsi" w:cstheme="minorBidi"/>
           <w:kern w:val="2"/>
@@ -629,7 +629,7 @@
     </w:p>
     <w:p>
       <w:pPr>
-        <w:pStyle w:val="Verzeichnis2"/>
+        <w:pStyle w:val="TM2"/>
         <w:rPr>
           <w:rFonts w:asciiTheme="minorHAnsi" w:eastAsiaTheme="minorEastAsia" w:hAnsiTheme="minorHAnsi" w:cstheme="minorBidi"/>
           <w:kern w:val="2"/>
@@ -692,7 +692,7 @@
     </w:p>
     <w:p>
       <w:pPr>
-        <w:pStyle w:val="Verzeichnis1"/>
+        <w:pStyle w:val="TM1"/>
         <w:rPr>
           <w:rFonts w:asciiTheme="minorHAnsi" w:eastAsiaTheme="minorEastAsia" w:hAnsiTheme="minorHAnsi" w:cstheme="minorBidi"/>
           <w:b w:val="0"/>
@@ -778,7 +778,7 @@
     </w:p>
     <w:p>
       <w:pPr>
-        <w:pStyle w:val="Verzeichnis2"/>
+        <w:pStyle w:val="TM2"/>
         <w:rPr>
           <w:rFonts w:asciiTheme="minorHAnsi" w:eastAsiaTheme="minorEastAsia" w:hAnsiTheme="minorHAnsi" w:cstheme="minorBidi"/>
           <w:kern w:val="2"/>
@@ -841,7 +841,7 @@
     </w:p>
     <w:p>
       <w:pPr>
-        <w:pStyle w:val="Verzeichnis2"/>
+        <w:pStyle w:val="TM2"/>
         <w:rPr>
           <w:rFonts w:asciiTheme="minorHAnsi" w:eastAsiaTheme="minorEastAsia" w:hAnsiTheme="minorHAnsi" w:cstheme="minorBidi"/>
           <w:kern w:val="2"/>
@@ -904,7 +904,7 @@
     </w:p>
     <w:p>
       <w:pPr>
-        <w:pStyle w:val="Verzeichnis2"/>
+        <w:pStyle w:val="TM2"/>
         <w:rPr>
           <w:rFonts w:asciiTheme="minorHAnsi" w:eastAsiaTheme="minorEastAsia" w:hAnsiTheme="minorHAnsi" w:cstheme="minorBidi"/>
           <w:kern w:val="2"/>
@@ -967,7 +967,7 @@
     </w:p>
     <w:p>
       <w:pPr>
-        <w:pStyle w:val="Verzeichnis2"/>
+        <w:pStyle w:val="TM2"/>
         <w:rPr>
           <w:rFonts w:asciiTheme="minorHAnsi" w:eastAsiaTheme="minorEastAsia" w:hAnsiTheme="minorHAnsi" w:cstheme="minorBidi"/>
           <w:kern w:val="2"/>
@@ -1030,7 +1030,7 @@
     </w:p>
     <w:p>
       <w:pPr>
-        <w:pStyle w:val="Verzeichnis1"/>
+        <w:pStyle w:val="TM1"/>
         <w:rPr>
           <w:rFonts w:asciiTheme="minorHAnsi" w:eastAsiaTheme="minorEastAsia" w:hAnsiTheme="minorHAnsi" w:cstheme="minorBidi"/>
           <w:b w:val="0"/>
@@ -1116,7 +1116,7 @@
     </w:p>
     <w:p>
       <w:pPr>
-        <w:pStyle w:val="Verzeichnis2"/>
+        <w:pStyle w:val="TM2"/>
         <w:rPr>
           <w:rFonts w:asciiTheme="minorHAnsi" w:eastAsiaTheme="minorEastAsia" w:hAnsiTheme="minorHAnsi" w:cstheme="minorBidi"/>
           <w:kern w:val="2"/>
@@ -1179,7 +1179,7 @@
     </w:p>
     <w:p>
       <w:pPr>
-        <w:pStyle w:val="Verzeichnis2"/>
+        <w:pStyle w:val="TM2"/>
         <w:rPr>
           <w:rFonts w:asciiTheme="minorHAnsi" w:eastAsiaTheme="minorEastAsia" w:hAnsiTheme="minorHAnsi" w:cstheme="minorBidi"/>
           <w:kern w:val="2"/>
@@ -1242,7 +1242,7 @@
     </w:p>
     <w:p>
       <w:pPr>
-        <w:pStyle w:val="Verzeichnis2"/>
+        <w:pStyle w:val="TM2"/>
         <w:rPr>
           <w:rFonts w:asciiTheme="minorHAnsi" w:eastAsiaTheme="minorEastAsia" w:hAnsiTheme="minorHAnsi" w:cstheme="minorBidi"/>
           <w:kern w:val="2"/>
@@ -1305,7 +1305,7 @@
     </w:p>
     <w:p>
       <w:pPr>
-        <w:pStyle w:val="Verzeichnis2"/>
+        <w:pStyle w:val="TM2"/>
         <w:rPr>
           <w:rFonts w:asciiTheme="minorHAnsi" w:eastAsiaTheme="minorEastAsia" w:hAnsiTheme="minorHAnsi" w:cstheme="minorBidi"/>
           <w:kern w:val="2"/>
@@ -1368,7 +1368,7 @@
     </w:p>
     <w:p>
       <w:pPr>
-        <w:pStyle w:val="Verzeichnis1"/>
+        <w:pStyle w:val="TM1"/>
         <w:rPr>
           <w:rFonts w:asciiTheme="minorHAnsi" w:eastAsiaTheme="minorEastAsia" w:hAnsiTheme="minorHAnsi" w:cstheme="minorBidi"/>
           <w:b w:val="0"/>
@@ -1454,7 +1454,7 @@
     </w:p>
     <w:p>
       <w:pPr>
-        <w:pStyle w:val="Verzeichnis2"/>
+        <w:pStyle w:val="TM2"/>
         <w:rPr>
           <w:rFonts w:asciiTheme="minorHAnsi" w:eastAsiaTheme="minorEastAsia" w:hAnsiTheme="minorHAnsi" w:cstheme="minorBidi"/>
           <w:kern w:val="2"/>
@@ -1517,7 +1517,7 @@
     </w:p>
     <w:p>
       <w:pPr>
-        <w:pStyle w:val="Verzeichnis2"/>
+        <w:pStyle w:val="TM2"/>
         <w:rPr>
           <w:rFonts w:asciiTheme="minorHAnsi" w:eastAsiaTheme="minorEastAsia" w:hAnsiTheme="minorHAnsi" w:cstheme="minorBidi"/>
           <w:kern w:val="2"/>
@@ -1580,7 +1580,7 @@
     </w:p>
     <w:p>
       <w:pPr>
-        <w:pStyle w:val="Verzeichnis1"/>
+        <w:pStyle w:val="TM1"/>
         <w:rPr>
           <w:rFonts w:asciiTheme="minorHAnsi" w:eastAsiaTheme="minorEastAsia" w:hAnsiTheme="minorHAnsi" w:cstheme="minorBidi"/>
           <w:b w:val="0"/>
@@ -1666,7 +1666,7 @@
     </w:p>
     <w:p>
       <w:pPr>
-        <w:pStyle w:val="Verzeichnis2"/>
+        <w:pStyle w:val="TM2"/>
         <w:rPr>
           <w:rFonts w:asciiTheme="minorHAnsi" w:eastAsiaTheme="minorEastAsia" w:hAnsiTheme="minorHAnsi" w:cstheme="minorBidi"/>
           <w:kern w:val="2"/>
@@ -1729,7 +1729,7 @@
     </w:p>
     <w:p>
       <w:pPr>
-        <w:pStyle w:val="Verzeichnis2"/>
+        <w:pStyle w:val="TM2"/>
         <w:rPr>
           <w:rFonts w:asciiTheme="minorHAnsi" w:eastAsiaTheme="minorEastAsia" w:hAnsiTheme="minorHAnsi" w:cstheme="minorBidi"/>
           <w:kern w:val="2"/>
@@ -1792,7 +1792,7 @@
     </w:p>
     <w:p>
       <w:pPr>
-        <w:pStyle w:val="Verzeichnis2"/>
+        <w:pStyle w:val="TM2"/>
         <w:rPr>
           <w:rFonts w:asciiTheme="minorHAnsi" w:eastAsiaTheme="minorEastAsia" w:hAnsiTheme="minorHAnsi" w:cstheme="minorBidi"/>
           <w:kern w:val="2"/>
@@ -1855,7 +1855,7 @@
     </w:p>
     <w:p>
       <w:pPr>
-        <w:pStyle w:val="Verzeichnis2"/>
+        <w:pStyle w:val="TM2"/>
         <w:rPr>
           <w:rFonts w:asciiTheme="minorHAnsi" w:eastAsiaTheme="minorEastAsia" w:hAnsiTheme="minorHAnsi" w:cstheme="minorBidi"/>
           <w:kern w:val="2"/>
@@ -1918,7 +1918,7 @@
     </w:p>
     <w:p>
       <w:pPr>
-        <w:pStyle w:val="Verzeichnis2"/>
+        <w:pStyle w:val="TM2"/>
         <w:rPr>
           <w:rFonts w:asciiTheme="minorHAnsi" w:eastAsiaTheme="minorEastAsia" w:hAnsiTheme="minorHAnsi" w:cstheme="minorBidi"/>
           <w:kern w:val="2"/>
@@ -1981,7 +1981,7 @@
     </w:p>
     <w:p>
       <w:pPr>
-        <w:pStyle w:val="Verzeichnis1"/>
+        <w:pStyle w:val="TM1"/>
         <w:rPr>
           <w:rFonts w:asciiTheme="minorHAnsi" w:eastAsiaTheme="minorEastAsia" w:hAnsiTheme="minorHAnsi" w:cstheme="minorBidi"/>
           <w:b w:val="0"/>
@@ -2108,7 +2108,7 @@
     </w:p>
     <w:p>
       <w:pPr>
-        <w:pStyle w:val="berschrift1"/>
+        <w:pStyle w:val="Titre1"/>
         <w:numPr>
           <w:ilvl w:val="0"/>
           <w:numId w:val="1"/>
@@ -2124,7 +2124,7 @@
     </w:p>
     <w:p>
       <w:pPr>
-        <w:pStyle w:val="berschrift2"/>
+        <w:pStyle w:val="Titre2"/>
       </w:pPr>
       <w:bookmarkStart w:id="2" w:name="_Toc219451685"/>
       <w:r>
@@ -2195,7 +2195,7 @@
     </w:p>
     <w:p>
       <w:pPr>
-        <w:pStyle w:val="berschrift3"/>
+        <w:pStyle w:val="Titre3"/>
       </w:pPr>
       <w:r>
         <w:t>Acteurs</w:t>
@@ -2229,7 +2229,7 @@
     </w:p>
     <w:p>
       <w:pPr>
-        <w:pStyle w:val="berschrift2"/>
+        <w:pStyle w:val="Titre2"/>
       </w:pPr>
       <w:bookmarkStart w:id="3" w:name="_Toc219451686"/>
       <w:r>
@@ -2587,7 +2587,7 @@
     </w:p>
     <w:p>
       <w:pPr>
-        <w:pStyle w:val="berschrift2"/>
+        <w:pStyle w:val="Titre2"/>
       </w:pPr>
       <w:bookmarkStart w:id="4" w:name="_Toc219451687"/>
       <w:r>
@@ -2935,7 +2935,7 @@
     </w:p>
     <w:p>
       <w:pPr>
-        <w:pStyle w:val="berschrift1"/>
+        <w:pStyle w:val="Titre1"/>
         <w:numPr>
           <w:ilvl w:val="0"/>
           <w:numId w:val="1"/>
@@ -2951,7 +2951,7 @@
     </w:p>
     <w:p>
       <w:pPr>
-        <w:pStyle w:val="berschrift2"/>
+        <w:pStyle w:val="Titre2"/>
         <w:numPr>
           <w:ilvl w:val="1"/>
           <w:numId w:val="1"/>
@@ -3016,7 +3016,7 @@
     </w:p>
     <w:p>
       <w:pPr>
-        <w:pStyle w:val="berschrift2"/>
+        <w:pStyle w:val="Titre2"/>
       </w:pPr>
       <w:bookmarkStart w:id="8" w:name="_Toc219451690"/>
       <w:r>
@@ -3089,7 +3089,7 @@
     </w:p>
     <w:p>
       <w:pPr>
-        <w:pStyle w:val="berschrift2"/>
+        <w:pStyle w:val="Titre2"/>
       </w:pPr>
       <w:bookmarkStart w:id="9" w:name="_Toc219451691"/>
       <w:r>
@@ -3149,7 +3149,7 @@
     </w:p>
     <w:p>
       <w:pPr>
-        <w:pStyle w:val="berschrift2"/>
+        <w:pStyle w:val="Titre2"/>
         <w:numPr>
           <w:ilvl w:val="1"/>
           <w:numId w:val="1"/>
@@ -3165,7 +3165,7 @@
     </w:p>
     <w:p>
       <w:pPr>
-        <w:pStyle w:val="berschrift3"/>
+        <w:pStyle w:val="Titre3"/>
       </w:pPr>
       <w:r>
         <w:t>Protocole de</w:t>
@@ -5712,7 +5712,7 @@
     </w:p>
     <w:p>
       <w:pPr>
-        <w:pStyle w:val="berschrift1"/>
+        <w:pStyle w:val="Titre1"/>
         <w:numPr>
           <w:ilvl w:val="0"/>
           <w:numId w:val="1"/>
@@ -5767,7 +5767,7 @@
     </w:p>
     <w:p>
       <w:pPr>
-        <w:pStyle w:val="berschrift2"/>
+        <w:pStyle w:val="Titre2"/>
       </w:pPr>
       <w:bookmarkStart w:id="14" w:name="_Toc219451694"/>
       <w:r>
@@ -6672,7 +6672,7 @@
     </w:p>
     <w:p>
       <w:pPr>
-        <w:pStyle w:val="berschrift2"/>
+        <w:pStyle w:val="Titre2"/>
       </w:pPr>
       <w:bookmarkStart w:id="15" w:name="_Toc219451695"/>
       <w:r>
@@ -7476,7 +7476,7 @@
     </w:p>
     <w:p>
       <w:pPr>
-        <w:pStyle w:val="berschrift2"/>
+        <w:pStyle w:val="Titre2"/>
       </w:pPr>
       <w:bookmarkStart w:id="16" w:name="_Toc219451696"/>
       <w:r>
@@ -8331,7 +8331,7 @@
     </w:p>
     <w:p>
       <w:pPr>
-        <w:pStyle w:val="berschrift2"/>
+        <w:pStyle w:val="Titre2"/>
       </w:pPr>
       <w:bookmarkStart w:id="17" w:name="_Toc219451697"/>
       <w:r>
@@ -8761,21 +8761,7 @@
               <w:rPr>
                 <w:lang w:val="fr-CH"/>
               </w:rPr>
-              <w:t xml:space="preserve">Refactorisation globale du code, création du diagramme de classe, configuration du </w:t>
-            </w:r>
-            <w:proofErr w:type="gramStart"/>
-            <w:r>
-              <w:rPr>
-                <w:lang w:val="fr-CH"/>
-              </w:rPr>
-              <w:t>launch.json</w:t>
-            </w:r>
-            <w:proofErr w:type="gramEnd"/>
-            <w:r>
-              <w:rPr>
-                <w:lang w:val="fr-CH"/>
-              </w:rPr>
-              <w:t xml:space="preserve"> et réalisation de la descente de code.</w:t>
+              <w:t>Refactorisation globale du code, création du diagramme de classe, configuration du launch.json et réalisation de la descente de code.</w:t>
             </w:r>
           </w:p>
         </w:tc>
@@ -9042,7 +9028,7 @@
     </w:p>
     <w:p>
       <w:pPr>
-        <w:pStyle w:val="berschrift1"/>
+        <w:pStyle w:val="Titre1"/>
         <w:numPr>
           <w:ilvl w:val="0"/>
           <w:numId w:val="1"/>
@@ -9065,7 +9051,7 @@
     </w:p>
     <w:p>
       <w:pPr>
-        <w:pStyle w:val="berschrift2"/>
+        <w:pStyle w:val="Titre2"/>
         <w:numPr>
           <w:ilvl w:val="1"/>
           <w:numId w:val="1"/>
@@ -9199,7 +9185,7 @@
     </w:p>
     <w:p>
       <w:pPr>
-        <w:pStyle w:val="berschrift2"/>
+        <w:pStyle w:val="Titre2"/>
         <w:numPr>
           <w:ilvl w:val="1"/>
           <w:numId w:val="1"/>
@@ -14726,7 +14712,7 @@
     </w:tbl>
     <w:p>
       <w:pPr>
-        <w:pStyle w:val="berschrift1"/>
+        <w:pStyle w:val="Titre1"/>
       </w:pPr>
       <w:bookmarkStart w:id="27" w:name="_Toc219451701"/>
       <w:r>
@@ -14737,7 +14723,7 @@
     </w:p>
     <w:p>
       <w:pPr>
-        <w:pStyle w:val="berschrift2"/>
+        <w:pStyle w:val="Titre2"/>
       </w:pPr>
       <w:bookmarkStart w:id="28" w:name="_Toc219451702"/>
       <w:r>
@@ -14767,7 +14753,7 @@
     </w:p>
     <w:p>
       <w:pPr>
-        <w:pStyle w:val="berschrift2"/>
+        <w:pStyle w:val="Titre2"/>
       </w:pPr>
       <w:bookmarkStart w:id="29" w:name="_Toc219451703"/>
       <w:r>
@@ -14851,7 +14837,7 @@
     </w:p>
     <w:p>
       <w:pPr>
-        <w:pStyle w:val="berschrift2"/>
+        <w:pStyle w:val="Titre2"/>
       </w:pPr>
       <w:bookmarkStart w:id="30" w:name="_Toc219451704"/>
       <w:r>
@@ -14864,7 +14850,7 @@
     </w:p>
     <w:p>
       <w:pPr>
-        <w:pStyle w:val="berschrift2"/>
+        <w:pStyle w:val="Titre2"/>
       </w:pPr>
       <w:bookmarkStart w:id="31" w:name="_Toc219451705"/>
       <w:r>
@@ -14882,10 +14868,76 @@
           <w:lang w:val="fr-CH"/>
         </w:rPr>
       </w:pPr>
+      <w:r>
+        <w:rPr>
+          <w:lang w:val="fr-CH"/>
+        </w:rPr>
+        <w:t>C</w:t>
+      </w:r>
+      <w:r>
+        <w:rPr>
+          <w:lang w:val="fr-CH"/>
+        </w:rPr>
+        <w:t>e</w:t>
+      </w:r>
+      <w:r>
+        <w:rPr>
+          <w:lang w:val="fr-CH"/>
+        </w:rPr>
+        <w:t xml:space="preserve"> module était très intéressant même si je trouve qu’en tant que Project Owner on fait </w:t>
+      </w:r>
+      <w:r>
+        <w:rPr>
+          <w:lang w:val="fr-CH"/>
+        </w:rPr>
+        <w:t>énormément</w:t>
+      </w:r>
+      <w:r>
+        <w:rPr>
+          <w:lang w:val="fr-CH"/>
+        </w:rPr>
+        <w:t xml:space="preserve"> de </w:t>
+      </w:r>
+      <w:r>
+        <w:rPr>
+          <w:lang w:val="fr-CH"/>
+        </w:rPr>
+        <w:t>documentation comparée</w:t>
+      </w:r>
+      <w:r>
+        <w:rPr>
+          <w:lang w:val="fr-CH"/>
+        </w:rPr>
+        <w:t xml:space="preserve"> aux développeurs et donc c’est la partie </w:t>
+      </w:r>
+      <w:r>
+        <w:rPr>
+          <w:lang w:val="fr-CH"/>
+        </w:rPr>
+        <w:t xml:space="preserve">la </w:t>
+      </w:r>
+      <w:r>
+        <w:rPr>
+          <w:lang w:val="fr-CH"/>
+        </w:rPr>
+        <w:t>moins plaisante de tout le projet.</w:t>
+      </w:r>
+      <w:r>
+        <w:rPr>
+          <w:lang w:val="fr-CH"/>
+        </w:rPr>
+        <w:t xml:space="preserve"> La documentation est certes importante, le fait de coder est beaucoup plus intéressant</w:t>
+      </w:r>
+      <w:r>
+        <w:rPr>
+          <w:lang w:val="fr-CH"/>
+        </w:rPr>
+        <w:t>.</w:t>
+      </w:r>
     </w:p>
     <w:p>
       <w:pPr>
-        <w:pStyle w:val="berschrift2"/>
+        <w:pStyle w:val="Titre2"/>
       </w:pPr>
       <w:bookmarkStart w:id="32" w:name="_Toc219451706"/>
       <w:r>
@@ -14906,7 +14958,7 @@
     </w:p>
     <w:p>
       <w:pPr>
-        <w:pStyle w:val="berschrift1"/>
+        <w:pStyle w:val="Titre1"/>
         <w:numPr>
           <w:ilvl w:val="0"/>
           <w:numId w:val="1"/>
@@ -14951,7 +15003,7 @@
       <w:hyperlink r:id="rId23" w:history="1">
         <w:r>
           <w:rPr>
-            <w:rStyle w:val="Hyperlink"/>
+            <w:rStyle w:val="Lienhypertexte"/>
             <w:lang w:val="fr-CH"/>
           </w:rPr>
           <w:t>https://www.phidgets.com/docs/Language_-_JavaScript</w:t>
@@ -14985,7 +15037,7 @@
       <w:hyperlink r:id="rId24" w:history="1">
         <w:r>
           <w:rPr>
-            <w:rStyle w:val="Hyperlink"/>
+            <w:rStyle w:val="Lienhypertexte"/>
             <w:szCs w:val="22"/>
             <w:lang w:val="en-GB"/>
           </w:rPr>
@@ -15025,7 +15077,7 @@
       <w:hyperlink r:id="rId25" w:history="1">
         <w:r>
           <w:rPr>
-            <w:rStyle w:val="Hyperlink"/>
+            <w:rStyle w:val="Lienhypertexte"/>
             <w:sz w:val="22"/>
             <w:szCs w:val="22"/>
             <w:lang w:val="en-GB"/>
@@ -15084,7 +15136,7 @@
       <w:hyperlink r:id="rId26" w:history="1">
         <w:r>
           <w:rPr>
-            <w:rStyle w:val="Hyperlink"/>
+            <w:rStyle w:val="Lienhypertexte"/>
             <w:sz w:val="22"/>
             <w:szCs w:val="22"/>
             <w:lang w:val="en-GB"/>
@@ -15111,19 +15163,8 @@
           <w:szCs w:val="22"/>
           <w:lang w:val="fr-CH"/>
         </w:rPr>
-        <w:t xml:space="preserve">Google </w:t>
-      </w:r>
-      <w:proofErr w:type="gramStart"/>
-      <w:r>
-        <w:rPr>
-          <w:b/>
-          <w:sz w:val="22"/>
-          <w:szCs w:val="22"/>
-          <w:lang w:val="fr-CH"/>
-        </w:rPr>
-        <w:t>Fonts:</w:t>
-      </w:r>
-      <w:proofErr w:type="gramEnd"/>
+        <w:t>Google Fonts:</w:t>
+      </w:r>
       <w:r>
         <w:rPr>
           <w:sz w:val="22"/>
@@ -15135,7 +15176,7 @@
       <w:hyperlink r:id="rId27" w:history="1">
         <w:r>
           <w:rPr>
-            <w:rStyle w:val="Hyperlink"/>
+            <w:rStyle w:val="Lienhypertexte"/>
             <w:sz w:val="22"/>
             <w:szCs w:val="22"/>
             <w:lang w:val="fr-CH"/>
@@ -15202,7 +15243,7 @@
 <w:ftr xmlns:wpc="http://schemas.microsoft.com/office/word/2010/wordprocessingCanvas" xmlns:cx="http://schemas.microsoft.com/office/drawing/2014/chartex" xmlns:cx1="http://schemas.microsoft.com/office/drawing/2015/9/8/chartex" xmlns:cx2="http://schemas.microsoft.com/office/drawing/2015/10/21/chartex" xmlns:cx3="http://schemas.microsoft.com/office/drawing/2016/5/9/chartex" xmlns:cx4="http://schemas.microsoft.com/office/drawing/2016/5/10/chartex" xmlns:cx5="http://schemas.microsoft.com/office/drawing/2016/5/11/chartex" xmlns:cx6="http://schemas.microsoft.com/office/drawing/2016/5/12/chartex" xmlns:cx7="http://schemas.microsoft.com/office/drawing/2016/5/13/chartex" xmlns:cx8="http://schemas.microsoft.com/office/drawing/2016/5/14/chartex" xmlns:mc="http://schemas.openxmlformats.org/markup-compatibility/2006" xmlns:aink="http://schemas.microsoft.com/office/drawing/2016/ink" xmlns:am3d="http://schemas.microsoft.com/office/drawing/2017/model3d" xmlns:o="urn:schemas-microsoft-com:office:office" xmlns:oel="http://schemas.microsoft.com/office/2019/extlst" xmlns:r="http://schemas.openxmlformats.org/officeDocument/2006/relationships" xmlns:m="http://schemas.openxmlformats.org/officeDocument/2006/math" xmlns:v="urn:schemas-microsoft-com:vml" xmlns:wp14="http://schemas.microsoft.com/office/word/2010/wordprocessingDrawing" xmlns:wp="http://schemas.openxmlformats.org/drawingml/2006/wordprocessingDrawing" xmlns:w10="urn:schemas-microsoft-com:office:word" xmlns:w="http://schemas.openxmlformats.org/wordprocessingml/2006/main" xmlns:w14="http://schemas.microsoft.com/office/word/2010/wordml" xmlns:w15="http://schemas.microsoft.com/office/word/2012/wordml" xmlns:w16cex="http://schemas.microsoft.com/office/word/2018/wordml/cex" xmlns:w16cid="http://schemas.microsoft.com/office/word/2016/wordml/cid" xmlns:w16="http://schemas.microsoft.com/office/word/2018/wordml" xmlns:w16du="http://schemas.microsoft.com/office/word/2023/wordml/word16du" xmlns:w16sdtdh="http://schemas.microsoft.com/office/word/2020/wordml/sdtdatahash" xmlns:w16sdtfl="http://schemas.microsoft.com/office/word/2024/wordml/sdtformatlock" xmlns:w16se="http://schemas.microsoft.com/office/word/2015/wordml/symex" xmlns:wpg="http://schemas.microsoft.com/office/word/2010/wordprocessingGroup" xmlns:wpi="http://schemas.microsoft.com/office/word/2010/wordprocessingInk" xmlns:wne="http://schemas.microsoft.com/office/word/2006/wordml" xmlns:wps="http://schemas.microsoft.com/office/word/2010/wordprocessingShape" mc:Ignorable="w14 w15 w16se w16cid w16 w16cex w16sdtdh w16sdtfl w16du wp14">
   <w:p>
     <w:pPr>
-      <w:pStyle w:val="Fuzeile"/>
+      <w:pStyle w:val="Pieddepage"/>
     </w:pPr>
   </w:p>
 </w:ftr>
@@ -15212,7 +15253,7 @@
 <w:ftr xmlns:wpc="http://schemas.microsoft.com/office/word/2010/wordprocessingCanvas" xmlns:cx="http://schemas.microsoft.com/office/drawing/2014/chartex" xmlns:cx1="http://schemas.microsoft.com/office/drawing/2015/9/8/chartex" xmlns:cx2="http://schemas.microsoft.com/office/drawing/2015/10/21/chartex" xmlns:cx3="http://schemas.microsoft.com/office/drawing/2016/5/9/chartex" xmlns:cx4="http://schemas.microsoft.com/office/drawing/2016/5/10/chartex" xmlns:cx5="http://schemas.microsoft.com/office/drawing/2016/5/11/chartex" xmlns:cx6="http://schemas.microsoft.com/office/drawing/2016/5/12/chartex" xmlns:cx7="http://schemas.microsoft.com/office/drawing/2016/5/13/chartex" xmlns:cx8="http://schemas.microsoft.com/office/drawing/2016/5/14/chartex" xmlns:mc="http://schemas.openxmlformats.org/markup-compatibility/2006" xmlns:aink="http://schemas.microsoft.com/office/drawing/2016/ink" xmlns:am3d="http://schemas.microsoft.com/office/drawing/2017/model3d" xmlns:o="urn:schemas-microsoft-com:office:office" xmlns:oel="http://schemas.microsoft.com/office/2019/extlst" xmlns:r="http://schemas.openxmlformats.org/officeDocument/2006/relationships" xmlns:m="http://schemas.openxmlformats.org/officeDocument/2006/math" xmlns:v="urn:schemas-microsoft-com:vml" xmlns:wp14="http://schemas.microsoft.com/office/word/2010/wordprocessingDrawing" xmlns:wp="http://schemas.openxmlformats.org/drawingml/2006/wordprocessingDrawing" xmlns:w10="urn:schemas-microsoft-com:office:word" xmlns:w="http://schemas.openxmlformats.org/wordprocessingml/2006/main" xmlns:w14="http://schemas.microsoft.com/office/word/2010/wordml" xmlns:w15="http://schemas.microsoft.com/office/word/2012/wordml" xmlns:w16cex="http://schemas.microsoft.com/office/word/2018/wordml/cex" xmlns:w16cid="http://schemas.microsoft.com/office/word/2016/wordml/cid" xmlns:w16="http://schemas.microsoft.com/office/word/2018/wordml" xmlns:w16du="http://schemas.microsoft.com/office/word/2023/wordml/word16du" xmlns:w16sdtdh="http://schemas.microsoft.com/office/word/2020/wordml/sdtdatahash" xmlns:w16sdtfl="http://schemas.microsoft.com/office/word/2024/wordml/sdtformatlock" xmlns:w16se="http://schemas.microsoft.com/office/word/2015/wordml/symex" xmlns:wpg="http://schemas.microsoft.com/office/word/2010/wordprocessingGroup" xmlns:wpi="http://schemas.microsoft.com/office/word/2010/wordprocessingInk" xmlns:wne="http://schemas.microsoft.com/office/word/2006/wordml" xmlns:wps="http://schemas.microsoft.com/office/word/2010/wordprocessingShape" mc:Ignorable="w14 w15 w16se w16cid w16 w16cex w16sdtdh w16sdtfl w16du wp14">
   <w:p>
     <w:pPr>
-      <w:pStyle w:val="Fuzeile"/>
+      <w:pStyle w:val="Pieddepage"/>
     </w:pPr>
   </w:p>
 </w:ftr>
@@ -15222,7 +15263,7 @@
 <w:ftr xmlns:wpc="http://schemas.microsoft.com/office/word/2010/wordprocessingCanvas" xmlns:cx="http://schemas.microsoft.com/office/drawing/2014/chartex" xmlns:cx1="http://schemas.microsoft.com/office/drawing/2015/9/8/chartex" xmlns:cx2="http://schemas.microsoft.com/office/drawing/2015/10/21/chartex" xmlns:cx3="http://schemas.microsoft.com/office/drawing/2016/5/9/chartex" xmlns:cx4="http://schemas.microsoft.com/office/drawing/2016/5/10/chartex" xmlns:cx5="http://schemas.microsoft.com/office/drawing/2016/5/11/chartex" xmlns:cx6="http://schemas.microsoft.com/office/drawing/2016/5/12/chartex" xmlns:cx7="http://schemas.microsoft.com/office/drawing/2016/5/13/chartex" xmlns:cx8="http://schemas.microsoft.com/office/drawing/2016/5/14/chartex" xmlns:mc="http://schemas.openxmlformats.org/markup-compatibility/2006" xmlns:aink="http://schemas.microsoft.com/office/drawing/2016/ink" xmlns:am3d="http://schemas.microsoft.com/office/drawing/2017/model3d" xmlns:o="urn:schemas-microsoft-com:office:office" xmlns:oel="http://schemas.microsoft.com/office/2019/extlst" xmlns:r="http://schemas.openxmlformats.org/officeDocument/2006/relationships" xmlns:m="http://schemas.openxmlformats.org/officeDocument/2006/math" xmlns:v="urn:schemas-microsoft-com:vml" xmlns:wp14="http://schemas.microsoft.com/office/word/2010/wordprocessingDrawing" xmlns:wp="http://schemas.openxmlformats.org/drawingml/2006/wordprocessingDrawing" xmlns:w10="urn:schemas-microsoft-com:office:word" xmlns:w="http://schemas.openxmlformats.org/wordprocessingml/2006/main" xmlns:w14="http://schemas.microsoft.com/office/word/2010/wordml" xmlns:w15="http://schemas.microsoft.com/office/word/2012/wordml" xmlns:w16cex="http://schemas.microsoft.com/office/word/2018/wordml/cex" xmlns:w16cid="http://schemas.microsoft.com/office/word/2016/wordml/cid" xmlns:w16="http://schemas.microsoft.com/office/word/2018/wordml" xmlns:w16du="http://schemas.microsoft.com/office/word/2023/wordml/word16du" xmlns:w16sdtdh="http://schemas.microsoft.com/office/word/2020/wordml/sdtdatahash" xmlns:w16sdtfl="http://schemas.microsoft.com/office/word/2024/wordml/sdtformatlock" xmlns:w16se="http://schemas.microsoft.com/office/word/2015/wordml/symex" xmlns:wpg="http://schemas.microsoft.com/office/word/2010/wordprocessingGroup" xmlns:wpi="http://schemas.microsoft.com/office/word/2010/wordprocessingInk" xmlns:wne="http://schemas.microsoft.com/office/word/2006/wordml" xmlns:wps="http://schemas.microsoft.com/office/word/2010/wordprocessingShape" mc:Ignorable="w14 w15 w16se w16cid w16 w16cex w16sdtdh w16sdtfl w16du wp14">
   <w:p>
     <w:pPr>
-      <w:pStyle w:val="Fuzeile"/>
+      <w:pStyle w:val="Pieddepage"/>
     </w:pPr>
   </w:p>
 </w:ftr>
@@ -15232,7 +15273,7 @@
 <w:ftr xmlns:wpc="http://schemas.microsoft.com/office/word/2010/wordprocessingCanvas" xmlns:cx="http://schemas.microsoft.com/office/drawing/2014/chartex" xmlns:cx1="http://schemas.microsoft.com/office/drawing/2015/9/8/chartex" xmlns:cx2="http://schemas.microsoft.com/office/drawing/2015/10/21/chartex" xmlns:cx3="http://schemas.microsoft.com/office/drawing/2016/5/9/chartex" xmlns:cx4="http://schemas.microsoft.com/office/drawing/2016/5/10/chartex" xmlns:cx5="http://schemas.microsoft.com/office/drawing/2016/5/11/chartex" xmlns:cx6="http://schemas.microsoft.com/office/drawing/2016/5/12/chartex" xmlns:cx7="http://schemas.microsoft.com/office/drawing/2016/5/13/chartex" xmlns:cx8="http://schemas.microsoft.com/office/drawing/2016/5/14/chartex" xmlns:mc="http://schemas.openxmlformats.org/markup-compatibility/2006" xmlns:aink="http://schemas.microsoft.com/office/drawing/2016/ink" xmlns:am3d="http://schemas.microsoft.com/office/drawing/2017/model3d" xmlns:o="urn:schemas-microsoft-com:office:office" xmlns:oel="http://schemas.microsoft.com/office/2019/extlst" xmlns:r="http://schemas.openxmlformats.org/officeDocument/2006/relationships" xmlns:m="http://schemas.openxmlformats.org/officeDocument/2006/math" xmlns:v="urn:schemas-microsoft-com:vml" xmlns:wp14="http://schemas.microsoft.com/office/word/2010/wordprocessingDrawing" xmlns:wp="http://schemas.openxmlformats.org/drawingml/2006/wordprocessingDrawing" xmlns:w10="urn:schemas-microsoft-com:office:word" xmlns:w="http://schemas.openxmlformats.org/wordprocessingml/2006/main" xmlns:w14="http://schemas.microsoft.com/office/word/2010/wordml" xmlns:w15="http://schemas.microsoft.com/office/word/2012/wordml" xmlns:w16cex="http://schemas.microsoft.com/office/word/2018/wordml/cex" xmlns:w16cid="http://schemas.microsoft.com/office/word/2016/wordml/cid" xmlns:w16="http://schemas.microsoft.com/office/word/2018/wordml" xmlns:w16du="http://schemas.microsoft.com/office/word/2023/wordml/word16du" xmlns:w16sdtdh="http://schemas.microsoft.com/office/word/2020/wordml/sdtdatahash" xmlns:w16sdtfl="http://schemas.microsoft.com/office/word/2024/wordml/sdtformatlock" xmlns:w16se="http://schemas.microsoft.com/office/word/2015/wordml/symex" xmlns:wpg="http://schemas.microsoft.com/office/word/2010/wordprocessingGroup" xmlns:wpi="http://schemas.microsoft.com/office/word/2010/wordprocessingInk" xmlns:wne="http://schemas.microsoft.com/office/word/2006/wordml" xmlns:wps="http://schemas.microsoft.com/office/word/2010/wordprocessingShape" mc:Ignorable="w14 w15 w16se w16cid w16 w16cex w16sdtdh w16sdtfl w16du wp14">
   <w:p>
     <w:pPr>
-      <w:pStyle w:val="Fuzeile"/>
+      <w:pStyle w:val="Pieddepage"/>
     </w:pPr>
   </w:p>
 </w:ftr>
@@ -16022,7 +16063,7 @@
     <w:lvl w:ilvl="0">
       <w:start w:val="1"/>
       <w:numFmt w:val="decimal"/>
-      <w:pStyle w:val="berschrift1"/>
+      <w:pStyle w:val="Titre1"/>
       <w:lvlText w:val="%1"/>
       <w:lvlJc w:val="left"/>
       <w:pPr>
@@ -16038,7 +16079,7 @@
     <w:lvl w:ilvl="1">
       <w:start w:val="1"/>
       <w:numFmt w:val="decimal"/>
-      <w:pStyle w:val="berschrift2"/>
+      <w:pStyle w:val="Titre2"/>
       <w:lvlText w:val="%1.%2"/>
       <w:lvlJc w:val="left"/>
       <w:pPr>
@@ -16051,7 +16092,7 @@
     <w:lvl w:ilvl="2">
       <w:start w:val="1"/>
       <w:numFmt w:val="decimal"/>
-      <w:pStyle w:val="berschrift3"/>
+      <w:pStyle w:val="Titre3"/>
       <w:lvlText w:val="%1.%2.%3"/>
       <w:lvlJc w:val="left"/>
       <w:pPr>
@@ -16064,7 +16105,7 @@
     <w:lvl w:ilvl="3">
       <w:start w:val="1"/>
       <w:numFmt w:val="decimal"/>
-      <w:pStyle w:val="berschrift4"/>
+      <w:pStyle w:val="Titre4"/>
       <w:lvlText w:val="%1.%2.%3.%4"/>
       <w:lvlJc w:val="left"/>
       <w:pPr>
@@ -16077,7 +16118,7 @@
     <w:lvl w:ilvl="4">
       <w:start w:val="1"/>
       <w:numFmt w:val="decimal"/>
-      <w:pStyle w:val="berschrift5"/>
+      <w:pStyle w:val="Titre5"/>
       <w:lvlText w:val="%1.%2.%3.%4.%5"/>
       <w:lvlJc w:val="left"/>
       <w:pPr>
@@ -16090,7 +16131,7 @@
     <w:lvl w:ilvl="5">
       <w:start w:val="1"/>
       <w:numFmt w:val="decimal"/>
-      <w:pStyle w:val="berschrift6"/>
+      <w:pStyle w:val="Titre6"/>
       <w:lvlText w:val="%1.%2.%3.%4.%5.%6"/>
       <w:lvlJc w:val="left"/>
       <w:pPr>
@@ -16103,7 +16144,7 @@
     <w:lvl w:ilvl="6">
       <w:start w:val="1"/>
       <w:numFmt w:val="decimal"/>
-      <w:pStyle w:val="berschrift7"/>
+      <w:pStyle w:val="Titre7"/>
       <w:lvlText w:val="%1.%2.%3.%4.%5.%6.%7"/>
       <w:lvlJc w:val="left"/>
       <w:pPr>
@@ -16116,7 +16157,7 @@
     <w:lvl w:ilvl="7">
       <w:start w:val="1"/>
       <w:numFmt w:val="decimal"/>
-      <w:pStyle w:val="berschrift8"/>
+      <w:pStyle w:val="Titre8"/>
       <w:lvlText w:val="%1.%2.%3.%4.%5.%6.%7.%8"/>
       <w:lvlJc w:val="left"/>
       <w:pPr>
@@ -16129,7 +16170,7 @@
     <w:lvl w:ilvl="8">
       <w:start w:val="1"/>
       <w:numFmt w:val="decimal"/>
-      <w:pStyle w:val="berschrift9"/>
+      <w:pStyle w:val="Titre9"/>
       <w:lvlText w:val="%1.%2.%3.%4.%5.%6.%7.%8.%9"/>
       <w:lvlJc w:val="left"/>
       <w:pPr>
@@ -17663,7 +17704,7 @@
     <w:lsdException w:name="Unresolved Mention" w:semiHidden="1" w:unhideWhenUsed="1"/>
     <w:lsdException w:name="Smart Link" w:semiHidden="1" w:unhideWhenUsed="1"/>
   </w:latentStyles>
-  <w:style w:type="paragraph" w:default="1" w:styleId="Standard">
+  <w:style w:type="paragraph" w:default="1" w:styleId="Normal">
     <w:name w:val="Normal"/>
     <w:qFormat/>
     <w:rsid w:val="00212F37"/>
@@ -17676,9 +17717,9 @@
       <w:lang w:eastAsia="de-DE"/>
     </w:rPr>
   </w:style>
-  <w:style w:type="paragraph" w:styleId="berschrift1">
+  <w:style w:type="paragraph" w:styleId="Titre1">
     <w:name w:val="heading 1"/>
-    <w:basedOn w:val="Standard"/>
+    <w:basedOn w:val="Normal"/>
     <w:next w:val="BITTextkrper"/>
     <w:qFormat/>
     <w:rsid w:val="00B93AED"/>
@@ -17704,11 +17745,11 @@
       <w:lang w:val="fr-CH"/>
     </w:rPr>
   </w:style>
-  <w:style w:type="paragraph" w:styleId="berschrift2">
+  <w:style w:type="paragraph" w:styleId="Titre2">
     <w:name w:val="heading 2"/>
-    <w:basedOn w:val="Standard"/>
+    <w:basedOn w:val="Normal"/>
     <w:next w:val="BITTextkrper"/>
-    <w:link w:val="berschrift2Zchn"/>
+    <w:link w:val="Titre2Car"/>
     <w:qFormat/>
     <w:rsid w:val="00B93AED"/>
     <w:pPr>
@@ -17730,11 +17771,11 @@
       <w:lang w:val="fr-CH"/>
     </w:rPr>
   </w:style>
-  <w:style w:type="paragraph" w:styleId="berschrift3">
+  <w:style w:type="paragraph" w:styleId="Titre3">
     <w:name w:val="heading 3"/>
-    <w:basedOn w:val="Standard"/>
+    <w:basedOn w:val="Normal"/>
     <w:next w:val="BITTextkrper"/>
-    <w:link w:val="berschrift3Zchn"/>
+    <w:link w:val="Titre3Car"/>
     <w:qFormat/>
     <w:rsid w:val="00724698"/>
     <w:pPr>
@@ -17754,11 +17795,11 @@
       <w:lang w:val="fr-CH"/>
     </w:rPr>
   </w:style>
-  <w:style w:type="paragraph" w:styleId="berschrift4">
+  <w:style w:type="paragraph" w:styleId="Titre4">
     <w:name w:val="heading 4"/>
-    <w:basedOn w:val="Standard"/>
+    <w:basedOn w:val="Normal"/>
     <w:next w:val="BITTextkrper"/>
-    <w:link w:val="berschrift4Zchn"/>
+    <w:link w:val="Titre4Car"/>
     <w:qFormat/>
     <w:rsid w:val="003467B5"/>
     <w:pPr>
@@ -17779,11 +17820,11 @@
       <w:lang w:val="fr-CH"/>
     </w:rPr>
   </w:style>
-  <w:style w:type="paragraph" w:styleId="berschrift5">
+  <w:style w:type="paragraph" w:styleId="Titre5">
     <w:name w:val="heading 5"/>
-    <w:basedOn w:val="Standard"/>
+    <w:basedOn w:val="Normal"/>
     <w:next w:val="BITTextkrper"/>
-    <w:link w:val="berschrift5Zchn"/>
+    <w:link w:val="Titre5Car"/>
     <w:qFormat/>
     <w:rsid w:val="006F1A78"/>
     <w:pPr>
@@ -17803,10 +17844,10 @@
       <w:szCs w:val="26"/>
     </w:rPr>
   </w:style>
-  <w:style w:type="paragraph" w:styleId="berschrift6">
+  <w:style w:type="paragraph" w:styleId="Titre6">
     <w:name w:val="heading 6"/>
-    <w:basedOn w:val="Standard"/>
-    <w:next w:val="Standard"/>
+    <w:basedOn w:val="Normal"/>
+    <w:next w:val="Normal"/>
     <w:qFormat/>
     <w:rsid w:val="006F1A78"/>
     <w:pPr>
@@ -17824,10 +17865,10 @@
       <w:szCs w:val="22"/>
     </w:rPr>
   </w:style>
-  <w:style w:type="paragraph" w:styleId="berschrift7">
+  <w:style w:type="paragraph" w:styleId="Titre7">
     <w:name w:val="heading 7"/>
-    <w:basedOn w:val="Standard"/>
-    <w:next w:val="Standard"/>
+    <w:basedOn w:val="Normal"/>
+    <w:next w:val="Normal"/>
     <w:qFormat/>
     <w:rsid w:val="006F1A78"/>
     <w:pPr>
@@ -17842,10 +17883,10 @@
       <w:sz w:val="22"/>
     </w:rPr>
   </w:style>
-  <w:style w:type="paragraph" w:styleId="berschrift8">
+  <w:style w:type="paragraph" w:styleId="Titre8">
     <w:name w:val="heading 8"/>
-    <w:basedOn w:val="Standard"/>
-    <w:next w:val="Standard"/>
+    <w:basedOn w:val="Normal"/>
+    <w:next w:val="Normal"/>
     <w:qFormat/>
     <w:rsid w:val="006F1A78"/>
     <w:pPr>
@@ -17861,10 +17902,10 @@
       <w:sz w:val="22"/>
     </w:rPr>
   </w:style>
-  <w:style w:type="paragraph" w:styleId="berschrift9">
+  <w:style w:type="paragraph" w:styleId="Titre9">
     <w:name w:val="heading 9"/>
-    <w:basedOn w:val="Standard"/>
-    <w:next w:val="Standard"/>
+    <w:basedOn w:val="Normal"/>
+    <w:next w:val="Normal"/>
     <w:qFormat/>
     <w:rsid w:val="006F1A78"/>
     <w:pPr>
@@ -17881,13 +17922,13 @@
       <w:szCs w:val="22"/>
     </w:rPr>
   </w:style>
-  <w:style w:type="character" w:default="1" w:styleId="Absatz-Standardschriftart">
+  <w:style w:type="character" w:default="1" w:styleId="Policepardfaut">
     <w:name w:val="Default Paragraph Font"/>
     <w:uiPriority w:val="1"/>
     <w:semiHidden/>
     <w:unhideWhenUsed/>
   </w:style>
-  <w:style w:type="table" w:default="1" w:styleId="NormaleTabelle">
+  <w:style w:type="table" w:default="1" w:styleId="TableauNormal">
     <w:name w:val="Normal Table"/>
     <w:uiPriority w:val="99"/>
     <w:semiHidden/>
@@ -17902,7 +17943,7 @@
       </w:tblCellMar>
     </w:tblPr>
   </w:style>
-  <w:style w:type="numbering" w:default="1" w:styleId="KeineListe">
+  <w:style w:type="numbering" w:default="1" w:styleId="Aucuneliste">
     <w:name w:val="No List"/>
     <w:uiPriority w:val="99"/>
     <w:semiHidden/>
@@ -17910,7 +17951,7 @@
   </w:style>
   <w:style w:type="paragraph" w:customStyle="1" w:styleId="BITTextkrper">
     <w:name w:val="_BIT_Textkörper"/>
-    <w:basedOn w:val="Standard"/>
+    <w:basedOn w:val="Normal"/>
     <w:rsid w:val="00012DC0"/>
     <w:pPr>
       <w:suppressAutoHyphens/>
@@ -17921,10 +17962,10 @@
       <w:lang w:val="fr-FR"/>
     </w:rPr>
   </w:style>
-  <w:style w:type="paragraph" w:styleId="Kopfzeile">
+  <w:style w:type="paragraph" w:styleId="En-tte">
     <w:name w:val="header"/>
-    <w:basedOn w:val="Standard"/>
-    <w:link w:val="KopfzeileZchn"/>
+    <w:basedOn w:val="Normal"/>
+    <w:link w:val="En-tteCar"/>
     <w:rsid w:val="006F1A78"/>
     <w:pPr>
       <w:suppressAutoHyphens/>
@@ -17936,9 +17977,9 @@
       <w:lang w:eastAsia="de-CH"/>
     </w:rPr>
   </w:style>
-  <w:style w:type="paragraph" w:styleId="Fuzeile">
+  <w:style w:type="paragraph" w:styleId="Pieddepage">
     <w:name w:val="footer"/>
-    <w:basedOn w:val="Standard"/>
+    <w:basedOn w:val="Normal"/>
     <w:rsid w:val="006F1A78"/>
     <w:pPr>
       <w:suppressAutoHyphens/>
@@ -17953,7 +17994,7 @@
   </w:style>
   <w:style w:type="paragraph" w:customStyle="1" w:styleId="CDBSeite">
     <w:name w:val="CDB_Seite"/>
-    <w:basedOn w:val="Standard"/>
+    <w:basedOn w:val="Normal"/>
     <w:rsid w:val="006F1A78"/>
     <w:pPr>
       <w:suppressAutoHyphens/>
@@ -17974,10 +18015,10 @@
       <w:sz w:val="15"/>
     </w:rPr>
   </w:style>
-  <w:style w:type="paragraph" w:styleId="Titel">
+  <w:style w:type="paragraph" w:styleId="Titre">
     <w:name w:val="Title"/>
-    <w:basedOn w:val="Standard"/>
-    <w:next w:val="Standard"/>
+    <w:basedOn w:val="Normal"/>
+    <w:next w:val="Normal"/>
     <w:qFormat/>
     <w:rsid w:val="006F1A78"/>
     <w:pPr>
@@ -17993,10 +18034,10 @@
       <w:szCs w:val="32"/>
     </w:rPr>
   </w:style>
-  <w:style w:type="paragraph" w:styleId="Untertitel">
+  <w:style w:type="paragraph" w:styleId="Sous-titre">
     <w:name w:val="Subtitle"/>
-    <w:basedOn w:val="Titel"/>
-    <w:next w:val="Standard"/>
+    <w:basedOn w:val="Titre"/>
+    <w:next w:val="Normal"/>
     <w:qFormat/>
     <w:rsid w:val="006F1A78"/>
     <w:pPr>
@@ -18009,7 +18050,7 @@
   </w:style>
   <w:style w:type="paragraph" w:customStyle="1" w:styleId="CDBPlatzhalter">
     <w:name w:val="CDB_Platzhalter"/>
-    <w:basedOn w:val="Standard"/>
+    <w:basedOn w:val="Normal"/>
     <w:rsid w:val="006F1A78"/>
     <w:rPr>
       <w:sz w:val="2"/>
@@ -18018,7 +18059,7 @@
   </w:style>
   <w:style w:type="paragraph" w:customStyle="1" w:styleId="CDBKopfDept">
     <w:name w:val="CDB_KopfDept"/>
-    <w:basedOn w:val="Standard"/>
+    <w:basedOn w:val="Normal"/>
     <w:rsid w:val="006F1A78"/>
     <w:pPr>
       <w:suppressAutoHyphens/>
@@ -18031,7 +18072,7 @@
   </w:style>
   <w:style w:type="paragraph" w:customStyle="1" w:styleId="CDBKopfFett">
     <w:name w:val="CDB_KopfFett"/>
-    <w:basedOn w:val="Standard"/>
+    <w:basedOn w:val="Normal"/>
     <w:rsid w:val="006F1A78"/>
     <w:pPr>
       <w:suppressAutoHyphens/>
@@ -18045,13 +18086,13 @@
   </w:style>
   <w:style w:type="paragraph" w:customStyle="1" w:styleId="CDBHierarchie">
     <w:name w:val="CDB_Hierarchie"/>
-    <w:basedOn w:val="Kopfzeile"/>
+    <w:basedOn w:val="En-tte"/>
     <w:rsid w:val="006F1A78"/>
   </w:style>
-  <w:style w:type="paragraph" w:styleId="Verzeichnis4">
+  <w:style w:type="paragraph" w:styleId="TM4">
     <w:name w:val="toc 4"/>
-    <w:basedOn w:val="Standard"/>
-    <w:next w:val="Standard"/>
+    <w:basedOn w:val="Normal"/>
+    <w:next w:val="Normal"/>
     <w:semiHidden/>
     <w:rsid w:val="006F1A78"/>
     <w:pPr>
@@ -18068,7 +18109,7 @@
   </w:style>
   <w:style w:type="paragraph" w:customStyle="1" w:styleId="CDBTitel">
     <w:name w:val="CDB_Titel"/>
-    <w:basedOn w:val="Standard"/>
+    <w:basedOn w:val="Normal"/>
     <w:rsid w:val="00875846"/>
     <w:pPr>
       <w:spacing w:after="480"/>
@@ -18080,7 +18121,7 @@
   </w:style>
   <w:style w:type="paragraph" w:customStyle="1" w:styleId="CDBUntertitel">
     <w:name w:val="CDB_Untertitel"/>
-    <w:basedOn w:val="Standard"/>
+    <w:basedOn w:val="Normal"/>
     <w:rsid w:val="006F1A78"/>
     <w:pPr>
       <w:spacing w:after="200" w:line="480" w:lineRule="exact"/>
@@ -18091,7 +18132,7 @@
   </w:style>
   <w:style w:type="paragraph" w:customStyle="1" w:styleId="CDBBerichtTitle">
     <w:name w:val="CDB_BerichtTitle"/>
-    <w:basedOn w:val="Standard"/>
+    <w:basedOn w:val="Normal"/>
     <w:rsid w:val="006F1A78"/>
     <w:pPr>
       <w:spacing w:after="480" w:line="480" w:lineRule="exact"/>
@@ -18103,7 +18144,7 @@
   </w:style>
   <w:style w:type="paragraph" w:customStyle="1" w:styleId="CDBuLinie">
     <w:name w:val="CDB_uLinie"/>
-    <w:basedOn w:val="Standard"/>
+    <w:basedOn w:val="Normal"/>
     <w:rsid w:val="006F1A78"/>
     <w:pPr>
       <w:pBdr>
@@ -18120,7 +18161,7 @@
   </w:style>
   <w:style w:type="paragraph" w:customStyle="1" w:styleId="CDBTextkrper">
     <w:name w:val="CDB_Textkörper"/>
-    <w:basedOn w:val="Standard"/>
+    <w:basedOn w:val="Normal"/>
     <w:rsid w:val="006F1A78"/>
     <w:pPr>
       <w:spacing w:after="260"/>
@@ -18131,7 +18172,7 @@
   </w:style>
   <w:style w:type="paragraph" w:customStyle="1" w:styleId="CDBTextkrperBoldChar">
     <w:name w:val="CDB_Textkörper Bold Char"/>
-    <w:basedOn w:val="Standard"/>
+    <w:basedOn w:val="Normal"/>
     <w:rsid w:val="006F1A78"/>
     <w:rPr>
       <w:b/>
@@ -18141,12 +18182,12 @@
   </w:style>
   <w:style w:type="paragraph" w:customStyle="1" w:styleId="CDBDatum">
     <w:name w:val="CDB_Datum"/>
-    <w:basedOn w:val="Standard"/>
+    <w:basedOn w:val="Normal"/>
     <w:rsid w:val="006F1A78"/>
   </w:style>
   <w:style w:type="paragraph" w:customStyle="1" w:styleId="CDBPfad">
     <w:name w:val="CDB_Pfad"/>
-    <w:basedOn w:val="Standard"/>
+    <w:basedOn w:val="Normal"/>
     <w:rsid w:val="006F1A78"/>
     <w:pPr>
       <w:spacing w:line="160" w:lineRule="exact"/>
@@ -18159,7 +18200,7 @@
   </w:style>
   <w:style w:type="paragraph" w:customStyle="1" w:styleId="BITTabelle">
     <w:name w:val="_BIT_Tabelle"/>
-    <w:basedOn w:val="Standard"/>
+    <w:basedOn w:val="Normal"/>
     <w:rsid w:val="00E6677E"/>
     <w:pPr>
       <w:tabs>
@@ -18177,10 +18218,10 @@
       <w:lang w:val="fr-CH" w:eastAsia="en-US"/>
     </w:rPr>
   </w:style>
-  <w:style w:type="paragraph" w:styleId="Verzeichnis1">
+  <w:style w:type="paragraph" w:styleId="TM1">
     <w:name w:val="toc 1"/>
-    <w:basedOn w:val="Standard"/>
-    <w:next w:val="Standard"/>
+    <w:basedOn w:val="Normal"/>
+    <w:next w:val="Normal"/>
     <w:uiPriority w:val="39"/>
     <w:rsid w:val="006F1A78"/>
     <w:pPr>
@@ -18196,10 +18237,10 @@
       <w:sz w:val="22"/>
     </w:rPr>
   </w:style>
-  <w:style w:type="paragraph" w:styleId="Verzeichnis2">
+  <w:style w:type="paragraph" w:styleId="TM2">
     <w:name w:val="toc 2"/>
-    <w:basedOn w:val="Standard"/>
-    <w:next w:val="Standard"/>
+    <w:basedOn w:val="Normal"/>
+    <w:next w:val="Normal"/>
     <w:uiPriority w:val="39"/>
     <w:rsid w:val="006F1A78"/>
     <w:pPr>
@@ -18216,7 +18257,7 @@
   </w:style>
   <w:style w:type="paragraph" w:customStyle="1" w:styleId="BITZwischentitel">
     <w:name w:val="_BIT_Zwischentitel"/>
-    <w:basedOn w:val="Standard"/>
+    <w:basedOn w:val="Normal"/>
     <w:next w:val="BITTextkrper"/>
     <w:rsid w:val="006F1A78"/>
     <w:pPr>
@@ -18238,10 +18279,10 @@
       <w:bCs/>
     </w:rPr>
   </w:style>
-  <w:style w:type="paragraph" w:styleId="Verzeichnis3">
+  <w:style w:type="paragraph" w:styleId="TM3">
     <w:name w:val="toc 3"/>
-    <w:basedOn w:val="Standard"/>
-    <w:next w:val="Standard"/>
+    <w:basedOn w:val="Normal"/>
+    <w:next w:val="Normal"/>
     <w:semiHidden/>
     <w:rsid w:val="006F1A78"/>
     <w:pPr>
@@ -18255,9 +18296,9 @@
       <w:sz w:val="22"/>
     </w:rPr>
   </w:style>
-  <w:style w:type="character" w:styleId="Hyperlink">
+  <w:style w:type="character" w:styleId="Lienhypertexte">
     <w:name w:val="Hyperlink"/>
-    <w:basedOn w:val="Absatz-Standardschriftart"/>
+    <w:basedOn w:val="Policepardfaut"/>
     <w:uiPriority w:val="99"/>
     <w:rsid w:val="006F1A78"/>
     <w:rPr>
@@ -18265,9 +18306,9 @@
       <w:u w:val="single"/>
     </w:rPr>
   </w:style>
-  <w:style w:type="paragraph" w:styleId="Beschriftung">
+  <w:style w:type="paragraph" w:styleId="Lgende">
     <w:name w:val="caption"/>
-    <w:basedOn w:val="Standard"/>
+    <w:basedOn w:val="Normal"/>
     <w:next w:val="BITTextkrper"/>
     <w:qFormat/>
     <w:rsid w:val="00BF603E"/>
@@ -18282,7 +18323,7 @@
   </w:style>
   <w:style w:type="paragraph" w:customStyle="1" w:styleId="BITBullet1">
     <w:name w:val="_BIT_Bullet_1"/>
-    <w:basedOn w:val="Standard"/>
+    <w:basedOn w:val="Normal"/>
     <w:rsid w:val="00B93AED"/>
     <w:pPr>
       <w:numPr>
@@ -18300,7 +18341,7 @@
   </w:style>
   <w:style w:type="paragraph" w:customStyle="1" w:styleId="BITBullet2">
     <w:name w:val="_BIT_Bullet_2"/>
-    <w:basedOn w:val="Standard"/>
+    <w:basedOn w:val="Normal"/>
     <w:rsid w:val="006F1A78"/>
     <w:pPr>
       <w:tabs>
@@ -18316,7 +18357,7 @@
   </w:style>
   <w:style w:type="character" w:customStyle="1" w:styleId="BITTextkrperfettChar">
     <w:name w:val="_BIT_Textkörper_fett Char"/>
-    <w:basedOn w:val="Absatz-Standardschriftart"/>
+    <w:basedOn w:val="Policepardfaut"/>
     <w:rsid w:val="006F1A78"/>
     <w:rPr>
       <w:rFonts w:ascii="Arial" w:hAnsi="Arial"/>
@@ -18328,7 +18369,7 @@
   </w:style>
   <w:style w:type="character" w:customStyle="1" w:styleId="BITTextkrperkursivChar">
     <w:name w:val="_BIT_Textkörper_kursiv Char"/>
-    <w:basedOn w:val="Absatz-Standardschriftart"/>
+    <w:basedOn w:val="Policepardfaut"/>
     <w:rsid w:val="006F1A78"/>
     <w:rPr>
       <w:rFonts w:ascii="Arial" w:hAnsi="Arial"/>
@@ -18340,7 +18381,7 @@
   </w:style>
   <w:style w:type="paragraph" w:customStyle="1" w:styleId="BITTabelleBullet">
     <w:name w:val="_BIT_Tabelle_Bullet"/>
-    <w:basedOn w:val="Standard"/>
+    <w:basedOn w:val="Normal"/>
     <w:rsid w:val="005F4876"/>
     <w:pPr>
       <w:numPr>
@@ -18368,7 +18409,7 @@
   </w:style>
   <w:style w:type="paragraph" w:customStyle="1" w:styleId="CDBAutor">
     <w:name w:val="CDB_Autor"/>
-    <w:basedOn w:val="Standard"/>
+    <w:basedOn w:val="Normal"/>
     <w:rsid w:val="006F1A78"/>
     <w:pPr>
       <w:tabs>
@@ -18381,10 +18422,10 @@
       <w:sz w:val="22"/>
     </w:rPr>
   </w:style>
-  <w:style w:type="paragraph" w:styleId="Verzeichnis5">
+  <w:style w:type="paragraph" w:styleId="TM5">
     <w:name w:val="toc 5"/>
-    <w:basedOn w:val="Standard"/>
-    <w:next w:val="Standard"/>
+    <w:basedOn w:val="Normal"/>
+    <w:next w:val="Normal"/>
     <w:autoRedefine/>
     <w:semiHidden/>
     <w:rsid w:val="006F1A78"/>
@@ -18392,10 +18433,10 @@
       <w:ind w:left="800"/>
     </w:pPr>
   </w:style>
-  <w:style w:type="paragraph" w:styleId="Verzeichnis6">
+  <w:style w:type="paragraph" w:styleId="TM6">
     <w:name w:val="toc 6"/>
-    <w:basedOn w:val="Standard"/>
-    <w:next w:val="Standard"/>
+    <w:basedOn w:val="Normal"/>
+    <w:next w:val="Normal"/>
     <w:autoRedefine/>
     <w:semiHidden/>
     <w:rsid w:val="006F1A78"/>
@@ -18403,10 +18444,10 @@
       <w:ind w:left="1000"/>
     </w:pPr>
   </w:style>
-  <w:style w:type="paragraph" w:styleId="Verzeichnis7">
+  <w:style w:type="paragraph" w:styleId="TM7">
     <w:name w:val="toc 7"/>
-    <w:basedOn w:val="Standard"/>
-    <w:next w:val="Standard"/>
+    <w:basedOn w:val="Normal"/>
+    <w:next w:val="Normal"/>
     <w:autoRedefine/>
     <w:semiHidden/>
     <w:rsid w:val="006F1A78"/>
@@ -18414,10 +18455,10 @@
       <w:ind w:left="1200"/>
     </w:pPr>
   </w:style>
-  <w:style w:type="paragraph" w:styleId="Verzeichnis8">
+  <w:style w:type="paragraph" w:styleId="TM8">
     <w:name w:val="toc 8"/>
-    <w:basedOn w:val="Standard"/>
-    <w:next w:val="Standard"/>
+    <w:basedOn w:val="Normal"/>
+    <w:next w:val="Normal"/>
     <w:autoRedefine/>
     <w:semiHidden/>
     <w:rsid w:val="006F1A78"/>
@@ -18425,10 +18466,10 @@
       <w:ind w:left="1400"/>
     </w:pPr>
   </w:style>
-  <w:style w:type="paragraph" w:styleId="Verzeichnis9">
+  <w:style w:type="paragraph" w:styleId="TM9">
     <w:name w:val="toc 9"/>
-    <w:basedOn w:val="Standard"/>
-    <w:next w:val="Standard"/>
+    <w:basedOn w:val="Normal"/>
+    <w:next w:val="Normal"/>
     <w:autoRedefine/>
     <w:semiHidden/>
     <w:rsid w:val="006F1A78"/>
@@ -18438,7 +18479,7 @@
   </w:style>
   <w:style w:type="paragraph" w:customStyle="1" w:styleId="BITStatus">
     <w:name w:val="_BIT_Status"/>
-    <w:basedOn w:val="Standard"/>
+    <w:basedOn w:val="Normal"/>
     <w:rsid w:val="006F1A78"/>
     <w:pPr>
       <w:tabs>
@@ -18453,7 +18494,7 @@
   </w:style>
   <w:style w:type="paragraph" w:customStyle="1" w:styleId="BITProjektidentifikation">
     <w:name w:val="_BIT_Projektidentifikation"/>
-    <w:basedOn w:val="Standard"/>
+    <w:basedOn w:val="Normal"/>
     <w:rsid w:val="006F1A78"/>
     <w:pPr>
       <w:tabs>
@@ -18479,7 +18520,7 @@
   </w:style>
   <w:style w:type="paragraph" w:customStyle="1" w:styleId="Tabelleninhalt">
     <w:name w:val="Tabelleninhalt"/>
-    <w:basedOn w:val="Standard"/>
+    <w:basedOn w:val="Normal"/>
     <w:rsid w:val="00D344D9"/>
     <w:pPr>
       <w:keepLines/>
@@ -18491,7 +18532,7 @@
   </w:style>
   <w:style w:type="character" w:customStyle="1" w:styleId="Hinweistext">
     <w:name w:val="Hinweistext"/>
-    <w:basedOn w:val="Absatz-Standardschriftart"/>
+    <w:basedOn w:val="Policepardfaut"/>
     <w:rsid w:val="00D344D9"/>
     <w:rPr>
       <w:rFonts w:ascii="Arial" w:hAnsi="Arial" w:cs="Arial"/>
@@ -18504,7 +18545,7 @@
   </w:style>
   <w:style w:type="paragraph" w:customStyle="1" w:styleId="HinweisAnwendung">
     <w:name w:val="Hinweis Anwendung"/>
-    <w:basedOn w:val="Standard"/>
+    <w:basedOn w:val="Normal"/>
     <w:rsid w:val="00D344D9"/>
     <w:pPr>
       <w:pBdr>
@@ -18523,7 +18564,7 @@
   </w:style>
   <w:style w:type="paragraph" w:customStyle="1" w:styleId="TitelohneNummer">
     <w:name w:val="Titel ohne Nummer"/>
-    <w:basedOn w:val="Titel"/>
+    <w:basedOn w:val="Titre"/>
     <w:next w:val="BITTextkrper"/>
     <w:rsid w:val="005479BD"/>
     <w:pPr>
@@ -18537,7 +18578,7 @@
   </w:style>
   <w:style w:type="paragraph" w:customStyle="1" w:styleId="Verzeichnisberschrift">
     <w:name w:val="Verzeichnisüberschrift"/>
-    <w:basedOn w:val="Standard"/>
+    <w:basedOn w:val="Normal"/>
     <w:rsid w:val="00875846"/>
     <w:pPr>
       <w:tabs>
@@ -18553,7 +18594,7 @@
   </w:style>
   <w:style w:type="paragraph" w:customStyle="1" w:styleId="Verzeichnisberschrift2">
     <w:name w:val="Verzeichnisüberschrift 2"/>
-    <w:basedOn w:val="Standard"/>
+    <w:basedOn w:val="Normal"/>
     <w:next w:val="BITTextkrper"/>
     <w:link w:val="Verzeichnisberschrift2Char"/>
     <w:rsid w:val="00875846"/>
@@ -18574,7 +18615,7 @@
   </w:style>
   <w:style w:type="character" w:customStyle="1" w:styleId="Verzeichnisberschrift2Char">
     <w:name w:val="Verzeichnisüberschrift 2 Char"/>
-    <w:basedOn w:val="Absatz-Standardschriftart"/>
+    <w:basedOn w:val="Policepardfaut"/>
     <w:link w:val="Verzeichnisberschrift2"/>
     <w:rsid w:val="008E791F"/>
     <w:rPr>
@@ -18585,9 +18626,9 @@
       <w:lang w:val="de-CH" w:eastAsia="de-DE" w:bidi="ar-SA"/>
     </w:rPr>
   </w:style>
-  <w:style w:type="table" w:styleId="Tabellenraster">
+  <w:style w:type="table" w:styleId="Grilledutableau">
     <w:name w:val="Table Grid"/>
-    <w:basedOn w:val="NormaleTabelle"/>
+    <w:basedOn w:val="TableauNormal"/>
     <w:rsid w:val="00391E8B"/>
     <w:pPr>
       <w:spacing w:before="60" w:after="60"/>
@@ -18603,10 +18644,10 @@
       </w:tblBorders>
     </w:tblPr>
   </w:style>
-  <w:style w:type="paragraph" w:styleId="Sprechblasentext">
+  <w:style w:type="paragraph" w:styleId="Textedebulles">
     <w:name w:val="Balloon Text"/>
-    <w:basedOn w:val="Standard"/>
-    <w:link w:val="SprechblasentextZchn"/>
+    <w:basedOn w:val="Normal"/>
+    <w:link w:val="TextedebullesCar"/>
     <w:uiPriority w:val="99"/>
     <w:semiHidden/>
     <w:unhideWhenUsed/>
@@ -18620,10 +18661,10 @@
       <w:szCs w:val="16"/>
     </w:rPr>
   </w:style>
-  <w:style w:type="character" w:customStyle="1" w:styleId="SprechblasentextZchn">
-    <w:name w:val="Sprechblasentext Zchn"/>
-    <w:basedOn w:val="Absatz-Standardschriftart"/>
-    <w:link w:val="Sprechblasentext"/>
+  <w:style w:type="character" w:customStyle="1" w:styleId="TextedebullesCar">
+    <w:name w:val="Texte de bulles Car"/>
+    <w:basedOn w:val="Policepardfaut"/>
+    <w:link w:val="Textedebulles"/>
     <w:uiPriority w:val="99"/>
     <w:semiHidden/>
     <w:rsid w:val="00383EAE"/>
@@ -18636,7 +18677,7 @@
   </w:style>
   <w:style w:type="paragraph" w:customStyle="1" w:styleId="Puce1">
     <w:name w:val="Puce 1"/>
-    <w:basedOn w:val="Standard"/>
+    <w:basedOn w:val="Normal"/>
     <w:link w:val="Puce1Car"/>
     <w:rsid w:val="00030FFE"/>
     <w:pPr>
@@ -18654,7 +18695,7 @@
   </w:style>
   <w:style w:type="character" w:customStyle="1" w:styleId="Puce1Car">
     <w:name w:val="Puce 1 Car"/>
-    <w:basedOn w:val="Absatz-Standardschriftart"/>
+    <w:basedOn w:val="Policepardfaut"/>
     <w:link w:val="Puce1"/>
     <w:rsid w:val="00030FFE"/>
     <w:rPr>
@@ -18664,9 +18705,9 @@
       <w:lang w:val="fr-FR" w:eastAsia="en-US"/>
     </w:rPr>
   </w:style>
-  <w:style w:type="character" w:styleId="Platzhaltertext">
+  <w:style w:type="character" w:styleId="Textedelespacerserv">
     <w:name w:val="Placeholder Text"/>
-    <w:basedOn w:val="Absatz-Standardschriftart"/>
+    <w:basedOn w:val="Policepardfaut"/>
     <w:uiPriority w:val="99"/>
     <w:semiHidden/>
     <w:rsid w:val="00920673"/>
@@ -18684,7 +18725,7 @@
   </w:style>
   <w:style w:type="character" w:customStyle="1" w:styleId="Cgras">
     <w:name w:val="C_gras"/>
-    <w:basedOn w:val="Absatz-Standardschriftart"/>
+    <w:basedOn w:val="Policepardfaut"/>
     <w:uiPriority w:val="1"/>
     <w:qFormat/>
     <w:rsid w:val="002F303F"/>
@@ -18694,7 +18735,7 @@
   </w:style>
   <w:style w:type="paragraph" w:customStyle="1" w:styleId="Txttabcentre">
     <w:name w:val="Txt_tab_centre"/>
-    <w:basedOn w:val="Standard"/>
+    <w:basedOn w:val="Normal"/>
     <w:qFormat/>
     <w:rsid w:val="002F303F"/>
     <w:pPr>
@@ -18708,10 +18749,10 @@
       <w:lang w:val="fr-CH" w:eastAsia="en-US"/>
     </w:rPr>
   </w:style>
-  <w:style w:type="character" w:customStyle="1" w:styleId="berschrift3Zchn">
-    <w:name w:val="Überschrift 3 Zchn"/>
-    <w:basedOn w:val="Absatz-Standardschriftart"/>
-    <w:link w:val="berschrift3"/>
+  <w:style w:type="character" w:customStyle="1" w:styleId="Titre3Car">
+    <w:name w:val="Titre 3 Car"/>
+    <w:basedOn w:val="Policepardfaut"/>
+    <w:link w:val="Titre3"/>
     <w:rsid w:val="00724698"/>
     <w:rPr>
       <w:rFonts w:ascii="Arial" w:hAnsi="Arial" w:cs="Arial"/>
@@ -18722,10 +18763,10 @@
       <w:lang w:val="fr-CH" w:eastAsia="de-DE"/>
     </w:rPr>
   </w:style>
-  <w:style w:type="character" w:customStyle="1" w:styleId="berschrift4Zchn">
-    <w:name w:val="Überschrift 4 Zchn"/>
-    <w:basedOn w:val="Absatz-Standardschriftart"/>
-    <w:link w:val="berschrift4"/>
+  <w:style w:type="character" w:customStyle="1" w:styleId="Titre4Car">
+    <w:name w:val="Titre 4 Car"/>
+    <w:basedOn w:val="Policepardfaut"/>
+    <w:link w:val="Titre4"/>
     <w:rsid w:val="00724698"/>
     <w:rPr>
       <w:rFonts w:ascii="Arial" w:hAnsi="Arial"/>
@@ -18736,9 +18777,9 @@
       <w:lang w:val="fr-CH" w:eastAsia="de-DE"/>
     </w:rPr>
   </w:style>
-  <w:style w:type="character" w:styleId="NichtaufgelsteErwhnung">
+  <w:style w:type="character" w:styleId="Mentionnonrsolue">
     <w:name w:val="Unresolved Mention"/>
-    <w:basedOn w:val="Absatz-Standardschriftart"/>
+    <w:basedOn w:val="Policepardfaut"/>
     <w:uiPriority w:val="99"/>
     <w:semiHidden/>
     <w:unhideWhenUsed/>
@@ -18770,10 +18811,10 @@
       </w:numPr>
     </w:pPr>
   </w:style>
-  <w:style w:type="character" w:customStyle="1" w:styleId="berschrift2Zchn">
-    <w:name w:val="Überschrift 2 Zchn"/>
-    <w:basedOn w:val="Absatz-Standardschriftart"/>
-    <w:link w:val="berschrift2"/>
+  <w:style w:type="character" w:customStyle="1" w:styleId="Titre2Car">
+    <w:name w:val="Titre 2 Car"/>
+    <w:basedOn w:val="Policepardfaut"/>
+    <w:link w:val="Titre2"/>
     <w:rsid w:val="00B179BF"/>
     <w:rPr>
       <w:rFonts w:ascii="Arial" w:hAnsi="Arial"/>
@@ -18784,10 +18825,10 @@
       <w:lang w:val="fr-CH" w:eastAsia="de-DE"/>
     </w:rPr>
   </w:style>
-  <w:style w:type="character" w:customStyle="1" w:styleId="KopfzeileZchn">
-    <w:name w:val="Kopfzeile Zchn"/>
-    <w:basedOn w:val="Absatz-Standardschriftart"/>
-    <w:link w:val="Kopfzeile"/>
+  <w:style w:type="character" w:customStyle="1" w:styleId="En-tteCar">
+    <w:name w:val="En-tête Car"/>
+    <w:basedOn w:val="Policepardfaut"/>
+    <w:link w:val="En-tte"/>
     <w:rsid w:val="000C7537"/>
     <w:rPr>
       <w:rFonts w:ascii="Arial" w:hAnsi="Arial"/>
@@ -18820,7 +18861,7 @@
   </w:style>
   <w:style w:type="character" w:customStyle="1" w:styleId="CcodeCommentaire">
     <w:name w:val="C_code_Commentaire"/>
-    <w:basedOn w:val="Absatz-Standardschriftart"/>
+    <w:basedOn w:val="Policepardfaut"/>
     <w:uiPriority w:val="1"/>
     <w:qFormat/>
     <w:rsid w:val="00594D88"/>
@@ -18829,10 +18870,10 @@
       <w:lang w:val="en-US"/>
     </w:rPr>
   </w:style>
-  <w:style w:type="character" w:customStyle="1" w:styleId="berschrift5Zchn">
-    <w:name w:val="Überschrift 5 Zchn"/>
-    <w:basedOn w:val="Absatz-Standardschriftart"/>
-    <w:link w:val="berschrift5"/>
+  <w:style w:type="character" w:customStyle="1" w:styleId="Titre5Car">
+    <w:name w:val="Titre 5 Car"/>
+    <w:basedOn w:val="Policepardfaut"/>
+    <w:link w:val="Titre5"/>
     <w:rsid w:val="00C012DF"/>
     <w:rPr>
       <w:rFonts w:ascii="Arial" w:hAnsi="Arial"/>
@@ -18847,7 +18888,7 @@
   </w:style>
   <w:style w:type="character" w:customStyle="1" w:styleId="Surlign">
     <w:name w:val="Surligné"/>
-    <w:basedOn w:val="Absatz-Standardschriftart"/>
+    <w:basedOn w:val="Policepardfaut"/>
     <w:uiPriority w:val="1"/>
     <w:qFormat/>
     <w:rsid w:val="008A2C0D"/>
@@ -18857,9 +18898,9 @@
       <w:lang w:val="fr-CH"/>
     </w:rPr>
   </w:style>
-  <w:style w:type="table" w:styleId="Gitternetztabelle1hellAkzent1">
+  <w:style w:type="table" w:styleId="TableauGrille1Clair-Accentuation1">
     <w:name w:val="Grid Table 1 Light Accent 1"/>
-    <w:basedOn w:val="NormaleTabelle"/>
+    <w:basedOn w:val="TableauNormal"/>
     <w:uiPriority w:val="46"/>
     <w:rsid w:val="00CD471F"/>
     <w:rPr>

</xml_diff>